<commit_message>
exe for word creation
</commit_message>
<xml_diff>
--- a/Project_Structure.docx
+++ b/Project_Structure.docx
@@ -507,6 +507,36 @@
       </w:pPr>
       <w:r>
         <w:tab/>
+        <w:tab/>
+        <w:t>&lt;PackageReference Include="Serilog" Version="4.0.2" /&gt;</w:t>
+      </w:r>
+    </w:p>
+    <w:p>
+      <w:pPr>
+        <w:pStyle w:val="NoSpacing"/>
+      </w:pPr>
+      <w:r>
+        <w:tab/>
+        <w:tab/>
+        <w:t>&lt;PackageReference Include="Serilog.Extensions.Logging.File" Version="3.0.0" /&gt;</w:t>
+      </w:r>
+    </w:p>
+    <w:p>
+      <w:pPr>
+        <w:pStyle w:val="NoSpacing"/>
+      </w:pPr>
+      <w:r>
+        <w:tab/>
+        <w:tab/>
+        <w:t>&lt;PackageReference Include="Serilog.Sinks.File" Version="6.0.0" /&gt;</w:t>
+      </w:r>
+    </w:p>
+    <w:p>
+      <w:pPr>
+        <w:pStyle w:val="NoSpacing"/>
+      </w:pPr>
+      <w:r>
+        <w:tab/>
         <w:t>&lt;/ItemGroup&gt;</w:t>
       </w:r>
     </w:p>
@@ -1138,6 +1168,14 @@
       <w:pPr>
         <w:pStyle w:val="NoSpacing"/>
       </w:pPr>
+      <w:r>
+        <w:t>using Serilog;</w:t>
+      </w:r>
+    </w:p>
+    <w:p>
+      <w:pPr>
+        <w:pStyle w:val="NoSpacing"/>
+      </w:pPr>
     </w:p>
     <w:p>
       <w:pPr>
@@ -1205,6 +1243,91 @@
         <w:pStyle w:val="NoSpacing"/>
       </w:pPr>
       <w:r>
+        <w:t xml:space="preserve">            var logFilePath = Path.Combine(FileSystem.AppDataDirectory, "logs.txt");</w:t>
+      </w:r>
+    </w:p>
+    <w:p>
+      <w:pPr>
+        <w:pStyle w:val="NoSpacing"/>
+      </w:pPr>
+      <w:r>
+        <w:t xml:space="preserve">            Log.Logger = new LoggerConfiguration()</w:t>
+      </w:r>
+    </w:p>
+    <w:p>
+      <w:pPr>
+        <w:pStyle w:val="NoSpacing"/>
+      </w:pPr>
+      <w:r>
+        <w:t xml:space="preserve">                .MinimumLevel.Debug()</w:t>
+      </w:r>
+    </w:p>
+    <w:p>
+      <w:pPr>
+        <w:pStyle w:val="NoSpacing"/>
+      </w:pPr>
+      <w:r>
+        <w:t xml:space="preserve">                .WriteTo.File(</w:t>
+      </w:r>
+    </w:p>
+    <w:p>
+      <w:pPr>
+        <w:pStyle w:val="NoSpacing"/>
+      </w:pPr>
+      <w:r>
+        <w:t xml:space="preserve">                    logFilePath,</w:t>
+      </w:r>
+    </w:p>
+    <w:p>
+      <w:pPr>
+        <w:pStyle w:val="NoSpacing"/>
+      </w:pPr>
+      <w:r>
+        <w:t xml:space="preserve">                    //rollingInterval: RollingInterval.Day,  // Create a new log file each day</w:t>
+      </w:r>
+    </w:p>
+    <w:p>
+      <w:pPr>
+        <w:pStyle w:val="NoSpacing"/>
+      </w:pPr>
+      <w:r>
+        <w:t xml:space="preserve">                    rollOnFileSizeLimit: true,  // Roll over when file size is exceeded</w:t>
+      </w:r>
+    </w:p>
+    <w:p>
+      <w:pPr>
+        <w:pStyle w:val="NoSpacing"/>
+      </w:pPr>
+      <w:r>
+        <w:t xml:space="preserve">                    fileSizeLimitBytes: 10 * 1024 * 1024,  // 10 MB limit</w:t>
+      </w:r>
+    </w:p>
+    <w:p>
+      <w:pPr>
+        <w:pStyle w:val="NoSpacing"/>
+      </w:pPr>
+      <w:r>
+        <w:t xml:space="preserve">                    retainedFileCountLimit: 1) // Keep only the last 1 file</w:t>
+      </w:r>
+    </w:p>
+    <w:p>
+      <w:pPr>
+        <w:pStyle w:val="NoSpacing"/>
+      </w:pPr>
+      <w:r>
+        <w:t xml:space="preserve">                .CreateLogger();</w:t>
+      </w:r>
+    </w:p>
+    <w:p>
+      <w:pPr>
+        <w:pStyle w:val="NoSpacing"/>
+      </w:pPr>
+    </w:p>
+    <w:p>
+      <w:pPr>
+        <w:pStyle w:val="NoSpacing"/>
+      </w:pPr>
+      <w:r>
         <w:t xml:space="preserve">            builder</w:t>
       </w:r>
     </w:p>
@@ -1331,6 +1454,19 @@
       </w:pPr>
       <w:r>
         <w:t xml:space="preserve">                .AddSingleton&lt;AppShell&gt;();</w:t>
+      </w:r>
+    </w:p>
+    <w:p>
+      <w:pPr>
+        <w:pStyle w:val="NoSpacing"/>
+      </w:pPr>
+    </w:p>
+    <w:p>
+      <w:pPr>
+        <w:pStyle w:val="NoSpacing"/>
+      </w:pPr>
+      <w:r>
+        <w:t xml:space="preserve">            builder.Logging.AddSerilog();</w:t>
       </w:r>
     </w:p>
     <w:p>
@@ -1799,6 +1935,14 @@
       <w:pPr>
         <w:pStyle w:val="NoSpacing"/>
       </w:pPr>
+      <w:r>
+        <w:t>using Microsoft.Extensions.Logging;</w:t>
+      </w:r>
+    </w:p>
+    <w:p>
+      <w:pPr>
+        <w:pStyle w:val="NoSpacing"/>
+      </w:pPr>
     </w:p>
     <w:p>
       <w:pPr>
@@ -1844,21 +1988,21 @@
       <w:pPr>
         <w:pStyle w:val="NoSpacing"/>
       </w:pPr>
-    </w:p>
-    <w:p>
-      <w:pPr>
-        <w:pStyle w:val="NoSpacing"/>
-      </w:pPr>
-      <w:r>
-        <w:t xml:space="preserve">        // Use Dependency Injection to provide PhotoManager instance</w:t>
-      </w:r>
-    </w:p>
-    <w:p>
-      <w:pPr>
-        <w:pStyle w:val="NoSpacing"/>
-      </w:pPr>
-      <w:r>
-        <w:t xml:space="preserve">        public MainPage(PhotoManager photoManager)</w:t>
+      <w:r>
+        <w:t xml:space="preserve">        private readonly ILogger&lt;MainPage&gt; _logger;</w:t>
+      </w:r>
+    </w:p>
+    <w:p>
+      <w:pPr>
+        <w:pStyle w:val="NoSpacing"/>
+      </w:pPr>
+    </w:p>
+    <w:p>
+      <w:pPr>
+        <w:pStyle w:val="NoSpacing"/>
+      </w:pPr>
+      <w:r>
+        <w:t xml:space="preserve">        public MainPage(PhotoManager photoManager, ILogger&lt;MainPage&gt; logger)</w:t>
       </w:r>
     </w:p>
     <w:p>
@@ -1890,6 +2034,27 @@
         <w:pStyle w:val="NoSpacing"/>
       </w:pPr>
       <w:r>
+        <w:t xml:space="preserve">            _logger = logger;</w:t>
+      </w:r>
+    </w:p>
+    <w:p>
+      <w:pPr>
+        <w:pStyle w:val="NoSpacing"/>
+      </w:pPr>
+    </w:p>
+    <w:p>
+      <w:pPr>
+        <w:pStyle w:val="NoSpacing"/>
+      </w:pPr>
+      <w:r>
+        <w:t xml:space="preserve">            _logger.LogInformation("MainPage initialized.");</w:t>
+      </w:r>
+    </w:p>
+    <w:p>
+      <w:pPr>
+        <w:pStyle w:val="NoSpacing"/>
+      </w:pPr>
+      <w:r>
         <w:t xml:space="preserve">        }</w:t>
       </w:r>
     </w:p>
@@ -1956,14 +2121,6 @@
         <w:pStyle w:val="NoSpacing"/>
       </w:pPr>
       <w:r>
-        <w:t xml:space="preserve">            // Pass the PhotoManager instance when navigating to MyAdventuresPage</w:t>
-      </w:r>
-    </w:p>
-    <w:p>
-      <w:pPr>
-        <w:pStyle w:val="NoSpacing"/>
-      </w:pPr>
-      <w:r>
         <w:t xml:space="preserve">            await Navigation.PushAsync(new MyAdventuresPage(_photoManager));</w:t>
       </w:r>
     </w:p>
@@ -1994,14 +2151,6 @@
       </w:pPr>
       <w:r>
         <w:t xml:space="preserve">        {</w:t>
-      </w:r>
-    </w:p>
-    <w:p>
-      <w:pPr>
-        <w:pStyle w:val="NoSpacing"/>
-      </w:pPr>
-      <w:r>
-        <w:t xml:space="preserve">            // Pass the PhotoManager instance when navigating to NewAdventurePage</w:t>
       </w:r>
     </w:p>
     <w:p>
@@ -4077,15 +4226,23 @@
         <w:pStyle w:val="NoSpacing"/>
       </w:pPr>
       <w:r>
-        <w:t xml:space="preserve">    &lt;StackLayout VerticalOptions="CenterAndExpand" HorizontalOptions="CenterAndExpand"&gt;</w:t>
-      </w:r>
-    </w:p>
-    <w:p>
-      <w:pPr>
-        <w:pStyle w:val="NoSpacing"/>
-      </w:pPr>
-      <w:r>
-        <w:t xml:space="preserve">        &lt;Label Text="Settings Page" /&gt;</w:t>
+        <w:t xml:space="preserve">    &lt;StackLayout VerticalOptions="CenterAndExpand" HorizontalOptions="CenterAndExpand" Spacing="20"&gt;</w:t>
+      </w:r>
+    </w:p>
+    <w:p>
+      <w:pPr>
+        <w:pStyle w:val="NoSpacing"/>
+      </w:pPr>
+      <w:r>
+        <w:t xml:space="preserve">        &lt;!--Label Text="Settings Page" /--&gt;</w:t>
+      </w:r>
+    </w:p>
+    <w:p>
+      <w:pPr>
+        <w:pStyle w:val="NoSpacing"/>
+      </w:pPr>
+      <w:r>
+        <w:t xml:space="preserve">        &lt;Button Text="Clean Logs" Clicked="OnCleanLogsClicked" /&gt;</w:t>
       </w:r>
     </w:p>
     <w:p>
@@ -4182,6 +4339,128 @@
       <w:pPr>
         <w:pStyle w:val="NoSpacing"/>
       </w:pPr>
+    </w:p>
+    <w:p>
+      <w:pPr>
+        <w:pStyle w:val="NoSpacing"/>
+      </w:pPr>
+      <w:r>
+        <w:t xml:space="preserve">        private void OnCleanLogsClicked(object sender, EventArgs e)</w:t>
+      </w:r>
+    </w:p>
+    <w:p>
+      <w:pPr>
+        <w:pStyle w:val="NoSpacing"/>
+      </w:pPr>
+      <w:r>
+        <w:t xml:space="preserve">        {</w:t>
+      </w:r>
+    </w:p>
+    <w:p>
+      <w:pPr>
+        <w:pStyle w:val="NoSpacing"/>
+      </w:pPr>
+      <w:r>
+        <w:t xml:space="preserve">            var logFilePath = Path.Combine(FileSystem.Current.AppDataDirectory, "logs.txt");</w:t>
+      </w:r>
+    </w:p>
+    <w:p>
+      <w:pPr>
+        <w:pStyle w:val="NoSpacing"/>
+      </w:pPr>
+    </w:p>
+    <w:p>
+      <w:pPr>
+        <w:pStyle w:val="NoSpacing"/>
+      </w:pPr>
+      <w:r>
+        <w:t xml:space="preserve">            try</w:t>
+      </w:r>
+    </w:p>
+    <w:p>
+      <w:pPr>
+        <w:pStyle w:val="NoSpacing"/>
+      </w:pPr>
+      <w:r>
+        <w:t xml:space="preserve">            {</w:t>
+      </w:r>
+    </w:p>
+    <w:p>
+      <w:pPr>
+        <w:pStyle w:val="NoSpacing"/>
+      </w:pPr>
+      <w:r>
+        <w:t xml:space="preserve">                // Open the file and overwrite it with an empty string</w:t>
+      </w:r>
+    </w:p>
+    <w:p>
+      <w:pPr>
+        <w:pStyle w:val="NoSpacing"/>
+      </w:pPr>
+      <w:r>
+        <w:t xml:space="preserve">                File.WriteAllText(logFilePath, string.Empty);</w:t>
+      </w:r>
+    </w:p>
+    <w:p>
+      <w:pPr>
+        <w:pStyle w:val="NoSpacing"/>
+      </w:pPr>
+      <w:r>
+        <w:t xml:space="preserve">                DisplayAlert("Success", "Log file has been cleared.", "OK");</w:t>
+      </w:r>
+    </w:p>
+    <w:p>
+      <w:pPr>
+        <w:pStyle w:val="NoSpacing"/>
+      </w:pPr>
+      <w:r>
+        <w:t xml:space="preserve">            }</w:t>
+      </w:r>
+    </w:p>
+    <w:p>
+      <w:pPr>
+        <w:pStyle w:val="NoSpacing"/>
+      </w:pPr>
+      <w:r>
+        <w:t xml:space="preserve">            catch (Exception ex)</w:t>
+      </w:r>
+    </w:p>
+    <w:p>
+      <w:pPr>
+        <w:pStyle w:val="NoSpacing"/>
+      </w:pPr>
+      <w:r>
+        <w:t xml:space="preserve">            {</w:t>
+      </w:r>
+    </w:p>
+    <w:p>
+      <w:pPr>
+        <w:pStyle w:val="NoSpacing"/>
+      </w:pPr>
+      <w:r>
+        <w:t xml:space="preserve">                DisplayAlert("Error", $"Failed to clear log: {ex.Message}", "OK");</w:t>
+      </w:r>
+    </w:p>
+    <w:p>
+      <w:pPr>
+        <w:pStyle w:val="NoSpacing"/>
+      </w:pPr>
+      <w:r>
+        <w:t xml:space="preserve">            }</w:t>
+      </w:r>
+    </w:p>
+    <w:p>
+      <w:pPr>
+        <w:pStyle w:val="NoSpacing"/>
+      </w:pPr>
+      <w:r>
+        <w:t xml:space="preserve">        }</w:t>
+      </w:r>
+    </w:p>
+    <w:p>
+      <w:pPr>
+        <w:pStyle w:val="NoSpacing"/>
+      </w:pPr>
       <w:r>
         <w:t xml:space="preserve">    }</w:t>
       </w:r>
@@ -4913,6 +5192,30 @@
       </w:pPr>
       <w:r>
         <w:t xml:space="preserve">    &lt;PackageReference Include="Newtonsoft.Json" Version="13.0.3" /&gt;</w:t>
+      </w:r>
+    </w:p>
+    <w:p>
+      <w:pPr>
+        <w:pStyle w:val="NoSpacing"/>
+      </w:pPr>
+      <w:r>
+        <w:t xml:space="preserve">    &lt;PackageReference Include="Serilog" Version="4.0.2" /&gt;</w:t>
+      </w:r>
+    </w:p>
+    <w:p>
+      <w:pPr>
+        <w:pStyle w:val="NoSpacing"/>
+      </w:pPr>
+      <w:r>
+        <w:t xml:space="preserve">    &lt;PackageReference Include="Serilog.Extensions.Logging.File" Version="3.0.0" /&gt;</w:t>
+      </w:r>
+    </w:p>
+    <w:p>
+      <w:pPr>
+        <w:pStyle w:val="NoSpacing"/>
+      </w:pPr>
+      <w:r>
+        <w:t xml:space="preserve">    &lt;PackageReference Include="Serilog.Sinks.File" Version="6.0.0" /&gt;</w:t>
       </w:r>
     </w:p>
     <w:p>

</xml_diff>

<commit_message>
updated Services Logs updated error handling on json and photo save and deleteion
</commit_message>
<xml_diff>
--- a/Project_Structure.docx
+++ b/Project_Structure.docx
@@ -1259,63 +1259,71 @@
         <w:pStyle w:val="NoSpacing"/>
       </w:pPr>
       <w:r>
-        <w:t xml:space="preserve">                .MinimumLevel.Debug()</w:t>
-      </w:r>
-    </w:p>
-    <w:p>
-      <w:pPr>
-        <w:pStyle w:val="NoSpacing"/>
-      </w:pPr>
-      <w:r>
-        <w:t xml:space="preserve">                .WriteTo.File(</w:t>
-      </w:r>
-    </w:p>
-    <w:p>
-      <w:pPr>
-        <w:pStyle w:val="NoSpacing"/>
-      </w:pPr>
-      <w:r>
-        <w:t xml:space="preserve">                    logFilePath,</w:t>
-      </w:r>
-    </w:p>
-    <w:p>
-      <w:pPr>
-        <w:pStyle w:val="NoSpacing"/>
-      </w:pPr>
-      <w:r>
-        <w:t xml:space="preserve">                    //rollingInterval: RollingInterval.Day,  // Create a new log file each day</w:t>
-      </w:r>
-    </w:p>
-    <w:p>
-      <w:pPr>
-        <w:pStyle w:val="NoSpacing"/>
-      </w:pPr>
-      <w:r>
-        <w:t xml:space="preserve">                    rollOnFileSizeLimit: true,  // Roll over when file size is exceeded</w:t>
-      </w:r>
-    </w:p>
-    <w:p>
-      <w:pPr>
-        <w:pStyle w:val="NoSpacing"/>
-      </w:pPr>
-      <w:r>
-        <w:t xml:space="preserve">                    fileSizeLimitBytes: 10 * 1024 * 1024,  // 10 MB limit</w:t>
-      </w:r>
-    </w:p>
-    <w:p>
-      <w:pPr>
-        <w:pStyle w:val="NoSpacing"/>
-      </w:pPr>
-      <w:r>
-        <w:t xml:space="preserve">                    retainedFileCountLimit: 1) // Keep only the last 1 file</w:t>
-      </w:r>
-    </w:p>
-    <w:p>
-      <w:pPr>
-        <w:pStyle w:val="NoSpacing"/>
-      </w:pPr>
-      <w:r>
-        <w:t xml:space="preserve">                .CreateLogger();</w:t>
+        <w:t xml:space="preserve">            .MinimumLevel.Debug()  // Set minimum log level</w:t>
+      </w:r>
+    </w:p>
+    <w:p>
+      <w:pPr>
+        <w:pStyle w:val="NoSpacing"/>
+      </w:pPr>
+      <w:r>
+        <w:t xml:space="preserve">            .Enrich.FromLogContext() </w:t>
+      </w:r>
+    </w:p>
+    <w:p>
+      <w:pPr>
+        <w:pStyle w:val="NoSpacing"/>
+      </w:pPr>
+      <w:r>
+        <w:t xml:space="preserve">            .WriteTo.File(</w:t>
+      </w:r>
+    </w:p>
+    <w:p>
+      <w:pPr>
+        <w:pStyle w:val="NoSpacing"/>
+      </w:pPr>
+      <w:r>
+        <w:t xml:space="preserve">                logFilePath,</w:t>
+      </w:r>
+    </w:p>
+    <w:p>
+      <w:pPr>
+        <w:pStyle w:val="NoSpacing"/>
+      </w:pPr>
+      <w:r>
+        <w:t xml:space="preserve">                outputTemplate: "{Timestamp:yyyy-MM-dd HH:mm:ss.fff} [{Level:u3}] [{SourceContext}] {Message:lj}{NewLine}{Exception}",</w:t>
+      </w:r>
+    </w:p>
+    <w:p>
+      <w:pPr>
+        <w:pStyle w:val="NoSpacing"/>
+      </w:pPr>
+      <w:r>
+        <w:t xml:space="preserve">                rollOnFileSizeLimit: true,  // Roll over when file size exceeds the limit</w:t>
+      </w:r>
+    </w:p>
+    <w:p>
+      <w:pPr>
+        <w:pStyle w:val="NoSpacing"/>
+      </w:pPr>
+      <w:r>
+        <w:t xml:space="preserve">                fileSizeLimitBytes: 10 * 1024 * 1024,  // 10 MB file size limit</w:t>
+      </w:r>
+    </w:p>
+    <w:p>
+      <w:pPr>
+        <w:pStyle w:val="NoSpacing"/>
+      </w:pPr>
+      <w:r>
+        <w:t xml:space="preserve">                retainedFileCountLimit: 1)  // Keep only the last log file</w:t>
+      </w:r>
+    </w:p>
+    <w:p>
+      <w:pPr>
+        <w:pStyle w:val="NoSpacing"/>
+      </w:pPr>
+      <w:r>
+        <w:t xml:space="preserve">            .CreateLogger();</w:t>
       </w:r>
     </w:p>
     <w:p>
@@ -2121,7 +2129,7 @@
         <w:pStyle w:val="NoSpacing"/>
       </w:pPr>
       <w:r>
-        <w:t xml:space="preserve">            await Navigation.PushAsync(new MyAdventuresPage(_photoManager));</w:t>
+        <w:t xml:space="preserve">            await Navigation.PushAsync(new MyAdventuresPage(_photoManager, _logger));</w:t>
       </w:r>
     </w:p>
     <w:p>
@@ -2609,6 +2617,14 @@
       <w:pPr>
         <w:pStyle w:val="NoSpacing"/>
       </w:pPr>
+      <w:r>
+        <w:t>using Microsoft.Extensions.Logging;</w:t>
+      </w:r>
+    </w:p>
+    <w:p>
+      <w:pPr>
+        <w:pStyle w:val="NoSpacing"/>
+      </w:pPr>
     </w:p>
     <w:p>
       <w:pPr>
@@ -2654,6 +2670,14 @@
       <w:pPr>
         <w:pStyle w:val="NoSpacing"/>
       </w:pPr>
+      <w:r>
+        <w:t xml:space="preserve">        private readonly ILogger&lt;MainPage&gt; _logger;</w:t>
+      </w:r>
+    </w:p>
+    <w:p>
+      <w:pPr>
+        <w:pStyle w:val="NoSpacing"/>
+      </w:pPr>
     </w:p>
     <w:p>
       <w:pPr>
@@ -2668,7 +2692,7 @@
         <w:pStyle w:val="NoSpacing"/>
       </w:pPr>
       <w:r>
-        <w:t xml:space="preserve">        public MyAdventuresPage(PhotoManager photoManager)</w:t>
+        <w:t xml:space="preserve">        public MyAdventuresPage(PhotoManager photoManager, ILogger&lt;MainPage&gt; logger)</w:t>
       </w:r>
     </w:p>
     <w:p>
@@ -2700,6 +2724,14 @@
         <w:pStyle w:val="NoSpacing"/>
       </w:pPr>
       <w:r>
+        <w:t xml:space="preserve">            _logger = logger;</w:t>
+      </w:r>
+    </w:p>
+    <w:p>
+      <w:pPr>
+        <w:pStyle w:val="NoSpacing"/>
+      </w:pPr>
+      <w:r>
         <w:t xml:space="preserve">            LoadAdventures();</w:t>
       </w:r>
     </w:p>
@@ -3008,15 +3040,41 @@
         <w:pStyle w:val="NoSpacing"/>
       </w:pPr>
       <w:r>
-        <w:t xml:space="preserve">                        var photos = _photoManager.GetPhotosForAdventure(adventureName);</w:t>
-      </w:r>
-    </w:p>
-    <w:p>
-      <w:pPr>
-        <w:pStyle w:val="NoSpacing"/>
-      </w:pPr>
-      <w:r>
-        <w:t xml:space="preserve">                        foreach (var photo in photos)</w:t>
+        <w:t xml:space="preserve">                        _logger.LogInformation($"Attempting to delete adventure: {adventureName}");</w:t>
+      </w:r>
+    </w:p>
+    <w:p>
+      <w:pPr>
+        <w:pStyle w:val="NoSpacing"/>
+      </w:pPr>
+    </w:p>
+    <w:p>
+      <w:pPr>
+        <w:pStyle w:val="NoSpacing"/>
+      </w:pPr>
+      <w:r>
+        <w:t xml:space="preserve">                        // Delete all photos and adventure folder</w:t>
+      </w:r>
+    </w:p>
+    <w:p>
+      <w:pPr>
+        <w:pStyle w:val="NoSpacing"/>
+      </w:pPr>
+      <w:r>
+        <w:t xml:space="preserve">                        bool photosDeleted = _photoManager.DeleteAdventure(adventureName);</w:t>
+      </w:r>
+    </w:p>
+    <w:p>
+      <w:pPr>
+        <w:pStyle w:val="NoSpacing"/>
+      </w:pPr>
+    </w:p>
+    <w:p>
+      <w:pPr>
+        <w:pStyle w:val="NoSpacing"/>
+      </w:pPr>
+      <w:r>
+        <w:t xml:space="preserve">                        if (photosDeleted)</w:t>
       </w:r>
     </w:p>
     <w:p>
@@ -3032,7 +3090,15 @@
         <w:pStyle w:val="NoSpacing"/>
       </w:pPr>
       <w:r>
-        <w:t xml:space="preserve">                            _photoManager.DeletePhoto(photo);</w:t>
+        <w:t xml:space="preserve">                            _logger.LogInformation($"Successfully deleted adventure: {adventureName}");</w:t>
+      </w:r>
+    </w:p>
+    <w:p>
+      <w:pPr>
+        <w:pStyle w:val="NoSpacing"/>
+      </w:pPr>
+      <w:r>
+        <w:t xml:space="preserve">                            LoadAdventures();</w:t>
       </w:r>
     </w:p>
     <w:p>
@@ -3048,7 +3114,39 @@
         <w:pStyle w:val="NoSpacing"/>
       </w:pPr>
       <w:r>
-        <w:t xml:space="preserve">                        LoadAdventures();</w:t>
+        <w:t xml:space="preserve">                        else</w:t>
+      </w:r>
+    </w:p>
+    <w:p>
+      <w:pPr>
+        <w:pStyle w:val="NoSpacing"/>
+      </w:pPr>
+      <w:r>
+        <w:t xml:space="preserve">                        {</w:t>
+      </w:r>
+    </w:p>
+    <w:p>
+      <w:pPr>
+        <w:pStyle w:val="NoSpacing"/>
+      </w:pPr>
+      <w:r>
+        <w:t xml:space="preserve">                            _logger.LogWarning($"Failed to delete photos for adventure: {adventureName}");</w:t>
+      </w:r>
+    </w:p>
+    <w:p>
+      <w:pPr>
+        <w:pStyle w:val="NoSpacing"/>
+      </w:pPr>
+      <w:r>
+        <w:t xml:space="preserve">                            await DisplayAlert("Error", "Could not delete the photos for the adventure.", "OK");</w:t>
+      </w:r>
+    </w:p>
+    <w:p>
+      <w:pPr>
+        <w:pStyle w:val="NoSpacing"/>
+      </w:pPr>
+      <w:r>
+        <w:t xml:space="preserve">                        }</w:t>
       </w:r>
     </w:p>
     <w:p>
@@ -3080,6 +3178,14 @@
         <w:pStyle w:val="NoSpacing"/>
       </w:pPr>
       <w:r>
+        <w:t xml:space="preserve">                        _logger.LogError(ex, $"Error deleting adventure: {adventureName}");</w:t>
+      </w:r>
+    </w:p>
+    <w:p>
+      <w:pPr>
+        <w:pStyle w:val="NoSpacing"/>
+      </w:pPr>
+      <w:r>
         <w:t xml:space="preserve">                        await DisplayAlert("Error", $"Failed to delete adventure {adventureName}: {ex.Message}", "OK");</w:t>
       </w:r>
     </w:p>
@@ -3124,6 +3230,11 @@
       <w:pPr>
         <w:pStyle w:val="NoSpacing"/>
       </w:pPr>
+    </w:p>
+    <w:p>
+      <w:pPr>
+        <w:pStyle w:val="NoSpacing"/>
+      </w:pPr>
       <w:r>
         <w:t xml:space="preserve">        private async void OnDeleteAllAdventuresClicked(object sender, EventArgs e)</w:t>
       </w:r>
@@ -3141,7 +3252,7 @@
         <w:pStyle w:val="NoSpacing"/>
       </w:pPr>
       <w:r>
-        <w:t xml:space="preserve">            bool confirm = await DisplayAlert("Confirm Delete All", null, "Yes", "No");</w:t>
+        <w:t xml:space="preserve">            bool confirm = await DisplayAlert("Confirm Delete All", "Are you sure you want to delete all adventures?", "Yes", "No");</w:t>
       </w:r>
     </w:p>
     <w:p>
@@ -3165,15 +3276,7 @@
         <w:pStyle w:val="NoSpacing"/>
       </w:pPr>
       <w:r>
-        <w:t xml:space="preserve">                var allAdventureNames = _photoManager.GetAllAdventureNames();</w:t>
-      </w:r>
-    </w:p>
-    <w:p>
-      <w:pPr>
-        <w:pStyle w:val="NoSpacing"/>
-      </w:pPr>
-      <w:r>
-        <w:t xml:space="preserve">                foreach (var adventureName in allAdventureNames)</w:t>
+        <w:t xml:space="preserve">                try</w:t>
       </w:r>
     </w:p>
     <w:p>
@@ -3189,15 +3292,41 @@
         <w:pStyle w:val="NoSpacing"/>
       </w:pPr>
       <w:r>
-        <w:t xml:space="preserve">                    var photos = _photoManager.GetPhotosForAdventure(adventureName);</w:t>
-      </w:r>
-    </w:p>
-    <w:p>
-      <w:pPr>
-        <w:pStyle w:val="NoSpacing"/>
-      </w:pPr>
-      <w:r>
-        <w:t xml:space="preserve">                    foreach (var photo in photos)</w:t>
+        <w:t xml:space="preserve">                    _logger.LogInformation("Attempting to delete all adventures.");</w:t>
+      </w:r>
+    </w:p>
+    <w:p>
+      <w:pPr>
+        <w:pStyle w:val="NoSpacing"/>
+      </w:pPr>
+    </w:p>
+    <w:p>
+      <w:pPr>
+        <w:pStyle w:val="NoSpacing"/>
+      </w:pPr>
+      <w:r>
+        <w:t xml:space="preserve">                    var allAdventureNames = _photoManager.GetAllAdventureNames();</w:t>
+      </w:r>
+    </w:p>
+    <w:p>
+      <w:pPr>
+        <w:pStyle w:val="NoSpacing"/>
+      </w:pPr>
+      <w:r>
+        <w:t xml:space="preserve">                    bool allDeleted = true;</w:t>
+      </w:r>
+    </w:p>
+    <w:p>
+      <w:pPr>
+        <w:pStyle w:val="NoSpacing"/>
+      </w:pPr>
+    </w:p>
+    <w:p>
+      <w:pPr>
+        <w:pStyle w:val="NoSpacing"/>
+      </w:pPr>
+      <w:r>
+        <w:t xml:space="preserve">                    foreach (var adventureName in allAdventureNames)</w:t>
       </w:r>
     </w:p>
     <w:p>
@@ -3213,7 +3342,47 @@
         <w:pStyle w:val="NoSpacing"/>
       </w:pPr>
       <w:r>
-        <w:t xml:space="preserve">                        _photoManager.DeletePhoto(photo);</w:t>
+        <w:t xml:space="preserve">                        bool success = _photoManager.DeleteAdventure(adventureName);</w:t>
+      </w:r>
+    </w:p>
+    <w:p>
+      <w:pPr>
+        <w:pStyle w:val="NoSpacing"/>
+      </w:pPr>
+      <w:r>
+        <w:t xml:space="preserve">                        if (!success)</w:t>
+      </w:r>
+    </w:p>
+    <w:p>
+      <w:pPr>
+        <w:pStyle w:val="NoSpacing"/>
+      </w:pPr>
+      <w:r>
+        <w:t xml:space="preserve">                        {</w:t>
+      </w:r>
+    </w:p>
+    <w:p>
+      <w:pPr>
+        <w:pStyle w:val="NoSpacing"/>
+      </w:pPr>
+      <w:r>
+        <w:t xml:space="preserve">                            _logger.LogWarning($"Failed to delete adventure: {adventureName}");</w:t>
+      </w:r>
+    </w:p>
+    <w:p>
+      <w:pPr>
+        <w:pStyle w:val="NoSpacing"/>
+      </w:pPr>
+      <w:r>
+        <w:t xml:space="preserve">                            allDeleted = false;</w:t>
+      </w:r>
+    </w:p>
+    <w:p>
+      <w:pPr>
+        <w:pStyle w:val="NoSpacing"/>
+      </w:pPr>
+      <w:r>
+        <w:t xml:space="preserve">                        }</w:t>
       </w:r>
     </w:p>
     <w:p>
@@ -3228,6 +3397,104 @@
       <w:pPr>
         <w:pStyle w:val="NoSpacing"/>
       </w:pPr>
+    </w:p>
+    <w:p>
+      <w:pPr>
+        <w:pStyle w:val="NoSpacing"/>
+      </w:pPr>
+      <w:r>
+        <w:t xml:space="preserve">                    if (allDeleted)</w:t>
+      </w:r>
+    </w:p>
+    <w:p>
+      <w:pPr>
+        <w:pStyle w:val="NoSpacing"/>
+      </w:pPr>
+      <w:r>
+        <w:t xml:space="preserve">                    {</w:t>
+      </w:r>
+    </w:p>
+    <w:p>
+      <w:pPr>
+        <w:pStyle w:val="NoSpacing"/>
+      </w:pPr>
+      <w:r>
+        <w:t xml:space="preserve">                        _logger.LogInformation("All adventures successfully deleted.");</w:t>
+      </w:r>
+    </w:p>
+    <w:p>
+      <w:pPr>
+        <w:pStyle w:val="NoSpacing"/>
+      </w:pPr>
+      <w:r>
+        <w:t xml:space="preserve">                        await DisplayAlert("Success", "All adventures have been deleted.", "OK");</w:t>
+      </w:r>
+    </w:p>
+    <w:p>
+      <w:pPr>
+        <w:pStyle w:val="NoSpacing"/>
+      </w:pPr>
+      <w:r>
+        <w:t xml:space="preserve">                    }</w:t>
+      </w:r>
+    </w:p>
+    <w:p>
+      <w:pPr>
+        <w:pStyle w:val="NoSpacing"/>
+      </w:pPr>
+      <w:r>
+        <w:t xml:space="preserve">                    else</w:t>
+      </w:r>
+    </w:p>
+    <w:p>
+      <w:pPr>
+        <w:pStyle w:val="NoSpacing"/>
+      </w:pPr>
+      <w:r>
+        <w:t xml:space="preserve">                    {</w:t>
+      </w:r>
+    </w:p>
+    <w:p>
+      <w:pPr>
+        <w:pStyle w:val="NoSpacing"/>
+      </w:pPr>
+      <w:r>
+        <w:t xml:space="preserve">                        _logger.LogWarning("Some adventures could not be deleted.");</w:t>
+      </w:r>
+    </w:p>
+    <w:p>
+      <w:pPr>
+        <w:pStyle w:val="NoSpacing"/>
+      </w:pPr>
+      <w:r>
+        <w:t xml:space="preserve">                        await DisplayAlert("Warning", "Some adventures could not be deleted properly.", "OK");</w:t>
+      </w:r>
+    </w:p>
+    <w:p>
+      <w:pPr>
+        <w:pStyle w:val="NoSpacing"/>
+      </w:pPr>
+      <w:r>
+        <w:t xml:space="preserve">                    }</w:t>
+      </w:r>
+    </w:p>
+    <w:p>
+      <w:pPr>
+        <w:pStyle w:val="NoSpacing"/>
+      </w:pPr>
+    </w:p>
+    <w:p>
+      <w:pPr>
+        <w:pStyle w:val="NoSpacing"/>
+      </w:pPr>
+      <w:r>
+        <w:t xml:space="preserve">                    LoadAdventures();  // Refresh the UI</w:t>
+      </w:r>
+    </w:p>
+    <w:p>
+      <w:pPr>
+        <w:pStyle w:val="NoSpacing"/>
+      </w:pPr>
       <w:r>
         <w:t xml:space="preserve">                }</w:t>
       </w:r>
@@ -3237,7 +3504,39 @@
         <w:pStyle w:val="NoSpacing"/>
       </w:pPr>
       <w:r>
-        <w:t xml:space="preserve">                LoadAdventures();</w:t>
+        <w:t xml:space="preserve">                catch (Exception ex)</w:t>
+      </w:r>
+    </w:p>
+    <w:p>
+      <w:pPr>
+        <w:pStyle w:val="NoSpacing"/>
+      </w:pPr>
+      <w:r>
+        <w:t xml:space="preserve">                {</w:t>
+      </w:r>
+    </w:p>
+    <w:p>
+      <w:pPr>
+        <w:pStyle w:val="NoSpacing"/>
+      </w:pPr>
+      <w:r>
+        <w:t xml:space="preserve">                    _logger.LogError(ex, "Error deleting all adventures.");</w:t>
+      </w:r>
+    </w:p>
+    <w:p>
+      <w:pPr>
+        <w:pStyle w:val="NoSpacing"/>
+      </w:pPr>
+      <w:r>
+        <w:t xml:space="preserve">                    await DisplayAlert("Error", $"An error occurred: {ex.Message}", "OK");</w:t>
+      </w:r>
+    </w:p>
+    <w:p>
+      <w:pPr>
+        <w:pStyle w:val="NoSpacing"/>
+      </w:pPr>
+      <w:r>
+        <w:t xml:space="preserve">                }</w:t>
       </w:r>
     </w:p>
     <w:p>
@@ -3255,6 +3554,11 @@
       <w:r>
         <w:t xml:space="preserve">        }</w:t>
       </w:r>
+    </w:p>
+    <w:p>
+      <w:pPr>
+        <w:pStyle w:val="NoSpacing"/>
+      </w:pPr>
     </w:p>
     <w:p>
       <w:pPr>
@@ -5783,6 +6087,14 @@
         <w:pStyle w:val="NoSpacing"/>
       </w:pPr>
       <w:r>
+        <w:t>using Microsoft.Extensions.Logging;</w:t>
+      </w:r>
+    </w:p>
+    <w:p>
+      <w:pPr>
+        <w:pStyle w:val="NoSpacing"/>
+      </w:pPr>
+      <w:r>
         <w:t>using Newtonsoft.Json;</w:t>
       </w:r>
     </w:p>
@@ -5836,6 +6148,14 @@
         <w:pStyle w:val="NoSpacing"/>
       </w:pPr>
       <w:r>
+        <w:t xml:space="preserve">        private readonly ILogger&lt;JsonStorageService&gt; _logger;</w:t>
+      </w:r>
+    </w:p>
+    <w:p>
+      <w:pPr>
+        <w:pStyle w:val="NoSpacing"/>
+      </w:pPr>
+      <w:r>
         <w:t xml:space="preserve">        private readonly string _jsonFilePath;</w:t>
       </w:r>
     </w:p>
@@ -5849,7 +6169,7 @@
         <w:pStyle w:val="NoSpacing"/>
       </w:pPr>
       <w:r>
-        <w:t xml:space="preserve">        public JsonStorageService(IFileSystemService fileSystemService)</w:t>
+        <w:t xml:space="preserve">        public JsonStorageService(IFileSystemService fileSystemService, ILogger&lt;JsonStorageService&gt; logger)</w:t>
       </w:r>
     </w:p>
     <w:p>
@@ -5881,6 +6201,27 @@
         <w:pStyle w:val="NoSpacing"/>
       </w:pPr>
       <w:r>
+        <w:t xml:space="preserve">            _logger = logger;</w:t>
+      </w:r>
+    </w:p>
+    <w:p>
+      <w:pPr>
+        <w:pStyle w:val="NoSpacing"/>
+      </w:pPr>
+    </w:p>
+    <w:p>
+      <w:pPr>
+        <w:pStyle w:val="NoSpacing"/>
+      </w:pPr>
+      <w:r>
+        <w:t xml:space="preserve">            _logger.LogInformation($"Initialized with file path: {_jsonFilePath}");</w:t>
+      </w:r>
+    </w:p>
+    <w:p>
+      <w:pPr>
+        <w:pStyle w:val="NoSpacing"/>
+      </w:pPr>
+      <w:r>
         <w:t xml:space="preserve">        }</w:t>
       </w:r>
     </w:p>
@@ -5910,6 +6251,19 @@
         <w:pStyle w:val="NoSpacing"/>
       </w:pPr>
       <w:r>
+        <w:t xml:space="preserve">            _logger.LogInformation($"Loading adventures from JSON.");</w:t>
+      </w:r>
+    </w:p>
+    <w:p>
+      <w:pPr>
+        <w:pStyle w:val="NoSpacing"/>
+      </w:pPr>
+    </w:p>
+    <w:p>
+      <w:pPr>
+        <w:pStyle w:val="NoSpacing"/>
+      </w:pPr>
+      <w:r>
         <w:t xml:space="preserve">            if (!_fileSystemService.FileExists(_jsonFilePath))</w:t>
       </w:r>
     </w:p>
@@ -5926,6 +6280,14 @@
         <w:pStyle w:val="NoSpacing"/>
       </w:pPr>
       <w:r>
+        <w:t xml:space="preserve">                _logger.LogWarning($"JSON file not found. Returning empty adventure list.");</w:t>
+      </w:r>
+    </w:p>
+    <w:p>
+      <w:pPr>
+        <w:pStyle w:val="NoSpacing"/>
+      </w:pPr>
+      <w:r>
         <w:t xml:space="preserve">                return new List&lt;PhotoInfo&gt;();</w:t>
       </w:r>
     </w:p>
@@ -5947,15 +6309,95 @@
         <w:pStyle w:val="NoSpacing"/>
       </w:pPr>
       <w:r>
-        <w:t xml:space="preserve">            var json = _fileSystemService.ReadAllText(_jsonFilePath);</w:t>
-      </w:r>
-    </w:p>
-    <w:p>
-      <w:pPr>
-        <w:pStyle w:val="NoSpacing"/>
-      </w:pPr>
-      <w:r>
-        <w:t xml:space="preserve">            return JsonConvert.DeserializeObject&lt;List&lt;PhotoInfo&gt;&gt;(json) ?? new List&lt;PhotoInfo&gt;();</w:t>
+        <w:t xml:space="preserve">            try</w:t>
+      </w:r>
+    </w:p>
+    <w:p>
+      <w:pPr>
+        <w:pStyle w:val="NoSpacing"/>
+      </w:pPr>
+      <w:r>
+        <w:t xml:space="preserve">            {</w:t>
+      </w:r>
+    </w:p>
+    <w:p>
+      <w:pPr>
+        <w:pStyle w:val="NoSpacing"/>
+      </w:pPr>
+      <w:r>
+        <w:t xml:space="preserve">                var json = _fileSystemService.ReadAllText(_jsonFilePath);</w:t>
+      </w:r>
+    </w:p>
+    <w:p>
+      <w:pPr>
+        <w:pStyle w:val="NoSpacing"/>
+      </w:pPr>
+      <w:r>
+        <w:t xml:space="preserve">                var adventures = JsonConvert.DeserializeObject&lt;List&lt;PhotoInfo&gt;&gt;(json) ?? new List&lt;PhotoInfo&gt;();</w:t>
+      </w:r>
+    </w:p>
+    <w:p>
+      <w:pPr>
+        <w:pStyle w:val="NoSpacing"/>
+      </w:pPr>
+      <w:r>
+        <w:t xml:space="preserve">                _logger.LogInformation($"Successfully loaded {adventures.Count} adventures.");</w:t>
+      </w:r>
+    </w:p>
+    <w:p>
+      <w:pPr>
+        <w:pStyle w:val="NoSpacing"/>
+      </w:pPr>
+      <w:r>
+        <w:t xml:space="preserve">                return adventures;</w:t>
+      </w:r>
+    </w:p>
+    <w:p>
+      <w:pPr>
+        <w:pStyle w:val="NoSpacing"/>
+      </w:pPr>
+      <w:r>
+        <w:t xml:space="preserve">            }</w:t>
+      </w:r>
+    </w:p>
+    <w:p>
+      <w:pPr>
+        <w:pStyle w:val="NoSpacing"/>
+      </w:pPr>
+      <w:r>
+        <w:t xml:space="preserve">            catch (Exception ex)</w:t>
+      </w:r>
+    </w:p>
+    <w:p>
+      <w:pPr>
+        <w:pStyle w:val="NoSpacing"/>
+      </w:pPr>
+      <w:r>
+        <w:t xml:space="preserve">            {</w:t>
+      </w:r>
+    </w:p>
+    <w:p>
+      <w:pPr>
+        <w:pStyle w:val="NoSpacing"/>
+      </w:pPr>
+      <w:r>
+        <w:t xml:space="preserve">                _logger.LogError(ex, $"Error loading adventures from JSON.");</w:t>
+      </w:r>
+    </w:p>
+    <w:p>
+      <w:pPr>
+        <w:pStyle w:val="NoSpacing"/>
+      </w:pPr>
+      <w:r>
+        <w:t xml:space="preserve">                return new List&lt;PhotoInfo&gt;();</w:t>
+      </w:r>
+    </w:p>
+    <w:p>
+      <w:pPr>
+        <w:pStyle w:val="NoSpacing"/>
+      </w:pPr>
+      <w:r>
+        <w:t xml:space="preserve">            }</w:t>
       </w:r>
     </w:p>
     <w:p>
@@ -5992,15 +6434,92 @@
         <w:pStyle w:val="NoSpacing"/>
       </w:pPr>
       <w:r>
-        <w:t xml:space="preserve">            var json = JsonConvert.SerializeObject(adventures, Formatting.Indented);</w:t>
-      </w:r>
-    </w:p>
-    <w:p>
-      <w:pPr>
-        <w:pStyle w:val="NoSpacing"/>
-      </w:pPr>
-      <w:r>
-        <w:t xml:space="preserve">            _fileSystemService.WriteAllText(_jsonFilePath, json);</w:t>
+        <w:t xml:space="preserve">            _logger.LogInformation($"[{nameof(JsonStorageService)}] Saving {adventures.Count} adventures to JSON.");</w:t>
+      </w:r>
+    </w:p>
+    <w:p>
+      <w:pPr>
+        <w:pStyle w:val="NoSpacing"/>
+      </w:pPr>
+    </w:p>
+    <w:p>
+      <w:pPr>
+        <w:pStyle w:val="NoSpacing"/>
+      </w:pPr>
+      <w:r>
+        <w:t xml:space="preserve">            try</w:t>
+      </w:r>
+    </w:p>
+    <w:p>
+      <w:pPr>
+        <w:pStyle w:val="NoSpacing"/>
+      </w:pPr>
+      <w:r>
+        <w:t xml:space="preserve">            {</w:t>
+      </w:r>
+    </w:p>
+    <w:p>
+      <w:pPr>
+        <w:pStyle w:val="NoSpacing"/>
+      </w:pPr>
+      <w:r>
+        <w:t xml:space="preserve">                var json = JsonConvert.SerializeObject(adventures, Formatting.Indented);</w:t>
+      </w:r>
+    </w:p>
+    <w:p>
+      <w:pPr>
+        <w:pStyle w:val="NoSpacing"/>
+      </w:pPr>
+      <w:r>
+        <w:t xml:space="preserve">                _fileSystemService.WriteAllText(_jsonFilePath, json);</w:t>
+      </w:r>
+    </w:p>
+    <w:p>
+      <w:pPr>
+        <w:pStyle w:val="NoSpacing"/>
+      </w:pPr>
+      <w:r>
+        <w:t xml:space="preserve">                _logger.LogInformation($"[{nameof(JsonStorageService)}] Adventures successfully saved.");</w:t>
+      </w:r>
+    </w:p>
+    <w:p>
+      <w:pPr>
+        <w:pStyle w:val="NoSpacing"/>
+      </w:pPr>
+      <w:r>
+        <w:t xml:space="preserve">            }</w:t>
+      </w:r>
+    </w:p>
+    <w:p>
+      <w:pPr>
+        <w:pStyle w:val="NoSpacing"/>
+      </w:pPr>
+      <w:r>
+        <w:t xml:space="preserve">            catch (Exception ex)</w:t>
+      </w:r>
+    </w:p>
+    <w:p>
+      <w:pPr>
+        <w:pStyle w:val="NoSpacing"/>
+      </w:pPr>
+      <w:r>
+        <w:t xml:space="preserve">            {</w:t>
+      </w:r>
+    </w:p>
+    <w:p>
+      <w:pPr>
+        <w:pStyle w:val="NoSpacing"/>
+      </w:pPr>
+      <w:r>
+        <w:t xml:space="preserve">                _logger.LogError(ex, $"[{nameof(JsonStorageService)}] Error saving adventures to JSON.");</w:t>
+      </w:r>
+    </w:p>
+    <w:p>
+      <w:pPr>
+        <w:pStyle w:val="NoSpacing"/>
+      </w:pPr>
+      <w:r>
+        <w:t xml:space="preserve">            }</w:t>
       </w:r>
     </w:p>
     <w:p>
@@ -6037,6 +6556,19 @@
         <w:pStyle w:val="NoSpacing"/>
       </w:pPr>
       <w:r>
+        <w:t xml:space="preserve">            _logger.LogInformation($"[{nameof(JsonStorageService)}] Retrieving all adventure names.");</w:t>
+      </w:r>
+    </w:p>
+    <w:p>
+      <w:pPr>
+        <w:pStyle w:val="NoSpacing"/>
+      </w:pPr>
+    </w:p>
+    <w:p>
+      <w:pPr>
+        <w:pStyle w:val="NoSpacing"/>
+      </w:pPr>
+      <w:r>
         <w:t xml:space="preserve">            var adventures = LoadAdventuresFromJson();</w:t>
       </w:r>
     </w:p>
@@ -6045,7 +6577,7 @@
         <w:pStyle w:val="NoSpacing"/>
       </w:pPr>
       <w:r>
-        <w:t xml:space="preserve">            return adventures</w:t>
+        <w:t xml:space="preserve">            var adventureNames = adventures</w:t>
       </w:r>
     </w:p>
     <w:p>
@@ -6084,6 +6616,27 @@
       <w:pPr>
         <w:pStyle w:val="NoSpacing"/>
       </w:pPr>
+    </w:p>
+    <w:p>
+      <w:pPr>
+        <w:pStyle w:val="NoSpacing"/>
+      </w:pPr>
+      <w:r>
+        <w:t xml:space="preserve">            _logger.LogInformation($"[{nameof(JsonStorageService)}] Retrieved {adventureNames.Count} unique adventure names.");</w:t>
+      </w:r>
+    </w:p>
+    <w:p>
+      <w:pPr>
+        <w:pStyle w:val="NoSpacing"/>
+      </w:pPr>
+      <w:r>
+        <w:t xml:space="preserve">            return adventureNames;</w:t>
+      </w:r>
+    </w:p>
+    <w:p>
+      <w:pPr>
+        <w:pStyle w:val="NoSpacing"/>
+      </w:pPr>
       <w:r>
         <w:t xml:space="preserve">        }</w:t>
       </w:r>
@@ -6114,6 +6667,19 @@
         <w:pStyle w:val="NoSpacing"/>
       </w:pPr>
       <w:r>
+        <w:t xml:space="preserve">            _logger.LogInformation($"[{nameof(JsonStorageService)}] Retrieving photos for adventure: {adventureName}");</w:t>
+      </w:r>
+    </w:p>
+    <w:p>
+      <w:pPr>
+        <w:pStyle w:val="NoSpacing"/>
+      </w:pPr>
+    </w:p>
+    <w:p>
+      <w:pPr>
+        <w:pStyle w:val="NoSpacing"/>
+      </w:pPr>
+      <w:r>
         <w:t xml:space="preserve">            var adventures = LoadAdventuresFromJson();</w:t>
       </w:r>
     </w:p>
@@ -6122,7 +6688,28 @@
         <w:pStyle w:val="NoSpacing"/>
       </w:pPr>
       <w:r>
-        <w:t xml:space="preserve">            return adventures.Where(p =&gt; p.AdventureName == adventureName).ToList();</w:t>
+        <w:t xml:space="preserve">            var photos = adventures.Where(p =&gt; p.AdventureName == adventureName).ToList();</w:t>
+      </w:r>
+    </w:p>
+    <w:p>
+      <w:pPr>
+        <w:pStyle w:val="NoSpacing"/>
+      </w:pPr>
+    </w:p>
+    <w:p>
+      <w:pPr>
+        <w:pStyle w:val="NoSpacing"/>
+      </w:pPr>
+      <w:r>
+        <w:t xml:space="preserve">            _logger.LogInformation($"[{nameof(JsonStorageService)}] Retrieved {photos.Count} photos for adventure: {adventureName}");</w:t>
+      </w:r>
+    </w:p>
+    <w:p>
+      <w:pPr>
+        <w:pStyle w:val="NoSpacing"/>
+      </w:pPr>
+      <w:r>
+        <w:t xml:space="preserve">            return photos;</w:t>
       </w:r>
     </w:p>
     <w:p>
@@ -6179,6 +6766,14 @@
       <w:pPr>
         <w:pStyle w:val="NoSpacing"/>
       </w:pPr>
+      <w:r>
+        <w:t>using Microsoft.Extensions.Logging;</w:t>
+      </w:r>
+    </w:p>
+    <w:p>
+      <w:pPr>
+        <w:pStyle w:val="NoSpacing"/>
+      </w:pPr>
     </w:p>
     <w:p>
       <w:pPr>
@@ -6201,7 +6796,31 @@
         <w:pStyle w:val="NoSpacing"/>
       </w:pPr>
       <w:r>
-        <w:t xml:space="preserve">    public class PhotoManager(PhotoStorageService photoStorageService, CodeGenerator codeGenerator, JsonStorageService jsonStorageService)</w:t>
+        <w:t xml:space="preserve">    public class PhotoManager(PhotoStorageService photoStorageService, </w:t>
+      </w:r>
+    </w:p>
+    <w:p>
+      <w:pPr>
+        <w:pStyle w:val="NoSpacing"/>
+      </w:pPr>
+      <w:r>
+        <w:t xml:space="preserve">        CodeGenerator codeGenerator, </w:t>
+      </w:r>
+    </w:p>
+    <w:p>
+      <w:pPr>
+        <w:pStyle w:val="NoSpacing"/>
+      </w:pPr>
+      <w:r>
+        <w:t xml:space="preserve">        JsonStorageService jsonStorageService, </w:t>
+      </w:r>
+    </w:p>
+    <w:p>
+      <w:pPr>
+        <w:pStyle w:val="NoSpacing"/>
+      </w:pPr>
+      <w:r>
+        <w:t xml:space="preserve">        ILogger&lt;PhotoManager&gt; logger)</w:t>
       </w:r>
     </w:p>
     <w:p>
@@ -6240,6 +6859,14 @@
       <w:pPr>
         <w:pStyle w:val="NoSpacing"/>
       </w:pPr>
+      <w:r>
+        <w:t xml:space="preserve">        private readonly ILogger&lt;PhotoManager&gt; _logger = logger;</w:t>
+      </w:r>
+    </w:p>
+    <w:p>
+      <w:pPr>
+        <w:pStyle w:val="NoSpacing"/>
+      </w:pPr>
     </w:p>
     <w:p>
       <w:pPr>
@@ -6402,7 +7029,33 @@
         <w:pStyle w:val="NoSpacing"/>
       </w:pPr>
       <w:r>
-        <w:t xml:space="preserve">        public List&lt;string&gt; GetAllAdventureNames()</w:t>
+        <w:t xml:space="preserve">        public List&lt;string&gt; GetAllAdventureNames() =&gt; _jsonStorageService.GetAllAdventureNames();</w:t>
+      </w:r>
+    </w:p>
+    <w:p>
+      <w:pPr>
+        <w:pStyle w:val="NoSpacing"/>
+      </w:pPr>
+    </w:p>
+    <w:p>
+      <w:pPr>
+        <w:pStyle w:val="NoSpacing"/>
+      </w:pPr>
+      <w:r>
+        <w:t xml:space="preserve">        public List&lt;PhotoInfo&gt; GetPhotosForAdventure(string adventureName) =&gt; _jsonStorageService.GetPhotosForAdventure(adventureName);</w:t>
+      </w:r>
+    </w:p>
+    <w:p>
+      <w:pPr>
+        <w:pStyle w:val="NoSpacing"/>
+      </w:pPr>
+    </w:p>
+    <w:p>
+      <w:pPr>
+        <w:pStyle w:val="NoSpacing"/>
+      </w:pPr>
+      <w:r>
+        <w:t xml:space="preserve">        public bool DeleteAdventure(string adventureName)</w:t>
       </w:r>
     </w:p>
     <w:p>
@@ -6418,7 +7071,68 @@
         <w:pStyle w:val="NoSpacing"/>
       </w:pPr>
       <w:r>
-        <w:t xml:space="preserve">            return _jsonStorageService.GetAllAdventureNames();</w:t>
+        <w:t xml:space="preserve">            var photos = GetPhotosForAdventure(adventureName);</w:t>
+      </w:r>
+    </w:p>
+    <w:p>
+      <w:pPr>
+        <w:pStyle w:val="NoSpacing"/>
+      </w:pPr>
+      <w:r>
+        <w:t xml:space="preserve">            bool folderDeleted = _photoStorageService.DeleteAdventureFolder(adventureName);</w:t>
+      </w:r>
+    </w:p>
+    <w:p>
+      <w:pPr>
+        <w:pStyle w:val="NoSpacing"/>
+      </w:pPr>
+    </w:p>
+    <w:p>
+      <w:pPr>
+        <w:pStyle w:val="NoSpacing"/>
+      </w:pPr>
+      <w:r>
+        <w:t xml:space="preserve">            if (folderDeleted)</w:t>
+      </w:r>
+    </w:p>
+    <w:p>
+      <w:pPr>
+        <w:pStyle w:val="NoSpacing"/>
+      </w:pPr>
+      <w:r>
+        <w:t xml:space="preserve">            {</w:t>
+      </w:r>
+    </w:p>
+    <w:p>
+      <w:pPr>
+        <w:pStyle w:val="NoSpacing"/>
+      </w:pPr>
+      <w:r>
+        <w:t xml:space="preserve">                RemovePhotosFromJson(photos);</w:t>
+      </w:r>
+    </w:p>
+    <w:p>
+      <w:pPr>
+        <w:pStyle w:val="NoSpacing"/>
+      </w:pPr>
+      <w:r>
+        <w:t xml:space="preserve">                return true;</w:t>
+      </w:r>
+    </w:p>
+    <w:p>
+      <w:pPr>
+        <w:pStyle w:val="NoSpacing"/>
+      </w:pPr>
+      <w:r>
+        <w:t xml:space="preserve">            }</w:t>
+      </w:r>
+    </w:p>
+    <w:p>
+      <w:pPr>
+        <w:pStyle w:val="NoSpacing"/>
+      </w:pPr>
+      <w:r>
+        <w:t xml:space="preserve">            return false;</w:t>
       </w:r>
     </w:p>
     <w:p>
@@ -6439,7 +7153,7 @@
         <w:pStyle w:val="NoSpacing"/>
       </w:pPr>
       <w:r>
-        <w:t xml:space="preserve">        public List&lt;PhotoInfo&gt; GetPhotosForAdventure(string adventureName)</w:t>
+        <w:t xml:space="preserve">        private void AddPhotoToAdventure(PhotoInfo photoInfo)</w:t>
       </w:r>
     </w:p>
     <w:p>
@@ -6455,7 +7169,31 @@
         <w:pStyle w:val="NoSpacing"/>
       </w:pPr>
       <w:r>
-        <w:t xml:space="preserve">            return _jsonStorageService.GetPhotosForAdventure(adventureName);</w:t>
+        <w:t xml:space="preserve">            var adventures = _jsonStorageService.LoadAdventuresFromJson();</w:t>
+      </w:r>
+    </w:p>
+    <w:p>
+      <w:pPr>
+        <w:pStyle w:val="NoSpacing"/>
+      </w:pPr>
+      <w:r>
+        <w:t xml:space="preserve">            adventures.Add(photoInfo);</w:t>
+      </w:r>
+    </w:p>
+    <w:p>
+      <w:pPr>
+        <w:pStyle w:val="NoSpacing"/>
+      </w:pPr>
+      <w:r>
+        <w:t xml:space="preserve">            SaveAdventuresToJson(adventures);</w:t>
+      </w:r>
+    </w:p>
+    <w:p>
+      <w:pPr>
+        <w:pStyle w:val="NoSpacing"/>
+      </w:pPr>
+      <w:r>
+        <w:t xml:space="preserve">            _logger.LogInformation($"Added photo to adventure: {photoInfo.AdventureName}");</w:t>
       </w:r>
     </w:p>
     <w:p>
@@ -6476,7 +7214,7 @@
         <w:pStyle w:val="NoSpacing"/>
       </w:pPr>
       <w:r>
-        <w:t xml:space="preserve">        public void DeletePhoto(PhotoInfo photo)</w:t>
+        <w:t xml:space="preserve">        private void RemovePhotosFromJson(List&lt;PhotoInfo&gt; photos)</w:t>
       </w:r>
     </w:p>
     <w:p>
@@ -6492,150 +7230,31 @@
         <w:pStyle w:val="NoSpacing"/>
       </w:pPr>
       <w:r>
-        <w:t xml:space="preserve">            bool isDeleted = PhotoStorageService.DeletePhoto(photo.FilePath);</w:t>
-      </w:r>
-    </w:p>
-    <w:p>
-      <w:pPr>
-        <w:pStyle w:val="NoSpacing"/>
-      </w:pPr>
-    </w:p>
-    <w:p>
-      <w:pPr>
-        <w:pStyle w:val="NoSpacing"/>
-      </w:pPr>
-      <w:r>
-        <w:t xml:space="preserve">            if (isDeleted)</w:t>
-      </w:r>
-    </w:p>
-    <w:p>
-      <w:pPr>
-        <w:pStyle w:val="NoSpacing"/>
-      </w:pPr>
-      <w:r>
-        <w:t xml:space="preserve">            {</w:t>
-      </w:r>
-    </w:p>
-    <w:p>
-      <w:pPr>
-        <w:pStyle w:val="NoSpacing"/>
-      </w:pPr>
-      <w:r>
-        <w:t xml:space="preserve">                RemovePhotoFromAdventure(photo.FilePath);</w:t>
-      </w:r>
-    </w:p>
-    <w:p>
-      <w:pPr>
-        <w:pStyle w:val="NoSpacing"/>
-      </w:pPr>
-      <w:r>
-        <w:t xml:space="preserve">            }</w:t>
-      </w:r>
-    </w:p>
-    <w:p>
-      <w:pPr>
-        <w:pStyle w:val="NoSpacing"/>
-      </w:pPr>
-      <w:r>
-        <w:t xml:space="preserve">        }</w:t>
-      </w:r>
-    </w:p>
-    <w:p>
-      <w:pPr>
-        <w:pStyle w:val="NoSpacing"/>
-      </w:pPr>
-    </w:p>
-    <w:p>
-      <w:pPr>
-        <w:pStyle w:val="NoSpacing"/>
-      </w:pPr>
-      <w:r>
-        <w:t xml:space="preserve">        private void AddPhotoToAdventure(PhotoInfo photoInfo)</w:t>
-      </w:r>
-    </w:p>
-    <w:p>
-      <w:pPr>
-        <w:pStyle w:val="NoSpacing"/>
-      </w:pPr>
-      <w:r>
-        <w:t xml:space="preserve">        {</w:t>
-      </w:r>
-    </w:p>
-    <w:p>
-      <w:pPr>
-        <w:pStyle w:val="NoSpacing"/>
-      </w:pPr>
-      <w:r>
-        <w:t xml:space="preserve">            var adventures = _jsonStorageService.LoadAdventuresFromJson();</w:t>
-      </w:r>
-    </w:p>
-    <w:p>
-      <w:pPr>
-        <w:pStyle w:val="NoSpacing"/>
-      </w:pPr>
-      <w:r>
-        <w:t xml:space="preserve">            adventures.Add(photoInfo);</w:t>
-      </w:r>
-    </w:p>
-    <w:p>
-      <w:pPr>
-        <w:pStyle w:val="NoSpacing"/>
-      </w:pPr>
-      <w:r>
-        <w:t xml:space="preserve">            _jsonStorageService.SaveAdventuresToJson(adventures);</w:t>
-      </w:r>
-    </w:p>
-    <w:p>
-      <w:pPr>
-        <w:pStyle w:val="NoSpacing"/>
-      </w:pPr>
-      <w:r>
-        <w:t xml:space="preserve">        }</w:t>
-      </w:r>
-    </w:p>
-    <w:p>
-      <w:pPr>
-        <w:pStyle w:val="NoSpacing"/>
-      </w:pPr>
-    </w:p>
-    <w:p>
-      <w:pPr>
-        <w:pStyle w:val="NoSpacing"/>
-      </w:pPr>
-      <w:r>
-        <w:t xml:space="preserve">        private void RemovePhotoFromAdventure(string filePath)</w:t>
-      </w:r>
-    </w:p>
-    <w:p>
-      <w:pPr>
-        <w:pStyle w:val="NoSpacing"/>
-      </w:pPr>
-      <w:r>
-        <w:t xml:space="preserve">        {</w:t>
-      </w:r>
-    </w:p>
-    <w:p>
-      <w:pPr>
-        <w:pStyle w:val="NoSpacing"/>
-      </w:pPr>
-      <w:r>
-        <w:t xml:space="preserve">            var adventures = _jsonStorageService.LoadAdventuresFromJson();</w:t>
-      </w:r>
-    </w:p>
-    <w:p>
-      <w:pPr>
-        <w:pStyle w:val="NoSpacing"/>
-      </w:pPr>
-      <w:r>
-        <w:t xml:space="preserve">            adventures.RemoveAll(p =&gt; p.FilePath == filePath);</w:t>
-      </w:r>
-    </w:p>
-    <w:p>
-      <w:pPr>
-        <w:pStyle w:val="NoSpacing"/>
-      </w:pPr>
-      <w:r>
-        <w:t xml:space="preserve">            _jsonStorageService.SaveAdventuresToJson(adventures);</w:t>
+        <w:t xml:space="preserve">            var allPhotos = _jsonStorageService.LoadAdventuresFromJson();</w:t>
+      </w:r>
+    </w:p>
+    <w:p>
+      <w:pPr>
+        <w:pStyle w:val="NoSpacing"/>
+      </w:pPr>
+      <w:r>
+        <w:t xml:space="preserve">            allPhotos.RemoveAll(p =&gt; photos.Any(photo =&gt; photo.FilePath == p.FilePath));</w:t>
+      </w:r>
+    </w:p>
+    <w:p>
+      <w:pPr>
+        <w:pStyle w:val="NoSpacing"/>
+      </w:pPr>
+      <w:r>
+        <w:t xml:space="preserve">            SaveAdventuresToJson(allPhotos);</w:t>
+      </w:r>
+    </w:p>
+    <w:p>
+      <w:pPr>
+        <w:pStyle w:val="NoSpacing"/>
+      </w:pPr>
+      <w:r>
+        <w:t xml:space="preserve">            _logger.LogInformation("Adventure photos removed from JSON and synced.");</w:t>
       </w:r>
     </w:p>
     <w:p>
@@ -6806,6 +7425,14 @@
       <w:pPr>
         <w:pStyle w:val="NoSpacing"/>
       </w:pPr>
+      <w:r>
+        <w:t>using Microsoft.Extensions.Logging;</w:t>
+      </w:r>
+    </w:p>
+    <w:p>
+      <w:pPr>
+        <w:pStyle w:val="NoSpacing"/>
+      </w:pPr>
     </w:p>
     <w:p>
       <w:pPr>
@@ -6828,7 +7455,7 @@
         <w:pStyle w:val="NoSpacing"/>
       </w:pPr>
       <w:r>
-        <w:t xml:space="preserve">    public class PhotoStorageService(IFileSystemService fileSystemService)</w:t>
+        <w:t xml:space="preserve">    public class PhotoStorageService(IFileSystemService fileSystemService, ILogger&lt;PhotoStorageService&gt; logger)</w:t>
       </w:r>
     </w:p>
     <w:p>
@@ -6851,6 +7478,9 @@
       <w:pPr>
         <w:pStyle w:val="NoSpacing"/>
       </w:pPr>
+      <w:r>
+        <w:t xml:space="preserve">        private readonly ILogger&lt;PhotoStorageService&gt; _logger = logger;</w:t>
+      </w:r>
     </w:p>
     <w:p>
       <w:pPr>
@@ -7211,6 +7841,197 @@
       <w:r>
         <w:t xml:space="preserve">        }</w:t>
       </w:r>
+    </w:p>
+    <w:p>
+      <w:pPr>
+        <w:pStyle w:val="NoSpacing"/>
+      </w:pPr>
+    </w:p>
+    <w:p>
+      <w:pPr>
+        <w:pStyle w:val="NoSpacing"/>
+      </w:pPr>
+      <w:r>
+        <w:t xml:space="preserve">        public bool DeleteAdventureFolder(string adventureName)</w:t>
+      </w:r>
+    </w:p>
+    <w:p>
+      <w:pPr>
+        <w:pStyle w:val="NoSpacing"/>
+      </w:pPr>
+      <w:r>
+        <w:t xml:space="preserve">        {</w:t>
+      </w:r>
+    </w:p>
+    <w:p>
+      <w:pPr>
+        <w:pStyle w:val="NoSpacing"/>
+      </w:pPr>
+      <w:r>
+        <w:t xml:space="preserve">            string adventureFolderPath = Path.Combine(_appDataDirectory, adventureName);</w:t>
+      </w:r>
+    </w:p>
+    <w:p>
+      <w:pPr>
+        <w:pStyle w:val="NoSpacing"/>
+      </w:pPr>
+    </w:p>
+    <w:p>
+      <w:pPr>
+        <w:pStyle w:val="NoSpacing"/>
+      </w:pPr>
+      <w:r>
+        <w:t xml:space="preserve">            try</w:t>
+      </w:r>
+    </w:p>
+    <w:p>
+      <w:pPr>
+        <w:pStyle w:val="NoSpacing"/>
+      </w:pPr>
+      <w:r>
+        <w:t xml:space="preserve">            {</w:t>
+      </w:r>
+    </w:p>
+    <w:p>
+      <w:pPr>
+        <w:pStyle w:val="NoSpacing"/>
+      </w:pPr>
+      <w:r>
+        <w:t xml:space="preserve">                if (Directory.Exists(adventureFolderPath))</w:t>
+      </w:r>
+    </w:p>
+    <w:p>
+      <w:pPr>
+        <w:pStyle w:val="NoSpacing"/>
+      </w:pPr>
+      <w:r>
+        <w:t xml:space="preserve">                {</w:t>
+      </w:r>
+    </w:p>
+    <w:p>
+      <w:pPr>
+        <w:pStyle w:val="NoSpacing"/>
+      </w:pPr>
+      <w:r>
+        <w:t xml:space="preserve">                    _logger.LogInformation($"Deleting folder for adventure: {adventureName}");</w:t>
+      </w:r>
+    </w:p>
+    <w:p>
+      <w:pPr>
+        <w:pStyle w:val="NoSpacing"/>
+      </w:pPr>
+      <w:r>
+        <w:t xml:space="preserve">                    Directory.Delete(adventureFolderPath, true);  // Recursively delete contents</w:t>
+      </w:r>
+    </w:p>
+    <w:p>
+      <w:pPr>
+        <w:pStyle w:val="NoSpacing"/>
+      </w:pPr>
+      <w:r>
+        <w:t xml:space="preserve">                }</w:t>
+      </w:r>
+    </w:p>
+    <w:p>
+      <w:pPr>
+        <w:pStyle w:val="NoSpacing"/>
+      </w:pPr>
+      <w:r>
+        <w:t xml:space="preserve">                else</w:t>
+      </w:r>
+    </w:p>
+    <w:p>
+      <w:pPr>
+        <w:pStyle w:val="NoSpacing"/>
+      </w:pPr>
+      <w:r>
+        <w:t xml:space="preserve">                {</w:t>
+      </w:r>
+    </w:p>
+    <w:p>
+      <w:pPr>
+        <w:pStyle w:val="NoSpacing"/>
+      </w:pPr>
+      <w:r>
+        <w:t xml:space="preserve">                    _logger.LogWarning($"Adventure folder not found: {adventureName}");</w:t>
+      </w:r>
+    </w:p>
+    <w:p>
+      <w:pPr>
+        <w:pStyle w:val="NoSpacing"/>
+      </w:pPr>
+      <w:r>
+        <w:t xml:space="preserve">                }</w:t>
+      </w:r>
+    </w:p>
+    <w:p>
+      <w:pPr>
+        <w:pStyle w:val="NoSpacing"/>
+      </w:pPr>
+      <w:r>
+        <w:t xml:space="preserve">                return true;</w:t>
+      </w:r>
+    </w:p>
+    <w:p>
+      <w:pPr>
+        <w:pStyle w:val="NoSpacing"/>
+      </w:pPr>
+      <w:r>
+        <w:t xml:space="preserve">            }</w:t>
+      </w:r>
+    </w:p>
+    <w:p>
+      <w:pPr>
+        <w:pStyle w:val="NoSpacing"/>
+      </w:pPr>
+      <w:r>
+        <w:t xml:space="preserve">            catch (Exception ex)</w:t>
+      </w:r>
+    </w:p>
+    <w:p>
+      <w:pPr>
+        <w:pStyle w:val="NoSpacing"/>
+      </w:pPr>
+      <w:r>
+        <w:t xml:space="preserve">            {</w:t>
+      </w:r>
+    </w:p>
+    <w:p>
+      <w:pPr>
+        <w:pStyle w:val="NoSpacing"/>
+      </w:pPr>
+      <w:r>
+        <w:t xml:space="preserve">                _logger.LogError(ex, $"Error deleting folder for adventure: {adventureName}");</w:t>
+      </w:r>
+    </w:p>
+    <w:p>
+      <w:pPr>
+        <w:pStyle w:val="NoSpacing"/>
+      </w:pPr>
+      <w:r>
+        <w:t xml:space="preserve">                return false;</w:t>
+      </w:r>
+    </w:p>
+    <w:p>
+      <w:pPr>
+        <w:pStyle w:val="NoSpacing"/>
+      </w:pPr>
+      <w:r>
+        <w:t xml:space="preserve">            }</w:t>
+      </w:r>
+    </w:p>
+    <w:p>
+      <w:pPr>
+        <w:pStyle w:val="NoSpacing"/>
+      </w:pPr>
+      <w:r>
+        <w:t xml:space="preserve">        }</w:t>
+      </w:r>
+    </w:p>
+    <w:p>
+      <w:pPr>
+        <w:pStyle w:val="NoSpacing"/>
+      </w:pPr>
     </w:p>
     <w:p>
       <w:pPr>

</xml_diff>

<commit_message>
implemented Cache to reduce IO
</commit_message>
<xml_diff>
--- a/Project_Structure.docx
+++ b/Project_Structure.docx
@@ -3719,6 +3719,14 @@
       <w:pPr>
         <w:pStyle w:val="NoSpacing"/>
       </w:pPr>
+      <w:r>
+        <w:t>using ePicSearch.Infrastructure.Entities;</w:t>
+      </w:r>
+    </w:p>
+    <w:p>
+      <w:pPr>
+        <w:pStyle w:val="NoSpacing"/>
+      </w:pPr>
     </w:p>
     <w:p>
       <w:pPr>
@@ -3831,6 +3839,522 @@
         <w:pStyle w:val="NoSpacing"/>
       </w:pPr>
       <w:r>
+        <w:t xml:space="preserve">            var adventureName = await GetValidAdventureNameAsync();</w:t>
+      </w:r>
+    </w:p>
+    <w:p>
+      <w:pPr>
+        <w:pStyle w:val="NoSpacing"/>
+      </w:pPr>
+    </w:p>
+    <w:p>
+      <w:pPr>
+        <w:pStyle w:val="NoSpacing"/>
+      </w:pPr>
+      <w:r>
+        <w:t xml:space="preserve">            if (adventureName == null)</w:t>
+      </w:r>
+    </w:p>
+    <w:p>
+      <w:pPr>
+        <w:pStyle w:val="NoSpacing"/>
+      </w:pPr>
+      <w:r>
+        <w:t xml:space="preserve">            {</w:t>
+      </w:r>
+    </w:p>
+    <w:p>
+      <w:pPr>
+        <w:pStyle w:val="NoSpacing"/>
+      </w:pPr>
+      <w:r>
+        <w:t xml:space="preserve">                return; // Validation failed, exit the method.</w:t>
+      </w:r>
+    </w:p>
+    <w:p>
+      <w:pPr>
+        <w:pStyle w:val="NoSpacing"/>
+      </w:pPr>
+      <w:r>
+        <w:t xml:space="preserve">            }</w:t>
+      </w:r>
+    </w:p>
+    <w:p>
+      <w:pPr>
+        <w:pStyle w:val="NoSpacing"/>
+      </w:pPr>
+    </w:p>
+    <w:p>
+      <w:pPr>
+        <w:pStyle w:val="NoSpacing"/>
+      </w:pPr>
+      <w:r>
+        <w:t xml:space="preserve">            bool keepTakingPhotos = true;</w:t>
+      </w:r>
+    </w:p>
+    <w:p>
+      <w:pPr>
+        <w:pStyle w:val="NoSpacing"/>
+      </w:pPr>
+    </w:p>
+    <w:p>
+      <w:pPr>
+        <w:pStyle w:val="NoSpacing"/>
+      </w:pPr>
+      <w:r>
+        <w:t xml:space="preserve">            while (keepTakingPhotos)</w:t>
+      </w:r>
+    </w:p>
+    <w:p>
+      <w:pPr>
+        <w:pStyle w:val="NoSpacing"/>
+      </w:pPr>
+      <w:r>
+        <w:t xml:space="preserve">            {</w:t>
+      </w:r>
+    </w:p>
+    <w:p>
+      <w:pPr>
+        <w:pStyle w:val="NoSpacing"/>
+      </w:pPr>
+      <w:r>
+        <w:t xml:space="preserve">                if (MediaPicker.IsCaptureSupported)</w:t>
+      </w:r>
+    </w:p>
+    <w:p>
+      <w:pPr>
+        <w:pStyle w:val="NoSpacing"/>
+      </w:pPr>
+      <w:r>
+        <w:t xml:space="preserve">                {</w:t>
+      </w:r>
+    </w:p>
+    <w:p>
+      <w:pPr>
+        <w:pStyle w:val="NoSpacing"/>
+      </w:pPr>
+      <w:r>
+        <w:t xml:space="preserve">                    try</w:t>
+      </w:r>
+    </w:p>
+    <w:p>
+      <w:pPr>
+        <w:pStyle w:val="NoSpacing"/>
+      </w:pPr>
+      <w:r>
+        <w:t xml:space="preserve">                    {</w:t>
+      </w:r>
+    </w:p>
+    <w:p>
+      <w:pPr>
+        <w:pStyle w:val="NoSpacing"/>
+      </w:pPr>
+      <w:r>
+        <w:t xml:space="preserve">                        FileResult? photo = await MediaPicker.CapturePhotoAsync();</w:t>
+      </w:r>
+    </w:p>
+    <w:p>
+      <w:pPr>
+        <w:pStyle w:val="NoSpacing"/>
+      </w:pPr>
+    </w:p>
+    <w:p>
+      <w:pPr>
+        <w:pStyle w:val="NoSpacing"/>
+      </w:pPr>
+      <w:r>
+        <w:t xml:space="preserve">                        if (photo == null)</w:t>
+      </w:r>
+    </w:p>
+    <w:p>
+      <w:pPr>
+        <w:pStyle w:val="NoSpacing"/>
+      </w:pPr>
+      <w:r>
+        <w:t xml:space="preserve">                        {</w:t>
+      </w:r>
+    </w:p>
+    <w:p>
+      <w:pPr>
+        <w:pStyle w:val="NoSpacing"/>
+      </w:pPr>
+      <w:r>
+        <w:t xml:space="preserve">                            await DisplayAlert("No Photo", null, "OK");</w:t>
+      </w:r>
+    </w:p>
+    <w:p>
+      <w:pPr>
+        <w:pStyle w:val="NoSpacing"/>
+      </w:pPr>
+      <w:r>
+        <w:t xml:space="preserve">                            return;</w:t>
+      </w:r>
+    </w:p>
+    <w:p>
+      <w:pPr>
+        <w:pStyle w:val="NoSpacing"/>
+      </w:pPr>
+      <w:r>
+        <w:t xml:space="preserve">                        }</w:t>
+      </w:r>
+    </w:p>
+    <w:p>
+      <w:pPr>
+        <w:pStyle w:val="NoSpacing"/>
+      </w:pPr>
+    </w:p>
+    <w:p>
+      <w:pPr>
+        <w:pStyle w:val="NoSpacing"/>
+      </w:pPr>
+      <w:r>
+        <w:t xml:space="preserve">                        IFileResult appFileResult = new AppFileResult(photo);</w:t>
+      </w:r>
+    </w:p>
+    <w:p>
+      <w:pPr>
+        <w:pStyle w:val="NoSpacing"/>
+      </w:pPr>
+      <w:r>
+        <w:t xml:space="preserve">                        var photoInfo = await _photoManager.CapturePhoto(appFileResult, adventureName);</w:t>
+      </w:r>
+    </w:p>
+    <w:p>
+      <w:pPr>
+        <w:pStyle w:val="NoSpacing"/>
+      </w:pPr>
+    </w:p>
+    <w:p>
+      <w:pPr>
+        <w:pStyle w:val="NoSpacing"/>
+      </w:pPr>
+      <w:r>
+        <w:t xml:space="preserve">                        if (photoInfo == null)</w:t>
+      </w:r>
+    </w:p>
+    <w:p>
+      <w:pPr>
+        <w:pStyle w:val="NoSpacing"/>
+      </w:pPr>
+      <w:r>
+        <w:t xml:space="preserve">                        {</w:t>
+      </w:r>
+    </w:p>
+    <w:p>
+      <w:pPr>
+        <w:pStyle w:val="NoSpacing"/>
+      </w:pPr>
+      <w:r>
+        <w:t xml:space="preserve">                            await HandleError("Failed to save the photo", sender, e);</w:t>
+      </w:r>
+    </w:p>
+    <w:p>
+      <w:pPr>
+        <w:pStyle w:val="NoSpacing"/>
+      </w:pPr>
+      <w:r>
+        <w:t xml:space="preserve">                            return;</w:t>
+      </w:r>
+    </w:p>
+    <w:p>
+      <w:pPr>
+        <w:pStyle w:val="NoSpacing"/>
+      </w:pPr>
+      <w:r>
+        <w:t xml:space="preserve">                        }</w:t>
+      </w:r>
+    </w:p>
+    <w:p>
+      <w:pPr>
+        <w:pStyle w:val="NoSpacing"/>
+      </w:pPr>
+    </w:p>
+    <w:p>
+      <w:pPr>
+        <w:pStyle w:val="NoSpacing"/>
+      </w:pPr>
+      <w:r>
+        <w:t xml:space="preserve">                        await DisplayPhotoSavedMessage(photoInfo);</w:t>
+      </w:r>
+    </w:p>
+    <w:p>
+      <w:pPr>
+        <w:pStyle w:val="NoSpacing"/>
+      </w:pPr>
+    </w:p>
+    <w:p>
+      <w:pPr>
+        <w:pStyle w:val="NoSpacing"/>
+      </w:pPr>
+      <w:r>
+        <w:t xml:space="preserve">                        keepTakingPhotos = await DisplayAlert("Another clue?", null, "Yes", "No");</w:t>
+      </w:r>
+    </w:p>
+    <w:p>
+      <w:pPr>
+        <w:pStyle w:val="NoSpacing"/>
+      </w:pPr>
+      <w:r>
+        <w:t xml:space="preserve">                    }</w:t>
+      </w:r>
+    </w:p>
+    <w:p>
+      <w:pPr>
+        <w:pStyle w:val="NoSpacing"/>
+      </w:pPr>
+      <w:r>
+        <w:t xml:space="preserve">                    catch (Exception ex)</w:t>
+      </w:r>
+    </w:p>
+    <w:p>
+      <w:pPr>
+        <w:pStyle w:val="NoSpacing"/>
+      </w:pPr>
+      <w:r>
+        <w:t xml:space="preserve">                    {</w:t>
+      </w:r>
+    </w:p>
+    <w:p>
+      <w:pPr>
+        <w:pStyle w:val="NoSpacing"/>
+      </w:pPr>
+      <w:r>
+        <w:t xml:space="preserve">                        await HandleError(ex.Message, sender, e);</w:t>
+      </w:r>
+    </w:p>
+    <w:p>
+      <w:pPr>
+        <w:pStyle w:val="NoSpacing"/>
+      </w:pPr>
+      <w:r>
+        <w:t xml:space="preserve">                        return;</w:t>
+      </w:r>
+    </w:p>
+    <w:p>
+      <w:pPr>
+        <w:pStyle w:val="NoSpacing"/>
+      </w:pPr>
+      <w:r>
+        <w:t xml:space="preserve">                    }</w:t>
+      </w:r>
+    </w:p>
+    <w:p>
+      <w:pPr>
+        <w:pStyle w:val="NoSpacing"/>
+      </w:pPr>
+      <w:r>
+        <w:t xml:space="preserve">                }</w:t>
+      </w:r>
+    </w:p>
+    <w:p>
+      <w:pPr>
+        <w:pStyle w:val="NoSpacing"/>
+      </w:pPr>
+      <w:r>
+        <w:t xml:space="preserve">                else</w:t>
+      </w:r>
+    </w:p>
+    <w:p>
+      <w:pPr>
+        <w:pStyle w:val="NoSpacing"/>
+      </w:pPr>
+      <w:r>
+        <w:t xml:space="preserve">                {</w:t>
+      </w:r>
+    </w:p>
+    <w:p>
+      <w:pPr>
+        <w:pStyle w:val="NoSpacing"/>
+      </w:pPr>
+      <w:r>
+        <w:t xml:space="preserve">                    await HandleError("Camera is not supported.", sender, e);</w:t>
+      </w:r>
+    </w:p>
+    <w:p>
+      <w:pPr>
+        <w:pStyle w:val="NoSpacing"/>
+      </w:pPr>
+      <w:r>
+        <w:t xml:space="preserve">                    return;</w:t>
+      </w:r>
+    </w:p>
+    <w:p>
+      <w:pPr>
+        <w:pStyle w:val="NoSpacing"/>
+      </w:pPr>
+      <w:r>
+        <w:t xml:space="preserve">                }</w:t>
+      </w:r>
+    </w:p>
+    <w:p>
+      <w:pPr>
+        <w:pStyle w:val="NoSpacing"/>
+      </w:pPr>
+      <w:r>
+        <w:t xml:space="preserve">            }</w:t>
+      </w:r>
+    </w:p>
+    <w:p>
+      <w:pPr>
+        <w:pStyle w:val="NoSpacing"/>
+      </w:pPr>
+    </w:p>
+    <w:p>
+      <w:pPr>
+        <w:pStyle w:val="NoSpacing"/>
+      </w:pPr>
+      <w:r>
+        <w:t xml:space="preserve">            await DisplayAlert($"Adventure {adventureName} Saved", null, "OK");</w:t>
+      </w:r>
+    </w:p>
+    <w:p>
+      <w:pPr>
+        <w:pStyle w:val="NoSpacing"/>
+      </w:pPr>
+      <w:r>
+        <w:t xml:space="preserve">            await Navigation.PopAsync();</w:t>
+      </w:r>
+    </w:p>
+    <w:p>
+      <w:pPr>
+        <w:pStyle w:val="NoSpacing"/>
+      </w:pPr>
+      <w:r>
+        <w:t xml:space="preserve">        }</w:t>
+      </w:r>
+    </w:p>
+    <w:p>
+      <w:pPr>
+        <w:pStyle w:val="NoSpacing"/>
+      </w:pPr>
+    </w:p>
+    <w:p>
+      <w:pPr>
+        <w:pStyle w:val="NoSpacing"/>
+      </w:pPr>
+      <w:r>
+        <w:t xml:space="preserve">        private async Task HandleError(string errorMessage, object sender, EventArgs e)</w:t>
+      </w:r>
+    </w:p>
+    <w:p>
+      <w:pPr>
+        <w:pStyle w:val="NoSpacing"/>
+      </w:pPr>
+      <w:r>
+        <w:t xml:space="preserve">        {</w:t>
+      </w:r>
+    </w:p>
+    <w:p>
+      <w:pPr>
+        <w:pStyle w:val="NoSpacing"/>
+      </w:pPr>
+      <w:r>
+        <w:t xml:space="preserve">            bool continueProcess = await DisplayAlert("Error", $"{errorMessage} Your progress has been saved. Do you want to continue?", "Yes", "No");</w:t>
+      </w:r>
+    </w:p>
+    <w:p>
+      <w:pPr>
+        <w:pStyle w:val="NoSpacing"/>
+      </w:pPr>
+    </w:p>
+    <w:p>
+      <w:pPr>
+        <w:pStyle w:val="NoSpacing"/>
+      </w:pPr>
+      <w:r>
+        <w:t xml:space="preserve">            if (continueProcess)</w:t>
+      </w:r>
+    </w:p>
+    <w:p>
+      <w:pPr>
+        <w:pStyle w:val="NoSpacing"/>
+      </w:pPr>
+      <w:r>
+        <w:t xml:space="preserve">            {</w:t>
+      </w:r>
+    </w:p>
+    <w:p>
+      <w:pPr>
+        <w:pStyle w:val="NoSpacing"/>
+      </w:pPr>
+      <w:r>
+        <w:t xml:space="preserve">                OnStartCreatingClicked(sender, e);</w:t>
+      </w:r>
+    </w:p>
+    <w:p>
+      <w:pPr>
+        <w:pStyle w:val="NoSpacing"/>
+      </w:pPr>
+      <w:r>
+        <w:t xml:space="preserve">            }</w:t>
+      </w:r>
+    </w:p>
+    <w:p>
+      <w:pPr>
+        <w:pStyle w:val="NoSpacing"/>
+      </w:pPr>
+      <w:r>
+        <w:t xml:space="preserve">            else</w:t>
+      </w:r>
+    </w:p>
+    <w:p>
+      <w:pPr>
+        <w:pStyle w:val="NoSpacing"/>
+      </w:pPr>
+      <w:r>
+        <w:t xml:space="preserve">            {</w:t>
+      </w:r>
+    </w:p>
+    <w:p>
+      <w:pPr>
+        <w:pStyle w:val="NoSpacing"/>
+      </w:pPr>
+      <w:r>
+        <w:t xml:space="preserve">                await Navigation.PopAsync();</w:t>
+      </w:r>
+    </w:p>
+    <w:p>
+      <w:pPr>
+        <w:pStyle w:val="NoSpacing"/>
+      </w:pPr>
+      <w:r>
+        <w:t xml:space="preserve">            }</w:t>
+      </w:r>
+    </w:p>
+    <w:p>
+      <w:pPr>
+        <w:pStyle w:val="NoSpacing"/>
+      </w:pPr>
+      <w:r>
+        <w:t xml:space="preserve">        }</w:t>
+      </w:r>
+    </w:p>
+    <w:p>
+      <w:pPr>
+        <w:pStyle w:val="NoSpacing"/>
+      </w:pPr>
+    </w:p>
+    <w:p>
+      <w:pPr>
+        <w:pStyle w:val="NoSpacing"/>
+      </w:pPr>
+      <w:r>
+        <w:t xml:space="preserve">        private async Task&lt;string?&gt; GetValidAdventureNameAsync()</w:t>
+      </w:r>
+    </w:p>
+    <w:p>
+      <w:pPr>
+        <w:pStyle w:val="NoSpacing"/>
+      </w:pPr>
+      <w:r>
+        <w:t xml:space="preserve">        {</w:t>
+      </w:r>
+    </w:p>
+    <w:p>
+      <w:pPr>
+        <w:pStyle w:val="NoSpacing"/>
+      </w:pPr>
+      <w:r>
         <w:t xml:space="preserve">            string adventureName = AdventureNameEntry.Text;</w:t>
       </w:r>
     </w:p>
@@ -3876,7 +4400,7 @@
         <w:pStyle w:val="NoSpacing"/>
       </w:pPr>
       <w:r>
-        <w:t xml:space="preserve">                return;</w:t>
+        <w:t xml:space="preserve">                return null;</w:t>
       </w:r>
     </w:p>
     <w:p>
@@ -3934,7 +4458,7 @@
         <w:pStyle w:val="NoSpacing"/>
       </w:pPr>
       <w:r>
-        <w:t xml:space="preserve">                return;</w:t>
+        <w:t xml:space="preserve">                return null;</w:t>
       </w:r>
     </w:p>
     <w:p>
@@ -3955,28 +4479,44 @@
         <w:pStyle w:val="NoSpacing"/>
       </w:pPr>
       <w:r>
-        <w:t xml:space="preserve">            bool keepTakingPhotos = true;</w:t>
-      </w:r>
-    </w:p>
-    <w:p>
-      <w:pPr>
-        <w:pStyle w:val="NoSpacing"/>
-      </w:pPr>
-      <w:r>
-        <w:t xml:space="preserve">            bool isError = false;</w:t>
-      </w:r>
-    </w:p>
-    <w:p>
-      <w:pPr>
-        <w:pStyle w:val="NoSpacing"/>
-      </w:pPr>
-    </w:p>
-    <w:p>
-      <w:pPr>
-        <w:pStyle w:val="NoSpacing"/>
-      </w:pPr>
-      <w:r>
-        <w:t xml:space="preserve">            while (keepTakingPhotos)</w:t>
+        <w:t xml:space="preserve">            return adventureName;</w:t>
+      </w:r>
+    </w:p>
+    <w:p>
+      <w:pPr>
+        <w:pStyle w:val="NoSpacing"/>
+      </w:pPr>
+      <w:r>
+        <w:t xml:space="preserve">        }</w:t>
+      </w:r>
+    </w:p>
+    <w:p>
+      <w:pPr>
+        <w:pStyle w:val="NoSpacing"/>
+      </w:pPr>
+    </w:p>
+    <w:p>
+      <w:pPr>
+        <w:pStyle w:val="NoSpacing"/>
+      </w:pPr>
+      <w:r>
+        <w:t xml:space="preserve">        private async Task DisplayPhotoSavedMessage(PhotoInfo photoInfo)</w:t>
+      </w:r>
+    </w:p>
+    <w:p>
+      <w:pPr>
+        <w:pStyle w:val="NoSpacing"/>
+      </w:pPr>
+      <w:r>
+        <w:t xml:space="preserve">        {</w:t>
+      </w:r>
+    </w:p>
+    <w:p>
+      <w:pPr>
+        <w:pStyle w:val="NoSpacing"/>
+      </w:pPr>
+      <w:r>
+        <w:t xml:space="preserve">            if (photoInfo.SerialNumber == 1)</w:t>
       </w:r>
     </w:p>
     <w:p>
@@ -3992,299 +4532,7 @@
         <w:pStyle w:val="NoSpacing"/>
       </w:pPr>
       <w:r>
-        <w:t xml:space="preserve">                if (MediaPicker.IsCaptureSupported)</w:t>
-      </w:r>
-    </w:p>
-    <w:p>
-      <w:pPr>
-        <w:pStyle w:val="NoSpacing"/>
-      </w:pPr>
-      <w:r>
-        <w:t xml:space="preserve">                {</w:t>
-      </w:r>
-    </w:p>
-    <w:p>
-      <w:pPr>
-        <w:pStyle w:val="NoSpacing"/>
-      </w:pPr>
-      <w:r>
-        <w:t xml:space="preserve">                    try</w:t>
-      </w:r>
-    </w:p>
-    <w:p>
-      <w:pPr>
-        <w:pStyle w:val="NoSpacing"/>
-      </w:pPr>
-      <w:r>
-        <w:t xml:space="preserve">                    {</w:t>
-      </w:r>
-    </w:p>
-    <w:p>
-      <w:pPr>
-        <w:pStyle w:val="NoSpacing"/>
-      </w:pPr>
-      <w:r>
-        <w:t xml:space="preserve">                        FileResult? photo = await MediaPicker.CapturePhotoAsync();</w:t>
-      </w:r>
-    </w:p>
-    <w:p>
-      <w:pPr>
-        <w:pStyle w:val="NoSpacing"/>
-      </w:pPr>
-    </w:p>
-    <w:p>
-      <w:pPr>
-        <w:pStyle w:val="NoSpacing"/>
-      </w:pPr>
-      <w:r>
-        <w:t xml:space="preserve">                        if (photo == null)</w:t>
-      </w:r>
-    </w:p>
-    <w:p>
-      <w:pPr>
-        <w:pStyle w:val="NoSpacing"/>
-      </w:pPr>
-      <w:r>
-        <w:t xml:space="preserve">                        {</w:t>
-      </w:r>
-    </w:p>
-    <w:p>
-      <w:pPr>
-        <w:pStyle w:val="NoSpacing"/>
-      </w:pPr>
-      <w:r>
-        <w:t xml:space="preserve">                            await DisplayAlert("No Photo", null, "OK");</w:t>
-      </w:r>
-    </w:p>
-    <w:p>
-      <w:pPr>
-        <w:pStyle w:val="NoSpacing"/>
-      </w:pPr>
-      <w:r>
-        <w:t xml:space="preserve">                            return;</w:t>
-      </w:r>
-    </w:p>
-    <w:p>
-      <w:pPr>
-        <w:pStyle w:val="NoSpacing"/>
-      </w:pPr>
-      <w:r>
-        <w:t xml:space="preserve">                        }</w:t>
-      </w:r>
-    </w:p>
-    <w:p>
-      <w:pPr>
-        <w:pStyle w:val="NoSpacing"/>
-      </w:pPr>
-    </w:p>
-    <w:p>
-      <w:pPr>
-        <w:pStyle w:val="NoSpacing"/>
-      </w:pPr>
-      <w:r>
-        <w:t xml:space="preserve">                        IFileResult appFileResult = new AppFileResult(photo);</w:t>
-      </w:r>
-    </w:p>
-    <w:p>
-      <w:pPr>
-        <w:pStyle w:val="NoSpacing"/>
-      </w:pPr>
-      <w:r>
-        <w:t xml:space="preserve">                        var photoInfo = await _photoManager.CapturePhoto(appFileResult, adventureName);</w:t>
-      </w:r>
-    </w:p>
-    <w:p>
-      <w:pPr>
-        <w:pStyle w:val="NoSpacing"/>
-      </w:pPr>
-    </w:p>
-    <w:p>
-      <w:pPr>
-        <w:pStyle w:val="NoSpacing"/>
-      </w:pPr>
-      <w:r>
-        <w:t xml:space="preserve">                        if (photoInfo.SerialNumber == 1)</w:t>
-      </w:r>
-    </w:p>
-    <w:p>
-      <w:pPr>
-        <w:pStyle w:val="NoSpacing"/>
-      </w:pPr>
-      <w:r>
-        <w:t xml:space="preserve">                        {</w:t>
-      </w:r>
-    </w:p>
-    <w:p>
-      <w:pPr>
-        <w:pStyle w:val="NoSpacing"/>
-      </w:pPr>
-      <w:r>
-        <w:t xml:space="preserve">                            await DisplayAlert("Treasure Photo Saved!", $"Code: {photoInfo.Code}, go hide it!", "OK");</w:t>
-      </w:r>
-    </w:p>
-    <w:p>
-      <w:pPr>
-        <w:pStyle w:val="NoSpacing"/>
-      </w:pPr>
-      <w:r>
-        <w:t xml:space="preserve">                        }</w:t>
-      </w:r>
-    </w:p>
-    <w:p>
-      <w:pPr>
-        <w:pStyle w:val="NoSpacing"/>
-      </w:pPr>
-      <w:r>
-        <w:t xml:space="preserve">                        else</w:t>
-      </w:r>
-    </w:p>
-    <w:p>
-      <w:pPr>
-        <w:pStyle w:val="NoSpacing"/>
-      </w:pPr>
-      <w:r>
-        <w:t xml:space="preserve">                        {</w:t>
-      </w:r>
-    </w:p>
-    <w:p>
-      <w:pPr>
-        <w:pStyle w:val="NoSpacing"/>
-      </w:pPr>
-      <w:r>
-        <w:t xml:space="preserve">                            await DisplayAlert("Clue photo Saved!", $"Code: {photoInfo.Code}, go hide it!", "OK");</w:t>
-      </w:r>
-    </w:p>
-    <w:p>
-      <w:pPr>
-        <w:pStyle w:val="NoSpacing"/>
-      </w:pPr>
-      <w:r>
-        <w:t xml:space="preserve">                        }</w:t>
-      </w:r>
-    </w:p>
-    <w:p>
-      <w:pPr>
-        <w:pStyle w:val="NoSpacing"/>
-      </w:pPr>
-    </w:p>
-    <w:p>
-      <w:pPr>
-        <w:pStyle w:val="NoSpacing"/>
-      </w:pPr>
-      <w:r>
-        <w:t xml:space="preserve">                        keepTakingPhotos = await DisplayAlert("Another clue?", null, "Yes", "No");</w:t>
-      </w:r>
-    </w:p>
-    <w:p>
-      <w:pPr>
-        <w:pStyle w:val="NoSpacing"/>
-      </w:pPr>
-      <w:r>
-        <w:t xml:space="preserve">                    }</w:t>
-      </w:r>
-    </w:p>
-    <w:p>
-      <w:pPr>
-        <w:pStyle w:val="NoSpacing"/>
-      </w:pPr>
-      <w:r>
-        <w:t xml:space="preserve">                    catch (Exception ex)</w:t>
-      </w:r>
-    </w:p>
-    <w:p>
-      <w:pPr>
-        <w:pStyle w:val="NoSpacing"/>
-      </w:pPr>
-      <w:r>
-        <w:t xml:space="preserve">                    {</w:t>
-      </w:r>
-    </w:p>
-    <w:p>
-      <w:pPr>
-        <w:pStyle w:val="NoSpacing"/>
-      </w:pPr>
-      <w:r>
-        <w:t xml:space="preserve">                        await DisplayAlert("Error", $"An error occurred: {ex.Message}", "OK");</w:t>
-      </w:r>
-    </w:p>
-    <w:p>
-      <w:pPr>
-        <w:pStyle w:val="NoSpacing"/>
-      </w:pPr>
-      <w:r>
-        <w:t xml:space="preserve">                        isError = true;</w:t>
-      </w:r>
-    </w:p>
-    <w:p>
-      <w:pPr>
-        <w:pStyle w:val="NoSpacing"/>
-      </w:pPr>
-      <w:r>
-        <w:t xml:space="preserve">                        break;</w:t>
-      </w:r>
-    </w:p>
-    <w:p>
-      <w:pPr>
-        <w:pStyle w:val="NoSpacing"/>
-      </w:pPr>
-      <w:r>
-        <w:t xml:space="preserve">                    }</w:t>
-      </w:r>
-    </w:p>
-    <w:p>
-      <w:pPr>
-        <w:pStyle w:val="NoSpacing"/>
-      </w:pPr>
-      <w:r>
-        <w:t xml:space="preserve">                }</w:t>
-      </w:r>
-    </w:p>
-    <w:p>
-      <w:pPr>
-        <w:pStyle w:val="NoSpacing"/>
-      </w:pPr>
-      <w:r>
-        <w:t xml:space="preserve">                else</w:t>
-      </w:r>
-    </w:p>
-    <w:p>
-      <w:pPr>
-        <w:pStyle w:val="NoSpacing"/>
-      </w:pPr>
-      <w:r>
-        <w:t xml:space="preserve">                {</w:t>
-      </w:r>
-    </w:p>
-    <w:p>
-      <w:pPr>
-        <w:pStyle w:val="NoSpacing"/>
-      </w:pPr>
-      <w:r>
-        <w:t xml:space="preserve">                    await DisplayAlert("Error", "Camera is not supported", "OK");</w:t>
-      </w:r>
-    </w:p>
-    <w:p>
-      <w:pPr>
-        <w:pStyle w:val="NoSpacing"/>
-      </w:pPr>
-      <w:r>
-        <w:t xml:space="preserve">                    isError = true;</w:t>
-      </w:r>
-    </w:p>
-    <w:p>
-      <w:pPr>
-        <w:pStyle w:val="NoSpacing"/>
-      </w:pPr>
-      <w:r>
-        <w:t xml:space="preserve">                    break;</w:t>
-      </w:r>
-    </w:p>
-    <w:p>
-      <w:pPr>
-        <w:pStyle w:val="NoSpacing"/>
-      </w:pPr>
-      <w:r>
-        <w:t xml:space="preserve">                }</w:t>
+        <w:t xml:space="preserve">                await DisplayAlert("Treasure Photo Saved!", $"Code: {photoInfo.Code}, go hide it!", "OK");</w:t>
       </w:r>
     </w:p>
     <w:p>
@@ -4299,13 +4547,8 @@
       <w:pPr>
         <w:pStyle w:val="NoSpacing"/>
       </w:pPr>
-    </w:p>
-    <w:p>
-      <w:pPr>
-        <w:pStyle w:val="NoSpacing"/>
-      </w:pPr>
-      <w:r>
-        <w:t xml:space="preserve">            if (isError)</w:t>
+      <w:r>
+        <w:t xml:space="preserve">            else</w:t>
       </w:r>
     </w:p>
     <w:p>
@@ -4321,142 +4564,7 @@
         <w:pStyle w:val="NoSpacing"/>
       </w:pPr>
       <w:r>
-        <w:t xml:space="preserve">                await HandleError(sender, e);</w:t>
-      </w:r>
-    </w:p>
-    <w:p>
-      <w:pPr>
-        <w:pStyle w:val="NoSpacing"/>
-      </w:pPr>
-      <w:r>
-        <w:t xml:space="preserve">                return;</w:t>
-      </w:r>
-    </w:p>
-    <w:p>
-      <w:pPr>
-        <w:pStyle w:val="NoSpacing"/>
-      </w:pPr>
-      <w:r>
-        <w:t xml:space="preserve">            }</w:t>
-      </w:r>
-    </w:p>
-    <w:p>
-      <w:pPr>
-        <w:pStyle w:val="NoSpacing"/>
-      </w:pPr>
-    </w:p>
-    <w:p>
-      <w:pPr>
-        <w:pStyle w:val="NoSpacing"/>
-      </w:pPr>
-      <w:r>
-        <w:t xml:space="preserve">            await DisplayAlert($"Adventure {adventureName} Saved", null, "OK");</w:t>
-      </w:r>
-    </w:p>
-    <w:p>
-      <w:pPr>
-        <w:pStyle w:val="NoSpacing"/>
-      </w:pPr>
-      <w:r>
-        <w:t xml:space="preserve">            await Navigation.PopAsync();</w:t>
-      </w:r>
-    </w:p>
-    <w:p>
-      <w:pPr>
-        <w:pStyle w:val="NoSpacing"/>
-      </w:pPr>
-      <w:r>
-        <w:t xml:space="preserve">        }</w:t>
-      </w:r>
-    </w:p>
-    <w:p>
-      <w:pPr>
-        <w:pStyle w:val="NoSpacing"/>
-      </w:pPr>
-    </w:p>
-    <w:p>
-      <w:pPr>
-        <w:pStyle w:val="NoSpacing"/>
-      </w:pPr>
-      <w:r>
-        <w:t xml:space="preserve">        private async Task HandleError(object sender, EventArgs e)</w:t>
-      </w:r>
-    </w:p>
-    <w:p>
-      <w:pPr>
-        <w:pStyle w:val="NoSpacing"/>
-      </w:pPr>
-      <w:r>
-        <w:t xml:space="preserve">        {</w:t>
-      </w:r>
-    </w:p>
-    <w:p>
-      <w:pPr>
-        <w:pStyle w:val="NoSpacing"/>
-      </w:pPr>
-      <w:r>
-        <w:t xml:space="preserve">            bool continueProcess = await DisplayAlert("Error", "Failed to complete the process. Your progress has been saved. Do you want to continue?", "Yes", "No");</w:t>
-      </w:r>
-    </w:p>
-    <w:p>
-      <w:pPr>
-        <w:pStyle w:val="NoSpacing"/>
-      </w:pPr>
-    </w:p>
-    <w:p>
-      <w:pPr>
-        <w:pStyle w:val="NoSpacing"/>
-      </w:pPr>
-      <w:r>
-        <w:t xml:space="preserve">            if (continueProcess)</w:t>
-      </w:r>
-    </w:p>
-    <w:p>
-      <w:pPr>
-        <w:pStyle w:val="NoSpacing"/>
-      </w:pPr>
-      <w:r>
-        <w:t xml:space="preserve">            {</w:t>
-      </w:r>
-    </w:p>
-    <w:p>
-      <w:pPr>
-        <w:pStyle w:val="NoSpacing"/>
-      </w:pPr>
-      <w:r>
-        <w:t xml:space="preserve">                OnStartCreatingClicked(sender, e);</w:t>
-      </w:r>
-    </w:p>
-    <w:p>
-      <w:pPr>
-        <w:pStyle w:val="NoSpacing"/>
-      </w:pPr>
-      <w:r>
-        <w:t xml:space="preserve">            }</w:t>
-      </w:r>
-    </w:p>
-    <w:p>
-      <w:pPr>
-        <w:pStyle w:val="NoSpacing"/>
-      </w:pPr>
-      <w:r>
-        <w:t xml:space="preserve">            else</w:t>
-      </w:r>
-    </w:p>
-    <w:p>
-      <w:pPr>
-        <w:pStyle w:val="NoSpacing"/>
-      </w:pPr>
-      <w:r>
-        <w:t xml:space="preserve">            {</w:t>
-      </w:r>
-    </w:p>
-    <w:p>
-      <w:pPr>
-        <w:pStyle w:val="NoSpacing"/>
-      </w:pPr>
-      <w:r>
-        <w:t xml:space="preserve">                await Navigation.PopAsync();</w:t>
+        <w:t xml:space="preserve">                await DisplayAlert("Clue Photo Saved!", $"Code: {photoInfo.Code}, go hide it!", "OK");</w:t>
       </w:r>
     </w:p>
     <w:p>
@@ -6163,6 +6271,22 @@
       <w:pPr>
         <w:pStyle w:val="NoSpacing"/>
       </w:pPr>
+      <w:r>
+        <w:t xml:space="preserve">        private List&lt;PhotoInfo&gt; _cache;  // Cache to minimize I/O</w:t>
+      </w:r>
+    </w:p>
+    <w:p>
+      <w:pPr>
+        <w:pStyle w:val="NoSpacing"/>
+      </w:pPr>
+      <w:r>
+        <w:t xml:space="preserve">        private bool _isCacheDirty = false;  // Track changes</w:t>
+      </w:r>
+    </w:p>
+    <w:p>
+      <w:pPr>
+        <w:pStyle w:val="NoSpacing"/>
+      </w:pPr>
     </w:p>
     <w:p>
       <w:pPr>
@@ -6222,6 +6346,14 @@
         <w:pStyle w:val="NoSpacing"/>
       </w:pPr>
       <w:r>
+        <w:t xml:space="preserve">            _cache = LoadAdventuresFromFile();</w:t>
+      </w:r>
+    </w:p>
+    <w:p>
+      <w:pPr>
+        <w:pStyle w:val="NoSpacing"/>
+      </w:pPr>
+      <w:r>
         <w:t xml:space="preserve">        }</w:t>
       </w:r>
     </w:p>
@@ -6235,6 +6367,189 @@
         <w:pStyle w:val="NoSpacing"/>
       </w:pPr>
       <w:r>
+        <w:t xml:space="preserve">        public List&lt;PhotoInfo&gt; LoadAdventuresFromFile()</w:t>
+      </w:r>
+    </w:p>
+    <w:p>
+      <w:pPr>
+        <w:pStyle w:val="NoSpacing"/>
+      </w:pPr>
+      <w:r>
+        <w:t xml:space="preserve">        {</w:t>
+      </w:r>
+    </w:p>
+    <w:p>
+      <w:pPr>
+        <w:pStyle w:val="NoSpacing"/>
+      </w:pPr>
+      <w:r>
+        <w:t xml:space="preserve">            _logger.LogInformation($"Loading adventures from JSON.");</w:t>
+      </w:r>
+    </w:p>
+    <w:p>
+      <w:pPr>
+        <w:pStyle w:val="NoSpacing"/>
+      </w:pPr>
+    </w:p>
+    <w:p>
+      <w:pPr>
+        <w:pStyle w:val="NoSpacing"/>
+      </w:pPr>
+      <w:r>
+        <w:t xml:space="preserve">            if (!_fileSystemService.FileExists(_jsonFilePath))</w:t>
+      </w:r>
+    </w:p>
+    <w:p>
+      <w:pPr>
+        <w:pStyle w:val="NoSpacing"/>
+      </w:pPr>
+      <w:r>
+        <w:t xml:space="preserve">            {</w:t>
+      </w:r>
+    </w:p>
+    <w:p>
+      <w:pPr>
+        <w:pStyle w:val="NoSpacing"/>
+      </w:pPr>
+      <w:r>
+        <w:t xml:space="preserve">                _logger.LogWarning($"JSON file not found. Returning empty adventure list.");</w:t>
+      </w:r>
+    </w:p>
+    <w:p>
+      <w:pPr>
+        <w:pStyle w:val="NoSpacing"/>
+      </w:pPr>
+      <w:r>
+        <w:t xml:space="preserve">                return new List&lt;PhotoInfo&gt;();</w:t>
+      </w:r>
+    </w:p>
+    <w:p>
+      <w:pPr>
+        <w:pStyle w:val="NoSpacing"/>
+      </w:pPr>
+      <w:r>
+        <w:t xml:space="preserve">            }</w:t>
+      </w:r>
+    </w:p>
+    <w:p>
+      <w:pPr>
+        <w:pStyle w:val="NoSpacing"/>
+      </w:pPr>
+    </w:p>
+    <w:p>
+      <w:pPr>
+        <w:pStyle w:val="NoSpacing"/>
+      </w:pPr>
+      <w:r>
+        <w:t xml:space="preserve">            try</w:t>
+      </w:r>
+    </w:p>
+    <w:p>
+      <w:pPr>
+        <w:pStyle w:val="NoSpacing"/>
+      </w:pPr>
+      <w:r>
+        <w:t xml:space="preserve">            {</w:t>
+      </w:r>
+    </w:p>
+    <w:p>
+      <w:pPr>
+        <w:pStyle w:val="NoSpacing"/>
+      </w:pPr>
+      <w:r>
+        <w:t xml:space="preserve">                var json = _fileSystemService.ReadAllText(_jsonFilePath);</w:t>
+      </w:r>
+    </w:p>
+    <w:p>
+      <w:pPr>
+        <w:pStyle w:val="NoSpacing"/>
+      </w:pPr>
+      <w:r>
+        <w:t xml:space="preserve">                var adventures = JsonConvert.DeserializeObject&lt;List&lt;PhotoInfo&gt;&gt;(json) ?? new List&lt;PhotoInfo&gt;();</w:t>
+      </w:r>
+    </w:p>
+    <w:p>
+      <w:pPr>
+        <w:pStyle w:val="NoSpacing"/>
+      </w:pPr>
+      <w:r>
+        <w:t xml:space="preserve">                _logger.LogInformation($"Loaded {adventures.Count} adventures from JSON.");</w:t>
+      </w:r>
+    </w:p>
+    <w:p>
+      <w:pPr>
+        <w:pStyle w:val="NoSpacing"/>
+      </w:pPr>
+      <w:r>
+        <w:t xml:space="preserve">                return adventures;</w:t>
+      </w:r>
+    </w:p>
+    <w:p>
+      <w:pPr>
+        <w:pStyle w:val="NoSpacing"/>
+      </w:pPr>
+      <w:r>
+        <w:t xml:space="preserve">            }</w:t>
+      </w:r>
+    </w:p>
+    <w:p>
+      <w:pPr>
+        <w:pStyle w:val="NoSpacing"/>
+      </w:pPr>
+      <w:r>
+        <w:t xml:space="preserve">            catch (Exception ex)</w:t>
+      </w:r>
+    </w:p>
+    <w:p>
+      <w:pPr>
+        <w:pStyle w:val="NoSpacing"/>
+      </w:pPr>
+      <w:r>
+        <w:t xml:space="preserve">            {</w:t>
+      </w:r>
+    </w:p>
+    <w:p>
+      <w:pPr>
+        <w:pStyle w:val="NoSpacing"/>
+      </w:pPr>
+      <w:r>
+        <w:t xml:space="preserve">                _logger.LogError(ex, $"Error loading adventures from JSON.");</w:t>
+      </w:r>
+    </w:p>
+    <w:p>
+      <w:pPr>
+        <w:pStyle w:val="NoSpacing"/>
+      </w:pPr>
+      <w:r>
+        <w:t xml:space="preserve">                return new List&lt;PhotoInfo&gt;();</w:t>
+      </w:r>
+    </w:p>
+    <w:p>
+      <w:pPr>
+        <w:pStyle w:val="NoSpacing"/>
+      </w:pPr>
+      <w:r>
+        <w:t xml:space="preserve">            }</w:t>
+      </w:r>
+    </w:p>
+    <w:p>
+      <w:pPr>
+        <w:pStyle w:val="NoSpacing"/>
+      </w:pPr>
+      <w:r>
+        <w:t xml:space="preserve">        }</w:t>
+      </w:r>
+    </w:p>
+    <w:p>
+      <w:pPr>
+        <w:pStyle w:val="NoSpacing"/>
+      </w:pPr>
+    </w:p>
+    <w:p>
+      <w:pPr>
+        <w:pStyle w:val="NoSpacing"/>
+      </w:pPr>
+      <w:r>
         <w:t xml:space="preserve">        public List&lt;PhotoInfo&gt; LoadAdventuresFromJson()</w:t>
       </w:r>
     </w:p>
@@ -6251,20 +6566,221 @@
         <w:pStyle w:val="NoSpacing"/>
       </w:pPr>
       <w:r>
-        <w:t xml:space="preserve">            _logger.LogInformation($"Loading adventures from JSON.");</w:t>
-      </w:r>
-    </w:p>
-    <w:p>
-      <w:pPr>
-        <w:pStyle w:val="NoSpacing"/>
-      </w:pPr>
-    </w:p>
-    <w:p>
-      <w:pPr>
-        <w:pStyle w:val="NoSpacing"/>
-      </w:pPr>
-      <w:r>
-        <w:t xml:space="preserve">            if (!_fileSystemService.FileExists(_jsonFilePath))</w:t>
+        <w:t xml:space="preserve">            _logger.LogInformation("Fetching adventures from cache.");</w:t>
+      </w:r>
+    </w:p>
+    <w:p>
+      <w:pPr>
+        <w:pStyle w:val="NoSpacing"/>
+      </w:pPr>
+      <w:r>
+        <w:t xml:space="preserve">            return _cache;</w:t>
+      </w:r>
+    </w:p>
+    <w:p>
+      <w:pPr>
+        <w:pStyle w:val="NoSpacing"/>
+      </w:pPr>
+      <w:r>
+        <w:t xml:space="preserve">        }</w:t>
+      </w:r>
+    </w:p>
+    <w:p>
+      <w:pPr>
+        <w:pStyle w:val="NoSpacing"/>
+      </w:pPr>
+    </w:p>
+    <w:p>
+      <w:pPr>
+        <w:pStyle w:val="NoSpacing"/>
+      </w:pPr>
+      <w:r>
+        <w:t xml:space="preserve">        public bool SaveAdventuresToJson(List&lt;PhotoInfo&gt; adventures)</w:t>
+      </w:r>
+    </w:p>
+    <w:p>
+      <w:pPr>
+        <w:pStyle w:val="NoSpacing"/>
+      </w:pPr>
+      <w:r>
+        <w:t xml:space="preserve">        {</w:t>
+      </w:r>
+    </w:p>
+    <w:p>
+      <w:pPr>
+        <w:pStyle w:val="NoSpacing"/>
+      </w:pPr>
+      <w:r>
+        <w:t xml:space="preserve">            _logger.LogInformation($"Updating cache with {adventures.Count} adventures.");</w:t>
+      </w:r>
+    </w:p>
+    <w:p>
+      <w:pPr>
+        <w:pStyle w:val="NoSpacing"/>
+      </w:pPr>
+      <w:r>
+        <w:t xml:space="preserve">            _cache = new List&lt;PhotoInfo&gt;(adventures);</w:t>
+      </w:r>
+    </w:p>
+    <w:p>
+      <w:pPr>
+        <w:pStyle w:val="NoSpacing"/>
+      </w:pPr>
+      <w:r>
+        <w:t xml:space="preserve">            _isCacheDirty = true;</w:t>
+      </w:r>
+    </w:p>
+    <w:p>
+      <w:pPr>
+        <w:pStyle w:val="NoSpacing"/>
+      </w:pPr>
+    </w:p>
+    <w:p>
+      <w:pPr>
+        <w:pStyle w:val="NoSpacing"/>
+      </w:pPr>
+      <w:r>
+        <w:t xml:space="preserve">            _logger.LogInformation("Cache updated");</w:t>
+      </w:r>
+    </w:p>
+    <w:p>
+      <w:pPr>
+        <w:pStyle w:val="NoSpacing"/>
+      </w:pPr>
+      <w:r>
+        <w:t xml:space="preserve">            return true;</w:t>
+      </w:r>
+    </w:p>
+    <w:p>
+      <w:pPr>
+        <w:pStyle w:val="NoSpacing"/>
+      </w:pPr>
+      <w:r>
+        <w:t xml:space="preserve">        }</w:t>
+      </w:r>
+    </w:p>
+    <w:p>
+      <w:pPr>
+        <w:pStyle w:val="NoSpacing"/>
+      </w:pPr>
+    </w:p>
+    <w:p>
+      <w:pPr>
+        <w:pStyle w:val="NoSpacing"/>
+      </w:pPr>
+      <w:r>
+        <w:t xml:space="preserve">        public List&lt;string&gt; GetAllAdventureNames()</w:t>
+      </w:r>
+    </w:p>
+    <w:p>
+      <w:pPr>
+        <w:pStyle w:val="NoSpacing"/>
+      </w:pPr>
+      <w:r>
+        <w:t xml:space="preserve">        {</w:t>
+      </w:r>
+    </w:p>
+    <w:p>
+      <w:pPr>
+        <w:pStyle w:val="NoSpacing"/>
+      </w:pPr>
+      <w:r>
+        <w:t xml:space="preserve">            _logger.LogInformation($"Fetching all adventure names from cache.");</w:t>
+      </w:r>
+    </w:p>
+    <w:p>
+      <w:pPr>
+        <w:pStyle w:val="NoSpacing"/>
+      </w:pPr>
+      <w:r>
+        <w:t xml:space="preserve">            return _cache.Select(p =&gt; p.AdventureName).ToList();</w:t>
+      </w:r>
+    </w:p>
+    <w:p>
+      <w:pPr>
+        <w:pStyle w:val="NoSpacing"/>
+      </w:pPr>
+      <w:r>
+        <w:t xml:space="preserve">        }</w:t>
+      </w:r>
+    </w:p>
+    <w:p>
+      <w:pPr>
+        <w:pStyle w:val="NoSpacing"/>
+      </w:pPr>
+    </w:p>
+    <w:p>
+      <w:pPr>
+        <w:pStyle w:val="NoSpacing"/>
+      </w:pPr>
+      <w:r>
+        <w:t xml:space="preserve">        public List&lt;PhotoInfo&gt; GetPhotosForAdventure(string adventureName)</w:t>
+      </w:r>
+    </w:p>
+    <w:p>
+      <w:pPr>
+        <w:pStyle w:val="NoSpacing"/>
+      </w:pPr>
+      <w:r>
+        <w:t xml:space="preserve">        {</w:t>
+      </w:r>
+    </w:p>
+    <w:p>
+      <w:pPr>
+        <w:pStyle w:val="NoSpacing"/>
+      </w:pPr>
+      <w:r>
+        <w:t xml:space="preserve">            _logger.LogInformation($"Retrieving photos for adventure: {adventureName}");</w:t>
+      </w:r>
+    </w:p>
+    <w:p>
+      <w:pPr>
+        <w:pStyle w:val="NoSpacing"/>
+      </w:pPr>
+    </w:p>
+    <w:p>
+      <w:pPr>
+        <w:pStyle w:val="NoSpacing"/>
+      </w:pPr>
+      <w:r>
+        <w:t xml:space="preserve">            return _cache.Where(p =&gt; p.AdventureName == adventureName).ToList();</w:t>
+      </w:r>
+    </w:p>
+    <w:p>
+      <w:pPr>
+        <w:pStyle w:val="NoSpacing"/>
+      </w:pPr>
+      <w:r>
+        <w:t xml:space="preserve">        }</w:t>
+      </w:r>
+    </w:p>
+    <w:p>
+      <w:pPr>
+        <w:pStyle w:val="NoSpacing"/>
+      </w:pPr>
+    </w:p>
+    <w:p>
+      <w:pPr>
+        <w:pStyle w:val="NoSpacing"/>
+      </w:pPr>
+      <w:r>
+        <w:t xml:space="preserve">        public void SyncCacheToFile()</w:t>
+      </w:r>
+    </w:p>
+    <w:p>
+      <w:pPr>
+        <w:pStyle w:val="NoSpacing"/>
+      </w:pPr>
+      <w:r>
+        <w:t xml:space="preserve">        {</w:t>
+      </w:r>
+    </w:p>
+    <w:p>
+      <w:pPr>
+        <w:pStyle w:val="NoSpacing"/>
+      </w:pPr>
+      <w:r>
+        <w:t xml:space="preserve">            if (!_isCacheDirty)</w:t>
       </w:r>
     </w:p>
     <w:p>
@@ -6280,15 +6796,15 @@
         <w:pStyle w:val="NoSpacing"/>
       </w:pPr>
       <w:r>
-        <w:t xml:space="preserve">                _logger.LogWarning($"JSON file not found. Returning empty adventure list.");</w:t>
-      </w:r>
-    </w:p>
-    <w:p>
-      <w:pPr>
-        <w:pStyle w:val="NoSpacing"/>
-      </w:pPr>
-      <w:r>
-        <w:t xml:space="preserve">                return new List&lt;PhotoInfo&gt;();</w:t>
+        <w:t xml:space="preserve">                _logger.LogInformation("Cache is clean. No need to sync with JSON.");</w:t>
+      </w:r>
+    </w:p>
+    <w:p>
+      <w:pPr>
+        <w:pStyle w:val="NoSpacing"/>
+      </w:pPr>
+      <w:r>
+        <w:t xml:space="preserve">                return;</w:t>
       </w:r>
     </w:p>
     <w:p>
@@ -6325,31 +6841,39 @@
         <w:pStyle w:val="NoSpacing"/>
       </w:pPr>
       <w:r>
-        <w:t xml:space="preserve">                var json = _fileSystemService.ReadAllText(_jsonFilePath);</w:t>
-      </w:r>
-    </w:p>
-    <w:p>
-      <w:pPr>
-        <w:pStyle w:val="NoSpacing"/>
-      </w:pPr>
-      <w:r>
-        <w:t xml:space="preserve">                var adventures = JsonConvert.DeserializeObject&lt;List&lt;PhotoInfo&gt;&gt;(json) ?? new List&lt;PhotoInfo&gt;();</w:t>
-      </w:r>
-    </w:p>
-    <w:p>
-      <w:pPr>
-        <w:pStyle w:val="NoSpacing"/>
-      </w:pPr>
-      <w:r>
-        <w:t xml:space="preserve">                _logger.LogInformation($"Successfully loaded {adventures.Count} adventures.");</w:t>
-      </w:r>
-    </w:p>
-    <w:p>
-      <w:pPr>
-        <w:pStyle w:val="NoSpacing"/>
-      </w:pPr>
-      <w:r>
-        <w:t xml:space="preserve">                return adventures;</w:t>
+        <w:t xml:space="preserve">                _logger.LogInformation("Syncing cache with JSON file.");</w:t>
+      </w:r>
+    </w:p>
+    <w:p>
+      <w:pPr>
+        <w:pStyle w:val="NoSpacing"/>
+      </w:pPr>
+      <w:r>
+        <w:t xml:space="preserve">                var json = JsonConvert.SerializeObject(_cache, Formatting.Indented);</w:t>
+      </w:r>
+    </w:p>
+    <w:p>
+      <w:pPr>
+        <w:pStyle w:val="NoSpacing"/>
+      </w:pPr>
+      <w:r>
+        <w:t xml:space="preserve">                _fileSystemService.WriteAllText(_jsonFilePath, json);</w:t>
+      </w:r>
+    </w:p>
+    <w:p>
+      <w:pPr>
+        <w:pStyle w:val="NoSpacing"/>
+      </w:pPr>
+      <w:r>
+        <w:t xml:space="preserve">                _isCacheDirty = false;  // Reset dirty flag</w:t>
+      </w:r>
+    </w:p>
+    <w:p>
+      <w:pPr>
+        <w:pStyle w:val="NoSpacing"/>
+      </w:pPr>
+      <w:r>
+        <w:t xml:space="preserve">                _logger.LogInformation("Cache successfully synced to JSON.");</w:t>
       </w:r>
     </w:p>
     <w:p>
@@ -6381,15 +6905,7 @@
         <w:pStyle w:val="NoSpacing"/>
       </w:pPr>
       <w:r>
-        <w:t xml:space="preserve">                _logger.LogError(ex, $"Error loading adventures from JSON.");</w:t>
-      </w:r>
-    </w:p>
-    <w:p>
-      <w:pPr>
-        <w:pStyle w:val="NoSpacing"/>
-      </w:pPr>
-      <w:r>
-        <w:t xml:space="preserve">                return new List&lt;PhotoInfo&gt;();</w:t>
+        <w:t xml:space="preserve">                _logger.LogError(ex, "Error syncing cache to JSON.");</w:t>
       </w:r>
     </w:p>
     <w:p>
@@ -6398,318 +6914,6 @@
       </w:pPr>
       <w:r>
         <w:t xml:space="preserve">            }</w:t>
-      </w:r>
-    </w:p>
-    <w:p>
-      <w:pPr>
-        <w:pStyle w:val="NoSpacing"/>
-      </w:pPr>
-      <w:r>
-        <w:t xml:space="preserve">        }</w:t>
-      </w:r>
-    </w:p>
-    <w:p>
-      <w:pPr>
-        <w:pStyle w:val="NoSpacing"/>
-      </w:pPr>
-    </w:p>
-    <w:p>
-      <w:pPr>
-        <w:pStyle w:val="NoSpacing"/>
-      </w:pPr>
-      <w:r>
-        <w:t xml:space="preserve">        public void SaveAdventuresToJson(List&lt;PhotoInfo&gt; adventures)</w:t>
-      </w:r>
-    </w:p>
-    <w:p>
-      <w:pPr>
-        <w:pStyle w:val="NoSpacing"/>
-      </w:pPr>
-      <w:r>
-        <w:t xml:space="preserve">        {</w:t>
-      </w:r>
-    </w:p>
-    <w:p>
-      <w:pPr>
-        <w:pStyle w:val="NoSpacing"/>
-      </w:pPr>
-      <w:r>
-        <w:t xml:space="preserve">            _logger.LogInformation($"[{nameof(JsonStorageService)}] Saving {adventures.Count} adventures to JSON.");</w:t>
-      </w:r>
-    </w:p>
-    <w:p>
-      <w:pPr>
-        <w:pStyle w:val="NoSpacing"/>
-      </w:pPr>
-    </w:p>
-    <w:p>
-      <w:pPr>
-        <w:pStyle w:val="NoSpacing"/>
-      </w:pPr>
-      <w:r>
-        <w:t xml:space="preserve">            try</w:t>
-      </w:r>
-    </w:p>
-    <w:p>
-      <w:pPr>
-        <w:pStyle w:val="NoSpacing"/>
-      </w:pPr>
-      <w:r>
-        <w:t xml:space="preserve">            {</w:t>
-      </w:r>
-    </w:p>
-    <w:p>
-      <w:pPr>
-        <w:pStyle w:val="NoSpacing"/>
-      </w:pPr>
-      <w:r>
-        <w:t xml:space="preserve">                var json = JsonConvert.SerializeObject(adventures, Formatting.Indented);</w:t>
-      </w:r>
-    </w:p>
-    <w:p>
-      <w:pPr>
-        <w:pStyle w:val="NoSpacing"/>
-      </w:pPr>
-      <w:r>
-        <w:t xml:space="preserve">                _fileSystemService.WriteAllText(_jsonFilePath, json);</w:t>
-      </w:r>
-    </w:p>
-    <w:p>
-      <w:pPr>
-        <w:pStyle w:val="NoSpacing"/>
-      </w:pPr>
-      <w:r>
-        <w:t xml:space="preserve">                _logger.LogInformation($"[{nameof(JsonStorageService)}] Adventures successfully saved.");</w:t>
-      </w:r>
-    </w:p>
-    <w:p>
-      <w:pPr>
-        <w:pStyle w:val="NoSpacing"/>
-      </w:pPr>
-      <w:r>
-        <w:t xml:space="preserve">            }</w:t>
-      </w:r>
-    </w:p>
-    <w:p>
-      <w:pPr>
-        <w:pStyle w:val="NoSpacing"/>
-      </w:pPr>
-      <w:r>
-        <w:t xml:space="preserve">            catch (Exception ex)</w:t>
-      </w:r>
-    </w:p>
-    <w:p>
-      <w:pPr>
-        <w:pStyle w:val="NoSpacing"/>
-      </w:pPr>
-      <w:r>
-        <w:t xml:space="preserve">            {</w:t>
-      </w:r>
-    </w:p>
-    <w:p>
-      <w:pPr>
-        <w:pStyle w:val="NoSpacing"/>
-      </w:pPr>
-      <w:r>
-        <w:t xml:space="preserve">                _logger.LogError(ex, $"[{nameof(JsonStorageService)}] Error saving adventures to JSON.");</w:t>
-      </w:r>
-    </w:p>
-    <w:p>
-      <w:pPr>
-        <w:pStyle w:val="NoSpacing"/>
-      </w:pPr>
-      <w:r>
-        <w:t xml:space="preserve">            }</w:t>
-      </w:r>
-    </w:p>
-    <w:p>
-      <w:pPr>
-        <w:pStyle w:val="NoSpacing"/>
-      </w:pPr>
-      <w:r>
-        <w:t xml:space="preserve">        }</w:t>
-      </w:r>
-    </w:p>
-    <w:p>
-      <w:pPr>
-        <w:pStyle w:val="NoSpacing"/>
-      </w:pPr>
-    </w:p>
-    <w:p>
-      <w:pPr>
-        <w:pStyle w:val="NoSpacing"/>
-      </w:pPr>
-      <w:r>
-        <w:t xml:space="preserve">        public List&lt;string&gt; GetAllAdventureNames()</w:t>
-      </w:r>
-    </w:p>
-    <w:p>
-      <w:pPr>
-        <w:pStyle w:val="NoSpacing"/>
-      </w:pPr>
-      <w:r>
-        <w:t xml:space="preserve">        {</w:t>
-      </w:r>
-    </w:p>
-    <w:p>
-      <w:pPr>
-        <w:pStyle w:val="NoSpacing"/>
-      </w:pPr>
-      <w:r>
-        <w:t xml:space="preserve">            _logger.LogInformation($"[{nameof(JsonStorageService)}] Retrieving all adventure names.");</w:t>
-      </w:r>
-    </w:p>
-    <w:p>
-      <w:pPr>
-        <w:pStyle w:val="NoSpacing"/>
-      </w:pPr>
-    </w:p>
-    <w:p>
-      <w:pPr>
-        <w:pStyle w:val="NoSpacing"/>
-      </w:pPr>
-      <w:r>
-        <w:t xml:space="preserve">            var adventures = LoadAdventuresFromJson();</w:t>
-      </w:r>
-    </w:p>
-    <w:p>
-      <w:pPr>
-        <w:pStyle w:val="NoSpacing"/>
-      </w:pPr>
-      <w:r>
-        <w:t xml:space="preserve">            var adventureNames = adventures</w:t>
-      </w:r>
-    </w:p>
-    <w:p>
-      <w:pPr>
-        <w:pStyle w:val="NoSpacing"/>
-      </w:pPr>
-      <w:r>
-        <w:t xml:space="preserve">                .Select(p =&gt; p.AdventureName)</w:t>
-      </w:r>
-    </w:p>
-    <w:p>
-      <w:pPr>
-        <w:pStyle w:val="NoSpacing"/>
-      </w:pPr>
-      <w:r>
-        <w:t xml:space="preserve">                .Where(name =&gt; !string.IsNullOrWhiteSpace(name))</w:t>
-      </w:r>
-    </w:p>
-    <w:p>
-      <w:pPr>
-        <w:pStyle w:val="NoSpacing"/>
-      </w:pPr>
-      <w:r>
-        <w:t xml:space="preserve">                .Distinct()</w:t>
-      </w:r>
-    </w:p>
-    <w:p>
-      <w:pPr>
-        <w:pStyle w:val="NoSpacing"/>
-      </w:pPr>
-      <w:r>
-        <w:t xml:space="preserve">                .ToList();</w:t>
-      </w:r>
-    </w:p>
-    <w:p>
-      <w:pPr>
-        <w:pStyle w:val="NoSpacing"/>
-      </w:pPr>
-    </w:p>
-    <w:p>
-      <w:pPr>
-        <w:pStyle w:val="NoSpacing"/>
-      </w:pPr>
-      <w:r>
-        <w:t xml:space="preserve">            _logger.LogInformation($"[{nameof(JsonStorageService)}] Retrieved {adventureNames.Count} unique adventure names.");</w:t>
-      </w:r>
-    </w:p>
-    <w:p>
-      <w:pPr>
-        <w:pStyle w:val="NoSpacing"/>
-      </w:pPr>
-      <w:r>
-        <w:t xml:space="preserve">            return adventureNames;</w:t>
-      </w:r>
-    </w:p>
-    <w:p>
-      <w:pPr>
-        <w:pStyle w:val="NoSpacing"/>
-      </w:pPr>
-      <w:r>
-        <w:t xml:space="preserve">        }</w:t>
-      </w:r>
-    </w:p>
-    <w:p>
-      <w:pPr>
-        <w:pStyle w:val="NoSpacing"/>
-      </w:pPr>
-    </w:p>
-    <w:p>
-      <w:pPr>
-        <w:pStyle w:val="NoSpacing"/>
-      </w:pPr>
-      <w:r>
-        <w:t xml:space="preserve">        public List&lt;PhotoInfo&gt; GetPhotosForAdventure(string adventureName)</w:t>
-      </w:r>
-    </w:p>
-    <w:p>
-      <w:pPr>
-        <w:pStyle w:val="NoSpacing"/>
-      </w:pPr>
-      <w:r>
-        <w:t xml:space="preserve">        {</w:t>
-      </w:r>
-    </w:p>
-    <w:p>
-      <w:pPr>
-        <w:pStyle w:val="NoSpacing"/>
-      </w:pPr>
-      <w:r>
-        <w:t xml:space="preserve">            _logger.LogInformation($"[{nameof(JsonStorageService)}] Retrieving photos for adventure: {adventureName}");</w:t>
-      </w:r>
-    </w:p>
-    <w:p>
-      <w:pPr>
-        <w:pStyle w:val="NoSpacing"/>
-      </w:pPr>
-    </w:p>
-    <w:p>
-      <w:pPr>
-        <w:pStyle w:val="NoSpacing"/>
-      </w:pPr>
-      <w:r>
-        <w:t xml:space="preserve">            var adventures = LoadAdventuresFromJson();</w:t>
-      </w:r>
-    </w:p>
-    <w:p>
-      <w:pPr>
-        <w:pStyle w:val="NoSpacing"/>
-      </w:pPr>
-      <w:r>
-        <w:t xml:space="preserve">            var photos = adventures.Where(p =&gt; p.AdventureName == adventureName).ToList();</w:t>
-      </w:r>
-    </w:p>
-    <w:p>
-      <w:pPr>
-        <w:pStyle w:val="NoSpacing"/>
-      </w:pPr>
-    </w:p>
-    <w:p>
-      <w:pPr>
-        <w:pStyle w:val="NoSpacing"/>
-      </w:pPr>
-      <w:r>
-        <w:t xml:space="preserve">            _logger.LogInformation($"[{nameof(JsonStorageService)}] Retrieved {photos.Count} photos for adventure: {adventureName}");</w:t>
-      </w:r>
-    </w:p>
-    <w:p>
-      <w:pPr>
-        <w:pStyle w:val="NoSpacing"/>
-      </w:pPr>
-      <w:r>
-        <w:t xml:space="preserve">            return photos;</w:t>
       </w:r>
     </w:p>
     <w:p>
@@ -6873,7 +7077,7 @@
         <w:pStyle w:val="NoSpacing"/>
       </w:pPr>
       <w:r>
-        <w:t xml:space="preserve">        public async Task&lt;PhotoInfo&gt; CapturePhoto(IFileResult photo, string adventureName)</w:t>
+        <w:t xml:space="preserve">        public async Task&lt;PhotoInfo?&gt; CapturePhoto(IFileResult photo, string adventureName)</w:t>
       </w:r>
     </w:p>
     <w:p>
@@ -6979,29 +7183,132 @@
         <w:pStyle w:val="NoSpacing"/>
       </w:pPr>
       <w:r>
-        <w:t xml:space="preserve">            // Save photo to disk and update JSON file</w:t>
-      </w:r>
-    </w:p>
-    <w:p>
-      <w:pPr>
-        <w:pStyle w:val="NoSpacing"/>
-      </w:pPr>
-      <w:r>
-        <w:t xml:space="preserve">            photoInfo.FilePath = await _photoStorageService.SavePhotoAsync(photo, photoInfo);</w:t>
-      </w:r>
-    </w:p>
-    <w:p>
-      <w:pPr>
-        <w:pStyle w:val="NoSpacing"/>
-      </w:pPr>
-      <w:r>
-        <w:t xml:space="preserve">            AddPhotoToAdventure(photoInfo);</w:t>
-      </w:r>
-    </w:p>
-    <w:p>
-      <w:pPr>
-        <w:pStyle w:val="NoSpacing"/>
-      </w:pPr>
+        <w:t xml:space="preserve">            // Save photo </w:t>
+      </w:r>
+    </w:p>
+    <w:p>
+      <w:pPr>
+        <w:pStyle w:val="NoSpacing"/>
+      </w:pPr>
+      <w:r>
+        <w:t xml:space="preserve">            var newFilePath = await _photoStorageService.SavePhotoAsync(photo, photoInfo);</w:t>
+      </w:r>
+    </w:p>
+    <w:p>
+      <w:pPr>
+        <w:pStyle w:val="NoSpacing"/>
+      </w:pPr>
+    </w:p>
+    <w:p>
+      <w:pPr>
+        <w:pStyle w:val="NoSpacing"/>
+      </w:pPr>
+      <w:r>
+        <w:t xml:space="preserve">            if (string.IsNullOrEmpty(newFilePath))</w:t>
+      </w:r>
+    </w:p>
+    <w:p>
+      <w:pPr>
+        <w:pStyle w:val="NoSpacing"/>
+      </w:pPr>
+      <w:r>
+        <w:t xml:space="preserve">            {</w:t>
+      </w:r>
+    </w:p>
+    <w:p>
+      <w:pPr>
+        <w:pStyle w:val="NoSpacing"/>
+      </w:pPr>
+      <w:r>
+        <w:t xml:space="preserve">                _logger.LogWarning($"Failed to save photo for adventure: {adventureName}");</w:t>
+      </w:r>
+    </w:p>
+    <w:p>
+      <w:pPr>
+        <w:pStyle w:val="NoSpacing"/>
+      </w:pPr>
+      <w:r>
+        <w:t xml:space="preserve">                return null;</w:t>
+      </w:r>
+    </w:p>
+    <w:p>
+      <w:pPr>
+        <w:pStyle w:val="NoSpacing"/>
+      </w:pPr>
+      <w:r>
+        <w:t xml:space="preserve">            }</w:t>
+      </w:r>
+    </w:p>
+    <w:p>
+      <w:pPr>
+        <w:pStyle w:val="NoSpacing"/>
+      </w:pPr>
+    </w:p>
+    <w:p>
+      <w:pPr>
+        <w:pStyle w:val="NoSpacing"/>
+      </w:pPr>
+      <w:r>
+        <w:t xml:space="preserve">            photoInfo.FilePath = newFilePath;</w:t>
+      </w:r>
+    </w:p>
+    <w:p>
+      <w:pPr>
+        <w:pStyle w:val="NoSpacing"/>
+      </w:pPr>
+    </w:p>
+    <w:p>
+      <w:pPr>
+        <w:pStyle w:val="NoSpacing"/>
+      </w:pPr>
+      <w:r>
+        <w:t xml:space="preserve">            if (!AddPhotoToAdventure(photoInfo))</w:t>
+      </w:r>
+    </w:p>
+    <w:p>
+      <w:pPr>
+        <w:pStyle w:val="NoSpacing"/>
+      </w:pPr>
+      <w:r>
+        <w:t xml:space="preserve">            {</w:t>
+      </w:r>
+    </w:p>
+    <w:p>
+      <w:pPr>
+        <w:pStyle w:val="NoSpacing"/>
+      </w:pPr>
+      <w:r>
+        <w:t xml:space="preserve">                _logger.LogWarning($"Failed to update JSON for adventure: {adventureName}");</w:t>
+      </w:r>
+    </w:p>
+    <w:p>
+      <w:pPr>
+        <w:pStyle w:val="NoSpacing"/>
+      </w:pPr>
+      <w:r>
+        <w:t xml:space="preserve">                return null; // Return null if JSON update fails</w:t>
+      </w:r>
+    </w:p>
+    <w:p>
+      <w:pPr>
+        <w:pStyle w:val="NoSpacing"/>
+      </w:pPr>
+      <w:r>
+        <w:t xml:space="preserve">            }</w:t>
+      </w:r>
+    </w:p>
+    <w:p>
+      <w:pPr>
+        <w:pStyle w:val="NoSpacing"/>
+      </w:pPr>
+    </w:p>
+    <w:p>
+      <w:pPr>
+        <w:pStyle w:val="NoSpacing"/>
+      </w:pPr>
+      <w:r>
+        <w:t xml:space="preserve">            _logger.LogInformation($"Photo captured and saved successfully for {adventureName}");</w:t>
+      </w:r>
     </w:p>
     <w:p>
       <w:pPr>
@@ -7108,7 +7415,227 @@
         <w:pStyle w:val="NoSpacing"/>
       </w:pPr>
       <w:r>
-        <w:t xml:space="preserve">                RemovePhotosFromJson(photos);</w:t>
+        <w:t xml:space="preserve">                if (RemovePhotosFromJson(photos))</w:t>
+      </w:r>
+    </w:p>
+    <w:p>
+      <w:pPr>
+        <w:pStyle w:val="NoSpacing"/>
+      </w:pPr>
+      <w:r>
+        <w:t xml:space="preserve">                {</w:t>
+      </w:r>
+    </w:p>
+    <w:p>
+      <w:pPr>
+        <w:pStyle w:val="NoSpacing"/>
+      </w:pPr>
+      <w:r>
+        <w:t xml:space="preserve">                    _logger.LogInformation($"Successfully deleted adventure: {adventureName}");</w:t>
+      </w:r>
+    </w:p>
+    <w:p>
+      <w:pPr>
+        <w:pStyle w:val="NoSpacing"/>
+      </w:pPr>
+      <w:r>
+        <w:t xml:space="preserve">                    return true;</w:t>
+      </w:r>
+    </w:p>
+    <w:p>
+      <w:pPr>
+        <w:pStyle w:val="NoSpacing"/>
+      </w:pPr>
+      <w:r>
+        <w:t xml:space="preserve">                }</w:t>
+      </w:r>
+    </w:p>
+    <w:p>
+      <w:pPr>
+        <w:pStyle w:val="NoSpacing"/>
+      </w:pPr>
+      <w:r>
+        <w:t xml:space="preserve">                else</w:t>
+      </w:r>
+    </w:p>
+    <w:p>
+      <w:pPr>
+        <w:pStyle w:val="NoSpacing"/>
+      </w:pPr>
+      <w:r>
+        <w:t xml:space="preserve">                {</w:t>
+      </w:r>
+    </w:p>
+    <w:p>
+      <w:pPr>
+        <w:pStyle w:val="NoSpacing"/>
+      </w:pPr>
+      <w:r>
+        <w:t xml:space="preserve">                    _logger.LogWarning($"Failed to update JSON after deleting adventure: {adventureName}");</w:t>
+      </w:r>
+    </w:p>
+    <w:p>
+      <w:pPr>
+        <w:pStyle w:val="NoSpacing"/>
+      </w:pPr>
+      <w:r>
+        <w:t xml:space="preserve">                }</w:t>
+      </w:r>
+    </w:p>
+    <w:p>
+      <w:pPr>
+        <w:pStyle w:val="NoSpacing"/>
+      </w:pPr>
+      <w:r>
+        <w:t xml:space="preserve">            }</w:t>
+      </w:r>
+    </w:p>
+    <w:p>
+      <w:pPr>
+        <w:pStyle w:val="NoSpacing"/>
+      </w:pPr>
+    </w:p>
+    <w:p>
+      <w:pPr>
+        <w:pStyle w:val="NoSpacing"/>
+      </w:pPr>
+      <w:r>
+        <w:t xml:space="preserve">            _logger.LogWarning($"Failed to delete adventure folder for: {adventureName}");</w:t>
+      </w:r>
+    </w:p>
+    <w:p>
+      <w:pPr>
+        <w:pStyle w:val="NoSpacing"/>
+      </w:pPr>
+      <w:r>
+        <w:t xml:space="preserve">            return false;</w:t>
+      </w:r>
+    </w:p>
+    <w:p>
+      <w:pPr>
+        <w:pStyle w:val="NoSpacing"/>
+      </w:pPr>
+      <w:r>
+        <w:t xml:space="preserve">        }</w:t>
+      </w:r>
+    </w:p>
+    <w:p>
+      <w:pPr>
+        <w:pStyle w:val="NoSpacing"/>
+      </w:pPr>
+    </w:p>
+    <w:p>
+      <w:pPr>
+        <w:pStyle w:val="NoSpacing"/>
+      </w:pPr>
+      <w:r>
+        <w:t xml:space="preserve">        private bool AddPhotoToAdventure(PhotoInfo photoInfo)</w:t>
+      </w:r>
+    </w:p>
+    <w:p>
+      <w:pPr>
+        <w:pStyle w:val="NoSpacing"/>
+      </w:pPr>
+      <w:r>
+        <w:t xml:space="preserve">        {</w:t>
+      </w:r>
+    </w:p>
+    <w:p>
+      <w:pPr>
+        <w:pStyle w:val="NoSpacing"/>
+      </w:pPr>
+      <w:r>
+        <w:t xml:space="preserve">            var adventures = _jsonStorageService.LoadAdventuresFromJson();</w:t>
+      </w:r>
+    </w:p>
+    <w:p>
+      <w:pPr>
+        <w:pStyle w:val="NoSpacing"/>
+      </w:pPr>
+      <w:r>
+        <w:t xml:space="preserve">            adventures.Add(photoInfo);</w:t>
+      </w:r>
+    </w:p>
+    <w:p>
+      <w:pPr>
+        <w:pStyle w:val="NoSpacing"/>
+      </w:pPr>
+      <w:r>
+        <w:t xml:space="preserve">            return _jsonStorageService.SaveAdventuresToJson(adventures);</w:t>
+      </w:r>
+    </w:p>
+    <w:p>
+      <w:pPr>
+        <w:pStyle w:val="NoSpacing"/>
+      </w:pPr>
+      <w:r>
+        <w:t xml:space="preserve">        }</w:t>
+      </w:r>
+    </w:p>
+    <w:p>
+      <w:pPr>
+        <w:pStyle w:val="NoSpacing"/>
+      </w:pPr>
+    </w:p>
+    <w:p>
+      <w:pPr>
+        <w:pStyle w:val="NoSpacing"/>
+      </w:pPr>
+      <w:r>
+        <w:t xml:space="preserve">        private bool RemovePhotosFromJson(List&lt;PhotoInfo&gt; photos)</w:t>
+      </w:r>
+    </w:p>
+    <w:p>
+      <w:pPr>
+        <w:pStyle w:val="NoSpacing"/>
+      </w:pPr>
+      <w:r>
+        <w:t xml:space="preserve">        {</w:t>
+      </w:r>
+    </w:p>
+    <w:p>
+      <w:pPr>
+        <w:pStyle w:val="NoSpacing"/>
+      </w:pPr>
+      <w:r>
+        <w:t xml:space="preserve">            var allPhotos = _jsonStorageService.LoadAdventuresFromJson();</w:t>
+      </w:r>
+    </w:p>
+    <w:p>
+      <w:pPr>
+        <w:pStyle w:val="NoSpacing"/>
+      </w:pPr>
+      <w:r>
+        <w:t xml:space="preserve">            allPhotos.RemoveAll(p =&gt; photos.Any(photo =&gt; photo.FilePath == p.FilePath));</w:t>
+      </w:r>
+    </w:p>
+    <w:p>
+      <w:pPr>
+        <w:pStyle w:val="NoSpacing"/>
+      </w:pPr>
+    </w:p>
+    <w:p>
+      <w:pPr>
+        <w:pStyle w:val="NoSpacing"/>
+      </w:pPr>
+      <w:r>
+        <w:t xml:space="preserve">            if(_jsonStorageService.SaveAdventuresToJson(allPhotos))</w:t>
+      </w:r>
+    </w:p>
+    <w:p>
+      <w:pPr>
+        <w:pStyle w:val="NoSpacing"/>
+      </w:pPr>
+      <w:r>
+        <w:t xml:space="preserve">            {</w:t>
+      </w:r>
+    </w:p>
+    <w:p>
+      <w:pPr>
+        <w:pStyle w:val="NoSpacing"/>
+      </w:pPr>
+      <w:r>
+        <w:t xml:space="preserve">                _logger.LogInformation("Adventure photos removed from JSON and synced.");</w:t>
       </w:r>
     </w:p>
     <w:p>
@@ -7131,167 +7658,21 @@
       <w:pPr>
         <w:pStyle w:val="NoSpacing"/>
       </w:pPr>
+    </w:p>
+    <w:p>
+      <w:pPr>
+        <w:pStyle w:val="NoSpacing"/>
+      </w:pPr>
+      <w:r>
+        <w:t xml:space="preserve">            _logger.LogError("Failed to update JSON after removing adventure photos.");</w:t>
+      </w:r>
+    </w:p>
+    <w:p>
+      <w:pPr>
+        <w:pStyle w:val="NoSpacing"/>
+      </w:pPr>
       <w:r>
         <w:t xml:space="preserve">            return false;</w:t>
-      </w:r>
-    </w:p>
-    <w:p>
-      <w:pPr>
-        <w:pStyle w:val="NoSpacing"/>
-      </w:pPr>
-      <w:r>
-        <w:t xml:space="preserve">        }</w:t>
-      </w:r>
-    </w:p>
-    <w:p>
-      <w:pPr>
-        <w:pStyle w:val="NoSpacing"/>
-      </w:pPr>
-    </w:p>
-    <w:p>
-      <w:pPr>
-        <w:pStyle w:val="NoSpacing"/>
-      </w:pPr>
-      <w:r>
-        <w:t xml:space="preserve">        private void AddPhotoToAdventure(PhotoInfo photoInfo)</w:t>
-      </w:r>
-    </w:p>
-    <w:p>
-      <w:pPr>
-        <w:pStyle w:val="NoSpacing"/>
-      </w:pPr>
-      <w:r>
-        <w:t xml:space="preserve">        {</w:t>
-      </w:r>
-    </w:p>
-    <w:p>
-      <w:pPr>
-        <w:pStyle w:val="NoSpacing"/>
-      </w:pPr>
-      <w:r>
-        <w:t xml:space="preserve">            var adventures = _jsonStorageService.LoadAdventuresFromJson();</w:t>
-      </w:r>
-    </w:p>
-    <w:p>
-      <w:pPr>
-        <w:pStyle w:val="NoSpacing"/>
-      </w:pPr>
-      <w:r>
-        <w:t xml:space="preserve">            adventures.Add(photoInfo);</w:t>
-      </w:r>
-    </w:p>
-    <w:p>
-      <w:pPr>
-        <w:pStyle w:val="NoSpacing"/>
-      </w:pPr>
-      <w:r>
-        <w:t xml:space="preserve">            SaveAdventuresToJson(adventures);</w:t>
-      </w:r>
-    </w:p>
-    <w:p>
-      <w:pPr>
-        <w:pStyle w:val="NoSpacing"/>
-      </w:pPr>
-      <w:r>
-        <w:t xml:space="preserve">            _logger.LogInformation($"Added photo to adventure: {photoInfo.AdventureName}");</w:t>
-      </w:r>
-    </w:p>
-    <w:p>
-      <w:pPr>
-        <w:pStyle w:val="NoSpacing"/>
-      </w:pPr>
-      <w:r>
-        <w:t xml:space="preserve">        }</w:t>
-      </w:r>
-    </w:p>
-    <w:p>
-      <w:pPr>
-        <w:pStyle w:val="NoSpacing"/>
-      </w:pPr>
-    </w:p>
-    <w:p>
-      <w:pPr>
-        <w:pStyle w:val="NoSpacing"/>
-      </w:pPr>
-      <w:r>
-        <w:t xml:space="preserve">        private void RemovePhotosFromJson(List&lt;PhotoInfo&gt; photos)</w:t>
-      </w:r>
-    </w:p>
-    <w:p>
-      <w:pPr>
-        <w:pStyle w:val="NoSpacing"/>
-      </w:pPr>
-      <w:r>
-        <w:t xml:space="preserve">        {</w:t>
-      </w:r>
-    </w:p>
-    <w:p>
-      <w:pPr>
-        <w:pStyle w:val="NoSpacing"/>
-      </w:pPr>
-      <w:r>
-        <w:t xml:space="preserve">            var allPhotos = _jsonStorageService.LoadAdventuresFromJson();</w:t>
-      </w:r>
-    </w:p>
-    <w:p>
-      <w:pPr>
-        <w:pStyle w:val="NoSpacing"/>
-      </w:pPr>
-      <w:r>
-        <w:t xml:space="preserve">            allPhotos.RemoveAll(p =&gt; photos.Any(photo =&gt; photo.FilePath == p.FilePath));</w:t>
-      </w:r>
-    </w:p>
-    <w:p>
-      <w:pPr>
-        <w:pStyle w:val="NoSpacing"/>
-      </w:pPr>
-      <w:r>
-        <w:t xml:space="preserve">            SaveAdventuresToJson(allPhotos);</w:t>
-      </w:r>
-    </w:p>
-    <w:p>
-      <w:pPr>
-        <w:pStyle w:val="NoSpacing"/>
-      </w:pPr>
-      <w:r>
-        <w:t xml:space="preserve">            _logger.LogInformation("Adventure photos removed from JSON and synced.");</w:t>
-      </w:r>
-    </w:p>
-    <w:p>
-      <w:pPr>
-        <w:pStyle w:val="NoSpacing"/>
-      </w:pPr>
-      <w:r>
-        <w:t xml:space="preserve">        }</w:t>
-      </w:r>
-    </w:p>
-    <w:p>
-      <w:pPr>
-        <w:pStyle w:val="NoSpacing"/>
-      </w:pPr>
-    </w:p>
-    <w:p>
-      <w:pPr>
-        <w:pStyle w:val="NoSpacing"/>
-      </w:pPr>
-      <w:r>
-        <w:t xml:space="preserve">        private void SaveAdventuresToJson(List&lt;PhotoInfo&gt; adventures)</w:t>
-      </w:r>
-    </w:p>
-    <w:p>
-      <w:pPr>
-        <w:pStyle w:val="NoSpacing"/>
-      </w:pPr>
-      <w:r>
-        <w:t xml:space="preserve">        {</w:t>
-      </w:r>
-    </w:p>
-    <w:p>
-      <w:pPr>
-        <w:pStyle w:val="NoSpacing"/>
-      </w:pPr>
-      <w:r>
-        <w:t xml:space="preserve">            _jsonStorageService.SaveAdventuresToJson(adventures);</w:t>
       </w:r>
     </w:p>
     <w:p>
@@ -7486,6 +7867,11 @@
       <w:pPr>
         <w:pStyle w:val="NoSpacing"/>
       </w:pPr>
+    </w:p>
+    <w:p>
+      <w:pPr>
+        <w:pStyle w:val="NoSpacing"/>
+      </w:pPr>
       <w:r>
         <w:t xml:space="preserve">        public async Task&lt;string&gt; SavePhotoAsync(IFileResult photo, PhotoInfo photoInfo)</w:t>
       </w:r>
@@ -7503,20 +7889,7 @@
         <w:pStyle w:val="NoSpacing"/>
       </w:pPr>
       <w:r>
-        <w:t xml:space="preserve">            string adventureFolderPath = Path.Combine(_appDataDirectory, photoInfo.AdventureName);</w:t>
-      </w:r>
-    </w:p>
-    <w:p>
-      <w:pPr>
-        <w:pStyle w:val="NoSpacing"/>
-      </w:pPr>
-    </w:p>
-    <w:p>
-      <w:pPr>
-        <w:pStyle w:val="NoSpacing"/>
-      </w:pPr>
-      <w:r>
-        <w:t xml:space="preserve">            if (!Directory.Exists(adventureFolderPath))</w:t>
+        <w:t xml:space="preserve">            try</w:t>
       </w:r>
     </w:p>
     <w:p>
@@ -7532,7 +7905,170 @@
         <w:pStyle w:val="NoSpacing"/>
       </w:pPr>
       <w:r>
-        <w:t xml:space="preserve">                Directory.CreateDirectory(adventureFolderPath);</w:t>
+        <w:t xml:space="preserve">                string adventureFolderPath = Path.Combine(_appDataDirectory, photoInfo.AdventureName);</w:t>
+      </w:r>
+    </w:p>
+    <w:p>
+      <w:pPr>
+        <w:pStyle w:val="NoSpacing"/>
+      </w:pPr>
+    </w:p>
+    <w:p>
+      <w:pPr>
+        <w:pStyle w:val="NoSpacing"/>
+      </w:pPr>
+      <w:r>
+        <w:t xml:space="preserve">                if (!Directory.Exists(adventureFolderPath))</w:t>
+      </w:r>
+    </w:p>
+    <w:p>
+      <w:pPr>
+        <w:pStyle w:val="NoSpacing"/>
+      </w:pPr>
+      <w:r>
+        <w:t xml:space="preserve">                {</w:t>
+      </w:r>
+    </w:p>
+    <w:p>
+      <w:pPr>
+        <w:pStyle w:val="NoSpacing"/>
+      </w:pPr>
+      <w:r>
+        <w:t xml:space="preserve">                    Directory.CreateDirectory(adventureFolderPath);</w:t>
+      </w:r>
+    </w:p>
+    <w:p>
+      <w:pPr>
+        <w:pStyle w:val="NoSpacing"/>
+      </w:pPr>
+      <w:r>
+        <w:t xml:space="preserve">                }</w:t>
+      </w:r>
+    </w:p>
+    <w:p>
+      <w:pPr>
+        <w:pStyle w:val="NoSpacing"/>
+      </w:pPr>
+    </w:p>
+    <w:p>
+      <w:pPr>
+        <w:pStyle w:val="NoSpacing"/>
+      </w:pPr>
+      <w:r>
+        <w:t xml:space="preserve">                // Append the correct file extension</w:t>
+      </w:r>
+    </w:p>
+    <w:p>
+      <w:pPr>
+        <w:pStyle w:val="NoSpacing"/>
+      </w:pPr>
+      <w:r>
+        <w:t xml:space="preserve">                string fileExtension = Path.GetExtension(photo.FileName);</w:t>
+      </w:r>
+    </w:p>
+    <w:p>
+      <w:pPr>
+        <w:pStyle w:val="NoSpacing"/>
+      </w:pPr>
+      <w:r>
+        <w:t xml:space="preserve">                string newFilePath = Path.Combine(adventureFolderPath, $"{photoInfo.Name}{fileExtension}");</w:t>
+      </w:r>
+    </w:p>
+    <w:p>
+      <w:pPr>
+        <w:pStyle w:val="NoSpacing"/>
+      </w:pPr>
+    </w:p>
+    <w:p>
+      <w:pPr>
+        <w:pStyle w:val="NoSpacing"/>
+      </w:pPr>
+      <w:r>
+        <w:t xml:space="preserve">                // Copy the photo from the original path to the adventure filder</w:t>
+      </w:r>
+    </w:p>
+    <w:p>
+      <w:pPr>
+        <w:pStyle w:val="NoSpacing"/>
+      </w:pPr>
+    </w:p>
+    <w:p>
+      <w:pPr>
+        <w:pStyle w:val="NoSpacing"/>
+      </w:pPr>
+      <w:r>
+        <w:t xml:space="preserve">                using var sourceStream = File.OpenRead(photo.FullPath);</w:t>
+      </w:r>
+    </w:p>
+    <w:p>
+      <w:pPr>
+        <w:pStyle w:val="NoSpacing"/>
+      </w:pPr>
+      <w:r>
+        <w:t xml:space="preserve">                using var destinationStream = File.Create(newFilePath);</w:t>
+      </w:r>
+    </w:p>
+    <w:p>
+      <w:pPr>
+        <w:pStyle w:val="NoSpacing"/>
+      </w:pPr>
+    </w:p>
+    <w:p>
+      <w:pPr>
+        <w:pStyle w:val="NoSpacing"/>
+      </w:pPr>
+      <w:r>
+        <w:t xml:space="preserve">                await sourceStream.CopyToAsync(destinationStream);</w:t>
+      </w:r>
+    </w:p>
+    <w:p>
+      <w:pPr>
+        <w:pStyle w:val="NoSpacing"/>
+      </w:pPr>
+    </w:p>
+    <w:p>
+      <w:pPr>
+        <w:pStyle w:val="NoSpacing"/>
+      </w:pPr>
+      <w:r>
+        <w:t xml:space="preserve">                if (!DeletePhoto(photo.FullPath))</w:t>
+      </w:r>
+    </w:p>
+    <w:p>
+      <w:pPr>
+        <w:pStyle w:val="NoSpacing"/>
+      </w:pPr>
+      <w:r>
+        <w:t xml:space="preserve">                {</w:t>
+      </w:r>
+    </w:p>
+    <w:p>
+      <w:pPr>
+        <w:pStyle w:val="NoSpacing"/>
+      </w:pPr>
+      <w:r>
+        <w:t xml:space="preserve">                    _logger.LogWarning($"Failed to delete original photo: {photo.FullPath}");</w:t>
+      </w:r>
+    </w:p>
+    <w:p>
+      <w:pPr>
+        <w:pStyle w:val="NoSpacing"/>
+      </w:pPr>
+      <w:r>
+        <w:t xml:space="preserve">                }</w:t>
+      </w:r>
+    </w:p>
+    <w:p>
+      <w:pPr>
+        <w:pStyle w:val="NoSpacing"/>
+      </w:pPr>
+    </w:p>
+    <w:p>
+      <w:pPr>
+        <w:pStyle w:val="NoSpacing"/>
+      </w:pPr>
+      <w:r>
+        <w:t xml:space="preserve">                return newFilePath;</w:t>
       </w:r>
     </w:p>
     <w:p>
@@ -7547,50 +8083,8 @@
       <w:pPr>
         <w:pStyle w:val="NoSpacing"/>
       </w:pPr>
-    </w:p>
-    <w:p>
-      <w:pPr>
-        <w:pStyle w:val="NoSpacing"/>
-      </w:pPr>
-      <w:r>
-        <w:t xml:space="preserve">            // Append the correct file extension</w:t>
-      </w:r>
-    </w:p>
-    <w:p>
-      <w:pPr>
-        <w:pStyle w:val="NoSpacing"/>
-      </w:pPr>
-      <w:r>
-        <w:t xml:space="preserve">            string fileExtension = Path.GetExtension(photo.FileName);</w:t>
-      </w:r>
-    </w:p>
-    <w:p>
-      <w:pPr>
-        <w:pStyle w:val="NoSpacing"/>
-      </w:pPr>
-      <w:r>
-        <w:t xml:space="preserve">            string newFilePath = Path.Combine(adventureFolderPath, $"{photoInfo.Name}{fileExtension}");</w:t>
-      </w:r>
-    </w:p>
-    <w:p>
-      <w:pPr>
-        <w:pStyle w:val="NoSpacing"/>
-      </w:pPr>
-    </w:p>
-    <w:p>
-      <w:pPr>
-        <w:pStyle w:val="NoSpacing"/>
-      </w:pPr>
-      <w:r>
-        <w:t xml:space="preserve">            // Copy the photo from the original path to the adventure filder</w:t>
-      </w:r>
-    </w:p>
-    <w:p>
-      <w:pPr>
-        <w:pStyle w:val="NoSpacing"/>
-      </w:pPr>
-      <w:r>
-        <w:t xml:space="preserve">            try</w:t>
+      <w:r>
+        <w:t xml:space="preserve">            catch (Exception ex)</w:t>
       </w:r>
     </w:p>
     <w:p>
@@ -7606,41 +8100,15 @@
         <w:pStyle w:val="NoSpacing"/>
       </w:pPr>
       <w:r>
-        <w:t xml:space="preserve">                using var sourceStream = File.OpenRead(photo.FullPath);</w:t>
-      </w:r>
-    </w:p>
-    <w:p>
-      <w:pPr>
-        <w:pStyle w:val="NoSpacing"/>
-      </w:pPr>
-      <w:r>
-        <w:t xml:space="preserve">                using var destinationStream = File.Create(newFilePath);</w:t>
-      </w:r>
-    </w:p>
-    <w:p>
-      <w:pPr>
-        <w:pStyle w:val="NoSpacing"/>
-      </w:pPr>
-    </w:p>
-    <w:p>
-      <w:pPr>
-        <w:pStyle w:val="NoSpacing"/>
-      </w:pPr>
-      <w:r>
-        <w:t xml:space="preserve">                await sourceStream.CopyToAsync(destinationStream);</w:t>
-      </w:r>
-    </w:p>
-    <w:p>
-      <w:pPr>
-        <w:pStyle w:val="NoSpacing"/>
-      </w:pPr>
-    </w:p>
-    <w:p>
-      <w:pPr>
-        <w:pStyle w:val="NoSpacing"/>
-      </w:pPr>
-      <w:r>
-        <w:t xml:space="preserve">                DeletePhoto(photo.FullPath);</w:t>
+        <w:t xml:space="preserve">                _logger.LogError(ex, $"Failed to save photo: {ex.Message}");</w:t>
+      </w:r>
+    </w:p>
+    <w:p>
+      <w:pPr>
+        <w:pStyle w:val="NoSpacing"/>
+      </w:pPr>
+      <w:r>
+        <w:t xml:space="preserve">                return string.Empty;</w:t>
       </w:r>
     </w:p>
     <w:p>
@@ -7656,7 +8124,36 @@
         <w:pStyle w:val="NoSpacing"/>
       </w:pPr>
       <w:r>
-        <w:t xml:space="preserve">            catch (Exception ex)</w:t>
+        <w:t xml:space="preserve">        }</w:t>
+      </w:r>
+    </w:p>
+    <w:p>
+      <w:pPr>
+        <w:pStyle w:val="NoSpacing"/>
+      </w:pPr>
+    </w:p>
+    <w:p>
+      <w:pPr>
+        <w:pStyle w:val="NoSpacing"/>
+      </w:pPr>
+      <w:r>
+        <w:t xml:space="preserve">        public bool DeletePhoto(string filePath)</w:t>
+      </w:r>
+    </w:p>
+    <w:p>
+      <w:pPr>
+        <w:pStyle w:val="NoSpacing"/>
+      </w:pPr>
+      <w:r>
+        <w:t xml:space="preserve">        {</w:t>
+      </w:r>
+    </w:p>
+    <w:p>
+      <w:pPr>
+        <w:pStyle w:val="NoSpacing"/>
+      </w:pPr>
+      <w:r>
+        <w:t xml:space="preserve">            if (File.Exists(filePath))</w:t>
       </w:r>
     </w:p>
     <w:p>
@@ -7672,80 +8169,6 @@
         <w:pStyle w:val="NoSpacing"/>
       </w:pPr>
       <w:r>
-        <w:t xml:space="preserve">                throw new IOException($"Failed to save photo: {ex.Message}", ex);</w:t>
-      </w:r>
-    </w:p>
-    <w:p>
-      <w:pPr>
-        <w:pStyle w:val="NoSpacing"/>
-      </w:pPr>
-      <w:r>
-        <w:t xml:space="preserve">            }</w:t>
-      </w:r>
-    </w:p>
-    <w:p>
-      <w:pPr>
-        <w:pStyle w:val="NoSpacing"/>
-      </w:pPr>
-    </w:p>
-    <w:p>
-      <w:pPr>
-        <w:pStyle w:val="NoSpacing"/>
-      </w:pPr>
-      <w:r>
-        <w:t xml:space="preserve">            return newFilePath;</w:t>
-      </w:r>
-    </w:p>
-    <w:p>
-      <w:pPr>
-        <w:pStyle w:val="NoSpacing"/>
-      </w:pPr>
-      <w:r>
-        <w:t xml:space="preserve">        }</w:t>
-      </w:r>
-    </w:p>
-    <w:p>
-      <w:pPr>
-        <w:pStyle w:val="NoSpacing"/>
-      </w:pPr>
-    </w:p>
-    <w:p>
-      <w:pPr>
-        <w:pStyle w:val="NoSpacing"/>
-      </w:pPr>
-      <w:r>
-        <w:t xml:space="preserve">        public static bool DeletePhoto(string filePath)</w:t>
-      </w:r>
-    </w:p>
-    <w:p>
-      <w:pPr>
-        <w:pStyle w:val="NoSpacing"/>
-      </w:pPr>
-      <w:r>
-        <w:t xml:space="preserve">        {</w:t>
-      </w:r>
-    </w:p>
-    <w:p>
-      <w:pPr>
-        <w:pStyle w:val="NoSpacing"/>
-      </w:pPr>
-      <w:r>
-        <w:t xml:space="preserve">            if (File.Exists(filePath))</w:t>
-      </w:r>
-    </w:p>
-    <w:p>
-      <w:pPr>
-        <w:pStyle w:val="NoSpacing"/>
-      </w:pPr>
-      <w:r>
-        <w:t xml:space="preserve">            {</w:t>
-      </w:r>
-    </w:p>
-    <w:p>
-      <w:pPr>
-        <w:pStyle w:val="NoSpacing"/>
-      </w:pPr>
-      <w:r>
         <w:t xml:space="preserve">                try</w:t>
       </w:r>
     </w:p>
@@ -7762,15 +8185,87 @@
         <w:pStyle w:val="NoSpacing"/>
       </w:pPr>
       <w:r>
-        <w:t xml:space="preserve">                    File.Delete(filePath);</w:t>
-      </w:r>
-    </w:p>
-    <w:p>
-      <w:pPr>
-        <w:pStyle w:val="NoSpacing"/>
-      </w:pPr>
-      <w:r>
-        <w:t xml:space="preserve">                    return true;</w:t>
+        <w:t xml:space="preserve">                    if (File.Exists(filePath))</w:t>
+      </w:r>
+    </w:p>
+    <w:p>
+      <w:pPr>
+        <w:pStyle w:val="NoSpacing"/>
+      </w:pPr>
+      <w:r>
+        <w:t xml:space="preserve">                    {</w:t>
+      </w:r>
+    </w:p>
+    <w:p>
+      <w:pPr>
+        <w:pStyle w:val="NoSpacing"/>
+      </w:pPr>
+      <w:r>
+        <w:t xml:space="preserve">                        File.Delete(filePath);</w:t>
+      </w:r>
+    </w:p>
+    <w:p>
+      <w:pPr>
+        <w:pStyle w:val="NoSpacing"/>
+      </w:pPr>
+      <w:r>
+        <w:t xml:space="preserve">                        _logger.LogInformation($"Photo deleted: {filePath}");</w:t>
+      </w:r>
+    </w:p>
+    <w:p>
+      <w:pPr>
+        <w:pStyle w:val="NoSpacing"/>
+      </w:pPr>
+      <w:r>
+        <w:t xml:space="preserve">                        return true;</w:t>
+      </w:r>
+    </w:p>
+    <w:p>
+      <w:pPr>
+        <w:pStyle w:val="NoSpacing"/>
+      </w:pPr>
+      <w:r>
+        <w:t xml:space="preserve">                    }</w:t>
+      </w:r>
+    </w:p>
+    <w:p>
+      <w:pPr>
+        <w:pStyle w:val="NoSpacing"/>
+      </w:pPr>
+      <w:r>
+        <w:t xml:space="preserve">                    else</w:t>
+      </w:r>
+    </w:p>
+    <w:p>
+      <w:pPr>
+        <w:pStyle w:val="NoSpacing"/>
+      </w:pPr>
+      <w:r>
+        <w:t xml:space="preserve">                    {</w:t>
+      </w:r>
+    </w:p>
+    <w:p>
+      <w:pPr>
+        <w:pStyle w:val="NoSpacing"/>
+      </w:pPr>
+      <w:r>
+        <w:t xml:space="preserve">                        _logger.LogWarning($"Photo not found: {filePath}");</w:t>
+      </w:r>
+    </w:p>
+    <w:p>
+      <w:pPr>
+        <w:pStyle w:val="NoSpacing"/>
+      </w:pPr>
+      <w:r>
+        <w:t xml:space="preserve">                        return false;</w:t>
+      </w:r>
+    </w:p>
+    <w:p>
+      <w:pPr>
+        <w:pStyle w:val="NoSpacing"/>
+      </w:pPr>
+      <w:r>
+        <w:t xml:space="preserve">                    }</w:t>
       </w:r>
     </w:p>
     <w:p>
@@ -7802,7 +8297,15 @@
         <w:pStyle w:val="NoSpacing"/>
       </w:pPr>
       <w:r>
-        <w:t xml:space="preserve">                    throw new IOException($"Error deleting file at {filePath}: {ex.Message}", ex);</w:t>
+        <w:t xml:space="preserve">                    _logger.LogError(ex, $"Error deleting photo: {ex.Message}");</w:t>
+      </w:r>
+    </w:p>
+    <w:p>
+      <w:pPr>
+        <w:pStyle w:val="NoSpacing"/>
+      </w:pPr>
+      <w:r>
+        <w:t xml:space="preserve">                    return false;</w:t>
       </w:r>
     </w:p>
     <w:p>

</xml_diff>

<commit_message>
updated oading page and app icon, added more ui elemnts for further implementation
</commit_message>
<xml_diff>
--- a/Project_Structure.docx
+++ b/Project_Structure.docx
@@ -1291,7 +1291,7 @@
         <w:pStyle w:val="NoSpacing"/>
       </w:pPr>
       <w:r>
-        <w:t xml:space="preserve">                outputTemplate: "{Timestamp:yyyy-MM-dd HH:mm:ss.fff} [{Level:u3}] [{SourceContext}] {Message:lj}{NewLine}{Exception}",</w:t>
+        <w:t xml:space="preserve">                outputTemplate: "{Timestamp:yyyy-MM-dd HH:mm:ss.fff } [{Level:u3}] [{SourceContext}] {Message:lj}{NewLine}{Exception}",</w:t>
       </w:r>
     </w:p>
     <w:p>
@@ -6693,7 +6693,31 @@
         <w:pStyle w:val="NoSpacing"/>
       </w:pPr>
       <w:r>
-        <w:t xml:space="preserve">            return _cache.Select(p =&gt; p.AdventureName).ToList();</w:t>
+        <w:t xml:space="preserve">            return _cache</w:t>
+      </w:r>
+    </w:p>
+    <w:p>
+      <w:pPr>
+        <w:pStyle w:val="NoSpacing"/>
+      </w:pPr>
+      <w:r>
+        <w:t xml:space="preserve">                .Select(p =&gt; p.AdventureName)</w:t>
+      </w:r>
+    </w:p>
+    <w:p>
+      <w:pPr>
+        <w:pStyle w:val="NoSpacing"/>
+      </w:pPr>
+      <w:r>
+        <w:t xml:space="preserve">                .Distinct()</w:t>
+      </w:r>
+    </w:p>
+    <w:p>
+      <w:pPr>
+        <w:pStyle w:val="NoSpacing"/>
+      </w:pPr>
+      <w:r>
+        <w:t xml:space="preserve">                .ToList();</w:t>
       </w:r>
     </w:p>
     <w:p>

</xml_diff>

<commit_message>
updated the saving and deleting logic. added GamePAge - not viewing correclty for now
</commit_message>
<xml_diff>
--- a/Project_Structure.docx
+++ b/Project_Structure.docx
@@ -325,7 +325,7 @@
       <w:r>
         <w:tab/>
         <w:tab/>
-        <w:t>&lt;MauiIcon Include="Resources\AppIcon\appicon.svg" ForegroundFile="Resources\AppIcon\appiconfg.svg" Color="#512BD4" /&gt;</w:t>
+        <w:t>&lt;MauiIcon Include="Resources\AppIcon\appicon.svg" ForegroundFile="Resources\AppIcon\appiconfg.svg" /&gt;</w:t>
       </w:r>
     </w:p>
     <w:p>
@@ -350,7 +350,7 @@
       <w:r>
         <w:tab/>
         <w:tab/>
-        <w:t>&lt;MauiSplashScreen Include="Resources\Splash\splash.svg" Color="#512BD4" BaseSize="128,128" /&gt;</w:t>
+        <w:t>&lt;MauiSplashScreen Include="Resources/Images/loading_screen.webp" Color="#36547a" BaseSize="2048,2048" /&gt;</w:t>
       </w:r>
     </w:p>
     <w:p>
@@ -375,17 +375,7 @@
       <w:r>
         <w:tab/>
         <w:tab/>
-        <w:t>&lt;MauiImage Include="Resources\Images\*" /&gt;</w:t>
-      </w:r>
-    </w:p>
-    <w:p>
-      <w:pPr>
-        <w:pStyle w:val="NoSpacing"/>
-      </w:pPr>
-      <w:r>
-        <w:tab/>
-        <w:tab/>
-        <w:t>&lt;MauiImage Update="Resources\Images\dotnet_bot.png" Resize="True" BaseSize="300,185" /&gt;</w:t>
+        <w:t>&lt;MauiImage Include="Resources\Images\*.webp" /&gt;</w:t>
       </w:r>
     </w:p>
     <w:p>
@@ -467,6 +457,48 @@
       </w:pPr>
       <w:r>
         <w:tab/>
+        <w:t xml:space="preserve">  &lt;None Remove="Platforms\Android\Resources\values\styles.xml" /&gt;</w:t>
+      </w:r>
+    </w:p>
+    <w:p>
+      <w:pPr>
+        <w:pStyle w:val="NoSpacing"/>
+      </w:pPr>
+      <w:r>
+        <w:tab/>
+        <w:t>&lt;/ItemGroup&gt;</w:t>
+      </w:r>
+    </w:p>
+    <w:p>
+      <w:pPr>
+        <w:pStyle w:val="NoSpacing"/>
+      </w:pPr>
+    </w:p>
+    <w:p>
+      <w:pPr>
+        <w:pStyle w:val="NoSpacing"/>
+      </w:pPr>
+      <w:r>
+        <w:tab/>
+        <w:t>&lt;ItemGroup&gt;</w:t>
+      </w:r>
+    </w:p>
+    <w:p>
+      <w:pPr>
+        <w:pStyle w:val="NoSpacing"/>
+      </w:pPr>
+      <w:r>
+        <w:tab/>
+        <w:tab/>
+        <w:t>&lt;PackageReference Include="CommunityToolkit.Maui" Version="9.1.0" /&gt;</w:t>
+      </w:r>
+    </w:p>
+    <w:p>
+      <w:pPr>
+        <w:pStyle w:val="NoSpacing"/>
+      </w:pPr>
+      <w:r>
+        <w:tab/>
         <w:tab/>
         <w:t>&lt;PackageReference Include="Microsoft.Maui.Controls" Version="8.0.91" /&gt;</w:t>
       </w:r>
@@ -562,6 +594,83 @@
         <w:tab/>
         <w:tab/>
         <w:t>&lt;ProjectReference Include="..\ePicSearch.Core\ePicSearch.Infrastructure.csproj" /&gt;</w:t>
+      </w:r>
+    </w:p>
+    <w:p>
+      <w:pPr>
+        <w:pStyle w:val="NoSpacing"/>
+      </w:pPr>
+      <w:r>
+        <w:tab/>
+        <w:t>&lt;/ItemGroup&gt;</w:t>
+      </w:r>
+    </w:p>
+    <w:p>
+      <w:pPr>
+        <w:pStyle w:val="NoSpacing"/>
+      </w:pPr>
+    </w:p>
+    <w:p>
+      <w:pPr>
+        <w:pStyle w:val="NoSpacing"/>
+      </w:pPr>
+      <w:r>
+        <w:tab/>
+        <w:t>&lt;ItemGroup&gt;</w:t>
+      </w:r>
+    </w:p>
+    <w:p>
+      <w:pPr>
+        <w:pStyle w:val="NoSpacing"/>
+      </w:pPr>
+      <w:r>
+        <w:tab/>
+        <w:t xml:space="preserve">  &lt;Compile Update="Views\GamePage.xaml.cs"&gt;</w:t>
+      </w:r>
+    </w:p>
+    <w:p>
+      <w:pPr>
+        <w:pStyle w:val="NoSpacing"/>
+      </w:pPr>
+      <w:r>
+        <w:tab/>
+        <w:t xml:space="preserve">    &lt;DependentUpon&gt;GamePage.xaml&lt;/DependentUpon&gt;</w:t>
+      </w:r>
+    </w:p>
+    <w:p>
+      <w:pPr>
+        <w:pStyle w:val="NoSpacing"/>
+      </w:pPr>
+      <w:r>
+        <w:tab/>
+        <w:t xml:space="preserve">  &lt;/Compile&gt;</w:t>
+      </w:r>
+    </w:p>
+    <w:p>
+      <w:pPr>
+        <w:pStyle w:val="NoSpacing"/>
+      </w:pPr>
+      <w:r>
+        <w:tab/>
+        <w:t xml:space="preserve">  &lt;Compile Update="Views\SplashCreen.xaml.cs"&gt;</w:t>
+      </w:r>
+    </w:p>
+    <w:p>
+      <w:pPr>
+        <w:pStyle w:val="NoSpacing"/>
+      </w:pPr>
+      <w:r>
+        <w:tab/>
+        <w:t xml:space="preserve">    &lt;DependentUpon&gt;SplashCreen.xaml&lt;/DependentUpon&gt;</w:t>
+      </w:r>
+    </w:p>
+    <w:p>
+      <w:pPr>
+        <w:pStyle w:val="NoSpacing"/>
+      </w:pPr>
+      <w:r>
+        <w:tab/>
+        <w:t xml:space="preserve">  &lt;/Compile&gt;</w:t>
       </w:r>
     </w:p>
     <w:p>
@@ -637,6 +746,66 @@
         <w:tab/>
         <w:tab/>
         <w:t>&lt;Generator&gt;MSBuild:Compile&lt;/Generator&gt;</w:t>
+      </w:r>
+    </w:p>
+    <w:p>
+      <w:pPr>
+        <w:pStyle w:val="NoSpacing"/>
+      </w:pPr>
+      <w:r>
+        <w:tab/>
+        <w:tab/>
+        <w:t>&lt;/MauiXaml&gt;</w:t>
+      </w:r>
+    </w:p>
+    <w:p>
+      <w:pPr>
+        <w:pStyle w:val="NoSpacing"/>
+      </w:pPr>
+      <w:r>
+        <w:tab/>
+        <w:tab/>
+        <w:t>&lt;MauiXaml Update="Views\GamePage.xaml"&gt;</w:t>
+      </w:r>
+    </w:p>
+    <w:p>
+      <w:pPr>
+        <w:pStyle w:val="NoSpacing"/>
+      </w:pPr>
+      <w:r>
+        <w:tab/>
+        <w:tab/>
+        <w:t xml:space="preserve">  &lt;Generator&gt;MSBuild:Compile&lt;/Generator&gt;</w:t>
+      </w:r>
+    </w:p>
+    <w:p>
+      <w:pPr>
+        <w:pStyle w:val="NoSpacing"/>
+      </w:pPr>
+      <w:r>
+        <w:tab/>
+        <w:tab/>
+        <w:t>&lt;/MauiXaml&gt;</w:t>
+      </w:r>
+    </w:p>
+    <w:p>
+      <w:pPr>
+        <w:pStyle w:val="NoSpacing"/>
+      </w:pPr>
+      <w:r>
+        <w:tab/>
+        <w:tab/>
+        <w:t>&lt;MauiXaml Update="Views\SplashCreen.xaml"&gt;</w:t>
+      </w:r>
+    </w:p>
+    <w:p>
+      <w:pPr>
+        <w:pStyle w:val="NoSpacing"/>
+      </w:pPr>
+      <w:r>
+        <w:tab/>
+        <w:tab/>
+        <w:t xml:space="preserve">  &lt;Generator&gt;MSBuild:Compile&lt;/Generator&gt;</w:t>
       </w:r>
     </w:p>
     <w:p>
@@ -1176,6 +1345,14 @@
       <w:pPr>
         <w:pStyle w:val="NoSpacing"/>
       </w:pPr>
+      <w:r>
+        <w:t>using CommunityToolkit.Maui;</w:t>
+      </w:r>
+    </w:p>
+    <w:p>
+      <w:pPr>
+        <w:pStyle w:val="NoSpacing"/>
+      </w:pPr>
     </w:p>
     <w:p>
       <w:pPr>
@@ -1345,6 +1522,14 @@
       </w:pPr>
       <w:r>
         <w:t xml:space="preserve">                .UseMauiApp&lt;App&gt;()</w:t>
+      </w:r>
+    </w:p>
+    <w:p>
+      <w:pPr>
+        <w:pStyle w:val="NoSpacing"/>
+      </w:pPr>
+      <w:r>
+        <w:t xml:space="preserve">                .UseMauiCommunityToolkit()</w:t>
       </w:r>
     </w:p>
     <w:p>
@@ -1776,6 +1961,1453 @@
           <w:b/>
           <w:u w:val="single"/>
         </w:rPr>
+        <w:t>Views\GamePage.xaml:</w:t>
+      </w:r>
+    </w:p>
+    <w:p>
+      <w:pPr>
+        <w:pStyle w:val="NoSpacing"/>
+      </w:pPr>
+      <w:r>
+        <w:t>&lt;ContentPage xmlns="http://schemas.microsoft.com/dotnet/2021/maui"</w:t>
+      </w:r>
+    </w:p>
+    <w:p>
+      <w:pPr>
+        <w:pStyle w:val="NoSpacing"/>
+      </w:pPr>
+      <w:r>
+        <w:t xml:space="preserve">             xmlns:x="http://schemas.microsoft.com/winfx/2009/xaml"</w:t>
+      </w:r>
+    </w:p>
+    <w:p>
+      <w:pPr>
+        <w:pStyle w:val="NoSpacing"/>
+      </w:pPr>
+      <w:r>
+        <w:t xml:space="preserve">             x:Class="ePicSearch.Views.GamePage"&gt;</w:t>
+      </w:r>
+    </w:p>
+    <w:p>
+      <w:pPr>
+        <w:pStyle w:val="NoSpacing"/>
+      </w:pPr>
+      <w:r>
+        <w:t xml:space="preserve">    &lt;StackLayout Padding="10" Spacing="20"&gt;</w:t>
+      </w:r>
+    </w:p>
+    <w:p>
+      <w:pPr>
+        <w:pStyle w:val="NoSpacing"/>
+      </w:pPr>
+      <w:r>
+        <w:t xml:space="preserve">        &lt;Label Text="{Binding AdventureName}" FontSize="24" HorizontalOptions="Center" TextColor="Black" /&gt;</w:t>
+      </w:r>
+    </w:p>
+    <w:p>
+      <w:pPr>
+        <w:pStyle w:val="NoSpacing"/>
+      </w:pPr>
+    </w:p>
+    <w:p>
+      <w:pPr>
+        <w:pStyle w:val="NoSpacing"/>
+      </w:pPr>
+      <w:r>
+        <w:t xml:space="preserve">        &lt;CollectionView x:Name="PhotoCollectionView"</w:t>
+      </w:r>
+    </w:p>
+    <w:p>
+      <w:pPr>
+        <w:pStyle w:val="NoSpacing"/>
+      </w:pPr>
+      <w:r>
+        <w:t xml:space="preserve">                ItemsSource="{Binding Photos}"</w:t>
+      </w:r>
+    </w:p>
+    <w:p>
+      <w:pPr>
+        <w:pStyle w:val="NoSpacing"/>
+      </w:pPr>
+      <w:r>
+        <w:t xml:space="preserve">                HorizontalScrollBarVisibility="Never"</w:t>
+      </w:r>
+    </w:p>
+    <w:p>
+      <w:pPr>
+        <w:pStyle w:val="NoSpacing"/>
+      </w:pPr>
+      <w:r>
+        <w:t xml:space="preserve">                HorizontalOptions="FillAndExpand"</w:t>
+      </w:r>
+    </w:p>
+    <w:p>
+      <w:pPr>
+        <w:pStyle w:val="NoSpacing"/>
+      </w:pPr>
+      <w:r>
+        <w:t xml:space="preserve">                VerticalOptions="CenterAndExpand"&gt;</w:t>
+      </w:r>
+    </w:p>
+    <w:p>
+      <w:pPr>
+        <w:pStyle w:val="NoSpacing"/>
+      </w:pPr>
+      <w:r>
+        <w:t xml:space="preserve">            &lt;CollectionView.ItemsLayout&gt;</w:t>
+      </w:r>
+    </w:p>
+    <w:p>
+      <w:pPr>
+        <w:pStyle w:val="NoSpacing"/>
+      </w:pPr>
+      <w:r>
+        <w:t xml:space="preserve">                &lt;!-- Set to Horizontal List --&gt;</w:t>
+      </w:r>
+    </w:p>
+    <w:p>
+      <w:pPr>
+        <w:pStyle w:val="NoSpacing"/>
+      </w:pPr>
+      <w:r>
+        <w:t xml:space="preserve">                &lt;LinearItemsLayout Orientation="Horizontal" /&gt;</w:t>
+      </w:r>
+    </w:p>
+    <w:p>
+      <w:pPr>
+        <w:pStyle w:val="NoSpacing"/>
+      </w:pPr>
+      <w:r>
+        <w:t xml:space="preserve">            &lt;/CollectionView.ItemsLayout&gt;</w:t>
+      </w:r>
+    </w:p>
+    <w:p>
+      <w:pPr>
+        <w:pStyle w:val="NoSpacing"/>
+      </w:pPr>
+      <w:r>
+        <w:t xml:space="preserve">            &lt;CollectionView.ItemTemplate&gt;</w:t>
+      </w:r>
+    </w:p>
+    <w:p>
+      <w:pPr>
+        <w:pStyle w:val="NoSpacing"/>
+      </w:pPr>
+      <w:r>
+        <w:t xml:space="preserve">                &lt;DataTemplate&gt;</w:t>
+      </w:r>
+    </w:p>
+    <w:p>
+      <w:pPr>
+        <w:pStyle w:val="NoSpacing"/>
+      </w:pPr>
+      <w:r>
+        <w:t xml:space="preserve">                    &lt;Grid Padding="5"&gt;</w:t>
+      </w:r>
+    </w:p>
+    <w:p>
+      <w:pPr>
+        <w:pStyle w:val="NoSpacing"/>
+      </w:pPr>
+      <w:r>
+        <w:t xml:space="preserve">                        &lt;!-- Base Layer: Actual Photo --&gt;</w:t>
+      </w:r>
+    </w:p>
+    <w:p>
+      <w:pPr>
+        <w:pStyle w:val="NoSpacing"/>
+      </w:pPr>
+      <w:r>
+        <w:t xml:space="preserve">                        &lt;Image Source="{Binding Photo.FilePath}" </w:t>
+      </w:r>
+    </w:p>
+    <w:p>
+      <w:pPr>
+        <w:pStyle w:val="NoSpacing"/>
+      </w:pPr>
+      <w:r>
+        <w:t xml:space="preserve">                           Aspect="AspectFill" </w:t>
+      </w:r>
+    </w:p>
+    <w:p>
+      <w:pPr>
+        <w:pStyle w:val="NoSpacing"/>
+      </w:pPr>
+      <w:r>
+        <w:t xml:space="preserve">                           HeightRequest="150" </w:t>
+      </w:r>
+    </w:p>
+    <w:p>
+      <w:pPr>
+        <w:pStyle w:val="NoSpacing"/>
+      </w:pPr>
+      <w:r>
+        <w:t xml:space="preserve">                           WidthRequest="150"&gt;</w:t>
+      </w:r>
+    </w:p>
+    <w:p>
+      <w:pPr>
+        <w:pStyle w:val="NoSpacing"/>
+      </w:pPr>
+      <w:r>
+        <w:t xml:space="preserve">                                &lt;Image.GestureRecognizers&gt;</w:t>
+      </w:r>
+    </w:p>
+    <w:p>
+      <w:pPr>
+        <w:pStyle w:val="NoSpacing"/>
+      </w:pPr>
+      <w:r>
+        <w:t xml:space="preserve">                                    &lt;TapGestureRecognizer Command="{Binding BindingContext.ShowPhotoCommand, Source={x:Reference PhotoCollectionView}}"</w:t>
+      </w:r>
+    </w:p>
+    <w:p>
+      <w:pPr>
+        <w:pStyle w:val="NoSpacing"/>
+      </w:pPr>
+      <w:r>
+        <w:t xml:space="preserve">                                                  CommandParameter="{Binding .}" /&gt;</w:t>
+      </w:r>
+    </w:p>
+    <w:p>
+      <w:pPr>
+        <w:pStyle w:val="NoSpacing"/>
+      </w:pPr>
+      <w:r>
+        <w:t xml:space="preserve">                                &lt;/Image.GestureRecognizers&gt;</w:t>
+      </w:r>
+    </w:p>
+    <w:p>
+      <w:pPr>
+        <w:pStyle w:val="NoSpacing"/>
+      </w:pPr>
+      <w:r>
+        <w:t xml:space="preserve">                            &lt;/Image&gt;</w:t>
+      </w:r>
+    </w:p>
+    <w:p>
+      <w:pPr>
+        <w:pStyle w:val="NoSpacing"/>
+      </w:pPr>
+    </w:p>
+    <w:p>
+      <w:pPr>
+        <w:pStyle w:val="NoSpacing"/>
+      </w:pPr>
+      <w:r>
+        <w:t xml:space="preserve">                        &lt;!-- Overlay Layer: Question Mark --&gt;</w:t>
+      </w:r>
+    </w:p>
+    <w:p>
+      <w:pPr>
+        <w:pStyle w:val="NoSpacing"/>
+      </w:pPr>
+      <w:r>
+        <w:t xml:space="preserve">                        &lt;Image Source="question_mark1.webp"</w:t>
+      </w:r>
+    </w:p>
+    <w:p>
+      <w:pPr>
+        <w:pStyle w:val="NoSpacing"/>
+      </w:pPr>
+      <w:r>
+        <w:t xml:space="preserve">                           IsVisible="{Binding IsLocked}"</w:t>
+      </w:r>
+    </w:p>
+    <w:p>
+      <w:pPr>
+        <w:pStyle w:val="NoSpacing"/>
+      </w:pPr>
+      <w:r>
+        <w:t xml:space="preserve">                           Aspect="AspectFit"</w:t>
+      </w:r>
+    </w:p>
+    <w:p>
+      <w:pPr>
+        <w:pStyle w:val="NoSpacing"/>
+      </w:pPr>
+      <w:r>
+        <w:t xml:space="preserve">                           HeightRequest="150" </w:t>
+      </w:r>
+    </w:p>
+    <w:p>
+      <w:pPr>
+        <w:pStyle w:val="NoSpacing"/>
+      </w:pPr>
+      <w:r>
+        <w:t xml:space="preserve">                           WidthRequest="150"</w:t>
+      </w:r>
+    </w:p>
+    <w:p>
+      <w:pPr>
+        <w:pStyle w:val="NoSpacing"/>
+      </w:pPr>
+      <w:r>
+        <w:t xml:space="preserve">                           Opacity="0.6" /&gt;</w:t>
+      </w:r>
+    </w:p>
+    <w:p>
+      <w:pPr>
+        <w:pStyle w:val="NoSpacing"/>
+      </w:pPr>
+      <w:r>
+        <w:t xml:space="preserve">                    &lt;/Grid&gt;</w:t>
+      </w:r>
+    </w:p>
+    <w:p>
+      <w:pPr>
+        <w:pStyle w:val="NoSpacing"/>
+      </w:pPr>
+      <w:r>
+        <w:t xml:space="preserve">                &lt;/DataTemplate&gt;</w:t>
+      </w:r>
+    </w:p>
+    <w:p>
+      <w:pPr>
+        <w:pStyle w:val="NoSpacing"/>
+      </w:pPr>
+      <w:r>
+        <w:t xml:space="preserve">            &lt;/CollectionView.ItemTemplate&gt;</w:t>
+      </w:r>
+    </w:p>
+    <w:p>
+      <w:pPr>
+        <w:pStyle w:val="NoSpacing"/>
+      </w:pPr>
+      <w:r>
+        <w:t xml:space="preserve">        &lt;/CollectionView&gt;</w:t>
+      </w:r>
+    </w:p>
+    <w:p>
+      <w:pPr>
+        <w:pStyle w:val="NoSpacing"/>
+      </w:pPr>
+    </w:p>
+    <w:p>
+      <w:pPr>
+        <w:pStyle w:val="NoSpacing"/>
+      </w:pPr>
+    </w:p>
+    <w:p>
+      <w:pPr>
+        <w:pStyle w:val="NoSpacing"/>
+      </w:pPr>
+      <w:r>
+        <w:t xml:space="preserve">        &lt;!-- Full-Screen Photo Modal (Initially Hidden) --&gt;</w:t>
+      </w:r>
+    </w:p>
+    <w:p>
+      <w:pPr>
+        <w:pStyle w:val="NoSpacing"/>
+      </w:pPr>
+      <w:r>
+        <w:t xml:space="preserve">        &lt;ContentView x:Name="PhotoModal" IsVisible="False" BackgroundColor="#000000AA"&gt;</w:t>
+      </w:r>
+    </w:p>
+    <w:p>
+      <w:pPr>
+        <w:pStyle w:val="NoSpacing"/>
+      </w:pPr>
+      <w:r>
+        <w:t xml:space="preserve">            &lt;Grid VerticalOptions="Center" HorizontalOptions="Center"&gt;</w:t>
+      </w:r>
+    </w:p>
+    <w:p>
+      <w:pPr>
+        <w:pStyle w:val="NoSpacing"/>
+      </w:pPr>
+      <w:r>
+        <w:t xml:space="preserve">                &lt;!-- Full-Screen Photo or Question Mark --&gt;</w:t>
+      </w:r>
+    </w:p>
+    <w:p>
+      <w:pPr>
+        <w:pStyle w:val="NoSpacing"/>
+      </w:pPr>
+      <w:r>
+        <w:t xml:space="preserve">                &lt;Image x:Name="FullScreenPhoto" Aspect="AspectFit" HeightRequest="300" WidthRequest="300" /&gt;</w:t>
+      </w:r>
+    </w:p>
+    <w:p>
+      <w:pPr>
+        <w:pStyle w:val="NoSpacing"/>
+      </w:pPr>
+    </w:p>
+    <w:p>
+      <w:pPr>
+        <w:pStyle w:val="NoSpacing"/>
+      </w:pPr>
+      <w:r>
+        <w:t xml:space="preserve">                &lt;!-- Code Entry Overlay when Locked --&gt;</w:t>
+      </w:r>
+    </w:p>
+    <w:p>
+      <w:pPr>
+        <w:pStyle w:val="NoSpacing"/>
+      </w:pPr>
+      <w:r>
+        <w:t xml:space="preserve">                &lt;StackLayout x:Name="CodeEntryOverlay" IsVisible="False" BackgroundColor="#FFFFFFDD" Padding="20" VerticalOptions="End"&gt;</w:t>
+      </w:r>
+    </w:p>
+    <w:p>
+      <w:pPr>
+        <w:pStyle w:val="NoSpacing"/>
+      </w:pPr>
+      <w:r>
+        <w:t xml:space="preserve">                    &lt;Entry x:Name="FullScreenCodeEntry" Placeholder="Enter unlock code" WidthRequest="200"/&gt;</w:t>
+      </w:r>
+    </w:p>
+    <w:p>
+      <w:pPr>
+        <w:pStyle w:val="NoSpacing"/>
+      </w:pPr>
+      <w:r>
+        <w:t xml:space="preserve">                    &lt;Button Text="Unlock" Command="{Binding UnlockPhotoCommand}" </w:t>
+      </w:r>
+    </w:p>
+    <w:p>
+      <w:pPr>
+        <w:pStyle w:val="NoSpacing"/>
+      </w:pPr>
+      <w:r>
+        <w:t xml:space="preserve">                            CommandParameter="{Binding Text, Source={x:Reference FullScreenCodeEntry}}" /&gt;</w:t>
+      </w:r>
+    </w:p>
+    <w:p>
+      <w:pPr>
+        <w:pStyle w:val="NoSpacing"/>
+      </w:pPr>
+      <w:r>
+        <w:t xml:space="preserve">                &lt;/StackLayout&gt;</w:t>
+      </w:r>
+    </w:p>
+    <w:p>
+      <w:pPr>
+        <w:pStyle w:val="NoSpacing"/>
+      </w:pPr>
+      <w:r>
+        <w:t xml:space="preserve">            &lt;/Grid&gt;</w:t>
+      </w:r>
+    </w:p>
+    <w:p>
+      <w:pPr>
+        <w:pStyle w:val="NoSpacing"/>
+      </w:pPr>
+      <w:r>
+        <w:t xml:space="preserve">        &lt;/ContentView&gt;</w:t>
+      </w:r>
+    </w:p>
+    <w:p>
+      <w:pPr>
+        <w:pStyle w:val="NoSpacing"/>
+      </w:pPr>
+      <w:r>
+        <w:t xml:space="preserve">    &lt;/StackLayout&gt;</w:t>
+      </w:r>
+    </w:p>
+    <w:p>
+      <w:pPr>
+        <w:pStyle w:val="NoSpacing"/>
+      </w:pPr>
+      <w:r>
+        <w:t>&lt;/ContentPage&gt;</w:t>
+      </w:r>
+    </w:p>
+    <w:p>
+      <w:pPr/>
+      <w:r>
+        <w:rPr>
+          <w:b/>
+          <w:u w:val="single"/>
+        </w:rPr>
+        <w:t>Views\GamePage.xaml.cs:</w:t>
+      </w:r>
+    </w:p>
+    <w:p>
+      <w:pPr>
+        <w:pStyle w:val="NoSpacing"/>
+      </w:pPr>
+      <w:r>
+        <w:t>using ePicSearch.Entities;</w:t>
+      </w:r>
+    </w:p>
+    <w:p>
+      <w:pPr>
+        <w:pStyle w:val="NoSpacing"/>
+      </w:pPr>
+      <w:r>
+        <w:t>using ePicSearch.Infrastructure.Entities;</w:t>
+      </w:r>
+    </w:p>
+    <w:p>
+      <w:pPr>
+        <w:pStyle w:val="NoSpacing"/>
+      </w:pPr>
+      <w:r>
+        <w:t>using ePicSearch.Infrastructure.Services;</w:t>
+      </w:r>
+    </w:p>
+    <w:p>
+      <w:pPr>
+        <w:pStyle w:val="NoSpacing"/>
+      </w:pPr>
+      <w:r>
+        <w:t>using Microsoft.Extensions.Logging;</w:t>
+      </w:r>
+    </w:p>
+    <w:p>
+      <w:pPr>
+        <w:pStyle w:val="NoSpacing"/>
+      </w:pPr>
+      <w:r>
+        <w:t>using System.Collections.ObjectModel;</w:t>
+      </w:r>
+    </w:p>
+    <w:p>
+      <w:pPr>
+        <w:pStyle w:val="NoSpacing"/>
+      </w:pPr>
+      <w:r>
+        <w:t>using System.Windows.Input;</w:t>
+      </w:r>
+    </w:p>
+    <w:p>
+      <w:pPr>
+        <w:pStyle w:val="NoSpacing"/>
+      </w:pPr>
+    </w:p>
+    <w:p>
+      <w:pPr>
+        <w:pStyle w:val="NoSpacing"/>
+      </w:pPr>
+      <w:r>
+        <w:t>namespace ePicSearch.Views</w:t>
+      </w:r>
+    </w:p>
+    <w:p>
+      <w:pPr>
+        <w:pStyle w:val="NoSpacing"/>
+      </w:pPr>
+      <w:r>
+        <w:t>{</w:t>
+      </w:r>
+    </w:p>
+    <w:p>
+      <w:pPr>
+        <w:pStyle w:val="NoSpacing"/>
+      </w:pPr>
+      <w:r>
+        <w:tab/>
+        <w:t>public partial class GamePage : ContentPage</w:t>
+      </w:r>
+    </w:p>
+    <w:p>
+      <w:pPr>
+        <w:pStyle w:val="NoSpacing"/>
+      </w:pPr>
+      <w:r>
+        <w:tab/>
+        <w:t>{</w:t>
+      </w:r>
+    </w:p>
+    <w:p>
+      <w:pPr>
+        <w:pStyle w:val="NoSpacing"/>
+      </w:pPr>
+      <w:r>
+        <w:tab/>
+        <w:tab/>
+        <w:t>public ICommand ShowPhotoCommand { get; }</w:t>
+      </w:r>
+    </w:p>
+    <w:p>
+      <w:pPr>
+        <w:pStyle w:val="NoSpacing"/>
+      </w:pPr>
+      <w:r>
+        <w:t xml:space="preserve">        public ICommand UnlockPhotoCommand { get; }</w:t>
+      </w:r>
+    </w:p>
+    <w:p>
+      <w:pPr>
+        <w:pStyle w:val="NoSpacing"/>
+      </w:pPr>
+      <w:r>
+        <w:t xml:space="preserve">        public ObservableCollection&lt;PhotoDisplayInfo&gt; Photos { get; private set; }</w:t>
+      </w:r>
+    </w:p>
+    <w:p>
+      <w:pPr>
+        <w:pStyle w:val="NoSpacing"/>
+      </w:pPr>
+      <w:r>
+        <w:t xml:space="preserve">        public string AdventureName { get; private set; }</w:t>
+      </w:r>
+    </w:p>
+    <w:p>
+      <w:pPr>
+        <w:pStyle w:val="NoSpacing"/>
+      </w:pPr>
+    </w:p>
+    <w:p>
+      <w:pPr>
+        <w:pStyle w:val="NoSpacing"/>
+      </w:pPr>
+      <w:r>
+        <w:t xml:space="preserve">        private readonly ILogger&lt;GamePage&gt; _logger;</w:t>
+      </w:r>
+    </w:p>
+    <w:p>
+      <w:pPr>
+        <w:pStyle w:val="NoSpacing"/>
+      </w:pPr>
+      <w:r>
+        <w:t xml:space="preserve">        private readonly PhotoManager _photoManager;</w:t>
+      </w:r>
+    </w:p>
+    <w:p>
+      <w:pPr>
+        <w:pStyle w:val="NoSpacing"/>
+      </w:pPr>
+      <w:r>
+        <w:t xml:space="preserve">        private PhotoDisplayInfo? _selectedPhoto;</w:t>
+      </w:r>
+    </w:p>
+    <w:p>
+      <w:pPr>
+        <w:pStyle w:val="NoSpacing"/>
+      </w:pPr>
+    </w:p>
+    <w:p>
+      <w:pPr>
+        <w:pStyle w:val="NoSpacing"/>
+      </w:pPr>
+      <w:r>
+        <w:t xml:space="preserve">        public GamePage(string adventureName, ILogger&lt;GamePage&gt; logger, PhotoManager photoManager)</w:t>
+      </w:r>
+    </w:p>
+    <w:p>
+      <w:pPr>
+        <w:pStyle w:val="NoSpacing"/>
+      </w:pPr>
+      <w:r>
+        <w:tab/>
+        <w:tab/>
+        <w:t>{</w:t>
+      </w:r>
+    </w:p>
+    <w:p>
+      <w:pPr>
+        <w:pStyle w:val="NoSpacing"/>
+      </w:pPr>
+      <w:r>
+        <w:tab/>
+        <w:tab/>
+        <w:tab/>
+        <w:t>InitializeComponent();</w:t>
+      </w:r>
+    </w:p>
+    <w:p>
+      <w:pPr>
+        <w:pStyle w:val="NoSpacing"/>
+      </w:pPr>
+    </w:p>
+    <w:p>
+      <w:pPr>
+        <w:pStyle w:val="NoSpacing"/>
+      </w:pPr>
+      <w:r>
+        <w:tab/>
+        <w:tab/>
+        <w:tab/>
+        <w:t>_logger = logger;</w:t>
+      </w:r>
+    </w:p>
+    <w:p>
+      <w:pPr>
+        <w:pStyle w:val="NoSpacing"/>
+      </w:pPr>
+      <w:r>
+        <w:tab/>
+        <w:tab/>
+        <w:tab/>
+        <w:t>AdventureName = adventureName;</w:t>
+      </w:r>
+    </w:p>
+    <w:p>
+      <w:pPr>
+        <w:pStyle w:val="NoSpacing"/>
+      </w:pPr>
+      <w:r>
+        <w:tab/>
+        <w:tab/>
+        <w:tab/>
+        <w:t>Photos = new ObservableCollection&lt;PhotoDisplayInfo&gt;();</w:t>
+      </w:r>
+    </w:p>
+    <w:p>
+      <w:pPr>
+        <w:pStyle w:val="NoSpacing"/>
+      </w:pPr>
+    </w:p>
+    <w:p>
+      <w:pPr>
+        <w:pStyle w:val="NoSpacing"/>
+      </w:pPr>
+      <w:r>
+        <w:tab/>
+        <w:tab/>
+        <w:tab/>
+        <w:t>ShowPhotoCommand = new Command&lt;PhotoDisplayInfo&gt;(ShowPhoto);</w:t>
+      </w:r>
+    </w:p>
+    <w:p>
+      <w:pPr>
+        <w:pStyle w:val="NoSpacing"/>
+      </w:pPr>
+      <w:r>
+        <w:tab/>
+        <w:tab/>
+        <w:tab/>
+        <w:t>UnlockPhotoCommand = new Command&lt;string&gt;(UnlockPhoto);</w:t>
+      </w:r>
+    </w:p>
+    <w:p>
+      <w:pPr>
+        <w:pStyle w:val="NoSpacing"/>
+      </w:pPr>
+      <w:r>
+        <w:t xml:space="preserve">            _photoManager = photoManager;</w:t>
+      </w:r>
+    </w:p>
+    <w:p>
+      <w:pPr>
+        <w:pStyle w:val="NoSpacing"/>
+      </w:pPr>
+      <w:r>
+        <w:t xml:space="preserve">            _selectedPhoto = null;</w:t>
+      </w:r>
+    </w:p>
+    <w:p>
+      <w:pPr>
+        <w:pStyle w:val="NoSpacing"/>
+      </w:pPr>
+      <w:r>
+        <w:t xml:space="preserve">        }</w:t>
+      </w:r>
+    </w:p>
+    <w:p>
+      <w:pPr>
+        <w:pStyle w:val="NoSpacing"/>
+      </w:pPr>
+    </w:p>
+    <w:p>
+      <w:pPr>
+        <w:pStyle w:val="NoSpacing"/>
+      </w:pPr>
+      <w:r>
+        <w:tab/>
+        <w:tab/>
+        <w:t>private void LoadAdventurePhotos(string adventureName)</w:t>
+      </w:r>
+    </w:p>
+    <w:p>
+      <w:pPr>
+        <w:pStyle w:val="NoSpacing"/>
+      </w:pPr>
+      <w:r>
+        <w:tab/>
+        <w:tab/>
+        <w:t>{</w:t>
+      </w:r>
+    </w:p>
+    <w:p>
+      <w:pPr>
+        <w:pStyle w:val="NoSpacing"/>
+      </w:pPr>
+      <w:r>
+        <w:t xml:space="preserve">            var photos = _photoManager.GetPhotosForAdventure(adventureName);</w:t>
+      </w:r>
+    </w:p>
+    <w:p>
+      <w:pPr>
+        <w:pStyle w:val="NoSpacing"/>
+      </w:pPr>
+    </w:p>
+    <w:p>
+      <w:pPr>
+        <w:pStyle w:val="NoSpacing"/>
+      </w:pPr>
+      <w:r>
+        <w:t xml:space="preserve">            _logger.LogInformation($"Photos for adventure: {adventureName} were loaded : {photos}");</w:t>
+      </w:r>
+    </w:p>
+    <w:p>
+      <w:pPr>
+        <w:pStyle w:val="NoSpacing"/>
+      </w:pPr>
+    </w:p>
+    <w:p>
+      <w:pPr>
+        <w:pStyle w:val="NoSpacing"/>
+      </w:pPr>
+      <w:r>
+        <w:t xml:space="preserve">            if (photos != null &amp;&amp; photos.Count &gt; 0)</w:t>
+      </w:r>
+    </w:p>
+    <w:p>
+      <w:pPr>
+        <w:pStyle w:val="NoSpacing"/>
+      </w:pPr>
+      <w:r>
+        <w:t xml:space="preserve">            {</w:t>
+      </w:r>
+    </w:p>
+    <w:p>
+      <w:pPr>
+        <w:pStyle w:val="NoSpacing"/>
+      </w:pPr>
+      <w:r>
+        <w:t xml:space="preserve">                // Order photos by SerialNumber descending (latest first)</w:t>
+      </w:r>
+    </w:p>
+    <w:p>
+      <w:pPr>
+        <w:pStyle w:val="NoSpacing"/>
+      </w:pPr>
+      <w:r>
+        <w:t xml:space="preserve">                var orderedPhotos = photos.OrderByDescending(p =&gt; p.SerialNumber).ToList();</w:t>
+      </w:r>
+    </w:p>
+    <w:p>
+      <w:pPr>
+        <w:pStyle w:val="NoSpacing"/>
+      </w:pPr>
+    </w:p>
+    <w:p>
+      <w:pPr>
+        <w:pStyle w:val="NoSpacing"/>
+      </w:pPr>
+      <w:r>
+        <w:t xml:space="preserve">                Photos = new ObservableCollection&lt;PhotoDisplayInfo&gt;(</w:t>
+      </w:r>
+    </w:p>
+    <w:p>
+      <w:pPr>
+        <w:pStyle w:val="NoSpacing"/>
+      </w:pPr>
+      <w:r>
+        <w:t xml:space="preserve">                    orderedPhotos.Select((photo, index) =&gt; new PhotoDisplayInfo(photo, index, orderedPhotos.Count)));</w:t>
+      </w:r>
+    </w:p>
+    <w:p>
+      <w:pPr>
+        <w:pStyle w:val="NoSpacing"/>
+      </w:pPr>
+    </w:p>
+    <w:p>
+      <w:pPr>
+        <w:pStyle w:val="NoSpacing"/>
+      </w:pPr>
+      <w:r>
+        <w:t xml:space="preserve">                RefreshPhotoView();</w:t>
+      </w:r>
+    </w:p>
+    <w:p>
+      <w:pPr>
+        <w:pStyle w:val="NoSpacing"/>
+      </w:pPr>
+    </w:p>
+    <w:p>
+      <w:pPr>
+        <w:pStyle w:val="NoSpacing"/>
+      </w:pPr>
+      <w:r>
+        <w:t xml:space="preserve">                _logger.LogInformation($"All photos for adventure: {adventureName} were loaded into Observable Collection");</w:t>
+      </w:r>
+    </w:p>
+    <w:p>
+      <w:pPr>
+        <w:pStyle w:val="NoSpacing"/>
+      </w:pPr>
+      <w:r>
+        <w:t xml:space="preserve">            }</w:t>
+      </w:r>
+    </w:p>
+    <w:p>
+      <w:pPr>
+        <w:pStyle w:val="NoSpacing"/>
+      </w:pPr>
+      <w:r>
+        <w:t xml:space="preserve">            else</w:t>
+      </w:r>
+    </w:p>
+    <w:p>
+      <w:pPr>
+        <w:pStyle w:val="NoSpacing"/>
+      </w:pPr>
+      <w:r>
+        <w:t xml:space="preserve">            {</w:t>
+      </w:r>
+    </w:p>
+    <w:p>
+      <w:pPr>
+        <w:pStyle w:val="NoSpacing"/>
+      </w:pPr>
+      <w:r>
+        <w:t xml:space="preserve">                _logger.LogWarning($"No photos were found for adventure: {adventureName}");</w:t>
+      </w:r>
+    </w:p>
+    <w:p>
+      <w:pPr>
+        <w:pStyle w:val="NoSpacing"/>
+      </w:pPr>
+      <w:r>
+        <w:t xml:space="preserve">                DisplayAlert("No Photos", "No photos found for this adventure.", "OK");</w:t>
+      </w:r>
+    </w:p>
+    <w:p>
+      <w:pPr>
+        <w:pStyle w:val="NoSpacing"/>
+      </w:pPr>
+      <w:r>
+        <w:t xml:space="preserve">            }</w:t>
+      </w:r>
+    </w:p>
+    <w:p>
+      <w:pPr>
+        <w:pStyle w:val="NoSpacing"/>
+      </w:pPr>
+    </w:p>
+    <w:p>
+      <w:pPr>
+        <w:pStyle w:val="NoSpacing"/>
+      </w:pPr>
+      <w:r>
+        <w:t xml:space="preserve">        }</w:t>
+      </w:r>
+    </w:p>
+    <w:p>
+      <w:pPr>
+        <w:pStyle w:val="NoSpacing"/>
+      </w:pPr>
+      <w:r>
+        <w:t xml:space="preserve">        private void ShowPhoto(PhotoDisplayInfo photoInfo)</w:t>
+      </w:r>
+    </w:p>
+    <w:p>
+      <w:pPr>
+        <w:pStyle w:val="NoSpacing"/>
+      </w:pPr>
+      <w:r>
+        <w:t xml:space="preserve">        {</w:t>
+      </w:r>
+    </w:p>
+    <w:p>
+      <w:pPr>
+        <w:pStyle w:val="NoSpacing"/>
+      </w:pPr>
+      <w:r>
+        <w:t xml:space="preserve">            _logger.LogInformation($"A photo {photoInfo.ToString} was pressed");</w:t>
+      </w:r>
+    </w:p>
+    <w:p>
+      <w:pPr>
+        <w:pStyle w:val="NoSpacing"/>
+      </w:pPr>
+    </w:p>
+    <w:p>
+      <w:pPr>
+        <w:pStyle w:val="NoSpacing"/>
+      </w:pPr>
+      <w:r>
+        <w:t xml:space="preserve">            _selectedPhoto = photoInfo;</w:t>
+      </w:r>
+    </w:p>
+    <w:p>
+      <w:pPr>
+        <w:pStyle w:val="NoSpacing"/>
+      </w:pPr>
+    </w:p>
+    <w:p>
+      <w:pPr>
+        <w:pStyle w:val="NoSpacing"/>
+      </w:pPr>
+      <w:r>
+        <w:t xml:space="preserve">            // Set the selected photo to be displayed in the full-screen modal</w:t>
+      </w:r>
+    </w:p>
+    <w:p>
+      <w:pPr>
+        <w:pStyle w:val="NoSpacing"/>
+      </w:pPr>
+      <w:r>
+        <w:t xml:space="preserve">            if (photoInfo.Photo.IsLocked)</w:t>
+      </w:r>
+    </w:p>
+    <w:p>
+      <w:pPr>
+        <w:pStyle w:val="NoSpacing"/>
+      </w:pPr>
+      <w:r>
+        <w:t xml:space="preserve">            {</w:t>
+      </w:r>
+    </w:p>
+    <w:p>
+      <w:pPr>
+        <w:pStyle w:val="NoSpacing"/>
+      </w:pPr>
+      <w:r>
+        <w:t xml:space="preserve">                // Show the locked overlay image</w:t>
+      </w:r>
+    </w:p>
+    <w:p>
+      <w:pPr>
+        <w:pStyle w:val="NoSpacing"/>
+      </w:pPr>
+      <w:r>
+        <w:t xml:space="preserve">                FullScreenPhoto.Source = "question_mark1.png";</w:t>
+      </w:r>
+    </w:p>
+    <w:p>
+      <w:pPr>
+        <w:pStyle w:val="NoSpacing"/>
+      </w:pPr>
+      <w:r>
+        <w:t xml:space="preserve">                CodeEntryOverlay.IsVisible = true;</w:t>
+      </w:r>
+    </w:p>
+    <w:p>
+      <w:pPr>
+        <w:pStyle w:val="NoSpacing"/>
+      </w:pPr>
+      <w:r>
+        <w:t xml:space="preserve">            }</w:t>
+      </w:r>
+    </w:p>
+    <w:p>
+      <w:pPr>
+        <w:pStyle w:val="NoSpacing"/>
+      </w:pPr>
+      <w:r>
+        <w:t xml:space="preserve">            else</w:t>
+      </w:r>
+    </w:p>
+    <w:p>
+      <w:pPr>
+        <w:pStyle w:val="NoSpacing"/>
+      </w:pPr>
+      <w:r>
+        <w:t xml:space="preserve">            {</w:t>
+      </w:r>
+    </w:p>
+    <w:p>
+      <w:pPr>
+        <w:pStyle w:val="NoSpacing"/>
+      </w:pPr>
+      <w:r>
+        <w:t xml:space="preserve">                FullScreenPhoto.Source = photoInfo.Photo.FilePath;</w:t>
+      </w:r>
+    </w:p>
+    <w:p>
+      <w:pPr>
+        <w:pStyle w:val="NoSpacing"/>
+      </w:pPr>
+      <w:r>
+        <w:t xml:space="preserve">                CodeEntryOverlay.IsVisible = false;</w:t>
+      </w:r>
+    </w:p>
+    <w:p>
+      <w:pPr>
+        <w:pStyle w:val="NoSpacing"/>
+      </w:pPr>
+      <w:r>
+        <w:t xml:space="preserve">            }</w:t>
+      </w:r>
+    </w:p>
+    <w:p>
+      <w:pPr>
+        <w:pStyle w:val="NoSpacing"/>
+      </w:pPr>
+    </w:p>
+    <w:p>
+      <w:pPr>
+        <w:pStyle w:val="NoSpacing"/>
+      </w:pPr>
+      <w:r>
+        <w:t xml:space="preserve">            // Display the modal</w:t>
+      </w:r>
+    </w:p>
+    <w:p>
+      <w:pPr>
+        <w:pStyle w:val="NoSpacing"/>
+      </w:pPr>
+      <w:r>
+        <w:t xml:space="preserve">            PhotoModal.IsVisible = true;</w:t>
+      </w:r>
+    </w:p>
+    <w:p>
+      <w:pPr>
+        <w:pStyle w:val="NoSpacing"/>
+      </w:pPr>
+      <w:r>
+        <w:t xml:space="preserve">        }</w:t>
+      </w:r>
+    </w:p>
+    <w:p>
+      <w:pPr>
+        <w:pStyle w:val="NoSpacing"/>
+      </w:pPr>
+    </w:p>
+    <w:p>
+      <w:pPr>
+        <w:pStyle w:val="NoSpacing"/>
+      </w:pPr>
+      <w:r>
+        <w:t xml:space="preserve">        private void UnlockPhoto(string code)</w:t>
+      </w:r>
+    </w:p>
+    <w:p>
+      <w:pPr>
+        <w:pStyle w:val="NoSpacing"/>
+      </w:pPr>
+      <w:r>
+        <w:tab/>
+        <w:tab/>
+        <w:t>{</w:t>
+      </w:r>
+    </w:p>
+    <w:p>
+      <w:pPr>
+        <w:pStyle w:val="NoSpacing"/>
+      </w:pPr>
+      <w:r>
+        <w:t xml:space="preserve">            _logger.LogInformation($"A code {code} was proposed to unlock a photo");</w:t>
+      </w:r>
+    </w:p>
+    <w:p>
+      <w:pPr>
+        <w:pStyle w:val="NoSpacing"/>
+      </w:pPr>
+    </w:p>
+    <w:p>
+      <w:pPr>
+        <w:pStyle w:val="NoSpacing"/>
+      </w:pPr>
+      <w:r>
+        <w:t xml:space="preserve">            if (_selectedPhoto == null)</w:t>
+      </w:r>
+    </w:p>
+    <w:p>
+      <w:pPr>
+        <w:pStyle w:val="NoSpacing"/>
+      </w:pPr>
+      <w:r>
+        <w:t xml:space="preserve">            {</w:t>
+      </w:r>
+    </w:p>
+    <w:p>
+      <w:pPr>
+        <w:pStyle w:val="NoSpacing"/>
+      </w:pPr>
+      <w:r>
+        <w:t xml:space="preserve">                _logger.LogWarning("No photos were selected");</w:t>
+      </w:r>
+    </w:p>
+    <w:p>
+      <w:pPr>
+        <w:pStyle w:val="NoSpacing"/>
+      </w:pPr>
+      <w:r>
+        <w:t xml:space="preserve">                return;</w:t>
+      </w:r>
+    </w:p>
+    <w:p>
+      <w:pPr>
+        <w:pStyle w:val="NoSpacing"/>
+      </w:pPr>
+      <w:r>
+        <w:t xml:space="preserve">            }</w:t>
+      </w:r>
+    </w:p>
+    <w:p>
+      <w:pPr>
+        <w:pStyle w:val="NoSpacing"/>
+      </w:pPr>
+    </w:p>
+    <w:p>
+      <w:pPr>
+        <w:pStyle w:val="NoSpacing"/>
+      </w:pPr>
+      <w:r>
+        <w:t xml:space="preserve">            if (_selectedPhoto.Photo.Code == code)</w:t>
+      </w:r>
+    </w:p>
+    <w:p>
+      <w:pPr>
+        <w:pStyle w:val="NoSpacing"/>
+      </w:pPr>
+      <w:r>
+        <w:t xml:space="preserve">            {</w:t>
+      </w:r>
+    </w:p>
+    <w:p>
+      <w:pPr>
+        <w:pStyle w:val="NoSpacing"/>
+      </w:pPr>
+      <w:r>
+        <w:t xml:space="preserve">                _selectedPhoto.Photo.IsLocked = false;</w:t>
+      </w:r>
+    </w:p>
+    <w:p>
+      <w:pPr>
+        <w:pStyle w:val="NoSpacing"/>
+      </w:pPr>
+    </w:p>
+    <w:p>
+      <w:pPr>
+        <w:pStyle w:val="NoSpacing"/>
+      </w:pPr>
+      <w:r>
+        <w:t xml:space="preserve">                RefreshPhotoView();</w:t>
+      </w:r>
+    </w:p>
+    <w:p>
+      <w:pPr>
+        <w:pStyle w:val="NoSpacing"/>
+      </w:pPr>
+    </w:p>
+    <w:p>
+      <w:pPr>
+        <w:pStyle w:val="NoSpacing"/>
+      </w:pPr>
+      <w:r>
+        <w:t xml:space="preserve">                if (_photoManager.UpdatePhotoState(_selectedPhoto.Photo))</w:t>
+      </w:r>
+    </w:p>
+    <w:p>
+      <w:pPr>
+        <w:pStyle w:val="NoSpacing"/>
+      </w:pPr>
+      <w:r>
+        <w:t xml:space="preserve">                {</w:t>
+      </w:r>
+    </w:p>
+    <w:p>
+      <w:pPr>
+        <w:pStyle w:val="NoSpacing"/>
+      </w:pPr>
+      <w:r>
+        <w:t xml:space="preserve">                    _logger.LogInformation($"The photo with {code} was successfully updated in memory");</w:t>
+      </w:r>
+    </w:p>
+    <w:p>
+      <w:pPr>
+        <w:pStyle w:val="NoSpacing"/>
+      </w:pPr>
+      <w:r>
+        <w:t xml:space="preserve">                }</w:t>
+      </w:r>
+    </w:p>
+    <w:p>
+      <w:pPr>
+        <w:pStyle w:val="NoSpacing"/>
+      </w:pPr>
+      <w:r>
+        <w:t xml:space="preserve">                else</w:t>
+      </w:r>
+    </w:p>
+    <w:p>
+      <w:pPr>
+        <w:pStyle w:val="NoSpacing"/>
+      </w:pPr>
+      <w:r>
+        <w:t xml:space="preserve">                {</w:t>
+      </w:r>
+    </w:p>
+    <w:p>
+      <w:pPr>
+        <w:pStyle w:val="NoSpacing"/>
+      </w:pPr>
+      <w:r>
+        <w:t xml:space="preserve">                    _logger.LogError($"{_selectedPhoto} failed to be updated in memory");</w:t>
+      </w:r>
+    </w:p>
+    <w:p>
+      <w:pPr>
+        <w:pStyle w:val="NoSpacing"/>
+      </w:pPr>
+    </w:p>
+    <w:p>
+      <w:pPr>
+        <w:pStyle w:val="NoSpacing"/>
+      </w:pPr>
+      <w:r>
+        <w:t xml:space="preserve">                    DisplayAlert("Save Error", "Failed to save the changes. Please try again.", "OK");</w:t>
+      </w:r>
+    </w:p>
+    <w:p>
+      <w:pPr>
+        <w:pStyle w:val="NoSpacing"/>
+      </w:pPr>
+    </w:p>
+    <w:p>
+      <w:pPr>
+        <w:pStyle w:val="NoSpacing"/>
+      </w:pPr>
+      <w:r>
+        <w:t xml:space="preserve">                    // Revert the change in the UI to keep things consistent</w:t>
+      </w:r>
+    </w:p>
+    <w:p>
+      <w:pPr>
+        <w:pStyle w:val="NoSpacing"/>
+      </w:pPr>
+      <w:r>
+        <w:t xml:space="preserve">                    _selectedPhoto.Photo.IsLocked = true;</w:t>
+      </w:r>
+    </w:p>
+    <w:p>
+      <w:pPr>
+        <w:pStyle w:val="NoSpacing"/>
+      </w:pPr>
+      <w:r>
+        <w:t xml:space="preserve">                    RefreshPhotoView();</w:t>
+      </w:r>
+    </w:p>
+    <w:p>
+      <w:pPr>
+        <w:pStyle w:val="NoSpacing"/>
+      </w:pPr>
+      <w:r>
+        <w:t xml:space="preserve">                } </w:t>
+      </w:r>
+    </w:p>
+    <w:p>
+      <w:pPr>
+        <w:pStyle w:val="NoSpacing"/>
+      </w:pPr>
+      <w:r>
+        <w:t xml:space="preserve">            }</w:t>
+      </w:r>
+    </w:p>
+    <w:p>
+      <w:pPr>
+        <w:pStyle w:val="NoSpacing"/>
+      </w:pPr>
+      <w:r>
+        <w:t xml:space="preserve">            else</w:t>
+      </w:r>
+    </w:p>
+    <w:p>
+      <w:pPr>
+        <w:pStyle w:val="NoSpacing"/>
+      </w:pPr>
+      <w:r>
+        <w:t xml:space="preserve">            {</w:t>
+      </w:r>
+    </w:p>
+    <w:p>
+      <w:pPr>
+        <w:pStyle w:val="NoSpacing"/>
+      </w:pPr>
+      <w:r>
+        <w:t xml:space="preserve">                _logger.LogInformation($"Thecode for {_selectedPhoto} was wrong");</w:t>
+      </w:r>
+    </w:p>
+    <w:p>
+      <w:pPr>
+        <w:pStyle w:val="NoSpacing"/>
+      </w:pPr>
+      <w:r>
+        <w:t xml:space="preserve">            }</w:t>
+      </w:r>
+    </w:p>
+    <w:p>
+      <w:pPr>
+        <w:pStyle w:val="NoSpacing"/>
+      </w:pPr>
+      <w:r>
+        <w:tab/>
+        <w:tab/>
+        <w:t>}</w:t>
+      </w:r>
+    </w:p>
+    <w:p>
+      <w:pPr>
+        <w:pStyle w:val="NoSpacing"/>
+      </w:pPr>
+    </w:p>
+    <w:p>
+      <w:pPr>
+        <w:pStyle w:val="NoSpacing"/>
+      </w:pPr>
+      <w:r>
+        <w:t xml:space="preserve">        private void RefreshPhotoView()</w:t>
+      </w:r>
+    </w:p>
+    <w:p>
+      <w:pPr>
+        <w:pStyle w:val="NoSpacing"/>
+      </w:pPr>
+      <w:r>
+        <w:tab/>
+        <w:tab/>
+        <w:t>{</w:t>
+      </w:r>
+    </w:p>
+    <w:p>
+      <w:pPr>
+        <w:pStyle w:val="NoSpacing"/>
+      </w:pPr>
+      <w:r>
+        <w:t xml:space="preserve">            PhotoCollectionView.ItemsSource = null;</w:t>
+      </w:r>
+    </w:p>
+    <w:p>
+      <w:pPr>
+        <w:pStyle w:val="NoSpacing"/>
+      </w:pPr>
+      <w:r>
+        <w:t xml:space="preserve">            PhotoCollectionView.ItemsSource = Photos;</w:t>
+      </w:r>
+    </w:p>
+    <w:p>
+      <w:pPr>
+        <w:pStyle w:val="NoSpacing"/>
+      </w:pPr>
+      <w:r>
+        <w:t xml:space="preserve">        }</w:t>
+      </w:r>
+    </w:p>
+    <w:p>
+      <w:pPr>
+        <w:pStyle w:val="NoSpacing"/>
+      </w:pPr>
+    </w:p>
+    <w:p>
+      <w:pPr>
+        <w:pStyle w:val="NoSpacing"/>
+      </w:pPr>
+      <w:r>
+        <w:t xml:space="preserve">    }</w:t>
+      </w:r>
+    </w:p>
+    <w:p>
+      <w:pPr>
+        <w:pStyle w:val="NoSpacing"/>
+      </w:pPr>
+      <w:r>
+        <w:t>}</w:t>
+      </w:r>
+    </w:p>
+    <w:p>
+      <w:pPr/>
+      <w:r>
+        <w:rPr>
+          <w:b/>
+          <w:u w:val="single"/>
+        </w:rPr>
         <w:t>Views\MainPage.xaml:</w:t>
       </w:r>
     </w:p>
@@ -1800,6 +3432,14 @@
         <w:pStyle w:val="NoSpacing"/>
       </w:pPr>
       <w:r>
+        <w:t xml:space="preserve">             xmlns:blur="clr-namespace:ePicSearch.Behaviors"</w:t>
+      </w:r>
+    </w:p>
+    <w:p>
+      <w:pPr>
+        <w:pStyle w:val="NoSpacing"/>
+      </w:pPr>
+      <w:r>
         <w:t xml:space="preserve">             x:Class="ePicSearch.Views.MainPage"&gt;</w:t>
       </w:r>
     </w:p>
@@ -1808,104 +3448,589 @@
         <w:pStyle w:val="NoSpacing"/>
       </w:pPr>
       <w:r>
-        <w:t xml:space="preserve">    &lt;StackLayout VerticalOptions="CenterAndExpand" HorizontalOptions="CenterAndExpand" Spacing="20"&gt;</w:t>
-      </w:r>
-    </w:p>
-    <w:p>
-      <w:pPr>
-        <w:pStyle w:val="NoSpacing"/>
-      </w:pPr>
-    </w:p>
-    <w:p>
-      <w:pPr>
-        <w:pStyle w:val="NoSpacing"/>
-      </w:pPr>
-      <w:r>
-        <w:t xml:space="preserve">        &lt;!-- Button for Settings --&gt;</w:t>
-      </w:r>
-    </w:p>
-    <w:p>
-      <w:pPr>
-        <w:pStyle w:val="NoSpacing"/>
-      </w:pPr>
-      <w:r>
-        <w:t xml:space="preserve">        &lt;Button x:Name="SettingsBtn" Text="Settings" Clicked="OnSettingsClicked" /&gt;</w:t>
-      </w:r>
-    </w:p>
-    <w:p>
-      <w:pPr>
-        <w:pStyle w:val="NoSpacing"/>
-      </w:pPr>
-    </w:p>
-    <w:p>
-      <w:pPr>
-        <w:pStyle w:val="NoSpacing"/>
-      </w:pPr>
-      <w:r>
-        <w:t xml:space="preserve">        &lt;!-- Button for My Adventures --&gt;</w:t>
-      </w:r>
-    </w:p>
-    <w:p>
-      <w:pPr>
-        <w:pStyle w:val="NoSpacing"/>
-      </w:pPr>
-      <w:r>
-        <w:t xml:space="preserve">        &lt;Button x:Name="MyAdventuresBtn" Text="My Adventures" Clicked="OnMyAdventuresClicked" /&gt;</w:t>
-      </w:r>
-    </w:p>
-    <w:p>
-      <w:pPr>
-        <w:pStyle w:val="NoSpacing"/>
-      </w:pPr>
-    </w:p>
-    <w:p>
-      <w:pPr>
-        <w:pStyle w:val="NoSpacing"/>
-      </w:pPr>
-      <w:r>
-        <w:t xml:space="preserve">        &lt;!-- Button for New Adventure --&gt;</w:t>
-      </w:r>
-    </w:p>
-    <w:p>
-      <w:pPr>
-        <w:pStyle w:val="NoSpacing"/>
-      </w:pPr>
-      <w:r>
-        <w:t xml:space="preserve">        &lt;Button x:Name="CreateNewAdventureBtn" Text="Create New Adventure" Clicked="OnCreateNewAdventureClicked" /&gt;</w:t>
-      </w:r>
-    </w:p>
-    <w:p>
-      <w:pPr>
-        <w:pStyle w:val="NoSpacing"/>
-      </w:pPr>
-    </w:p>
-    <w:p>
-      <w:pPr>
-        <w:pStyle w:val="NoSpacing"/>
-      </w:pPr>
-      <w:r>
-        <w:t xml:space="preserve">        &lt;!-- Button for Quit App --&gt;</w:t>
-      </w:r>
-    </w:p>
-    <w:p>
-      <w:pPr>
-        <w:pStyle w:val="NoSpacing"/>
-      </w:pPr>
-      <w:r>
-        <w:t xml:space="preserve">        &lt;Button x:Name="QuitBtn" Text="Quit" Clicked="OnQuitClicked" /&gt;</w:t>
-      </w:r>
-    </w:p>
-    <w:p>
-      <w:pPr>
-        <w:pStyle w:val="NoSpacing"/>
-      </w:pPr>
-    </w:p>
-    <w:p>
-      <w:pPr>
-        <w:pStyle w:val="NoSpacing"/>
-      </w:pPr>
-      <w:r>
-        <w:t xml:space="preserve">    &lt;/StackLayout&gt;</w:t>
+        <w:t xml:space="preserve">    &lt;Grid&gt;</w:t>
+      </w:r>
+    </w:p>
+    <w:p>
+      <w:pPr>
+        <w:pStyle w:val="NoSpacing"/>
+      </w:pPr>
+      <w:r>
+        <w:t xml:space="preserve">        &lt;Grid.RowDefinitions&gt;</w:t>
+      </w:r>
+    </w:p>
+    <w:p>
+      <w:pPr>
+        <w:pStyle w:val="NoSpacing"/>
+      </w:pPr>
+      <w:r>
+        <w:t xml:space="preserve">            &lt;RowDefinition Height="150" /&gt;</w:t>
+      </w:r>
+    </w:p>
+    <w:p>
+      <w:pPr>
+        <w:pStyle w:val="NoSpacing"/>
+      </w:pPr>
+      <w:r>
+        <w:t xml:space="preserve">            &lt;!-- Button rows--&gt;</w:t>
+      </w:r>
+    </w:p>
+    <w:p>
+      <w:pPr>
+        <w:pStyle w:val="NoSpacing"/>
+      </w:pPr>
+      <w:r>
+        <w:t xml:space="preserve">            &lt;RowDefinition Height="*" /&gt;</w:t>
+      </w:r>
+    </w:p>
+    <w:p>
+      <w:pPr>
+        <w:pStyle w:val="NoSpacing"/>
+      </w:pPr>
+      <w:r>
+        <w:t xml:space="preserve">            &lt;RowDefinition Height="*" /&gt;</w:t>
+      </w:r>
+    </w:p>
+    <w:p>
+      <w:pPr>
+        <w:pStyle w:val="NoSpacing"/>
+      </w:pPr>
+      <w:r>
+        <w:t xml:space="preserve">            </w:t>
+      </w:r>
+    </w:p>
+    <w:p>
+      <w:pPr>
+        <w:pStyle w:val="NoSpacing"/>
+      </w:pPr>
+      <w:r>
+        <w:t xml:space="preserve">            &lt;RowDefinition Height="*" /&gt;</w:t>
+      </w:r>
+    </w:p>
+    <w:p>
+      <w:pPr>
+        <w:pStyle w:val="NoSpacing"/>
+      </w:pPr>
+      <w:r>
+        <w:t xml:space="preserve">            &lt;!-- Low Button rows--&gt;</w:t>
+      </w:r>
+    </w:p>
+    <w:p>
+      <w:pPr>
+        <w:pStyle w:val="NoSpacing"/>
+      </w:pPr>
+      <w:r>
+        <w:t xml:space="preserve">            &lt;RowDefinition Height="120" /&gt;</w:t>
+      </w:r>
+    </w:p>
+    <w:p>
+      <w:pPr>
+        <w:pStyle w:val="NoSpacing"/>
+      </w:pPr>
+      <w:r>
+        <w:t xml:space="preserve">        &lt;/Grid.RowDefinitions&gt;</w:t>
+      </w:r>
+    </w:p>
+    <w:p>
+      <w:pPr>
+        <w:pStyle w:val="NoSpacing"/>
+      </w:pPr>
+    </w:p>
+    <w:p>
+      <w:pPr>
+        <w:pStyle w:val="NoSpacing"/>
+      </w:pPr>
+      <w:r>
+        <w:t xml:space="preserve">        &lt;Grid.ColumnDefinitions&gt;</w:t>
+      </w:r>
+    </w:p>
+    <w:p>
+      <w:pPr>
+        <w:pStyle w:val="NoSpacing"/>
+      </w:pPr>
+      <w:r>
+        <w:t xml:space="preserve">            &lt;ColumnDefinition Width="*" /&gt;</w:t>
+      </w:r>
+    </w:p>
+    <w:p>
+      <w:pPr>
+        <w:pStyle w:val="NoSpacing"/>
+      </w:pPr>
+      <w:r>
+        <w:t xml:space="preserve">            &lt;ColumnDefinition Width="*" /&gt;</w:t>
+      </w:r>
+    </w:p>
+    <w:p>
+      <w:pPr>
+        <w:pStyle w:val="NoSpacing"/>
+      </w:pPr>
+      <w:r>
+        <w:t xml:space="preserve">            &lt;ColumnDefinition Width="*" /&gt;</w:t>
+      </w:r>
+    </w:p>
+    <w:p>
+      <w:pPr>
+        <w:pStyle w:val="NoSpacing"/>
+      </w:pPr>
+      <w:r>
+        <w:t xml:space="preserve">        &lt;/Grid.ColumnDefinitions&gt;</w:t>
+      </w:r>
+    </w:p>
+    <w:p>
+      <w:pPr>
+        <w:pStyle w:val="NoSpacing"/>
+      </w:pPr>
+    </w:p>
+    <w:p>
+      <w:pPr>
+        <w:pStyle w:val="NoSpacing"/>
+      </w:pPr>
+      <w:r>
+        <w:t xml:space="preserve">        &lt;Image x:Name="BackgroundImage"</w:t>
+      </w:r>
+    </w:p>
+    <w:p>
+      <w:pPr>
+        <w:pStyle w:val="NoSpacing"/>
+      </w:pPr>
+      <w:r>
+        <w:t xml:space="preserve">               Source="mainpage_background.webp"</w:t>
+      </w:r>
+    </w:p>
+    <w:p>
+      <w:pPr>
+        <w:pStyle w:val="NoSpacing"/>
+      </w:pPr>
+      <w:r>
+        <w:t xml:space="preserve">               Aspect="AspectFill"</w:t>
+      </w:r>
+    </w:p>
+    <w:p>
+      <w:pPr>
+        <w:pStyle w:val="NoSpacing"/>
+      </w:pPr>
+      <w:r>
+        <w:t xml:space="preserve">               Grid.RowSpan="5"</w:t>
+      </w:r>
+    </w:p>
+    <w:p>
+      <w:pPr>
+        <w:pStyle w:val="NoSpacing"/>
+      </w:pPr>
+      <w:r>
+        <w:t xml:space="preserve">               Grid.ColumnSpan="3"&gt;</w:t>
+      </w:r>
+    </w:p>
+    <w:p>
+      <w:pPr>
+        <w:pStyle w:val="NoSpacing"/>
+      </w:pPr>
+      <w:r>
+        <w:t xml:space="preserve">            &lt;Image.Behaviors&gt;</w:t>
+      </w:r>
+    </w:p>
+    <w:p>
+      <w:pPr>
+        <w:pStyle w:val="NoSpacing"/>
+      </w:pPr>
+      <w:r>
+        <w:t xml:space="preserve">                &lt;blur:BlurBehavior  Radius="0" x:Name="BlurEffect"/&gt;</w:t>
+      </w:r>
+    </w:p>
+    <w:p>
+      <w:pPr>
+        <w:pStyle w:val="NoSpacing"/>
+      </w:pPr>
+      <w:r>
+        <w:t xml:space="preserve">            &lt;/Image.Behaviors&gt;</w:t>
+      </w:r>
+    </w:p>
+    <w:p>
+      <w:pPr>
+        <w:pStyle w:val="NoSpacing"/>
+      </w:pPr>
+      <w:r>
+        <w:t xml:space="preserve">        &lt;/Image&gt;</w:t>
+      </w:r>
+    </w:p>
+    <w:p>
+      <w:pPr>
+        <w:pStyle w:val="NoSpacing"/>
+      </w:pPr>
+    </w:p>
+    <w:p>
+      <w:pPr>
+        <w:pStyle w:val="NoSpacing"/>
+      </w:pPr>
+      <w:r>
+        <w:t xml:space="preserve">        &lt;!-- My Adventures Button --&gt;</w:t>
+      </w:r>
+    </w:p>
+    <w:p>
+      <w:pPr>
+        <w:pStyle w:val="NoSpacing"/>
+      </w:pPr>
+      <w:r>
+        <w:t xml:space="preserve">        &lt;ImageButton Source="start_adventure_button.webp"</w:t>
+      </w:r>
+    </w:p>
+    <w:p>
+      <w:pPr>
+        <w:pStyle w:val="NoSpacing"/>
+      </w:pPr>
+      <w:r>
+        <w:t xml:space="preserve">                Clicked="OnMyAdventuresClicked"</w:t>
+      </w:r>
+    </w:p>
+    <w:p>
+      <w:pPr>
+        <w:pStyle w:val="NoSpacing"/>
+      </w:pPr>
+      <w:r>
+        <w:t xml:space="preserve">                x:Name="MyAdventuresButton"</w:t>
+      </w:r>
+    </w:p>
+    <w:p>
+      <w:pPr>
+        <w:pStyle w:val="NoSpacing"/>
+      </w:pPr>
+      <w:r>
+        <w:t xml:space="preserve">                WidthRequest="180"</w:t>
+      </w:r>
+    </w:p>
+    <w:p>
+      <w:pPr>
+        <w:pStyle w:val="NoSpacing"/>
+      </w:pPr>
+      <w:r>
+        <w:t xml:space="preserve">                Aspect="AspectFit"</w:t>
+      </w:r>
+    </w:p>
+    <w:p>
+      <w:pPr>
+        <w:pStyle w:val="NoSpacing"/>
+      </w:pPr>
+      <w:r>
+        <w:t xml:space="preserve">                Grid.Row="1"</w:t>
+      </w:r>
+    </w:p>
+    <w:p>
+      <w:pPr>
+        <w:pStyle w:val="NoSpacing"/>
+      </w:pPr>
+      <w:r>
+        <w:t xml:space="preserve">                Grid.Column="1"</w:t>
+      </w:r>
+    </w:p>
+    <w:p>
+      <w:pPr>
+        <w:pStyle w:val="NoSpacing"/>
+      </w:pPr>
+      <w:r>
+        <w:t xml:space="preserve">                HorizontalOptions="Center"</w:t>
+      </w:r>
+    </w:p>
+    <w:p>
+      <w:pPr>
+        <w:pStyle w:val="NoSpacing"/>
+      </w:pPr>
+      <w:r>
+        <w:t xml:space="preserve">                VerticalOptions="Start"</w:t>
+      </w:r>
+    </w:p>
+    <w:p>
+      <w:pPr>
+        <w:pStyle w:val="NoSpacing"/>
+      </w:pPr>
+      <w:r>
+        <w:t xml:space="preserve">                Opacity="0"/&gt;</w:t>
+      </w:r>
+    </w:p>
+    <w:p>
+      <w:pPr>
+        <w:pStyle w:val="NoSpacing"/>
+      </w:pPr>
+    </w:p>
+    <w:p>
+      <w:pPr>
+        <w:pStyle w:val="NoSpacing"/>
+      </w:pPr>
+      <w:r>
+        <w:t xml:space="preserve">        &lt;!-- Create Adventure Button --&gt;</w:t>
+      </w:r>
+    </w:p>
+    <w:p>
+      <w:pPr>
+        <w:pStyle w:val="NoSpacing"/>
+      </w:pPr>
+      <w:r>
+        <w:t xml:space="preserve">        &lt;ImageButton  Source="create_adventure_button.webp"</w:t>
+      </w:r>
+    </w:p>
+    <w:p>
+      <w:pPr>
+        <w:pStyle w:val="NoSpacing"/>
+      </w:pPr>
+      <w:r>
+        <w:t xml:space="preserve">                Clicked="OnCreateNewAdventureClicked"</w:t>
+      </w:r>
+    </w:p>
+    <w:p>
+      <w:pPr>
+        <w:pStyle w:val="NoSpacing"/>
+      </w:pPr>
+      <w:r>
+        <w:t xml:space="preserve">                x:Name="CreateAdventureButton"</w:t>
+      </w:r>
+    </w:p>
+    <w:p>
+      <w:pPr>
+        <w:pStyle w:val="NoSpacing"/>
+      </w:pPr>
+      <w:r>
+        <w:t xml:space="preserve">                WidthRequest="200"</w:t>
+      </w:r>
+    </w:p>
+    <w:p>
+      <w:pPr>
+        <w:pStyle w:val="NoSpacing"/>
+      </w:pPr>
+      <w:r>
+        <w:t xml:space="preserve">                Aspect="AspectFit"</w:t>
+      </w:r>
+    </w:p>
+    <w:p>
+      <w:pPr>
+        <w:pStyle w:val="NoSpacing"/>
+      </w:pPr>
+      <w:r>
+        <w:t xml:space="preserve">                Grid.Row="2"</w:t>
+      </w:r>
+    </w:p>
+    <w:p>
+      <w:pPr>
+        <w:pStyle w:val="NoSpacing"/>
+      </w:pPr>
+      <w:r>
+        <w:t xml:space="preserve">                Grid.Column="1"</w:t>
+      </w:r>
+    </w:p>
+    <w:p>
+      <w:pPr>
+        <w:pStyle w:val="NoSpacing"/>
+      </w:pPr>
+      <w:r>
+        <w:t xml:space="preserve">                HorizontalOptions="Center"</w:t>
+      </w:r>
+    </w:p>
+    <w:p>
+      <w:pPr>
+        <w:pStyle w:val="NoSpacing"/>
+      </w:pPr>
+      <w:r>
+        <w:t xml:space="preserve">                VerticalOptions="Start"</w:t>
+      </w:r>
+    </w:p>
+    <w:p>
+      <w:pPr>
+        <w:pStyle w:val="NoSpacing"/>
+      </w:pPr>
+      <w:r>
+        <w:t xml:space="preserve">                Opacity="0"/&gt;</w:t>
+      </w:r>
+    </w:p>
+    <w:p>
+      <w:pPr>
+        <w:pStyle w:val="NoSpacing"/>
+      </w:pPr>
+    </w:p>
+    <w:p>
+      <w:pPr>
+        <w:pStyle w:val="NoSpacing"/>
+      </w:pPr>
+      <w:r>
+        <w:t xml:space="preserve">        &lt;!-- Exit Button in Row 0, Column 0 --&gt;</w:t>
+      </w:r>
+    </w:p>
+    <w:p>
+      <w:pPr>
+        <w:pStyle w:val="NoSpacing"/>
+      </w:pPr>
+      <w:r>
+        <w:t xml:space="preserve">        &lt;ImageButton  Source="quit_button.webp"</w:t>
+      </w:r>
+    </w:p>
+    <w:p>
+      <w:pPr>
+        <w:pStyle w:val="NoSpacing"/>
+      </w:pPr>
+      <w:r>
+        <w:t xml:space="preserve">                    Clicked="OnQuitClicked"</w:t>
+      </w:r>
+    </w:p>
+    <w:p>
+      <w:pPr>
+        <w:pStyle w:val="NoSpacing"/>
+      </w:pPr>
+      <w:r>
+        <w:t xml:space="preserve">                    x:Name="QuitButton"</w:t>
+      </w:r>
+    </w:p>
+    <w:p>
+      <w:pPr>
+        <w:pStyle w:val="NoSpacing"/>
+      </w:pPr>
+      <w:r>
+        <w:t xml:space="preserve">                    WidthRequest="60"</w:t>
+      </w:r>
+    </w:p>
+    <w:p>
+      <w:pPr>
+        <w:pStyle w:val="NoSpacing"/>
+      </w:pPr>
+      <w:r>
+        <w:t xml:space="preserve">                    HeightRequest="60"</w:t>
+      </w:r>
+    </w:p>
+    <w:p>
+      <w:pPr>
+        <w:pStyle w:val="NoSpacing"/>
+      </w:pPr>
+      <w:r>
+        <w:t xml:space="preserve">                    Grid.Row="4"</w:t>
+      </w:r>
+    </w:p>
+    <w:p>
+      <w:pPr>
+        <w:pStyle w:val="NoSpacing"/>
+      </w:pPr>
+      <w:r>
+        <w:t xml:space="preserve">                    Grid.Column="0"</w:t>
+      </w:r>
+    </w:p>
+    <w:p>
+      <w:pPr>
+        <w:pStyle w:val="NoSpacing"/>
+      </w:pPr>
+      <w:r>
+        <w:t xml:space="preserve">                    HorizontalOptions="Center"</w:t>
+      </w:r>
+    </w:p>
+    <w:p>
+      <w:pPr>
+        <w:pStyle w:val="NoSpacing"/>
+      </w:pPr>
+      <w:r>
+        <w:t xml:space="preserve">                    VerticalOptions="Center"</w:t>
+      </w:r>
+    </w:p>
+    <w:p>
+      <w:pPr>
+        <w:pStyle w:val="NoSpacing"/>
+      </w:pPr>
+      <w:r>
+        <w:t xml:space="preserve">                    Opacity="0"/&gt;</w:t>
+      </w:r>
+    </w:p>
+    <w:p>
+      <w:pPr>
+        <w:pStyle w:val="NoSpacing"/>
+      </w:pPr>
+    </w:p>
+    <w:p>
+      <w:pPr>
+        <w:pStyle w:val="NoSpacing"/>
+      </w:pPr>
+      <w:r>
+        <w:t xml:space="preserve">        &lt;!-- Settings Button in Row 0, Column 2 --&gt;</w:t>
+      </w:r>
+    </w:p>
+    <w:p>
+      <w:pPr>
+        <w:pStyle w:val="NoSpacing"/>
+      </w:pPr>
+      <w:r>
+        <w:t xml:space="preserve">        &lt;ImageButton Source="settings_button.webp"</w:t>
+      </w:r>
+    </w:p>
+    <w:p>
+      <w:pPr>
+        <w:pStyle w:val="NoSpacing"/>
+      </w:pPr>
+      <w:r>
+        <w:t xml:space="preserve">                    Clicked="OnSettingsClicked"</w:t>
+      </w:r>
+    </w:p>
+    <w:p>
+      <w:pPr>
+        <w:pStyle w:val="NoSpacing"/>
+      </w:pPr>
+      <w:r>
+        <w:t xml:space="preserve">                    x:Name="SettingsButton"</w:t>
+      </w:r>
+    </w:p>
+    <w:p>
+      <w:pPr>
+        <w:pStyle w:val="NoSpacing"/>
+      </w:pPr>
+      <w:r>
+        <w:t xml:space="preserve">                    WidthRequest="60"</w:t>
+      </w:r>
+    </w:p>
+    <w:p>
+      <w:pPr>
+        <w:pStyle w:val="NoSpacing"/>
+      </w:pPr>
+      <w:r>
+        <w:t xml:space="preserve">                    HeightRequest="60"</w:t>
+      </w:r>
+    </w:p>
+    <w:p>
+      <w:pPr>
+        <w:pStyle w:val="NoSpacing"/>
+      </w:pPr>
+      <w:r>
+        <w:t xml:space="preserve">                    Grid.Row="4"</w:t>
+      </w:r>
+    </w:p>
+    <w:p>
+      <w:pPr>
+        <w:pStyle w:val="NoSpacing"/>
+      </w:pPr>
+      <w:r>
+        <w:t xml:space="preserve">                    Grid.Column="2"</w:t>
+      </w:r>
+    </w:p>
+    <w:p>
+      <w:pPr>
+        <w:pStyle w:val="NoSpacing"/>
+      </w:pPr>
+      <w:r>
+        <w:t xml:space="preserve">                    HorizontalOptions="Center"</w:t>
+      </w:r>
+    </w:p>
+    <w:p>
+      <w:pPr>
+        <w:pStyle w:val="NoSpacing"/>
+      </w:pPr>
+      <w:r>
+        <w:t xml:space="preserve">                    VerticalOptions="Center"</w:t>
+      </w:r>
+    </w:p>
+    <w:p>
+      <w:pPr>
+        <w:pStyle w:val="NoSpacing"/>
+      </w:pPr>
+      <w:r>
+        <w:t xml:space="preserve">                    Opacity="0"/&gt;</w:t>
+      </w:r>
+    </w:p>
+    <w:p>
+      <w:pPr>
+        <w:pStyle w:val="NoSpacing"/>
+      </w:pPr>
+      <w:r>
+        <w:t xml:space="preserve">    &lt;/Grid&gt;</w:t>
       </w:r>
     </w:p>
     <w:p>
@@ -1915,11 +4040,6 @@
       <w:r>
         <w:t>&lt;/ContentPage&gt;</w:t>
       </w:r>
-    </w:p>
-    <w:p>
-      <w:pPr>
-        <w:pStyle w:val="NoSpacing"/>
-      </w:pPr>
     </w:p>
     <w:p>
       <w:pPr/>
@@ -1936,7 +4056,15 @@
         <w:pStyle w:val="NoSpacing"/>
       </w:pPr>
       <w:r>
-        <w:t>﻿using ePicSearch.Infrastructure.Services;</w:t>
+        <w:t>﻿using ePicSearch.Behaviors;</w:t>
+      </w:r>
+    </w:p>
+    <w:p>
+      <w:pPr>
+        <w:pStyle w:val="NoSpacing"/>
+      </w:pPr>
+      <w:r>
+        <w:t>using ePicSearch.Infrastructure.Services;</w:t>
       </w:r>
     </w:p>
     <w:p>
@@ -2004,6 +4132,14 @@
       <w:pPr>
         <w:pStyle w:val="NoSpacing"/>
       </w:pPr>
+      <w:r>
+        <w:t xml:space="preserve">        private bool _isBlurred = false;</w:t>
+      </w:r>
+    </w:p>
+    <w:p>
+      <w:pPr>
+        <w:pStyle w:val="NoSpacing"/>
+      </w:pPr>
     </w:p>
     <w:p>
       <w:pPr>
@@ -2055,6 +4191,14 @@
         <w:pStyle w:val="NoSpacing"/>
       </w:pPr>
       <w:r>
+        <w:t xml:space="preserve">            Appearing += MainPage_Appearing;</w:t>
+      </w:r>
+    </w:p>
+    <w:p>
+      <w:pPr>
+        <w:pStyle w:val="NoSpacing"/>
+      </w:pPr>
+      <w:r>
         <w:t xml:space="preserve">            _logger.LogInformation("MainPage initialized.");</w:t>
       </w:r>
     </w:p>
@@ -2076,6 +4220,280 @@
         <w:pStyle w:val="NoSpacing"/>
       </w:pPr>
       <w:r>
+        <w:t xml:space="preserve">        private async void MainPage_Appearing(object? sender, EventArgs e)</w:t>
+      </w:r>
+    </w:p>
+    <w:p>
+      <w:pPr>
+        <w:pStyle w:val="NoSpacing"/>
+      </w:pPr>
+      <w:r>
+        <w:t xml:space="preserve">        {</w:t>
+      </w:r>
+    </w:p>
+    <w:p>
+      <w:pPr>
+        <w:pStyle w:val="NoSpacing"/>
+      </w:pPr>
+      <w:r>
+        <w:t xml:space="preserve">            if (!_isBlurred)</w:t>
+      </w:r>
+    </w:p>
+    <w:p>
+      <w:pPr>
+        <w:pStyle w:val="NoSpacing"/>
+      </w:pPr>
+      <w:r>
+        <w:t xml:space="preserve">            {</w:t>
+      </w:r>
+    </w:p>
+    <w:p>
+      <w:pPr>
+        <w:pStyle w:val="NoSpacing"/>
+      </w:pPr>
+      <w:r>
+        <w:t xml:space="preserve">                // Display the background for 1 second</w:t>
+      </w:r>
+    </w:p>
+    <w:p>
+      <w:pPr>
+        <w:pStyle w:val="NoSpacing"/>
+      </w:pPr>
+      <w:r>
+        <w:t xml:space="preserve">                await Task.Delay(1000);</w:t>
+      </w:r>
+    </w:p>
+    <w:p>
+      <w:pPr>
+        <w:pStyle w:val="NoSpacing"/>
+      </w:pPr>
+    </w:p>
+    <w:p>
+      <w:pPr>
+        <w:pStyle w:val="NoSpacing"/>
+      </w:pPr>
+      <w:r>
+        <w:t xml:space="preserve">                var zoomTask = BackgroundImage.ScaleTo(1.1, 2000, Easing.CubicInOut);</w:t>
+      </w:r>
+    </w:p>
+    <w:p>
+      <w:pPr>
+        <w:pStyle w:val="NoSpacing"/>
+      </w:pPr>
+    </w:p>
+    <w:p>
+      <w:pPr>
+        <w:pStyle w:val="NoSpacing"/>
+      </w:pPr>
+      <w:r>
+        <w:t xml:space="preserve">                var blurBehavior = BackgroundImage.Behaviors.OfType&lt;BlurBehavior&gt;().FirstOrDefault();</w:t>
+      </w:r>
+    </w:p>
+    <w:p>
+      <w:pPr>
+        <w:pStyle w:val="NoSpacing"/>
+      </w:pPr>
+      <w:r>
+        <w:t xml:space="preserve">                var blurTask = blurBehavior?.AnimateBlurEffect(10, 100);</w:t>
+      </w:r>
+    </w:p>
+    <w:p>
+      <w:pPr>
+        <w:pStyle w:val="NoSpacing"/>
+      </w:pPr>
+      <w:r>
+        <w:t xml:space="preserve">                var fadeTask = BackgroundImage.FadeTo(0.7, 2000, Easing.CubicInOut);</w:t>
+      </w:r>
+    </w:p>
+    <w:p>
+      <w:pPr>
+        <w:pStyle w:val="NoSpacing"/>
+      </w:pPr>
+      <w:r>
+        <w:t xml:space="preserve">                var buttonsAppearTask = ButtonsAppear(MyAdventuresButton, CreateAdventureButton, SettingsButton, QuitButton);</w:t>
+      </w:r>
+    </w:p>
+    <w:p>
+      <w:pPr>
+        <w:pStyle w:val="NoSpacing"/>
+      </w:pPr>
+    </w:p>
+    <w:p>
+      <w:pPr>
+        <w:pStyle w:val="NoSpacing"/>
+      </w:pPr>
+    </w:p>
+    <w:p>
+      <w:pPr>
+        <w:pStyle w:val="NoSpacing"/>
+      </w:pPr>
+      <w:r>
+        <w:t xml:space="preserve">                await Task.WhenAll(zoomTask, blurTask!, fadeTask, buttonsAppearTask);</w:t>
+      </w:r>
+    </w:p>
+    <w:p>
+      <w:pPr>
+        <w:pStyle w:val="NoSpacing"/>
+      </w:pPr>
+    </w:p>
+    <w:p>
+      <w:pPr>
+        <w:pStyle w:val="NoSpacing"/>
+      </w:pPr>
+      <w:r>
+        <w:t xml:space="preserve">                _isBlurred = true;</w:t>
+      </w:r>
+    </w:p>
+    <w:p>
+      <w:pPr>
+        <w:pStyle w:val="NoSpacing"/>
+      </w:pPr>
+      <w:r>
+        <w:t xml:space="preserve">            }</w:t>
+      </w:r>
+    </w:p>
+    <w:p>
+      <w:pPr>
+        <w:pStyle w:val="NoSpacing"/>
+      </w:pPr>
+      <w:r>
+        <w:t xml:space="preserve">        }</w:t>
+      </w:r>
+    </w:p>
+    <w:p>
+      <w:pPr>
+        <w:pStyle w:val="NoSpacing"/>
+      </w:pPr>
+    </w:p>
+    <w:p>
+      <w:pPr>
+        <w:pStyle w:val="NoSpacing"/>
+      </w:pPr>
+      <w:r>
+        <w:t xml:space="preserve">        private async Task ButtonsAppear(params ImageButton[] buttons)</w:t>
+      </w:r>
+    </w:p>
+    <w:p>
+      <w:pPr>
+        <w:pStyle w:val="NoSpacing"/>
+      </w:pPr>
+      <w:r>
+        <w:t xml:space="preserve">        {</w:t>
+      </w:r>
+    </w:p>
+    <w:p>
+      <w:pPr>
+        <w:pStyle w:val="NoSpacing"/>
+      </w:pPr>
+      <w:r>
+        <w:t xml:space="preserve">            var animationTasks = new List&lt;Task&gt;();</w:t>
+      </w:r>
+    </w:p>
+    <w:p>
+      <w:pPr>
+        <w:pStyle w:val="NoSpacing"/>
+      </w:pPr>
+    </w:p>
+    <w:p>
+      <w:pPr>
+        <w:pStyle w:val="NoSpacing"/>
+      </w:pPr>
+      <w:r>
+        <w:t xml:space="preserve">            foreach (var button in buttons)</w:t>
+      </w:r>
+    </w:p>
+    <w:p>
+      <w:pPr>
+        <w:pStyle w:val="NoSpacing"/>
+      </w:pPr>
+      <w:r>
+        <w:t xml:space="preserve">            {</w:t>
+      </w:r>
+    </w:p>
+    <w:p>
+      <w:pPr>
+        <w:pStyle w:val="NoSpacing"/>
+      </w:pPr>
+      <w:r>
+        <w:t xml:space="preserve">                var buttonTask = Task.WhenAll(</w:t>
+      </w:r>
+    </w:p>
+    <w:p>
+      <w:pPr>
+        <w:pStyle w:val="NoSpacing"/>
+      </w:pPr>
+      <w:r>
+        <w:t xml:space="preserve">                    button.FadeTo(1, 1000),</w:t>
+      </w:r>
+    </w:p>
+    <w:p>
+      <w:pPr>
+        <w:pStyle w:val="NoSpacing"/>
+      </w:pPr>
+      <w:r>
+        <w:t xml:space="preserve">                    button.TranslateTo(0, -10, 1000, Easing.CubicInOut)</w:t>
+      </w:r>
+    </w:p>
+    <w:p>
+      <w:pPr>
+        <w:pStyle w:val="NoSpacing"/>
+      </w:pPr>
+      <w:r>
+        <w:t xml:space="preserve">                );</w:t>
+      </w:r>
+    </w:p>
+    <w:p>
+      <w:pPr>
+        <w:pStyle w:val="NoSpacing"/>
+      </w:pPr>
+    </w:p>
+    <w:p>
+      <w:pPr>
+        <w:pStyle w:val="NoSpacing"/>
+      </w:pPr>
+      <w:r>
+        <w:t xml:space="preserve">                animationTasks.Add(buttonTask);</w:t>
+      </w:r>
+    </w:p>
+    <w:p>
+      <w:pPr>
+        <w:pStyle w:val="NoSpacing"/>
+      </w:pPr>
+      <w:r>
+        <w:t xml:space="preserve">            }</w:t>
+      </w:r>
+    </w:p>
+    <w:p>
+      <w:pPr>
+        <w:pStyle w:val="NoSpacing"/>
+      </w:pPr>
+    </w:p>
+    <w:p>
+      <w:pPr>
+        <w:pStyle w:val="NoSpacing"/>
+      </w:pPr>
+      <w:r>
+        <w:t xml:space="preserve">            await Task.WhenAll(animationTasks);</w:t>
+      </w:r>
+    </w:p>
+    <w:p>
+      <w:pPr>
+        <w:pStyle w:val="NoSpacing"/>
+      </w:pPr>
+      <w:r>
+        <w:t xml:space="preserve">        }</w:t>
+      </w:r>
+    </w:p>
+    <w:p>
+      <w:pPr>
+        <w:pStyle w:val="NoSpacing"/>
+      </w:pPr>
+    </w:p>
+    <w:p>
+      <w:pPr>
+        <w:pStyle w:val="NoSpacing"/>
+      </w:pPr>
+      <w:r>
         <w:t xml:space="preserve">        private async void OnSettingsClicked(object sender, EventArgs e)</w:t>
       </w:r>
     </w:p>
@@ -2203,7 +4621,7 @@
         <w:pStyle w:val="NoSpacing"/>
       </w:pPr>
       <w:r>
-        <w:t xml:space="preserve">            Application.Current.Quit();</w:t>
+        <w:t xml:space="preserve">            Application.Current?.Quit();</w:t>
       </w:r>
     </w:p>
     <w:p>
@@ -2486,7 +4904,7 @@
         <w:pStyle w:val="NoSpacing"/>
       </w:pPr>
       <w:r>
-        <w:t xml:space="preserve">                                    &lt;Button Text="View" Clicked="OnViewAdventureClicked" CommandParameter="{Binding .}" /&gt;</w:t>
+        <w:t xml:space="preserve">                                    &lt;Button Text="Play" Clicked="OnPlayAdventureClicked" CommandParameter="{Binding .}" /&gt;</w:t>
       </w:r>
     </w:p>
     <w:p>
@@ -2907,7 +5325,7 @@
         <w:pStyle w:val="NoSpacing"/>
       </w:pPr>
       <w:r>
-        <w:t xml:space="preserve">        private async void OnViewAdventureClicked(object sender, EventArgs e)</w:t>
+        <w:t xml:space="preserve">        private async void OnPlayAdventureClicked(object sender, EventArgs e)</w:t>
       </w:r>
     </w:p>
     <w:p>
@@ -2939,7 +5357,33 @@
         <w:pStyle w:val="NoSpacing"/>
       </w:pPr>
       <w:r>
-        <w:t xml:space="preserve">                await Navigation.PushAsync(new ViewAdventurePage(adventureName, _photoManager));</w:t>
+        <w:t xml:space="preserve">                var logger = DependencyService.Get&lt;ILogger&lt;GamePage&gt;&gt;();</w:t>
+      </w:r>
+    </w:p>
+    <w:p>
+      <w:pPr>
+        <w:pStyle w:val="NoSpacing"/>
+      </w:pPr>
+    </w:p>
+    <w:p>
+      <w:pPr>
+        <w:pStyle w:val="NoSpacing"/>
+      </w:pPr>
+      <w:r>
+        <w:t xml:space="preserve">                _logger.LogInformation($"Attempting to play adventure {adventureName}");</w:t>
+      </w:r>
+    </w:p>
+    <w:p>
+      <w:pPr>
+        <w:pStyle w:val="NoSpacing"/>
+      </w:pPr>
+    </w:p>
+    <w:p>
+      <w:pPr>
+        <w:pStyle w:val="NoSpacing"/>
+      </w:pPr>
+      <w:r>
+        <w:t xml:space="preserve">                await Navigation.PushAsync(new GamePage(adventureName, logger, _photoManager));</w:t>
       </w:r>
     </w:p>
     <w:p>
@@ -5368,6 +7812,14 @@
         <w:pStyle w:val="NoSpacing"/>
       </w:pPr>
       <w:r>
+        <w:t xml:space="preserve">        //TODO: maybe remove after finishing GamePAge?</w:t>
+      </w:r>
+    </w:p>
+    <w:p>
+      <w:pPr>
+        <w:pStyle w:val="NoSpacing"/>
+      </w:pPr>
+      <w:r>
         <w:t xml:space="preserve">        private void LoadPhotos(string adventureName)</w:t>
       </w:r>
     </w:p>
@@ -5512,6 +7964,655 @@
       </w:pPr>
       <w:r>
         <w:t>}</w:t>
+      </w:r>
+    </w:p>
+    <w:p>
+      <w:pPr/>
+      <w:r>
+        <w:rPr>
+          <w:b/>
+          <w:u w:val="single"/>
+        </w:rPr>
+        <w:t>Behaviors\BlurBehavior.Android.cs:</w:t>
+      </w:r>
+    </w:p>
+    <w:p>
+      <w:pPr>
+        <w:pStyle w:val="NoSpacing"/>
+      </w:pPr>
+      <w:r>
+        <w:t>﻿using Android.Graphics;</w:t>
+      </w:r>
+    </w:p>
+    <w:p>
+      <w:pPr>
+        <w:pStyle w:val="NoSpacing"/>
+      </w:pPr>
+      <w:r>
+        <w:t>using Android.Widget;</w:t>
+      </w:r>
+    </w:p>
+    <w:p>
+      <w:pPr>
+        <w:pStyle w:val="NoSpacing"/>
+      </w:pPr>
+    </w:p>
+    <w:p>
+      <w:pPr>
+        <w:pStyle w:val="NoSpacing"/>
+      </w:pPr>
+      <w:r>
+        <w:t>namespace ePicSearch.Behaviors</w:t>
+      </w:r>
+    </w:p>
+    <w:p>
+      <w:pPr>
+        <w:pStyle w:val="NoSpacing"/>
+      </w:pPr>
+      <w:r>
+        <w:t>{</w:t>
+      </w:r>
+    </w:p>
+    <w:p>
+      <w:pPr>
+        <w:pStyle w:val="NoSpacing"/>
+      </w:pPr>
+      <w:r>
+        <w:t xml:space="preserve">    public partial class BlurBehavior : PlatformBehavior&lt;Image, ImageView&gt;</w:t>
+      </w:r>
+    </w:p>
+    <w:p>
+      <w:pPr>
+        <w:pStyle w:val="NoSpacing"/>
+      </w:pPr>
+      <w:r>
+        <w:t xml:space="preserve">    {</w:t>
+      </w:r>
+    </w:p>
+    <w:p>
+      <w:pPr>
+        <w:pStyle w:val="NoSpacing"/>
+      </w:pPr>
+      <w:r>
+        <w:t xml:space="preserve">        ImageView? imageView;</w:t>
+      </w:r>
+    </w:p>
+    <w:p>
+      <w:pPr>
+        <w:pStyle w:val="NoSpacing"/>
+      </w:pPr>
+    </w:p>
+    <w:p>
+      <w:pPr>
+        <w:pStyle w:val="NoSpacing"/>
+      </w:pPr>
+      <w:r>
+        <w:t xml:space="preserve">        protected override void OnAttachedTo(Image bindable, ImageView platformView)</w:t>
+      </w:r>
+    </w:p>
+    <w:p>
+      <w:pPr>
+        <w:pStyle w:val="NoSpacing"/>
+      </w:pPr>
+      <w:r>
+        <w:t xml:space="preserve">        {</w:t>
+      </w:r>
+    </w:p>
+    <w:p>
+      <w:pPr>
+        <w:pStyle w:val="NoSpacing"/>
+      </w:pPr>
+      <w:r>
+        <w:t xml:space="preserve">            imageView = platformView;</w:t>
+      </w:r>
+    </w:p>
+    <w:p>
+      <w:pPr>
+        <w:pStyle w:val="NoSpacing"/>
+      </w:pPr>
+      <w:r>
+        <w:t xml:space="preserve">            SetRendererEffect(platformView, Radius);</w:t>
+      </w:r>
+    </w:p>
+    <w:p>
+      <w:pPr>
+        <w:pStyle w:val="NoSpacing"/>
+      </w:pPr>
+      <w:r>
+        <w:t xml:space="preserve">        }</w:t>
+      </w:r>
+    </w:p>
+    <w:p>
+      <w:pPr>
+        <w:pStyle w:val="NoSpacing"/>
+      </w:pPr>
+    </w:p>
+    <w:p>
+      <w:pPr>
+        <w:pStyle w:val="NoSpacing"/>
+      </w:pPr>
+      <w:r>
+        <w:t xml:space="preserve">        protected override void OnDetachedFrom(Image bindable, ImageView platformView)</w:t>
+      </w:r>
+    </w:p>
+    <w:p>
+      <w:pPr>
+        <w:pStyle w:val="NoSpacing"/>
+      </w:pPr>
+      <w:r>
+        <w:t xml:space="preserve">        {</w:t>
+      </w:r>
+    </w:p>
+    <w:p>
+      <w:pPr>
+        <w:pStyle w:val="NoSpacing"/>
+      </w:pPr>
+      <w:r>
+        <w:t xml:space="preserve">            SetRendererEffect(platformView, 0);</w:t>
+      </w:r>
+    </w:p>
+    <w:p>
+      <w:pPr>
+        <w:pStyle w:val="NoSpacing"/>
+      </w:pPr>
+      <w:r>
+        <w:t xml:space="preserve">        }</w:t>
+      </w:r>
+    </w:p>
+    <w:p>
+      <w:pPr>
+        <w:pStyle w:val="NoSpacing"/>
+      </w:pPr>
+    </w:p>
+    <w:p>
+      <w:pPr>
+        <w:pStyle w:val="NoSpacing"/>
+      </w:pPr>
+      <w:r>
+        <w:t xml:space="preserve">        void SetRendererEffect(ImageView imageView, float radius)</w:t>
+      </w:r>
+    </w:p>
+    <w:p>
+      <w:pPr>
+        <w:pStyle w:val="NoSpacing"/>
+      </w:pPr>
+      <w:r>
+        <w:t xml:space="preserve">        {</w:t>
+      </w:r>
+    </w:p>
+    <w:p>
+      <w:pPr>
+        <w:pStyle w:val="NoSpacing"/>
+      </w:pPr>
+      <w:r>
+        <w:t xml:space="preserve">            if (OperatingSystem.IsAndroidVersionAtLeast(31))</w:t>
+      </w:r>
+    </w:p>
+    <w:p>
+      <w:pPr>
+        <w:pStyle w:val="NoSpacing"/>
+      </w:pPr>
+      <w:r>
+        <w:t xml:space="preserve">            {</w:t>
+      </w:r>
+    </w:p>
+    <w:p>
+      <w:pPr>
+        <w:pStyle w:val="NoSpacing"/>
+      </w:pPr>
+      <w:r>
+        <w:t xml:space="preserve">                var renderEffect = radius &gt; 0 ? GetEffect(radius) : null;</w:t>
+      </w:r>
+    </w:p>
+    <w:p>
+      <w:pPr>
+        <w:pStyle w:val="NoSpacing"/>
+      </w:pPr>
+      <w:r>
+        <w:t xml:space="preserve">                imageView.SetRenderEffect(renderEffect);</w:t>
+      </w:r>
+    </w:p>
+    <w:p>
+      <w:pPr>
+        <w:pStyle w:val="NoSpacing"/>
+      </w:pPr>
+      <w:r>
+        <w:t xml:space="preserve">            }</w:t>
+      </w:r>
+    </w:p>
+    <w:p>
+      <w:pPr>
+        <w:pStyle w:val="NoSpacing"/>
+      </w:pPr>
+      <w:r>
+        <w:t xml:space="preserve">        }</w:t>
+      </w:r>
+    </w:p>
+    <w:p>
+      <w:pPr>
+        <w:pStyle w:val="NoSpacing"/>
+      </w:pPr>
+    </w:p>
+    <w:p>
+      <w:pPr>
+        <w:pStyle w:val="NoSpacing"/>
+      </w:pPr>
+      <w:r>
+        <w:t xml:space="preserve">        static RenderEffect? GetEffect(float radius)</w:t>
+      </w:r>
+    </w:p>
+    <w:p>
+      <w:pPr>
+        <w:pStyle w:val="NoSpacing"/>
+      </w:pPr>
+      <w:r>
+        <w:t xml:space="preserve">        {</w:t>
+      </w:r>
+    </w:p>
+    <w:p>
+      <w:pPr>
+        <w:pStyle w:val="NoSpacing"/>
+      </w:pPr>
+      <w:r>
+        <w:t xml:space="preserve">            return OperatingSystem.IsAndroidVersionAtLeast(31) ?</w:t>
+      </w:r>
+    </w:p>
+    <w:p>
+      <w:pPr>
+        <w:pStyle w:val="NoSpacing"/>
+      </w:pPr>
+      <w:r>
+        <w:t xml:space="preserve">                RenderEffect.CreateBlurEffect(radius, radius, Shader.TileMode.Decal!) :</w:t>
+      </w:r>
+    </w:p>
+    <w:p>
+      <w:pPr>
+        <w:pStyle w:val="NoSpacing"/>
+      </w:pPr>
+      <w:r>
+        <w:t xml:space="preserve">                null;</w:t>
+      </w:r>
+    </w:p>
+    <w:p>
+      <w:pPr>
+        <w:pStyle w:val="NoSpacing"/>
+      </w:pPr>
+      <w:r>
+        <w:t xml:space="preserve">        }</w:t>
+      </w:r>
+    </w:p>
+    <w:p>
+      <w:pPr>
+        <w:pStyle w:val="NoSpacing"/>
+      </w:pPr>
+      <w:r>
+        <w:t xml:space="preserve">    }</w:t>
+      </w:r>
+    </w:p>
+    <w:p>
+      <w:pPr>
+        <w:pStyle w:val="NoSpacing"/>
+      </w:pPr>
+      <w:r>
+        <w:t>}</w:t>
+      </w:r>
+    </w:p>
+    <w:p>
+      <w:pPr/>
+      <w:r>
+        <w:rPr>
+          <w:b/>
+          <w:u w:val="single"/>
+        </w:rPr>
+        <w:t>Behaviors\BlurBehavior.cs:</w:t>
+      </w:r>
+    </w:p>
+    <w:p>
+      <w:pPr>
+        <w:pStyle w:val="NoSpacing"/>
+      </w:pPr>
+      <w:r>
+        <w:t>﻿using Microsoft.Maui.Controls;</w:t>
+      </w:r>
+    </w:p>
+    <w:p>
+      <w:pPr>
+        <w:pStyle w:val="NoSpacing"/>
+      </w:pPr>
+    </w:p>
+    <w:p>
+      <w:pPr>
+        <w:pStyle w:val="NoSpacing"/>
+      </w:pPr>
+      <w:r>
+        <w:t>namespace ePicSearch.Behaviors</w:t>
+      </w:r>
+    </w:p>
+    <w:p>
+      <w:pPr>
+        <w:pStyle w:val="NoSpacing"/>
+      </w:pPr>
+      <w:r>
+        <w:t>{</w:t>
+      </w:r>
+    </w:p>
+    <w:p>
+      <w:pPr>
+        <w:pStyle w:val="NoSpacing"/>
+      </w:pPr>
+      <w:r>
+        <w:t xml:space="preserve">    public partial class BlurBehavior </w:t>
+      </w:r>
+    </w:p>
+    <w:p>
+      <w:pPr>
+        <w:pStyle w:val="NoSpacing"/>
+      </w:pPr>
+      <w:r>
+        <w:t xml:space="preserve">    {</w:t>
+      </w:r>
+    </w:p>
+    <w:p>
+      <w:pPr>
+        <w:pStyle w:val="NoSpacing"/>
+      </w:pPr>
+      <w:r>
+        <w:t xml:space="preserve">        public static readonly BindableProperty RadiusProperty = BindableProperty.Create(</w:t>
+      </w:r>
+    </w:p>
+    <w:p>
+      <w:pPr>
+        <w:pStyle w:val="NoSpacing"/>
+      </w:pPr>
+      <w:r>
+        <w:t xml:space="preserve">            nameof(Radius), typeof(float), typeof(BlurBehavior), 5f, propertyChanged: OnRadiusChanged);</w:t>
+      </w:r>
+    </w:p>
+    <w:p>
+      <w:pPr>
+        <w:pStyle w:val="NoSpacing"/>
+      </w:pPr>
+    </w:p>
+    <w:p>
+      <w:pPr>
+        <w:pStyle w:val="NoSpacing"/>
+      </w:pPr>
+      <w:r>
+        <w:t xml:space="preserve">        public float Radius</w:t>
+      </w:r>
+    </w:p>
+    <w:p>
+      <w:pPr>
+        <w:pStyle w:val="NoSpacing"/>
+      </w:pPr>
+      <w:r>
+        <w:t xml:space="preserve">        {</w:t>
+      </w:r>
+    </w:p>
+    <w:p>
+      <w:pPr>
+        <w:pStyle w:val="NoSpacing"/>
+      </w:pPr>
+      <w:r>
+        <w:t xml:space="preserve">            get =&gt; (float)GetValue(RadiusProperty);</w:t>
+      </w:r>
+    </w:p>
+    <w:p>
+      <w:pPr>
+        <w:pStyle w:val="NoSpacing"/>
+      </w:pPr>
+      <w:r>
+        <w:t xml:space="preserve">            set =&gt; SetValue(RadiusProperty, value);</w:t>
+      </w:r>
+    </w:p>
+    <w:p>
+      <w:pPr>
+        <w:pStyle w:val="NoSpacing"/>
+      </w:pPr>
+      <w:r>
+        <w:t xml:space="preserve">        }</w:t>
+      </w:r>
+    </w:p>
+    <w:p>
+      <w:pPr>
+        <w:pStyle w:val="NoSpacing"/>
+      </w:pPr>
+    </w:p>
+    <w:p>
+      <w:pPr>
+        <w:pStyle w:val="NoSpacing"/>
+      </w:pPr>
+      <w:r>
+        <w:t xml:space="preserve">        static void OnRadiusChanged(BindableObject bindable, object oldValue, object newValue)</w:t>
+      </w:r>
+    </w:p>
+    <w:p>
+      <w:pPr>
+        <w:pStyle w:val="NoSpacing"/>
+      </w:pPr>
+      <w:r>
+        <w:t xml:space="preserve">        {</w:t>
+      </w:r>
+    </w:p>
+    <w:p>
+      <w:pPr>
+        <w:pStyle w:val="NoSpacing"/>
+      </w:pPr>
+      <w:r>
+        <w:t xml:space="preserve">            var behavior = (BlurBehavior)bindable;</w:t>
+      </w:r>
+    </w:p>
+    <w:p>
+      <w:pPr>
+        <w:pStyle w:val="NoSpacing"/>
+      </w:pPr>
+      <w:r>
+        <w:t xml:space="preserve">            if (behavior.imageView is null)</w:t>
+      </w:r>
+    </w:p>
+    <w:p>
+      <w:pPr>
+        <w:pStyle w:val="NoSpacing"/>
+      </w:pPr>
+      <w:r>
+        <w:t xml:space="preserve">            {</w:t>
+      </w:r>
+    </w:p>
+    <w:p>
+      <w:pPr>
+        <w:pStyle w:val="NoSpacing"/>
+      </w:pPr>
+      <w:r>
+        <w:t xml:space="preserve">                return;</w:t>
+      </w:r>
+    </w:p>
+    <w:p>
+      <w:pPr>
+        <w:pStyle w:val="NoSpacing"/>
+      </w:pPr>
+      <w:r>
+        <w:t xml:space="preserve">            }</w:t>
+      </w:r>
+    </w:p>
+    <w:p>
+      <w:pPr>
+        <w:pStyle w:val="NoSpacing"/>
+      </w:pPr>
+      <w:r>
+        <w:t xml:space="preserve">            behavior.SetRendererEffect(behavior.imageView, Convert.ToSingle(newValue));</w:t>
+      </w:r>
+    </w:p>
+    <w:p>
+      <w:pPr>
+        <w:pStyle w:val="NoSpacing"/>
+      </w:pPr>
+      <w:r>
+        <w:t xml:space="preserve">        }</w:t>
+      </w:r>
+    </w:p>
+    <w:p>
+      <w:pPr>
+        <w:pStyle w:val="NoSpacing"/>
+      </w:pPr>
+    </w:p>
+    <w:p>
+      <w:pPr>
+        <w:pStyle w:val="NoSpacing"/>
+      </w:pPr>
+      <w:r>
+        <w:t xml:space="preserve">        public async Task AnimateBlurEffect(int maxRadius = 10, int delay = 100)</w:t>
+      </w:r>
+    </w:p>
+    <w:p>
+      <w:pPr>
+        <w:pStyle w:val="NoSpacing"/>
+      </w:pPr>
+      <w:r>
+        <w:t xml:space="preserve">        {</w:t>
+      </w:r>
+    </w:p>
+    <w:p>
+      <w:pPr>
+        <w:pStyle w:val="NoSpacing"/>
+      </w:pPr>
+      <w:r>
+        <w:t xml:space="preserve">            for (int i = 0; i &lt;= maxRadius; i++)</w:t>
+      </w:r>
+    </w:p>
+    <w:p>
+      <w:pPr>
+        <w:pStyle w:val="NoSpacing"/>
+      </w:pPr>
+      <w:r>
+        <w:t xml:space="preserve">            {</w:t>
+      </w:r>
+    </w:p>
+    <w:p>
+      <w:pPr>
+        <w:pStyle w:val="NoSpacing"/>
+      </w:pPr>
+      <w:r>
+        <w:t xml:space="preserve">                Radius = i;</w:t>
+      </w:r>
+    </w:p>
+    <w:p>
+      <w:pPr>
+        <w:pStyle w:val="NoSpacing"/>
+      </w:pPr>
+      <w:r>
+        <w:t xml:space="preserve">                await Task.Delay(delay); // Adjust the delay if needed</w:t>
+      </w:r>
+    </w:p>
+    <w:p>
+      <w:pPr>
+        <w:pStyle w:val="NoSpacing"/>
+      </w:pPr>
+      <w:r>
+        <w:t xml:space="preserve">            }</w:t>
+      </w:r>
+    </w:p>
+    <w:p>
+      <w:pPr>
+        <w:pStyle w:val="NoSpacing"/>
+      </w:pPr>
+      <w:r>
+        <w:t xml:space="preserve">        }</w:t>
+      </w:r>
+    </w:p>
+    <w:p>
+      <w:pPr>
+        <w:pStyle w:val="NoSpacing"/>
+      </w:pPr>
+      <w:r>
+        <w:t xml:space="preserve">    }</w:t>
+      </w:r>
+    </w:p>
+    <w:p>
+      <w:pPr>
+        <w:pStyle w:val="NoSpacing"/>
+      </w:pPr>
+      <w:r>
+        <w:t>}</w:t>
+      </w:r>
+    </w:p>
+    <w:p>
+      <w:pPr>
+        <w:pStyle w:val="Heading2"/>
+      </w:pPr>
+      <w:r>
+        <w:t>Files in Resources\Images:</w:t>
+      </w:r>
+    </w:p>
+    <w:p>
+      <w:pPr>
+        <w:pStyle w:val="NoSpacing"/>
+      </w:pPr>
+      <w:r>
+        <w:t>create_adventure_button.png</w:t>
+      </w:r>
+    </w:p>
+    <w:p>
+      <w:pPr>
+        <w:pStyle w:val="NoSpacing"/>
+      </w:pPr>
+      <w:r>
+        <w:t>create_adventure_button.webp</w:t>
+      </w:r>
+    </w:p>
+    <w:p>
+      <w:pPr>
+        <w:pStyle w:val="NoSpacing"/>
+      </w:pPr>
+      <w:r>
+        <w:t>loading_screen.webp</w:t>
+      </w:r>
+    </w:p>
+    <w:p>
+      <w:pPr>
+        <w:pStyle w:val="NoSpacing"/>
+      </w:pPr>
+      <w:r>
+        <w:t>mainpage_background.webp</w:t>
+      </w:r>
+    </w:p>
+    <w:p>
+      <w:pPr>
+        <w:pStyle w:val="NoSpacing"/>
+      </w:pPr>
+      <w:r>
+        <w:t>question_mark_1.webp</w:t>
+      </w:r>
+    </w:p>
+    <w:p>
+      <w:pPr>
+        <w:pStyle w:val="NoSpacing"/>
+      </w:pPr>
+      <w:r>
+        <w:t>question_mark_2.webp</w:t>
+      </w:r>
+    </w:p>
+    <w:p>
+      <w:pPr>
+        <w:pStyle w:val="NoSpacing"/>
+      </w:pPr>
+      <w:r>
+        <w:t>quit_button.webp</w:t>
+      </w:r>
+    </w:p>
+    <w:p>
+      <w:pPr>
+        <w:pStyle w:val="NoSpacing"/>
+      </w:pPr>
+      <w:r>
+        <w:t>settings_button.webp</w:t>
+      </w:r>
+    </w:p>
+    <w:p>
+      <w:pPr>
+        <w:pStyle w:val="NoSpacing"/>
+      </w:pPr>
+      <w:r>
+        <w:t>start_adventure_button.webp</w:t>
       </w:r>
     </w:p>
     <w:p>
@@ -5759,6 +8860,14 @@
         <w:pStyle w:val="NoSpacing"/>
       </w:pPr>
       <w:r>
+        <w:t xml:space="preserve">            Photo.IsLocked = (index != totalPhotos - 1); </w:t>
+      </w:r>
+    </w:p>
+    <w:p>
+      <w:pPr>
+        <w:pStyle w:val="NoSpacing"/>
+      </w:pPr>
+      <w:r>
         <w:t xml:space="preserve">            DisplaySerialNumber = (index == totalPhotos - 1) ? "Treasure!" : (index + 1).ToString();</w:t>
       </w:r>
     </w:p>
@@ -5886,6 +8995,14 @@
         <w:pStyle w:val="NoSpacing"/>
       </w:pPr>
       <w:r>
+        <w:t xml:space="preserve">        public bool IsLocked { get; set; }</w:t>
+      </w:r>
+    </w:p>
+    <w:p>
+      <w:pPr>
+        <w:pStyle w:val="NoSpacing"/>
+      </w:pPr>
+      <w:r>
         <w:t xml:space="preserve">    }</w:t>
       </w:r>
     </w:p>
@@ -7360,6 +10477,196 @@
         <w:pStyle w:val="NoSpacing"/>
       </w:pPr>
       <w:r>
+        <w:t xml:space="preserve">        public bool UpdatePhotoState(PhotoInfo updatedPhoto)</w:t>
+      </w:r>
+    </w:p>
+    <w:p>
+      <w:pPr>
+        <w:pStyle w:val="NoSpacing"/>
+      </w:pPr>
+      <w:r>
+        <w:t xml:space="preserve">        {</w:t>
+      </w:r>
+    </w:p>
+    <w:p>
+      <w:pPr>
+        <w:pStyle w:val="NoSpacing"/>
+      </w:pPr>
+      <w:r>
+        <w:t xml:space="preserve">            var allPhotos = _jsonStorageService.LoadAdventuresFromJson();</w:t>
+      </w:r>
+    </w:p>
+    <w:p>
+      <w:pPr>
+        <w:pStyle w:val="NoSpacing"/>
+      </w:pPr>
+    </w:p>
+    <w:p>
+      <w:pPr>
+        <w:pStyle w:val="NoSpacing"/>
+      </w:pPr>
+      <w:r>
+        <w:t xml:space="preserve">            _logger.LogInformation($"Updating photo state for {updatedPhoto.FilePath}");</w:t>
+      </w:r>
+    </w:p>
+    <w:p>
+      <w:pPr>
+        <w:pStyle w:val="NoSpacing"/>
+      </w:pPr>
+    </w:p>
+    <w:p>
+      <w:pPr>
+        <w:pStyle w:val="NoSpacing"/>
+      </w:pPr>
+      <w:r>
+        <w:t xml:space="preserve">            // Find the existing photo and update its state</w:t>
+      </w:r>
+    </w:p>
+    <w:p>
+      <w:pPr>
+        <w:pStyle w:val="NoSpacing"/>
+      </w:pPr>
+      <w:r>
+        <w:t xml:space="preserve">            var photoToUpdate = allPhotos.FirstOrDefault(p =&gt; p.FilePath == updatedPhoto.FilePath);</w:t>
+      </w:r>
+    </w:p>
+    <w:p>
+      <w:pPr>
+        <w:pStyle w:val="NoSpacing"/>
+      </w:pPr>
+      <w:r>
+        <w:t xml:space="preserve">            if (photoToUpdate != null)</w:t>
+      </w:r>
+    </w:p>
+    <w:p>
+      <w:pPr>
+        <w:pStyle w:val="NoSpacing"/>
+      </w:pPr>
+      <w:r>
+        <w:t xml:space="preserve">            {</w:t>
+      </w:r>
+    </w:p>
+    <w:p>
+      <w:pPr>
+        <w:pStyle w:val="NoSpacing"/>
+      </w:pPr>
+      <w:r>
+        <w:t xml:space="preserve">                photoToUpdate.IsLocked = updatedPhoto.IsLocked;</w:t>
+      </w:r>
+    </w:p>
+    <w:p>
+      <w:pPr>
+        <w:pStyle w:val="NoSpacing"/>
+      </w:pPr>
+    </w:p>
+    <w:p>
+      <w:pPr>
+        <w:pStyle w:val="NoSpacing"/>
+      </w:pPr>
+      <w:r>
+        <w:t xml:space="preserve">                // Save the updated list back to the cache</w:t>
+      </w:r>
+    </w:p>
+    <w:p>
+      <w:pPr>
+        <w:pStyle w:val="NoSpacing"/>
+      </w:pPr>
+      <w:r>
+        <w:t xml:space="preserve">                _jsonStorageService.SaveAdventuresToJson(allPhotos);</w:t>
+      </w:r>
+    </w:p>
+    <w:p>
+      <w:pPr>
+        <w:pStyle w:val="NoSpacing"/>
+      </w:pPr>
+    </w:p>
+    <w:p>
+      <w:pPr>
+        <w:pStyle w:val="NoSpacing"/>
+      </w:pPr>
+      <w:r>
+        <w:t xml:space="preserve">                _logger.LogInformation($"Updated photo state for {updatedPhoto.FilePath}");</w:t>
+      </w:r>
+    </w:p>
+    <w:p>
+      <w:pPr>
+        <w:pStyle w:val="NoSpacing"/>
+      </w:pPr>
+    </w:p>
+    <w:p>
+      <w:pPr>
+        <w:pStyle w:val="NoSpacing"/>
+      </w:pPr>
+      <w:r>
+        <w:t xml:space="preserve">                return true;</w:t>
+      </w:r>
+    </w:p>
+    <w:p>
+      <w:pPr>
+        <w:pStyle w:val="NoSpacing"/>
+      </w:pPr>
+      <w:r>
+        <w:t xml:space="preserve">            }</w:t>
+      </w:r>
+    </w:p>
+    <w:p>
+      <w:pPr>
+        <w:pStyle w:val="NoSpacing"/>
+      </w:pPr>
+      <w:r>
+        <w:t xml:space="preserve">            else</w:t>
+      </w:r>
+    </w:p>
+    <w:p>
+      <w:pPr>
+        <w:pStyle w:val="NoSpacing"/>
+      </w:pPr>
+      <w:r>
+        <w:t xml:space="preserve">            {</w:t>
+      </w:r>
+    </w:p>
+    <w:p>
+      <w:pPr>
+        <w:pStyle w:val="NoSpacing"/>
+      </w:pPr>
+      <w:r>
+        <w:t xml:space="preserve">                _logger.LogWarning($"Could not find the photo to update: {updatedPhoto.FilePath}");</w:t>
+      </w:r>
+    </w:p>
+    <w:p>
+      <w:pPr>
+        <w:pStyle w:val="NoSpacing"/>
+      </w:pPr>
+      <w:r>
+        <w:t xml:space="preserve">                return false;</w:t>
+      </w:r>
+    </w:p>
+    <w:p>
+      <w:pPr>
+        <w:pStyle w:val="NoSpacing"/>
+      </w:pPr>
+      <w:r>
+        <w:t xml:space="preserve">            }</w:t>
+      </w:r>
+    </w:p>
+    <w:p>
+      <w:pPr>
+        <w:pStyle w:val="NoSpacing"/>
+      </w:pPr>
+      <w:r>
+        <w:t xml:space="preserve">        }</w:t>
+      </w:r>
+    </w:p>
+    <w:p>
+      <w:pPr>
+        <w:pStyle w:val="NoSpacing"/>
+      </w:pPr>
+    </w:p>
+    <w:p>
+      <w:pPr>
+        <w:pStyle w:val="NoSpacing"/>
+      </w:pPr>
+      <w:r>
         <w:t xml:space="preserve">        public List&lt;string&gt; GetAllAdventureNames() =&gt; _jsonStorageService.GetAllAdventureNames();</w:t>
       </w:r>
     </w:p>
@@ -8695,7 +12002,7 @@
         <w:pStyle w:val="Heading1"/>
       </w:pPr>
       <w:r>
-        <w:t>Total files: 26</w:t>
+        <w:t>Total files: 39</w:t>
       </w:r>
     </w:p>
     <w:sectPr>

</xml_diff>

<commit_message>
trying to fix deleting issue
</commit_message>
<xml_diff>
--- a/Project_Structure.docx
+++ b/Project_Structure.docx
@@ -2617,21 +2617,28 @@
         <w:pStyle w:val="NoSpacing"/>
       </w:pPr>
       <w:r>
-        <w:tab/>
-        <w:tab/>
-        <w:tab/>
-        <w:t>_logger = logger;</w:t>
-      </w:r>
-    </w:p>
-    <w:p>
-      <w:pPr>
-        <w:pStyle w:val="NoSpacing"/>
-      </w:pPr>
-      <w:r>
-        <w:tab/>
-        <w:tab/>
-        <w:tab/>
-        <w:t>AdventureName = adventureName;</w:t>
+        <w:t xml:space="preserve">            _logger = logger;</w:t>
+      </w:r>
+    </w:p>
+    <w:p>
+      <w:pPr>
+        <w:pStyle w:val="NoSpacing"/>
+      </w:pPr>
+      <w:r>
+        <w:t xml:space="preserve">            _logger.LogInformation($"GamePage for adventure: {adventureName} initialized");</w:t>
+      </w:r>
+    </w:p>
+    <w:p>
+      <w:pPr>
+        <w:pStyle w:val="NoSpacing"/>
+      </w:pPr>
+    </w:p>
+    <w:p>
+      <w:pPr>
+        <w:pStyle w:val="NoSpacing"/>
+      </w:pPr>
+      <w:r>
+        <w:t xml:space="preserve">            AdventureName = adventureName;</w:t>
       </w:r>
     </w:p>
     <w:p>
@@ -2692,6 +2699,19 @@
       <w:pPr>
         <w:pStyle w:val="NoSpacing"/>
       </w:pPr>
+    </w:p>
+    <w:p>
+      <w:pPr>
+        <w:pStyle w:val="NoSpacing"/>
+      </w:pPr>
+      <w:r>
+        <w:t xml:space="preserve">            LoadAdventurePhotos(adventureName);</w:t>
+      </w:r>
+    </w:p>
+    <w:p>
+      <w:pPr>
+        <w:pStyle w:val="NoSpacing"/>
+      </w:pPr>
       <w:r>
         <w:t xml:space="preserve">        }</w:t>
       </w:r>
@@ -2966,7 +2986,7 @@
         <w:pStyle w:val="NoSpacing"/>
       </w:pPr>
       <w:r>
-        <w:t xml:space="preserve">                FullScreenPhoto.Source = "question_mark1.png";</w:t>
+        <w:t xml:space="preserve">                FullScreenPhoto.Source = "question_mark_1.webp";</w:t>
       </w:r>
     </w:p>
     <w:p>
@@ -4133,6 +4153,14 @@
         <w:pStyle w:val="NoSpacing"/>
       </w:pPr>
       <w:r>
+        <w:t xml:space="preserve">        private readonly ILogger&lt;GamePage&gt; _gamePageLogger;</w:t>
+      </w:r>
+    </w:p>
+    <w:p>
+      <w:pPr>
+        <w:pStyle w:val="NoSpacing"/>
+      </w:pPr>
+      <w:r>
         <w:t xml:space="preserve">        private bool _isBlurred = false;</w:t>
       </w:r>
     </w:p>
@@ -4146,7 +4174,7 @@
         <w:pStyle w:val="NoSpacing"/>
       </w:pPr>
       <w:r>
-        <w:t xml:space="preserve">        public MainPage(PhotoManager photoManager, ILogger&lt;MainPage&gt; logger)</w:t>
+        <w:t xml:space="preserve">        public MainPage(PhotoManager photoManager, ILogger&lt;MainPage&gt; logger, ILogger&lt;GamePage&gt; gamePageLogger)</w:t>
       </w:r>
     </w:p>
     <w:p>
@@ -4185,6 +4213,14 @@
       <w:pPr>
         <w:pStyle w:val="NoSpacing"/>
       </w:pPr>
+      <w:r>
+        <w:t xml:space="preserve">            _gamePageLogger = gamePageLogger;</w:t>
+      </w:r>
+    </w:p>
+    <w:p>
+      <w:pPr>
+        <w:pStyle w:val="NoSpacing"/>
+      </w:pPr>
     </w:p>
     <w:p>
       <w:pPr>
@@ -4547,7 +4583,7 @@
         <w:pStyle w:val="NoSpacing"/>
       </w:pPr>
       <w:r>
-        <w:t xml:space="preserve">            await Navigation.PushAsync(new MyAdventuresPage(_photoManager, _logger));</w:t>
+        <w:t xml:space="preserve">            await Navigation.PushAsync(new MyAdventuresPage(_photoManager, _logger, _gamePageLogger));</w:t>
       </w:r>
     </w:p>
     <w:p>
@@ -5096,6 +5132,14 @@
       <w:pPr>
         <w:pStyle w:val="NoSpacing"/>
       </w:pPr>
+      <w:r>
+        <w:t xml:space="preserve">        private readonly ILogger&lt;GamePage&gt; _gamePageLogger;</w:t>
+      </w:r>
+    </w:p>
+    <w:p>
+      <w:pPr>
+        <w:pStyle w:val="NoSpacing"/>
+      </w:pPr>
     </w:p>
     <w:p>
       <w:pPr>
@@ -5110,7 +5154,7 @@
         <w:pStyle w:val="NoSpacing"/>
       </w:pPr>
       <w:r>
-        <w:t xml:space="preserve">        public MyAdventuresPage(PhotoManager photoManager, ILogger&lt;MainPage&gt; logger)</w:t>
+        <w:t xml:space="preserve">        public MyAdventuresPage(PhotoManager photoManager, ILogger&lt;MainPage&gt; logger, ILogger&lt;GamePage&gt; gamePageLogger)</w:t>
       </w:r>
     </w:p>
     <w:p>
@@ -5150,6 +5194,19 @@
         <w:pStyle w:val="NoSpacing"/>
       </w:pPr>
       <w:r>
+        <w:t xml:space="preserve">            _gamePageLogger = gamePageLogger;</w:t>
+      </w:r>
+    </w:p>
+    <w:p>
+      <w:pPr>
+        <w:pStyle w:val="NoSpacing"/>
+      </w:pPr>
+    </w:p>
+    <w:p>
+      <w:pPr>
+        <w:pStyle w:val="NoSpacing"/>
+      </w:pPr>
+      <w:r>
         <w:t xml:space="preserve">            LoadAdventures();</w:t>
       </w:r>
     </w:p>
@@ -5195,6 +5252,27 @@
         <w:pStyle w:val="NoSpacing"/>
       </w:pPr>
       <w:r>
+        <w:t xml:space="preserve">            _logger.LogInformation($"Attempting to load all adventures");</w:t>
+      </w:r>
+    </w:p>
+    <w:p>
+      <w:pPr>
+        <w:pStyle w:val="NoSpacing"/>
+      </w:pPr>
+      <w:r>
+        <w:t xml:space="preserve">            AdventuresList.ItemsSource = null;</w:t>
+      </w:r>
+    </w:p>
+    <w:p>
+      <w:pPr>
+        <w:pStyle w:val="NoSpacing"/>
+      </w:pPr>
+    </w:p>
+    <w:p>
+      <w:pPr>
+        <w:pStyle w:val="NoSpacing"/>
+      </w:pPr>
+      <w:r>
         <w:t xml:space="preserve">            var adventures = _photoManager.GetAllAdventureNames();</w:t>
       </w:r>
     </w:p>
@@ -5312,6 +5390,14 @@
         <w:pStyle w:val="NoSpacing"/>
       </w:pPr>
       <w:r>
+        <w:t xml:space="preserve">            _logger.LogInformation($"Done loading adventures");</w:t>
+      </w:r>
+    </w:p>
+    <w:p>
+      <w:pPr>
+        <w:pStyle w:val="NoSpacing"/>
+      </w:pPr>
+      <w:r>
         <w:t xml:space="preserve">        }</w:t>
       </w:r>
     </w:p>
@@ -5357,19 +5443,6 @@
         <w:pStyle w:val="NoSpacing"/>
       </w:pPr>
       <w:r>
-        <w:t xml:space="preserve">                var logger = DependencyService.Get&lt;ILogger&lt;GamePage&gt;&gt;();</w:t>
-      </w:r>
-    </w:p>
-    <w:p>
-      <w:pPr>
-        <w:pStyle w:val="NoSpacing"/>
-      </w:pPr>
-    </w:p>
-    <w:p>
-      <w:pPr>
-        <w:pStyle w:val="NoSpacing"/>
-      </w:pPr>
-      <w:r>
         <w:t xml:space="preserve">                _logger.LogInformation($"Attempting to play adventure {adventureName}");</w:t>
       </w:r>
     </w:p>
@@ -5383,7 +5456,7 @@
         <w:pStyle w:val="NoSpacing"/>
       </w:pPr>
       <w:r>
-        <w:t xml:space="preserve">                await Navigation.PushAsync(new GamePage(adventureName, logger, _photoManager));</w:t>
+        <w:t xml:space="preserve">                await Navigation.PushAsync(new GamePage(adventureName, _gamePageLogger, _photoManager));</w:t>
       </w:r>
     </w:p>
     <w:p>
@@ -5505,7 +5578,7 @@
         <w:pStyle w:val="NoSpacing"/>
       </w:pPr>
       <w:r>
-        <w:t xml:space="preserve">                        bool photosDeleted = _photoManager.DeleteAdventure(adventureName);</w:t>
+        <w:t xml:space="preserve">                        bool photosDeleted = await _photoManager.DeleteAdventureAsync(adventureName);</w:t>
       </w:r>
     </w:p>
     <w:p>
@@ -5542,14 +5615,6 @@
         <w:pStyle w:val="NoSpacing"/>
       </w:pPr>
       <w:r>
-        <w:t xml:space="preserve">                            LoadAdventures();</w:t>
-      </w:r>
-    </w:p>
-    <w:p>
-      <w:pPr>
-        <w:pStyle w:val="NoSpacing"/>
-      </w:pPr>
-      <w:r>
         <w:t xml:space="preserve">                        }</w:t>
       </w:r>
     </w:p>
@@ -5597,6 +5662,19 @@
       <w:pPr>
         <w:pStyle w:val="NoSpacing"/>
       </w:pPr>
+    </w:p>
+    <w:p>
+      <w:pPr>
+        <w:pStyle w:val="NoSpacing"/>
+      </w:pPr>
+      <w:r>
+        <w:t xml:space="preserve">                        LoadAdventures();</w:t>
+      </w:r>
+    </w:p>
+    <w:p>
+      <w:pPr>
+        <w:pStyle w:val="NoSpacing"/>
+      </w:pPr>
       <w:r>
         <w:t xml:space="preserve">                    }</w:t>
       </w:r>
@@ -5786,7 +5864,7 @@
         <w:pStyle w:val="NoSpacing"/>
       </w:pPr>
       <w:r>
-        <w:t xml:space="preserve">                        bool success = _photoManager.DeleteAdventure(adventureName);</w:t>
+        <w:t xml:space="preserve">                        bool success = await _photoManager.DeleteAdventureAsync(adventureName);</w:t>
       </w:r>
     </w:p>
     <w:p>
@@ -8923,7 +9001,20 @@
         <w:pStyle w:val="NoSpacing"/>
       </w:pPr>
       <w:r>
-        <w:t>﻿namespace ePicSearch.Infrastructure.Entities</w:t>
+        <w:t>﻿using System.Xml.Linq;</w:t>
+      </w:r>
+    </w:p>
+    <w:p>
+      <w:pPr>
+        <w:pStyle w:val="NoSpacing"/>
+      </w:pPr>
+    </w:p>
+    <w:p>
+      <w:pPr>
+        <w:pStyle w:val="NoSpacing"/>
+      </w:pPr>
+      <w:r>
+        <w:t>namespace ePicSearch.Infrastructure.Entities</w:t>
       </w:r>
     </w:p>
     <w:p>
@@ -8996,6 +9087,43 @@
       </w:pPr>
       <w:r>
         <w:t xml:space="preserve">        public bool IsLocked { get; set; }</w:t>
+      </w:r>
+    </w:p>
+    <w:p>
+      <w:pPr>
+        <w:pStyle w:val="NoSpacing"/>
+      </w:pPr>
+    </w:p>
+    <w:p>
+      <w:pPr>
+        <w:pStyle w:val="NoSpacing"/>
+      </w:pPr>
+      <w:r>
+        <w:t xml:space="preserve">        public override string ToString()</w:t>
+      </w:r>
+    </w:p>
+    <w:p>
+      <w:pPr>
+        <w:pStyle w:val="NoSpacing"/>
+      </w:pPr>
+      <w:r>
+        <w:t xml:space="preserve">        {</w:t>
+      </w:r>
+    </w:p>
+    <w:p>
+      <w:pPr>
+        <w:pStyle w:val="NoSpacing"/>
+      </w:pPr>
+      <w:r>
+        <w:t xml:space="preserve">            return $"PhotoInfo [FilePath: {FilePath}, Name: {Name}, Code: {Code}, SerialNumber: {SerialNumber}, AdventureName: {AdventureName}, IsLocked: {IsLocked}]";</w:t>
+      </w:r>
+    </w:p>
+    <w:p>
+      <w:pPr>
+        <w:pStyle w:val="NoSpacing"/>
+      </w:pPr>
+      <w:r>
+        <w:t xml:space="preserve">        }</w:t>
       </w:r>
     </w:p>
     <w:p>
@@ -9388,6 +9516,19 @@
       <w:pPr>
         <w:pStyle w:val="NoSpacing"/>
       </w:pPr>
+    </w:p>
+    <w:p>
+      <w:pPr>
+        <w:pStyle w:val="NoSpacing"/>
+      </w:pPr>
+      <w:r>
+        <w:t xml:space="preserve">        private readonly object _cacheLock = new object();</w:t>
+      </w:r>
+    </w:p>
+    <w:p>
+      <w:pPr>
+        <w:pStyle w:val="NoSpacing"/>
+      </w:pPr>
       <w:r>
         <w:t xml:space="preserve">        private List&lt;PhotoInfo&gt; _cache;  // Cache to minimize I/O</w:t>
       </w:r>
@@ -9500,20 +9641,7 @@
         <w:pStyle w:val="NoSpacing"/>
       </w:pPr>
       <w:r>
-        <w:t xml:space="preserve">            _logger.LogInformation($"Loading adventures from JSON.");</w:t>
-      </w:r>
-    </w:p>
-    <w:p>
-      <w:pPr>
-        <w:pStyle w:val="NoSpacing"/>
-      </w:pPr>
-    </w:p>
-    <w:p>
-      <w:pPr>
-        <w:pStyle w:val="NoSpacing"/>
-      </w:pPr>
-      <w:r>
-        <w:t xml:space="preserve">            if (!_fileSystemService.FileExists(_jsonFilePath))</w:t>
+        <w:t xml:space="preserve">            lock (_cacheLock)</w:t>
       </w:r>
     </w:p>
     <w:p>
@@ -9529,15 +9657,153 @@
         <w:pStyle w:val="NoSpacing"/>
       </w:pPr>
       <w:r>
-        <w:t xml:space="preserve">                _logger.LogWarning($"JSON file not found. Returning empty adventure list.");</w:t>
-      </w:r>
-    </w:p>
-    <w:p>
-      <w:pPr>
-        <w:pStyle w:val="NoSpacing"/>
-      </w:pPr>
-      <w:r>
-        <w:t xml:space="preserve">                return new List&lt;PhotoInfo&gt;();</w:t>
+        <w:t xml:space="preserve">                _logger.LogInformation($"Loading adventures from JSON.");</w:t>
+      </w:r>
+    </w:p>
+    <w:p>
+      <w:pPr>
+        <w:pStyle w:val="NoSpacing"/>
+      </w:pPr>
+    </w:p>
+    <w:p>
+      <w:pPr>
+        <w:pStyle w:val="NoSpacing"/>
+      </w:pPr>
+      <w:r>
+        <w:t xml:space="preserve">                if (!_fileSystemService.FileExists(_jsonFilePath))</w:t>
+      </w:r>
+    </w:p>
+    <w:p>
+      <w:pPr>
+        <w:pStyle w:val="NoSpacing"/>
+      </w:pPr>
+      <w:r>
+        <w:t xml:space="preserve">                {</w:t>
+      </w:r>
+    </w:p>
+    <w:p>
+      <w:pPr>
+        <w:pStyle w:val="NoSpacing"/>
+      </w:pPr>
+      <w:r>
+        <w:t xml:space="preserve">                    _logger.LogWarning($"JSON file not found. Returning empty adventure list.");</w:t>
+      </w:r>
+    </w:p>
+    <w:p>
+      <w:pPr>
+        <w:pStyle w:val="NoSpacing"/>
+      </w:pPr>
+      <w:r>
+        <w:t xml:space="preserve">                    return new List&lt;PhotoInfo&gt;();</w:t>
+      </w:r>
+    </w:p>
+    <w:p>
+      <w:pPr>
+        <w:pStyle w:val="NoSpacing"/>
+      </w:pPr>
+      <w:r>
+        <w:t xml:space="preserve">                }</w:t>
+      </w:r>
+    </w:p>
+    <w:p>
+      <w:pPr>
+        <w:pStyle w:val="NoSpacing"/>
+      </w:pPr>
+    </w:p>
+    <w:p>
+      <w:pPr>
+        <w:pStyle w:val="NoSpacing"/>
+      </w:pPr>
+      <w:r>
+        <w:t xml:space="preserve">                try</w:t>
+      </w:r>
+    </w:p>
+    <w:p>
+      <w:pPr>
+        <w:pStyle w:val="NoSpacing"/>
+      </w:pPr>
+      <w:r>
+        <w:t xml:space="preserve">                {</w:t>
+      </w:r>
+    </w:p>
+    <w:p>
+      <w:pPr>
+        <w:pStyle w:val="NoSpacing"/>
+      </w:pPr>
+      <w:r>
+        <w:t xml:space="preserve">                    var json = _fileSystemService.ReadAllText(_jsonFilePath);</w:t>
+      </w:r>
+    </w:p>
+    <w:p>
+      <w:pPr>
+        <w:pStyle w:val="NoSpacing"/>
+      </w:pPr>
+      <w:r>
+        <w:t xml:space="preserve">                    var adventures = JsonConvert.DeserializeObject&lt;List&lt;PhotoInfo&gt;&gt;(json) ?? new List&lt;PhotoInfo&gt;();</w:t>
+      </w:r>
+    </w:p>
+    <w:p>
+      <w:pPr>
+        <w:pStyle w:val="NoSpacing"/>
+      </w:pPr>
+      <w:r>
+        <w:t xml:space="preserve">                    _logger.LogInformation($"Loaded {adventures.Count} adventures from JSON.");</w:t>
+      </w:r>
+    </w:p>
+    <w:p>
+      <w:pPr>
+        <w:pStyle w:val="NoSpacing"/>
+      </w:pPr>
+      <w:r>
+        <w:t xml:space="preserve">                    return adventures;</w:t>
+      </w:r>
+    </w:p>
+    <w:p>
+      <w:pPr>
+        <w:pStyle w:val="NoSpacing"/>
+      </w:pPr>
+      <w:r>
+        <w:t xml:space="preserve">                }</w:t>
+      </w:r>
+    </w:p>
+    <w:p>
+      <w:pPr>
+        <w:pStyle w:val="NoSpacing"/>
+      </w:pPr>
+      <w:r>
+        <w:t xml:space="preserve">                catch (Exception ex)</w:t>
+      </w:r>
+    </w:p>
+    <w:p>
+      <w:pPr>
+        <w:pStyle w:val="NoSpacing"/>
+      </w:pPr>
+      <w:r>
+        <w:t xml:space="preserve">                {</w:t>
+      </w:r>
+    </w:p>
+    <w:p>
+      <w:pPr>
+        <w:pStyle w:val="NoSpacing"/>
+      </w:pPr>
+      <w:r>
+        <w:t xml:space="preserve">                    _logger.LogError(ex, $"Error loading adventures from JSON.");</w:t>
+      </w:r>
+    </w:p>
+    <w:p>
+      <w:pPr>
+        <w:pStyle w:val="NoSpacing"/>
+      </w:pPr>
+      <w:r>
+        <w:t xml:space="preserve">                    return new List&lt;PhotoInfo&gt;();</w:t>
+      </w:r>
+    </w:p>
+    <w:p>
+      <w:pPr>
+        <w:pStyle w:val="NoSpacing"/>
+      </w:pPr>
+      <w:r>
+        <w:t xml:space="preserve">                }</w:t>
       </w:r>
     </w:p>
     <w:p>
@@ -9552,13 +9818,37 @@
       <w:pPr>
         <w:pStyle w:val="NoSpacing"/>
       </w:pPr>
-    </w:p>
-    <w:p>
-      <w:pPr>
-        <w:pStyle w:val="NoSpacing"/>
-      </w:pPr>
-      <w:r>
-        <w:t xml:space="preserve">            try</w:t>
+      <w:r>
+        <w:t xml:space="preserve">        }</w:t>
+      </w:r>
+    </w:p>
+    <w:p>
+      <w:pPr>
+        <w:pStyle w:val="NoSpacing"/>
+      </w:pPr>
+    </w:p>
+    <w:p>
+      <w:pPr>
+        <w:pStyle w:val="NoSpacing"/>
+      </w:pPr>
+      <w:r>
+        <w:t xml:space="preserve">        public List&lt;PhotoInfo&gt; LoadAllAdventures()</w:t>
+      </w:r>
+    </w:p>
+    <w:p>
+      <w:pPr>
+        <w:pStyle w:val="NoSpacing"/>
+      </w:pPr>
+      <w:r>
+        <w:t xml:space="preserve">        {</w:t>
+      </w:r>
+    </w:p>
+    <w:p>
+      <w:pPr>
+        <w:pStyle w:val="NoSpacing"/>
+      </w:pPr>
+      <w:r>
+        <w:t xml:space="preserve">            lock (_cacheLock)</w:t>
       </w:r>
     </w:p>
     <w:p>
@@ -9574,31 +9864,20 @@
         <w:pStyle w:val="NoSpacing"/>
       </w:pPr>
       <w:r>
-        <w:t xml:space="preserve">                var json = _fileSystemService.ReadAllText(_jsonFilePath);</w:t>
-      </w:r>
-    </w:p>
-    <w:p>
-      <w:pPr>
-        <w:pStyle w:val="NoSpacing"/>
-      </w:pPr>
-      <w:r>
-        <w:t xml:space="preserve">                var adventures = JsonConvert.DeserializeObject&lt;List&lt;PhotoInfo&gt;&gt;(json) ?? new List&lt;PhotoInfo&gt;();</w:t>
-      </w:r>
-    </w:p>
-    <w:p>
-      <w:pPr>
-        <w:pStyle w:val="NoSpacing"/>
-      </w:pPr>
-      <w:r>
-        <w:t xml:space="preserve">                _logger.LogInformation($"Loaded {adventures.Count} adventures from JSON.");</w:t>
-      </w:r>
-    </w:p>
-    <w:p>
-      <w:pPr>
-        <w:pStyle w:val="NoSpacing"/>
-      </w:pPr>
-      <w:r>
-        <w:t xml:space="preserve">                return adventures;</w:t>
+        <w:t xml:space="preserve">                _logger.LogInformation("Fetching adventures from cache.");</w:t>
+      </w:r>
+    </w:p>
+    <w:p>
+      <w:pPr>
+        <w:pStyle w:val="NoSpacing"/>
+      </w:pPr>
+    </w:p>
+    <w:p>
+      <w:pPr>
+        <w:pStyle w:val="NoSpacing"/>
+      </w:pPr>
+      <w:r>
+        <w:t xml:space="preserve">                return new List&lt;PhotoInfo&gt;(_cache);</w:t>
       </w:r>
     </w:p>
     <w:p>
@@ -9614,7 +9893,36 @@
         <w:pStyle w:val="NoSpacing"/>
       </w:pPr>
       <w:r>
-        <w:t xml:space="preserve">            catch (Exception ex)</w:t>
+        <w:t xml:space="preserve">        }</w:t>
+      </w:r>
+    </w:p>
+    <w:p>
+      <w:pPr>
+        <w:pStyle w:val="NoSpacing"/>
+      </w:pPr>
+    </w:p>
+    <w:p>
+      <w:pPr>
+        <w:pStyle w:val="NoSpacing"/>
+      </w:pPr>
+      <w:r>
+        <w:t xml:space="preserve">        public bool SaveAllAdventures(List&lt;PhotoInfo&gt; adventures)</w:t>
+      </w:r>
+    </w:p>
+    <w:p>
+      <w:pPr>
+        <w:pStyle w:val="NoSpacing"/>
+      </w:pPr>
+      <w:r>
+        <w:t xml:space="preserve">        {</w:t>
+      </w:r>
+    </w:p>
+    <w:p>
+      <w:pPr>
+        <w:pStyle w:val="NoSpacing"/>
+      </w:pPr>
+      <w:r>
+        <w:t xml:space="preserve">            lock (_cacheLock)</w:t>
       </w:r>
     </w:p>
     <w:p>
@@ -9630,15 +9938,44 @@
         <w:pStyle w:val="NoSpacing"/>
       </w:pPr>
       <w:r>
-        <w:t xml:space="preserve">                _logger.LogError(ex, $"Error loading adventures from JSON.");</w:t>
-      </w:r>
-    </w:p>
-    <w:p>
-      <w:pPr>
-        <w:pStyle w:val="NoSpacing"/>
-      </w:pPr>
-      <w:r>
-        <w:t xml:space="preserve">                return new List&lt;PhotoInfo&gt;();</w:t>
+        <w:t xml:space="preserve">                _logger.LogInformation($"Updating cache with {adventures.Count} adventures.");</w:t>
+      </w:r>
+    </w:p>
+    <w:p>
+      <w:pPr>
+        <w:pStyle w:val="NoSpacing"/>
+      </w:pPr>
+      <w:r>
+        <w:t xml:space="preserve">                _cache = new List&lt;PhotoInfo&gt;(adventures);</w:t>
+      </w:r>
+    </w:p>
+    <w:p>
+      <w:pPr>
+        <w:pStyle w:val="NoSpacing"/>
+      </w:pPr>
+      <w:r>
+        <w:t xml:space="preserve">                _isCacheDirty = true;</w:t>
+      </w:r>
+    </w:p>
+    <w:p>
+      <w:pPr>
+        <w:pStyle w:val="NoSpacing"/>
+      </w:pPr>
+    </w:p>
+    <w:p>
+      <w:pPr>
+        <w:pStyle w:val="NoSpacing"/>
+      </w:pPr>
+      <w:r>
+        <w:t xml:space="preserve">                _logger.LogInformation("Cache updated");</w:t>
+      </w:r>
+    </w:p>
+    <w:p>
+      <w:pPr>
+        <w:pStyle w:val="NoSpacing"/>
+      </w:pPr>
+      <w:r>
+        <w:t xml:space="preserve">                return true;</w:t>
       </w:r>
     </w:p>
     <w:p>
@@ -9667,7 +10004,7 @@
         <w:pStyle w:val="NoSpacing"/>
       </w:pPr>
       <w:r>
-        <w:t xml:space="preserve">        public List&lt;PhotoInfo&gt; LoadAdventuresFromJson()</w:t>
+        <w:t xml:space="preserve">        public List&lt;string&gt; GetAllAdventureNames()</w:t>
       </w:r>
     </w:p>
     <w:p>
@@ -9683,15 +10020,63 @@
         <w:pStyle w:val="NoSpacing"/>
       </w:pPr>
       <w:r>
-        <w:t xml:space="preserve">            _logger.LogInformation("Fetching adventures from cache.");</w:t>
-      </w:r>
-    </w:p>
-    <w:p>
-      <w:pPr>
-        <w:pStyle w:val="NoSpacing"/>
-      </w:pPr>
-      <w:r>
-        <w:t xml:space="preserve">            return _cache;</w:t>
+        <w:t xml:space="preserve">            lock (_cacheLock)</w:t>
+      </w:r>
+    </w:p>
+    <w:p>
+      <w:pPr>
+        <w:pStyle w:val="NoSpacing"/>
+      </w:pPr>
+      <w:r>
+        <w:t xml:space="preserve">            {</w:t>
+      </w:r>
+    </w:p>
+    <w:p>
+      <w:pPr>
+        <w:pStyle w:val="NoSpacing"/>
+      </w:pPr>
+      <w:r>
+        <w:t xml:space="preserve">                _logger.LogInformation($"Fetching all adventure names from cache.");</w:t>
+      </w:r>
+    </w:p>
+    <w:p>
+      <w:pPr>
+        <w:pStyle w:val="NoSpacing"/>
+      </w:pPr>
+      <w:r>
+        <w:t xml:space="preserve">                return _cache</w:t>
+      </w:r>
+    </w:p>
+    <w:p>
+      <w:pPr>
+        <w:pStyle w:val="NoSpacing"/>
+      </w:pPr>
+      <w:r>
+        <w:t xml:space="preserve">                    .Select(p =&gt; p.AdventureName)</w:t>
+      </w:r>
+    </w:p>
+    <w:p>
+      <w:pPr>
+        <w:pStyle w:val="NoSpacing"/>
+      </w:pPr>
+      <w:r>
+        <w:t xml:space="preserve">                    .Distinct()</w:t>
+      </w:r>
+    </w:p>
+    <w:p>
+      <w:pPr>
+        <w:pStyle w:val="NoSpacing"/>
+      </w:pPr>
+      <w:r>
+        <w:t xml:space="preserve">                    .ToList();</w:t>
+      </w:r>
+    </w:p>
+    <w:p>
+      <w:pPr>
+        <w:pStyle w:val="NoSpacing"/>
+      </w:pPr>
+      <w:r>
+        <w:t xml:space="preserve">            }</w:t>
       </w:r>
     </w:p>
     <w:p>
@@ -9712,7 +10097,7 @@
         <w:pStyle w:val="NoSpacing"/>
       </w:pPr>
       <w:r>
-        <w:t xml:space="preserve">        public bool SaveAdventuresToJson(List&lt;PhotoInfo&gt; adventures)</w:t>
+        <w:t xml:space="preserve">        public List&lt;PhotoInfo&gt; GetPhotosForAdventure(string adventureName)</w:t>
       </w:r>
     </w:p>
     <w:p>
@@ -9728,44 +10113,44 @@
         <w:pStyle w:val="NoSpacing"/>
       </w:pPr>
       <w:r>
-        <w:t xml:space="preserve">            _logger.LogInformation($"Updating cache with {adventures.Count} adventures.");</w:t>
-      </w:r>
-    </w:p>
-    <w:p>
-      <w:pPr>
-        <w:pStyle w:val="NoSpacing"/>
-      </w:pPr>
-      <w:r>
-        <w:t xml:space="preserve">            _cache = new List&lt;PhotoInfo&gt;(adventures);</w:t>
-      </w:r>
-    </w:p>
-    <w:p>
-      <w:pPr>
-        <w:pStyle w:val="NoSpacing"/>
-      </w:pPr>
-      <w:r>
-        <w:t xml:space="preserve">            _isCacheDirty = true;</w:t>
-      </w:r>
-    </w:p>
-    <w:p>
-      <w:pPr>
-        <w:pStyle w:val="NoSpacing"/>
-      </w:pPr>
-    </w:p>
-    <w:p>
-      <w:pPr>
-        <w:pStyle w:val="NoSpacing"/>
-      </w:pPr>
-      <w:r>
-        <w:t xml:space="preserve">            _logger.LogInformation("Cache updated");</w:t>
-      </w:r>
-    </w:p>
-    <w:p>
-      <w:pPr>
-        <w:pStyle w:val="NoSpacing"/>
-      </w:pPr>
-      <w:r>
-        <w:t xml:space="preserve">            return true;</w:t>
+        <w:t xml:space="preserve">            lock (_cacheLock)</w:t>
+      </w:r>
+    </w:p>
+    <w:p>
+      <w:pPr>
+        <w:pStyle w:val="NoSpacing"/>
+      </w:pPr>
+      <w:r>
+        <w:t xml:space="preserve">            {</w:t>
+      </w:r>
+    </w:p>
+    <w:p>
+      <w:pPr>
+        <w:pStyle w:val="NoSpacing"/>
+      </w:pPr>
+      <w:r>
+        <w:t xml:space="preserve">                _logger.LogInformation($"Retrieving photos for adventure: {adventureName}");</w:t>
+      </w:r>
+    </w:p>
+    <w:p>
+      <w:pPr>
+        <w:pStyle w:val="NoSpacing"/>
+      </w:pPr>
+    </w:p>
+    <w:p>
+      <w:pPr>
+        <w:pStyle w:val="NoSpacing"/>
+      </w:pPr>
+      <w:r>
+        <w:t xml:space="preserve">                return _cache.Where(p =&gt; p.AdventureName == adventureName).ToList();</w:t>
+      </w:r>
+    </w:p>
+    <w:p>
+      <w:pPr>
+        <w:pStyle w:val="NoSpacing"/>
+      </w:pPr>
+      <w:r>
+        <w:t xml:space="preserve">            }</w:t>
       </w:r>
     </w:p>
     <w:p>
@@ -9786,7 +10171,7 @@
         <w:pStyle w:val="NoSpacing"/>
       </w:pPr>
       <w:r>
-        <w:t xml:space="preserve">        public List&lt;string&gt; GetAllAdventureNames()</w:t>
+        <w:t xml:space="preserve">        public void SyncCacheToFile()</w:t>
       </w:r>
     </w:p>
     <w:p>
@@ -9802,126 +10187,7 @@
         <w:pStyle w:val="NoSpacing"/>
       </w:pPr>
       <w:r>
-        <w:t xml:space="preserve">            _logger.LogInformation($"Fetching all adventure names from cache.");</w:t>
-      </w:r>
-    </w:p>
-    <w:p>
-      <w:pPr>
-        <w:pStyle w:val="NoSpacing"/>
-      </w:pPr>
-      <w:r>
-        <w:t xml:space="preserve">            return _cache</w:t>
-      </w:r>
-    </w:p>
-    <w:p>
-      <w:pPr>
-        <w:pStyle w:val="NoSpacing"/>
-      </w:pPr>
-      <w:r>
-        <w:t xml:space="preserve">                .Select(p =&gt; p.AdventureName)</w:t>
-      </w:r>
-    </w:p>
-    <w:p>
-      <w:pPr>
-        <w:pStyle w:val="NoSpacing"/>
-      </w:pPr>
-      <w:r>
-        <w:t xml:space="preserve">                .Distinct()</w:t>
-      </w:r>
-    </w:p>
-    <w:p>
-      <w:pPr>
-        <w:pStyle w:val="NoSpacing"/>
-      </w:pPr>
-      <w:r>
-        <w:t xml:space="preserve">                .ToList();</w:t>
-      </w:r>
-    </w:p>
-    <w:p>
-      <w:pPr>
-        <w:pStyle w:val="NoSpacing"/>
-      </w:pPr>
-      <w:r>
-        <w:t xml:space="preserve">        }</w:t>
-      </w:r>
-    </w:p>
-    <w:p>
-      <w:pPr>
-        <w:pStyle w:val="NoSpacing"/>
-      </w:pPr>
-    </w:p>
-    <w:p>
-      <w:pPr>
-        <w:pStyle w:val="NoSpacing"/>
-      </w:pPr>
-      <w:r>
-        <w:t xml:space="preserve">        public List&lt;PhotoInfo&gt; GetPhotosForAdventure(string adventureName)</w:t>
-      </w:r>
-    </w:p>
-    <w:p>
-      <w:pPr>
-        <w:pStyle w:val="NoSpacing"/>
-      </w:pPr>
-      <w:r>
-        <w:t xml:space="preserve">        {</w:t>
-      </w:r>
-    </w:p>
-    <w:p>
-      <w:pPr>
-        <w:pStyle w:val="NoSpacing"/>
-      </w:pPr>
-      <w:r>
-        <w:t xml:space="preserve">            _logger.LogInformation($"Retrieving photos for adventure: {adventureName}");</w:t>
-      </w:r>
-    </w:p>
-    <w:p>
-      <w:pPr>
-        <w:pStyle w:val="NoSpacing"/>
-      </w:pPr>
-    </w:p>
-    <w:p>
-      <w:pPr>
-        <w:pStyle w:val="NoSpacing"/>
-      </w:pPr>
-      <w:r>
-        <w:t xml:space="preserve">            return _cache.Where(p =&gt; p.AdventureName == adventureName).ToList();</w:t>
-      </w:r>
-    </w:p>
-    <w:p>
-      <w:pPr>
-        <w:pStyle w:val="NoSpacing"/>
-      </w:pPr>
-      <w:r>
-        <w:t xml:space="preserve">        }</w:t>
-      </w:r>
-    </w:p>
-    <w:p>
-      <w:pPr>
-        <w:pStyle w:val="NoSpacing"/>
-      </w:pPr>
-    </w:p>
-    <w:p>
-      <w:pPr>
-        <w:pStyle w:val="NoSpacing"/>
-      </w:pPr>
-      <w:r>
-        <w:t xml:space="preserve">        public void SyncCacheToFile()</w:t>
-      </w:r>
-    </w:p>
-    <w:p>
-      <w:pPr>
-        <w:pStyle w:val="NoSpacing"/>
-      </w:pPr>
-      <w:r>
-        <w:t xml:space="preserve">        {</w:t>
-      </w:r>
-    </w:p>
-    <w:p>
-      <w:pPr>
-        <w:pStyle w:val="NoSpacing"/>
-      </w:pPr>
-      <w:r>
-        <w:t xml:space="preserve">            if (!_isCacheDirty)</w:t>
+        <w:t xml:space="preserve">            lock (_cacheLock)</w:t>
       </w:r>
     </w:p>
     <w:p>
@@ -9937,116 +10203,153 @@
         <w:pStyle w:val="NoSpacing"/>
       </w:pPr>
       <w:r>
-        <w:t xml:space="preserve">                _logger.LogInformation("Cache is clean. No need to sync with JSON.");</w:t>
-      </w:r>
-    </w:p>
-    <w:p>
-      <w:pPr>
-        <w:pStyle w:val="NoSpacing"/>
-      </w:pPr>
-      <w:r>
-        <w:t xml:space="preserve">                return;</w:t>
-      </w:r>
-    </w:p>
-    <w:p>
-      <w:pPr>
-        <w:pStyle w:val="NoSpacing"/>
-      </w:pPr>
-      <w:r>
-        <w:t xml:space="preserve">            }</w:t>
-      </w:r>
-    </w:p>
-    <w:p>
-      <w:pPr>
-        <w:pStyle w:val="NoSpacing"/>
-      </w:pPr>
-    </w:p>
-    <w:p>
-      <w:pPr>
-        <w:pStyle w:val="NoSpacing"/>
-      </w:pPr>
-      <w:r>
-        <w:t xml:space="preserve">            try</w:t>
-      </w:r>
-    </w:p>
-    <w:p>
-      <w:pPr>
-        <w:pStyle w:val="NoSpacing"/>
-      </w:pPr>
-      <w:r>
-        <w:t xml:space="preserve">            {</w:t>
-      </w:r>
-    </w:p>
-    <w:p>
-      <w:pPr>
-        <w:pStyle w:val="NoSpacing"/>
-      </w:pPr>
-      <w:r>
-        <w:t xml:space="preserve">                _logger.LogInformation("Syncing cache with JSON file.");</w:t>
-      </w:r>
-    </w:p>
-    <w:p>
-      <w:pPr>
-        <w:pStyle w:val="NoSpacing"/>
-      </w:pPr>
-      <w:r>
-        <w:t xml:space="preserve">                var json = JsonConvert.SerializeObject(_cache, Formatting.Indented);</w:t>
-      </w:r>
-    </w:p>
-    <w:p>
-      <w:pPr>
-        <w:pStyle w:val="NoSpacing"/>
-      </w:pPr>
-      <w:r>
-        <w:t xml:space="preserve">                _fileSystemService.WriteAllText(_jsonFilePath, json);</w:t>
-      </w:r>
-    </w:p>
-    <w:p>
-      <w:pPr>
-        <w:pStyle w:val="NoSpacing"/>
-      </w:pPr>
-      <w:r>
-        <w:t xml:space="preserve">                _isCacheDirty = false;  // Reset dirty flag</w:t>
-      </w:r>
-    </w:p>
-    <w:p>
-      <w:pPr>
-        <w:pStyle w:val="NoSpacing"/>
-      </w:pPr>
-      <w:r>
-        <w:t xml:space="preserve">                _logger.LogInformation("Cache successfully synced to JSON.");</w:t>
-      </w:r>
-    </w:p>
-    <w:p>
-      <w:pPr>
-        <w:pStyle w:val="NoSpacing"/>
-      </w:pPr>
-      <w:r>
-        <w:t xml:space="preserve">            }</w:t>
-      </w:r>
-    </w:p>
-    <w:p>
-      <w:pPr>
-        <w:pStyle w:val="NoSpacing"/>
-      </w:pPr>
-      <w:r>
-        <w:t xml:space="preserve">            catch (Exception ex)</w:t>
-      </w:r>
-    </w:p>
-    <w:p>
-      <w:pPr>
-        <w:pStyle w:val="NoSpacing"/>
-      </w:pPr>
-      <w:r>
-        <w:t xml:space="preserve">            {</w:t>
-      </w:r>
-    </w:p>
-    <w:p>
-      <w:pPr>
-        <w:pStyle w:val="NoSpacing"/>
-      </w:pPr>
-      <w:r>
-        <w:t xml:space="preserve">                _logger.LogError(ex, "Error syncing cache to JSON.");</w:t>
+        <w:t xml:space="preserve">                if (!_isCacheDirty)</w:t>
+      </w:r>
+    </w:p>
+    <w:p>
+      <w:pPr>
+        <w:pStyle w:val="NoSpacing"/>
+      </w:pPr>
+      <w:r>
+        <w:t xml:space="preserve">                {</w:t>
+      </w:r>
+    </w:p>
+    <w:p>
+      <w:pPr>
+        <w:pStyle w:val="NoSpacing"/>
+      </w:pPr>
+      <w:r>
+        <w:t xml:space="preserve">                    _logger.LogInformation("Cache is clean. No need to sync with JSON.");</w:t>
+      </w:r>
+    </w:p>
+    <w:p>
+      <w:pPr>
+        <w:pStyle w:val="NoSpacing"/>
+      </w:pPr>
+      <w:r>
+        <w:t xml:space="preserve">                    return;</w:t>
+      </w:r>
+    </w:p>
+    <w:p>
+      <w:pPr>
+        <w:pStyle w:val="NoSpacing"/>
+      </w:pPr>
+      <w:r>
+        <w:t xml:space="preserve">                }</w:t>
+      </w:r>
+    </w:p>
+    <w:p>
+      <w:pPr>
+        <w:pStyle w:val="NoSpacing"/>
+      </w:pPr>
+    </w:p>
+    <w:p>
+      <w:pPr>
+        <w:pStyle w:val="NoSpacing"/>
+      </w:pPr>
+      <w:r>
+        <w:t xml:space="preserve">                try</w:t>
+      </w:r>
+    </w:p>
+    <w:p>
+      <w:pPr>
+        <w:pStyle w:val="NoSpacing"/>
+      </w:pPr>
+      <w:r>
+        <w:t xml:space="preserve">                {</w:t>
+      </w:r>
+    </w:p>
+    <w:p>
+      <w:pPr>
+        <w:pStyle w:val="NoSpacing"/>
+      </w:pPr>
+      <w:r>
+        <w:t xml:space="preserve">                    _logger.LogInformation("Syncing cache with JSON file.");</w:t>
+      </w:r>
+    </w:p>
+    <w:p>
+      <w:pPr>
+        <w:pStyle w:val="NoSpacing"/>
+      </w:pPr>
+      <w:r>
+        <w:t xml:space="preserve">                    _logger.LogInformation($"cache written : \n {string.Join(",\n", _cache)}");</w:t>
+      </w:r>
+    </w:p>
+    <w:p>
+      <w:pPr>
+        <w:pStyle w:val="NoSpacing"/>
+      </w:pPr>
+      <w:r>
+        <w:t xml:space="preserve">                    var json = JsonConvert.SerializeObject(_cache, Formatting.Indented);</w:t>
+      </w:r>
+    </w:p>
+    <w:p>
+      <w:pPr>
+        <w:pStyle w:val="NoSpacing"/>
+      </w:pPr>
+    </w:p>
+    <w:p>
+      <w:pPr>
+        <w:pStyle w:val="NoSpacing"/>
+      </w:pPr>
+      <w:r>
+        <w:t xml:space="preserve">                    _fileSystemService.WriteAllText(_jsonFilePath, json);</w:t>
+      </w:r>
+    </w:p>
+    <w:p>
+      <w:pPr>
+        <w:pStyle w:val="NoSpacing"/>
+      </w:pPr>
+      <w:r>
+        <w:t xml:space="preserve">                    _isCacheDirty = false;  // Reset dirty flag</w:t>
+      </w:r>
+    </w:p>
+    <w:p>
+      <w:pPr>
+        <w:pStyle w:val="NoSpacing"/>
+      </w:pPr>
+      <w:r>
+        <w:t xml:space="preserve">                    _logger.LogInformation("Cache successfully synced to JSON.");</w:t>
+      </w:r>
+    </w:p>
+    <w:p>
+      <w:pPr>
+        <w:pStyle w:val="NoSpacing"/>
+      </w:pPr>
+      <w:r>
+        <w:t xml:space="preserve">                }</w:t>
+      </w:r>
+    </w:p>
+    <w:p>
+      <w:pPr>
+        <w:pStyle w:val="NoSpacing"/>
+      </w:pPr>
+      <w:r>
+        <w:t xml:space="preserve">                catch (Exception ex)</w:t>
+      </w:r>
+    </w:p>
+    <w:p>
+      <w:pPr>
+        <w:pStyle w:val="NoSpacing"/>
+      </w:pPr>
+      <w:r>
+        <w:t xml:space="preserve">                {</w:t>
+      </w:r>
+    </w:p>
+    <w:p>
+      <w:pPr>
+        <w:pStyle w:val="NoSpacing"/>
+      </w:pPr>
+      <w:r>
+        <w:t xml:space="preserve">                    _logger.LogError(ex, "Error syncing cache to JSON.");</w:t>
+      </w:r>
+    </w:p>
+    <w:p>
+      <w:pPr>
+        <w:pStyle w:val="NoSpacing"/>
+      </w:pPr>
+      <w:r>
+        <w:t xml:space="preserve">                }</w:t>
       </w:r>
     </w:p>
     <w:p>
@@ -10119,6 +10422,14 @@
       <w:pPr>
         <w:pStyle w:val="NoSpacing"/>
       </w:pPr>
+      <w:r>
+        <w:t>using static ePicSearch.Infrastructure.Services.PhotoStorageService;</w:t>
+      </w:r>
+    </w:p>
+    <w:p>
+      <w:pPr>
+        <w:pStyle w:val="NoSpacing"/>
+      </w:pPr>
     </w:p>
     <w:p>
       <w:pPr>
@@ -10303,7 +10614,15 @@
         <w:pStyle w:val="NoSpacing"/>
       </w:pPr>
       <w:r>
-        <w:t xml:space="preserve">                SerialNumber = serialNumber</w:t>
+        <w:t xml:space="preserve">                SerialNumber = serialNumber,</w:t>
+      </w:r>
+    </w:p>
+    <w:p>
+      <w:pPr>
+        <w:pStyle w:val="NoSpacing"/>
+      </w:pPr>
+      <w:r>
+        <w:t xml:space="preserve">                IsLocked = true</w:t>
       </w:r>
     </w:p>
     <w:p>
@@ -10493,7 +10812,7 @@
         <w:pStyle w:val="NoSpacing"/>
       </w:pPr>
       <w:r>
-        <w:t xml:space="preserve">            var allPhotos = _jsonStorageService.LoadAdventuresFromJson();</w:t>
+        <w:t xml:space="preserve">            var allPhotos = _jsonStorageService.LoadAllAdventures();</w:t>
       </w:r>
     </w:p>
     <w:p>
@@ -10572,7 +10891,7 @@
         <w:pStyle w:val="NoSpacing"/>
       </w:pPr>
       <w:r>
-        <w:t xml:space="preserve">                _jsonStorageService.SaveAdventuresToJson(allPhotos);</w:t>
+        <w:t xml:space="preserve">                _jsonStorageService.SaveAllAdventures(allPhotos);</w:t>
       </w:r>
     </w:p>
     <w:p>
@@ -10693,7 +11012,7 @@
         <w:pStyle w:val="NoSpacing"/>
       </w:pPr>
       <w:r>
-        <w:t xml:space="preserve">        public bool DeleteAdventure(string adventureName)</w:t>
+        <w:t xml:space="preserve">        public async Task&lt;bool&gt; DeleteAdventureAsync(string adventureName)</w:t>
       </w:r>
     </w:p>
     <w:p>
@@ -10709,28 +11028,7 @@
         <w:pStyle w:val="NoSpacing"/>
       </w:pPr>
       <w:r>
-        <w:t xml:space="preserve">            var photos = GetPhotosForAdventure(adventureName);</w:t>
-      </w:r>
-    </w:p>
-    <w:p>
-      <w:pPr>
-        <w:pStyle w:val="NoSpacing"/>
-      </w:pPr>
-      <w:r>
-        <w:t xml:space="preserve">            bool folderDeleted = _photoStorageService.DeleteAdventureFolder(adventureName);</w:t>
-      </w:r>
-    </w:p>
-    <w:p>
-      <w:pPr>
-        <w:pStyle w:val="NoSpacing"/>
-      </w:pPr>
-    </w:p>
-    <w:p>
-      <w:pPr>
-        <w:pStyle w:val="NoSpacing"/>
-      </w:pPr>
-      <w:r>
-        <w:t xml:space="preserve">            if (folderDeleted)</w:t>
+        <w:t xml:space="preserve">            try</w:t>
       </w:r>
     </w:p>
     <w:p>
@@ -10746,7 +11044,41 @@
         <w:pStyle w:val="NoSpacing"/>
       </w:pPr>
       <w:r>
-        <w:t xml:space="preserve">                if (RemovePhotosFromJson(photos))</w:t>
+        <w:t xml:space="preserve">                var photos = GetPhotosForAdventure(adventureName);</w:t>
+      </w:r>
+    </w:p>
+    <w:p>
+      <w:pPr>
+        <w:pStyle w:val="NoSpacing"/>
+      </w:pPr>
+      <w:r>
+        <w:t xml:space="preserve">                _logger.LogInformation($"Loaded photos : \n {string.Join(",\n", photos)} for  {adventureName}");</w:t>
+      </w:r>
+    </w:p>
+    <w:p>
+      <w:pPr>
+        <w:pStyle w:val="NoSpacing"/>
+      </w:pPr>
+    </w:p>
+    <w:p>
+      <w:pPr>
+        <w:pStyle w:val="NoSpacing"/>
+      </w:pPr>
+      <w:r>
+        <w:t xml:space="preserve">                var deleteResult = await _photoStorageService.DeleteAdventureFolderAsync(adventureName);</w:t>
+      </w:r>
+    </w:p>
+    <w:p>
+      <w:pPr>
+        <w:pStyle w:val="NoSpacing"/>
+      </w:pPr>
+    </w:p>
+    <w:p>
+      <w:pPr>
+        <w:pStyle w:val="NoSpacing"/>
+      </w:pPr>
+      <w:r>
+        <w:t xml:space="preserve">                if (deleteResult == DeleteFolderResult.Failure)</w:t>
       </w:r>
     </w:p>
     <w:p>
@@ -10762,15 +11094,15 @@
         <w:pStyle w:val="NoSpacing"/>
       </w:pPr>
       <w:r>
-        <w:t xml:space="preserve">                    _logger.LogInformation($"Successfully deleted adventure: {adventureName}");</w:t>
-      </w:r>
-    </w:p>
-    <w:p>
-      <w:pPr>
-        <w:pStyle w:val="NoSpacing"/>
-      </w:pPr>
-      <w:r>
-        <w:t xml:space="preserve">                    return true;</w:t>
+        <w:t xml:space="preserve">                    _logger.LogWarning($"Failed to delete adventure folder for: {adventureName} due to an error.");</w:t>
+      </w:r>
+    </w:p>
+    <w:p>
+      <w:pPr>
+        <w:pStyle w:val="NoSpacing"/>
+      </w:pPr>
+      <w:r>
+        <w:t xml:space="preserve">                    return false;</w:t>
       </w:r>
     </w:p>
     <w:p>
@@ -10785,8 +11117,13 @@
       <w:pPr>
         <w:pStyle w:val="NoSpacing"/>
       </w:pPr>
-      <w:r>
-        <w:t xml:space="preserve">                else</w:t>
+    </w:p>
+    <w:p>
+      <w:pPr>
+        <w:pStyle w:val="NoSpacing"/>
+      </w:pPr>
+      <w:r>
+        <w:t xml:space="preserve">                if (deleteResult == DeleteFolderResult.NotFound)</w:t>
       </w:r>
     </w:p>
     <w:p>
@@ -10802,6 +11139,51 @@
         <w:pStyle w:val="NoSpacing"/>
       </w:pPr>
       <w:r>
+        <w:t xml:space="preserve">                    _logger.LogWarning($"Adventure folder not found: {adventureName}. Proceeding with JSON cleanup.");</w:t>
+      </w:r>
+    </w:p>
+    <w:p>
+      <w:pPr>
+        <w:pStyle w:val="NoSpacing"/>
+      </w:pPr>
+      <w:r>
+        <w:t xml:space="preserve">                }</w:t>
+      </w:r>
+    </w:p>
+    <w:p>
+      <w:pPr>
+        <w:pStyle w:val="NoSpacing"/>
+      </w:pPr>
+    </w:p>
+    <w:p>
+      <w:pPr>
+        <w:pStyle w:val="NoSpacing"/>
+      </w:pPr>
+      <w:r>
+        <w:t xml:space="preserve">                // Remove photos from JSON cache</w:t>
+      </w:r>
+    </w:p>
+    <w:p>
+      <w:pPr>
+        <w:pStyle w:val="NoSpacing"/>
+      </w:pPr>
+      <w:r>
+        <w:t xml:space="preserve">                if (!RemovePhotosFromJson(photos))</w:t>
+      </w:r>
+    </w:p>
+    <w:p>
+      <w:pPr>
+        <w:pStyle w:val="NoSpacing"/>
+      </w:pPr>
+      <w:r>
+        <w:t xml:space="preserve">                {</w:t>
+      </w:r>
+    </w:p>
+    <w:p>
+      <w:pPr>
+        <w:pStyle w:val="NoSpacing"/>
+      </w:pPr>
+      <w:r>
         <w:t xml:space="preserve">                    _logger.LogWarning($"Failed to update JSON after deleting adventure: {adventureName}");</w:t>
       </w:r>
     </w:p>
@@ -10810,6 +11192,14 @@
         <w:pStyle w:val="NoSpacing"/>
       </w:pPr>
       <w:r>
+        <w:t xml:space="preserve">                    return false; // Exit if JSON update fails</w:t>
+      </w:r>
+    </w:p>
+    <w:p>
+      <w:pPr>
+        <w:pStyle w:val="NoSpacing"/>
+      </w:pPr>
+      <w:r>
         <w:t xml:space="preserve">                }</w:t>
       </w:r>
     </w:p>
@@ -10817,6 +11207,53 @@
       <w:pPr>
         <w:pStyle w:val="NoSpacing"/>
       </w:pPr>
+    </w:p>
+    <w:p>
+      <w:pPr>
+        <w:pStyle w:val="NoSpacing"/>
+      </w:pPr>
+      <w:r>
+        <w:t xml:space="preserve">                // Ensure the cache syncs to file only if everything else succeeded</w:t>
+      </w:r>
+    </w:p>
+    <w:p>
+      <w:pPr>
+        <w:pStyle w:val="NoSpacing"/>
+      </w:pPr>
+      <w:r>
+        <w:t xml:space="preserve">                _jsonStorageService.SyncCacheToFile();</w:t>
+      </w:r>
+    </w:p>
+    <w:p>
+      <w:pPr>
+        <w:pStyle w:val="NoSpacing"/>
+      </w:pPr>
+      <w:r>
+        <w:t xml:space="preserve">                _logger.LogInformation($"Successfully deleted adventure: {adventureName}");</w:t>
+      </w:r>
+    </w:p>
+    <w:p>
+      <w:pPr>
+        <w:pStyle w:val="NoSpacing"/>
+      </w:pPr>
+    </w:p>
+    <w:p>
+      <w:pPr>
+        <w:pStyle w:val="NoSpacing"/>
+      </w:pPr>
+      <w:r>
+        <w:t xml:space="preserve">                return true;</w:t>
+      </w:r>
+    </w:p>
+    <w:p>
+      <w:pPr>
+        <w:pStyle w:val="NoSpacing"/>
+      </w:pPr>
+    </w:p>
+    <w:p>
+      <w:pPr>
+        <w:pStyle w:val="NoSpacing"/>
+      </w:pPr>
       <w:r>
         <w:t xml:space="preserve">            }</w:t>
       </w:r>
@@ -10825,14 +11262,38 @@
       <w:pPr>
         <w:pStyle w:val="NoSpacing"/>
       </w:pPr>
-    </w:p>
-    <w:p>
-      <w:pPr>
-        <w:pStyle w:val="NoSpacing"/>
-      </w:pPr>
-      <w:r>
-        <w:t xml:space="preserve">            _logger.LogWarning($"Failed to delete adventure folder for: {adventureName}");</w:t>
-      </w:r>
+      <w:r>
+        <w:t xml:space="preserve">            catch (Exception ex)</w:t>
+      </w:r>
+    </w:p>
+    <w:p>
+      <w:pPr>
+        <w:pStyle w:val="NoSpacing"/>
+      </w:pPr>
+      <w:r>
+        <w:t xml:space="preserve">            {</w:t>
+      </w:r>
+    </w:p>
+    <w:p>
+      <w:pPr>
+        <w:pStyle w:val="NoSpacing"/>
+      </w:pPr>
+      <w:r>
+        <w:t xml:space="preserve">                _logger.LogError(ex, $"An error occurred while deleting adventure: {adventureName}");</w:t>
+      </w:r>
+    </w:p>
+    <w:p>
+      <w:pPr>
+        <w:pStyle w:val="NoSpacing"/>
+      </w:pPr>
+      <w:r>
+        <w:t xml:space="preserve">            }</w:t>
+      </w:r>
+    </w:p>
+    <w:p>
+      <w:pPr>
+        <w:pStyle w:val="NoSpacing"/>
+      </w:pPr>
     </w:p>
     <w:p>
       <w:pPr>
@@ -10876,7 +11337,7 @@
         <w:pStyle w:val="NoSpacing"/>
       </w:pPr>
       <w:r>
-        <w:t xml:space="preserve">            var adventures = _jsonStorageService.LoadAdventuresFromJson();</w:t>
+        <w:t xml:space="preserve">            var adventures = _jsonStorageService.LoadAllAdventures();</w:t>
       </w:r>
     </w:p>
     <w:p>
@@ -10892,7 +11353,7 @@
         <w:pStyle w:val="NoSpacing"/>
       </w:pPr>
       <w:r>
-        <w:t xml:space="preserve">            return _jsonStorageService.SaveAdventuresToJson(adventures);</w:t>
+        <w:t xml:space="preserve">            return _jsonStorageService.SaveAllAdventures(adventures);</w:t>
       </w:r>
     </w:p>
     <w:p>
@@ -10929,7 +11390,7 @@
         <w:pStyle w:val="NoSpacing"/>
       </w:pPr>
       <w:r>
-        <w:t xml:space="preserve">            var allPhotos = _jsonStorageService.LoadAdventuresFromJson();</w:t>
+        <w:t xml:space="preserve">            var allPhotos = _jsonStorageService.LoadAllAdventures();</w:t>
       </w:r>
     </w:p>
     <w:p>
@@ -10950,7 +11411,7 @@
         <w:pStyle w:val="NoSpacing"/>
       </w:pPr>
       <w:r>
-        <w:t xml:space="preserve">            if(_jsonStorageService.SaveAdventuresToJson(allPhotos))</w:t>
+        <w:t xml:space="preserve">            if(_jsonStorageService.SaveAllAdventures(allPhotos))</w:t>
       </w:r>
     </w:p>
     <w:p>
@@ -11040,7 +11501,7 @@
         <w:pStyle w:val="NoSpacing"/>
       </w:pPr>
       <w:r>
-        <w:t xml:space="preserve">            var adventures = _jsonStorageService.LoadAdventuresFromJson();</w:t>
+        <w:t xml:space="preserve">            var adventures = _jsonStorageService.LoadAllAdventures();</w:t>
       </w:r>
     </w:p>
     <w:p>
@@ -11686,7 +12147,7 @@
         <w:pStyle w:val="NoSpacing"/>
       </w:pPr>
       <w:r>
-        <w:t xml:space="preserve">        public bool DeleteAdventureFolder(string adventureName)</w:t>
+        <w:t xml:space="preserve">        public async Task&lt;DeleteFolderResult&gt; DeleteAdventureFolderAsync(string adventureName)</w:t>
       </w:r>
     </w:p>
     <w:p>
@@ -11755,7 +12216,15 @@
         <w:pStyle w:val="NoSpacing"/>
       </w:pPr>
       <w:r>
-        <w:t xml:space="preserve">                    Directory.Delete(adventureFolderPath, true);  // Recursively delete contents</w:t>
+        <w:t xml:space="preserve">                    await Task.Run(() =&gt; Directory.Delete(adventureFolderPath, true));   // Recursively delete contents</w:t>
+      </w:r>
+    </w:p>
+    <w:p>
+      <w:pPr>
+        <w:pStyle w:val="NoSpacing"/>
+      </w:pPr>
+      <w:r>
+        <w:t xml:space="preserve">                    return DeleteFolderResult.Success;</w:t>
       </w:r>
     </w:p>
     <w:p>
@@ -11795,15 +12264,15 @@
         <w:pStyle w:val="NoSpacing"/>
       </w:pPr>
       <w:r>
-        <w:t xml:space="preserve">                }</w:t>
-      </w:r>
-    </w:p>
-    <w:p>
-      <w:pPr>
-        <w:pStyle w:val="NoSpacing"/>
-      </w:pPr>
-      <w:r>
-        <w:t xml:space="preserve">                return true;</w:t>
+        <w:t xml:space="preserve">                    return DeleteFolderResult.NotFound;</w:t>
+      </w:r>
+    </w:p>
+    <w:p>
+      <w:pPr>
+        <w:pStyle w:val="NoSpacing"/>
+      </w:pPr>
+      <w:r>
+        <w:t xml:space="preserve">                }                </w:t>
       </w:r>
     </w:p>
     <w:p>
@@ -11843,7 +12312,7 @@
         <w:pStyle w:val="NoSpacing"/>
       </w:pPr>
       <w:r>
-        <w:t xml:space="preserve">                return false;</w:t>
+        <w:t xml:space="preserve">                return DeleteFolderResult.Failure;</w:t>
       </w:r>
     </w:p>
     <w:p>
@@ -11871,11 +12340,6 @@
       <w:pPr>
         <w:pStyle w:val="NoSpacing"/>
       </w:pPr>
-    </w:p>
-    <w:p>
-      <w:pPr>
-        <w:pStyle w:val="NoSpacing"/>
-      </w:pPr>
       <w:r>
         <w:t xml:space="preserve">        public string GetPhotoPath(string fileName, string adventureName)</w:t>
       </w:r>
@@ -11971,6 +12435,59 @@
       </w:pPr>
       <w:r>
         <w:t xml:space="preserve">            }</w:t>
+      </w:r>
+    </w:p>
+    <w:p>
+      <w:pPr>
+        <w:pStyle w:val="NoSpacing"/>
+      </w:pPr>
+      <w:r>
+        <w:t xml:space="preserve">        }</w:t>
+      </w:r>
+    </w:p>
+    <w:p>
+      <w:pPr>
+        <w:pStyle w:val="NoSpacing"/>
+      </w:pPr>
+    </w:p>
+    <w:p>
+      <w:pPr>
+        <w:pStyle w:val="NoSpacing"/>
+      </w:pPr>
+      <w:r>
+        <w:t xml:space="preserve">        public enum DeleteFolderResult</w:t>
+      </w:r>
+    </w:p>
+    <w:p>
+      <w:pPr>
+        <w:pStyle w:val="NoSpacing"/>
+      </w:pPr>
+      <w:r>
+        <w:t xml:space="preserve">        {</w:t>
+      </w:r>
+    </w:p>
+    <w:p>
+      <w:pPr>
+        <w:pStyle w:val="NoSpacing"/>
+      </w:pPr>
+      <w:r>
+        <w:t xml:space="preserve">            Success,</w:t>
+      </w:r>
+    </w:p>
+    <w:p>
+      <w:pPr>
+        <w:pStyle w:val="NoSpacing"/>
+      </w:pPr>
+      <w:r>
+        <w:t xml:space="preserve">            NotFound,</w:t>
+      </w:r>
+    </w:p>
+    <w:p>
+      <w:pPr>
+        <w:pStyle w:val="NoSpacing"/>
+      </w:pPr>
+      <w:r>
+        <w:t xml:space="preserve">            Failure</w:t>
       </w:r>
     </w:p>
     <w:p>

</xml_diff>

<commit_message>
refactured the services - encountering ObjectDisposedException on deletion of adventure
</commit_message>
<xml_diff>
--- a/Project_Structure.docx
+++ b/Project_Structure.docx
@@ -855,37 +855,6 @@
       </w:pPr>
       <w:r>
         <w:tab/>
-        <w:tab/>
-        <w:t>&lt;MauiXaml Update="Views\ViewAdventurePage.xaml"&gt;</w:t>
-      </w:r>
-    </w:p>
-    <w:p>
-      <w:pPr>
-        <w:pStyle w:val="NoSpacing"/>
-      </w:pPr>
-      <w:r>
-        <w:tab/>
-        <w:tab/>
-        <w:tab/>
-        <w:t>&lt;Generator&gt;MSBuild:Compile&lt;/Generator&gt;</w:t>
-      </w:r>
-    </w:p>
-    <w:p>
-      <w:pPr>
-        <w:pStyle w:val="NoSpacing"/>
-      </w:pPr>
-      <w:r>
-        <w:tab/>
-        <w:tab/>
-        <w:t>&lt;/MauiXaml&gt;</w:t>
-      </w:r>
-    </w:p>
-    <w:p>
-      <w:pPr>
-        <w:pStyle w:val="NoSpacing"/>
-      </w:pPr>
-      <w:r>
-        <w:tab/>
         <w:t>&lt;/ItemGroup&gt;</w:t>
       </w:r>
     </w:p>
@@ -2554,7 +2523,7 @@
         <w:pStyle w:val="NoSpacing"/>
       </w:pPr>
       <w:r>
-        <w:t xml:space="preserve">        private readonly ILogger&lt;GamePage&gt; _logger;</w:t>
+        <w:t xml:space="preserve">        private readonly ILogger&lt;MainPage&gt; _logger;</w:t>
       </w:r>
     </w:p>
     <w:p>
@@ -2583,7 +2552,7 @@
         <w:pStyle w:val="NoSpacing"/>
       </w:pPr>
       <w:r>
-        <w:t xml:space="preserve">        public GamePage(string adventureName, ILogger&lt;GamePage&gt; logger, PhotoManager photoManager)</w:t>
+        <w:t xml:space="preserve">        public GamePage(string adventureName, ILogger&lt;MainPage&gt; logger, PhotoManager photoManager)</w:t>
       </w:r>
     </w:p>
     <w:p>
@@ -4153,14 +4122,6 @@
         <w:pStyle w:val="NoSpacing"/>
       </w:pPr>
       <w:r>
-        <w:t xml:space="preserve">        private readonly ILogger&lt;GamePage&gt; _gamePageLogger;</w:t>
-      </w:r>
-    </w:p>
-    <w:p>
-      <w:pPr>
-        <w:pStyle w:val="NoSpacing"/>
-      </w:pPr>
-      <w:r>
         <w:t xml:space="preserve">        private bool _isBlurred = false;</w:t>
       </w:r>
     </w:p>
@@ -4174,7 +4135,7 @@
         <w:pStyle w:val="NoSpacing"/>
       </w:pPr>
       <w:r>
-        <w:t xml:space="preserve">        public MainPage(PhotoManager photoManager, ILogger&lt;MainPage&gt; logger, ILogger&lt;GamePage&gt; gamePageLogger)</w:t>
+        <w:t xml:space="preserve">        public MainPage(PhotoManager photoManager, ILogger&lt;MainPage&gt; logger)</w:t>
       </w:r>
     </w:p>
     <w:p>
@@ -4213,14 +4174,6 @@
       <w:pPr>
         <w:pStyle w:val="NoSpacing"/>
       </w:pPr>
-      <w:r>
-        <w:t xml:space="preserve">            _gamePageLogger = gamePageLogger;</w:t>
-      </w:r>
-    </w:p>
-    <w:p>
-      <w:pPr>
-        <w:pStyle w:val="NoSpacing"/>
-      </w:pPr>
     </w:p>
     <w:p>
       <w:pPr>
@@ -4583,7 +4536,7 @@
         <w:pStyle w:val="NoSpacing"/>
       </w:pPr>
       <w:r>
-        <w:t xml:space="preserve">            await Navigation.PushAsync(new MyAdventuresPage(_photoManager, _logger, _gamePageLogger));</w:t>
+        <w:t xml:space="preserve">            await Navigation.PushAsync(new MyAdventuresPage(_photoManager, _logger));</w:t>
       </w:r>
     </w:p>
     <w:p>
@@ -5132,14 +5085,6 @@
       <w:pPr>
         <w:pStyle w:val="NoSpacing"/>
       </w:pPr>
-      <w:r>
-        <w:t xml:space="preserve">        private readonly ILogger&lt;GamePage&gt; _gamePageLogger;</w:t>
-      </w:r>
-    </w:p>
-    <w:p>
-      <w:pPr>
-        <w:pStyle w:val="NoSpacing"/>
-      </w:pPr>
     </w:p>
     <w:p>
       <w:pPr>
@@ -5154,7 +5099,7 @@
         <w:pStyle w:val="NoSpacing"/>
       </w:pPr>
       <w:r>
-        <w:t xml:space="preserve">        public MyAdventuresPage(PhotoManager photoManager, ILogger&lt;MainPage&gt; logger, ILogger&lt;GamePage&gt; gamePageLogger)</w:t>
+        <w:t xml:space="preserve">        public MyAdventuresPage(PhotoManager photoManager, ILogger&lt;MainPage&gt; logger)</w:t>
       </w:r>
     </w:p>
     <w:p>
@@ -5193,14 +5138,6 @@
       <w:pPr>
         <w:pStyle w:val="NoSpacing"/>
       </w:pPr>
-      <w:r>
-        <w:t xml:space="preserve">            _gamePageLogger = gamePageLogger;</w:t>
-      </w:r>
-    </w:p>
-    <w:p>
-      <w:pPr>
-        <w:pStyle w:val="NoSpacing"/>
-      </w:pPr>
     </w:p>
     <w:p>
       <w:pPr>
@@ -5456,7 +5393,7 @@
         <w:pStyle w:val="NoSpacing"/>
       </w:pPr>
       <w:r>
-        <w:t xml:space="preserve">                await Navigation.PushAsync(new GamePage(adventureName, _gamePageLogger, _photoManager));</w:t>
+        <w:t xml:space="preserve">                await Navigation.PushAsync(new GamePage(adventureName,_logger, _photoManager));</w:t>
       </w:r>
     </w:p>
     <w:p>
@@ -7414,643 +7351,6 @@
           <w:b/>
           <w:u w:val="single"/>
         </w:rPr>
-        <w:t>Views\ViewAdventurePage.xaml:</w:t>
-      </w:r>
-    </w:p>
-    <w:p>
-      <w:pPr>
-        <w:pStyle w:val="NoSpacing"/>
-      </w:pPr>
-      <w:r>
-        <w:t>&lt;ContentPage xmlns="http://schemas.microsoft.com/dotnet/2021/maui"</w:t>
-      </w:r>
-    </w:p>
-    <w:p>
-      <w:pPr>
-        <w:pStyle w:val="NoSpacing"/>
-      </w:pPr>
-      <w:r>
-        <w:t xml:space="preserve">             xmlns:x="http://schemas.microsoft.com/winfx/2009/xaml"</w:t>
-      </w:r>
-    </w:p>
-    <w:p>
-      <w:pPr>
-        <w:pStyle w:val="NoSpacing"/>
-      </w:pPr>
-      <w:r>
-        <w:t xml:space="preserve">             xmlns:local="clr-namespace:ePicSearch.Views"</w:t>
-      </w:r>
-    </w:p>
-    <w:p>
-      <w:pPr>
-        <w:pStyle w:val="NoSpacing"/>
-      </w:pPr>
-      <w:r>
-        <w:t xml:space="preserve">             x:Class="ePicSearch.Views.ViewAdventurePage"&gt;</w:t>
-      </w:r>
-    </w:p>
-    <w:p>
-      <w:pPr>
-        <w:pStyle w:val="NoSpacing"/>
-      </w:pPr>
-      <w:r>
-        <w:t xml:space="preserve">    &lt;StackLayout Padding="10"&gt;</w:t>
-      </w:r>
-    </w:p>
-    <w:p>
-      <w:pPr>
-        <w:pStyle w:val="NoSpacing"/>
-      </w:pPr>
-    </w:p>
-    <w:p>
-      <w:pPr>
-        <w:pStyle w:val="NoSpacing"/>
-      </w:pPr>
-      <w:r>
-        <w:t xml:space="preserve">        &lt;Label x:Name="AdventureNameLabel" FontSize="24" HorizontalOptions="Center" TextColor="Black" /&gt;</w:t>
-      </w:r>
-    </w:p>
-    <w:p>
-      <w:pPr>
-        <w:pStyle w:val="NoSpacing"/>
-      </w:pPr>
-    </w:p>
-    <w:p>
-      <w:pPr>
-        <w:pStyle w:val="NoSpacing"/>
-      </w:pPr>
-      <w:r>
-        <w:t xml:space="preserve">        &lt;ListView x:Name="PhotoListView" HasUnevenRows="True"&gt;</w:t>
-      </w:r>
-    </w:p>
-    <w:p>
-      <w:pPr>
-        <w:pStyle w:val="NoSpacing"/>
-      </w:pPr>
-      <w:r>
-        <w:t xml:space="preserve">            &lt;ListView.ItemTemplate&gt;</w:t>
-      </w:r>
-    </w:p>
-    <w:p>
-      <w:pPr>
-        <w:pStyle w:val="NoSpacing"/>
-      </w:pPr>
-      <w:r>
-        <w:t xml:space="preserve">                &lt;DataTemplate&gt;</w:t>
-      </w:r>
-    </w:p>
-    <w:p>
-      <w:pPr>
-        <w:pStyle w:val="NoSpacing"/>
-      </w:pPr>
-      <w:r>
-        <w:t xml:space="preserve">                    &lt;ViewCell&gt;</w:t>
-      </w:r>
-    </w:p>
-    <w:p>
-      <w:pPr>
-        <w:pStyle w:val="NoSpacing"/>
-      </w:pPr>
-      <w:r>
-        <w:t xml:space="preserve">                        &lt;Grid Padding="10"&gt;</w:t>
-      </w:r>
-    </w:p>
-    <w:p>
-      <w:pPr>
-        <w:pStyle w:val="NoSpacing"/>
-      </w:pPr>
-      <w:r>
-        <w:t xml:space="preserve">                            &lt;Grid.ColumnDefinitions&gt;</w:t>
-      </w:r>
-    </w:p>
-    <w:p>
-      <w:pPr>
-        <w:pStyle w:val="NoSpacing"/>
-      </w:pPr>
-      <w:r>
-        <w:t xml:space="preserve">                                &lt;ColumnDefinition Width="150" /&gt;</w:t>
-      </w:r>
-    </w:p>
-    <w:p>
-      <w:pPr>
-        <w:pStyle w:val="NoSpacing"/>
-      </w:pPr>
-      <w:r>
-        <w:t xml:space="preserve">                                &lt;ColumnDefinition Width="*" /&gt;</w:t>
-      </w:r>
-    </w:p>
-    <w:p>
-      <w:pPr>
-        <w:pStyle w:val="NoSpacing"/>
-      </w:pPr>
-      <w:r>
-        <w:t xml:space="preserve">                            &lt;/Grid.ColumnDefinitions&gt;</w:t>
-      </w:r>
-    </w:p>
-    <w:p>
-      <w:pPr>
-        <w:pStyle w:val="NoSpacing"/>
-      </w:pPr>
-    </w:p>
-    <w:p>
-      <w:pPr>
-        <w:pStyle w:val="NoSpacing"/>
-      </w:pPr>
-      <w:r>
-        <w:t xml:space="preserve">                            &lt;!-- Photo --&gt;</w:t>
-      </w:r>
-    </w:p>
-    <w:p>
-      <w:pPr>
-        <w:pStyle w:val="NoSpacing"/>
-      </w:pPr>
-      <w:r>
-        <w:t xml:space="preserve">                            &lt;Image Source="{Binding Photo.FilePath}" </w:t>
-      </w:r>
-    </w:p>
-    <w:p>
-      <w:pPr>
-        <w:pStyle w:val="NoSpacing"/>
-      </w:pPr>
-      <w:r>
-        <w:t xml:space="preserve">                                 HeightRequest="150" </w:t>
-      </w:r>
-    </w:p>
-    <w:p>
-      <w:pPr>
-        <w:pStyle w:val="NoSpacing"/>
-      </w:pPr>
-      <w:r>
-        <w:t xml:space="preserve">                                 WidthRequest="150" </w:t>
-      </w:r>
-    </w:p>
-    <w:p>
-      <w:pPr>
-        <w:pStyle w:val="NoSpacing"/>
-      </w:pPr>
-      <w:r>
-        <w:t xml:space="preserve">                                 Aspect="AspectFill" </w:t>
-      </w:r>
-    </w:p>
-    <w:p>
-      <w:pPr>
-        <w:pStyle w:val="NoSpacing"/>
-      </w:pPr>
-      <w:r>
-        <w:t xml:space="preserve">                                 Grid.Column="0" /&gt;</w:t>
-      </w:r>
-    </w:p>
-    <w:p>
-      <w:pPr>
-        <w:pStyle w:val="NoSpacing"/>
-      </w:pPr>
-    </w:p>
-    <w:p>
-      <w:pPr>
-        <w:pStyle w:val="NoSpacing"/>
-      </w:pPr>
-      <w:r>
-        <w:t xml:space="preserve">                            &lt;!-- Photo Data --&gt;</w:t>
-      </w:r>
-    </w:p>
-    <w:p>
-      <w:pPr>
-        <w:pStyle w:val="NoSpacing"/>
-      </w:pPr>
-      <w:r>
-        <w:t xml:space="preserve">                            &lt;StackLayout Grid.Column="1" </w:t>
-      </w:r>
-    </w:p>
-    <w:p>
-      <w:pPr>
-        <w:pStyle w:val="NoSpacing"/>
-      </w:pPr>
-      <w:r>
-        <w:t xml:space="preserve">                                     VerticalOptions="Center" </w:t>
-      </w:r>
-    </w:p>
-    <w:p>
-      <w:pPr>
-        <w:pStyle w:val="NoSpacing"/>
-      </w:pPr>
-      <w:r>
-        <w:t xml:space="preserve">                                     HorizontalOptions="CenterAndExpand" </w:t>
-      </w:r>
-    </w:p>
-    <w:p>
-      <w:pPr>
-        <w:pStyle w:val="NoSpacing"/>
-      </w:pPr>
-      <w:r>
-        <w:t xml:space="preserve">                                     Spacing="5"&gt;</w:t>
-      </w:r>
-    </w:p>
-    <w:p>
-      <w:pPr>
-        <w:pStyle w:val="NoSpacing"/>
-      </w:pPr>
-      <w:r>
-        <w:t xml:space="preserve">                                &lt;Label Text="Code:" FontSize="14" TextColor="Gray" IsVisible="{Binding ShouldShowCode}" /&gt;</w:t>
-      </w:r>
-    </w:p>
-    <w:p>
-      <w:pPr>
-        <w:pStyle w:val="NoSpacing"/>
-      </w:pPr>
-      <w:r>
-        <w:t xml:space="preserve">                                &lt;Label Text="{Binding Photo.Code}" FontSize="16" TextColor="Black" IsVisible="{Binding ShouldShowCode}" /&gt;</w:t>
-      </w:r>
-    </w:p>
-    <w:p>
-      <w:pPr>
-        <w:pStyle w:val="NoSpacing"/>
-      </w:pPr>
-      <w:r>
-        <w:t xml:space="preserve">                                &lt;Label Text="{Binding DisplaySerialNumber}" FontSize="16" TextColor="Black" /&gt;</w:t>
-      </w:r>
-    </w:p>
-    <w:p>
-      <w:pPr>
-        <w:pStyle w:val="NoSpacing"/>
-      </w:pPr>
-      <w:r>
-        <w:t xml:space="preserve">                            &lt;/StackLayout&gt;</w:t>
-      </w:r>
-    </w:p>
-    <w:p>
-      <w:pPr>
-        <w:pStyle w:val="NoSpacing"/>
-      </w:pPr>
-      <w:r>
-        <w:t xml:space="preserve">                        &lt;/Grid&gt;</w:t>
-      </w:r>
-    </w:p>
-    <w:p>
-      <w:pPr>
-        <w:pStyle w:val="NoSpacing"/>
-      </w:pPr>
-      <w:r>
-        <w:t xml:space="preserve">                    &lt;/ViewCell&gt;</w:t>
-      </w:r>
-    </w:p>
-    <w:p>
-      <w:pPr>
-        <w:pStyle w:val="NoSpacing"/>
-      </w:pPr>
-      <w:r>
-        <w:t xml:space="preserve">                &lt;/DataTemplate&gt;</w:t>
-      </w:r>
-    </w:p>
-    <w:p>
-      <w:pPr>
-        <w:pStyle w:val="NoSpacing"/>
-      </w:pPr>
-      <w:r>
-        <w:t xml:space="preserve">            &lt;/ListView.ItemTemplate&gt;</w:t>
-      </w:r>
-    </w:p>
-    <w:p>
-      <w:pPr>
-        <w:pStyle w:val="NoSpacing"/>
-      </w:pPr>
-      <w:r>
-        <w:t xml:space="preserve">        &lt;/ListView&gt;</w:t>
-      </w:r>
-    </w:p>
-    <w:p>
-      <w:pPr>
-        <w:pStyle w:val="NoSpacing"/>
-      </w:pPr>
-    </w:p>
-    <w:p>
-      <w:pPr>
-        <w:pStyle w:val="NoSpacing"/>
-      </w:pPr>
-      <w:r>
-        <w:t xml:space="preserve">    &lt;/StackLayout&gt;</w:t>
-      </w:r>
-    </w:p>
-    <w:p>
-      <w:pPr>
-        <w:pStyle w:val="NoSpacing"/>
-      </w:pPr>
-      <w:r>
-        <w:t>&lt;/ContentPage&gt;</w:t>
-      </w:r>
-    </w:p>
-    <w:p>
-      <w:pPr/>
-      <w:r>
-        <w:rPr>
-          <w:b/>
-          <w:u w:val="single"/>
-        </w:rPr>
-        <w:t>Views\ViewAdventurePage.xaml.cs:</w:t>
-      </w:r>
-    </w:p>
-    <w:p>
-      <w:pPr>
-        <w:pStyle w:val="NoSpacing"/>
-      </w:pPr>
-      <w:r>
-        <w:t>using ePicSearch.Entities;</w:t>
-      </w:r>
-    </w:p>
-    <w:p>
-      <w:pPr>
-        <w:pStyle w:val="NoSpacing"/>
-      </w:pPr>
-      <w:r>
-        <w:t>using ePicSearch.Infrastructure.Services;</w:t>
-      </w:r>
-    </w:p>
-    <w:p>
-      <w:pPr>
-        <w:pStyle w:val="NoSpacing"/>
-      </w:pPr>
-    </w:p>
-    <w:p>
-      <w:pPr>
-        <w:pStyle w:val="NoSpacing"/>
-      </w:pPr>
-      <w:r>
-        <w:t>namespace ePicSearch.Views</w:t>
-      </w:r>
-    </w:p>
-    <w:p>
-      <w:pPr>
-        <w:pStyle w:val="NoSpacing"/>
-      </w:pPr>
-      <w:r>
-        <w:t>{</w:t>
-      </w:r>
-    </w:p>
-    <w:p>
-      <w:pPr>
-        <w:pStyle w:val="NoSpacing"/>
-      </w:pPr>
-      <w:r>
-        <w:t xml:space="preserve">    public partial class ViewAdventurePage : ContentPage</w:t>
-      </w:r>
-    </w:p>
-    <w:p>
-      <w:pPr>
-        <w:pStyle w:val="NoSpacing"/>
-      </w:pPr>
-      <w:r>
-        <w:t xml:space="preserve">    {</w:t>
-      </w:r>
-    </w:p>
-    <w:p>
-      <w:pPr>
-        <w:pStyle w:val="NoSpacing"/>
-      </w:pPr>
-      <w:r>
-        <w:t xml:space="preserve">        private readonly PhotoManager _photoManager;</w:t>
-      </w:r>
-    </w:p>
-    <w:p>
-      <w:pPr>
-        <w:pStyle w:val="NoSpacing"/>
-      </w:pPr>
-    </w:p>
-    <w:p>
-      <w:pPr>
-        <w:pStyle w:val="NoSpacing"/>
-      </w:pPr>
-      <w:r>
-        <w:t xml:space="preserve">        public ViewAdventurePage(string adventureName, PhotoManager photoManager)</w:t>
-      </w:r>
-    </w:p>
-    <w:p>
-      <w:pPr>
-        <w:pStyle w:val="NoSpacing"/>
-      </w:pPr>
-      <w:r>
-        <w:t xml:space="preserve">        {</w:t>
-      </w:r>
-    </w:p>
-    <w:p>
-      <w:pPr>
-        <w:pStyle w:val="NoSpacing"/>
-      </w:pPr>
-      <w:r>
-        <w:t xml:space="preserve">            InitializeComponent();</w:t>
-      </w:r>
-    </w:p>
-    <w:p>
-      <w:pPr>
-        <w:pStyle w:val="NoSpacing"/>
-      </w:pPr>
-      <w:r>
-        <w:t xml:space="preserve">            _photoManager = photoManager;</w:t>
-      </w:r>
-    </w:p>
-    <w:p>
-      <w:pPr>
-        <w:pStyle w:val="NoSpacing"/>
-      </w:pPr>
-    </w:p>
-    <w:p>
-      <w:pPr>
-        <w:pStyle w:val="NoSpacing"/>
-      </w:pPr>
-      <w:r>
-        <w:t xml:space="preserve">            AdventureNameLabel.Text = adventureName;</w:t>
-      </w:r>
-    </w:p>
-    <w:p>
-      <w:pPr>
-        <w:pStyle w:val="NoSpacing"/>
-      </w:pPr>
-    </w:p>
-    <w:p>
-      <w:pPr>
-        <w:pStyle w:val="NoSpacing"/>
-      </w:pPr>
-      <w:r>
-        <w:t xml:space="preserve">            LoadPhotos(adventureName);</w:t>
-      </w:r>
-    </w:p>
-    <w:p>
-      <w:pPr>
-        <w:pStyle w:val="NoSpacing"/>
-      </w:pPr>
-      <w:r>
-        <w:t xml:space="preserve">        }</w:t>
-      </w:r>
-    </w:p>
-    <w:p>
-      <w:pPr>
-        <w:pStyle w:val="NoSpacing"/>
-      </w:pPr>
-    </w:p>
-    <w:p>
-      <w:pPr>
-        <w:pStyle w:val="NoSpacing"/>
-      </w:pPr>
-      <w:r>
-        <w:t xml:space="preserve">        //TODO: maybe remove after finishing GamePAge?</w:t>
-      </w:r>
-    </w:p>
-    <w:p>
-      <w:pPr>
-        <w:pStyle w:val="NoSpacing"/>
-      </w:pPr>
-      <w:r>
-        <w:t xml:space="preserve">        private void LoadPhotos(string adventureName)</w:t>
-      </w:r>
-    </w:p>
-    <w:p>
-      <w:pPr>
-        <w:pStyle w:val="NoSpacing"/>
-      </w:pPr>
-      <w:r>
-        <w:t xml:space="preserve">        {</w:t>
-      </w:r>
-    </w:p>
-    <w:p>
-      <w:pPr>
-        <w:pStyle w:val="NoSpacing"/>
-      </w:pPr>
-      <w:r>
-        <w:t xml:space="preserve">            var photos = _photoManager.GetPhotosForAdventure(adventureName);</w:t>
-      </w:r>
-    </w:p>
-    <w:p>
-      <w:pPr>
-        <w:pStyle w:val="NoSpacing"/>
-      </w:pPr>
-    </w:p>
-    <w:p>
-      <w:pPr>
-        <w:pStyle w:val="NoSpacing"/>
-      </w:pPr>
-      <w:r>
-        <w:t xml:space="preserve">            if (photos != null &amp;&amp; photos.Count &gt; 0)</w:t>
-      </w:r>
-    </w:p>
-    <w:p>
-      <w:pPr>
-        <w:pStyle w:val="NoSpacing"/>
-      </w:pPr>
-      <w:r>
-        <w:t xml:space="preserve">            {</w:t>
-      </w:r>
-    </w:p>
-    <w:p>
-      <w:pPr>
-        <w:pStyle w:val="NoSpacing"/>
-      </w:pPr>
-      <w:r>
-        <w:t xml:space="preserve">                // Order photos by SerialNumber descending (latest first)</w:t>
-      </w:r>
-    </w:p>
-    <w:p>
-      <w:pPr>
-        <w:pStyle w:val="NoSpacing"/>
-      </w:pPr>
-      <w:r>
-        <w:t xml:space="preserve">                var orderedPhotos = photos.OrderByDescending(p =&gt; p.SerialNumber).ToList();</w:t>
-      </w:r>
-    </w:p>
-    <w:p>
-      <w:pPr>
-        <w:pStyle w:val="NoSpacing"/>
-      </w:pPr>
-    </w:p>
-    <w:p>
-      <w:pPr>
-        <w:pStyle w:val="NoSpacing"/>
-      </w:pPr>
-      <w:r>
-        <w:t xml:space="preserve">                var displayPhotos = orderedPhotos.Select((photo, index) =&gt; new PhotoDisplayInfo(photo, index, orderedPhotos.Count)).ToList();</w:t>
-      </w:r>
-    </w:p>
-    <w:p>
-      <w:pPr>
-        <w:pStyle w:val="NoSpacing"/>
-      </w:pPr>
-    </w:p>
-    <w:p>
-      <w:pPr>
-        <w:pStyle w:val="NoSpacing"/>
-      </w:pPr>
-      <w:r>
-        <w:t xml:space="preserve">                PhotoListView.ItemsSource = displayPhotos;</w:t>
-      </w:r>
-    </w:p>
-    <w:p>
-      <w:pPr>
-        <w:pStyle w:val="NoSpacing"/>
-      </w:pPr>
-      <w:r>
-        <w:t xml:space="preserve">            }</w:t>
-      </w:r>
-    </w:p>
-    <w:p>
-      <w:pPr>
-        <w:pStyle w:val="NoSpacing"/>
-      </w:pPr>
-      <w:r>
-        <w:t xml:space="preserve">            else</w:t>
-      </w:r>
-    </w:p>
-    <w:p>
-      <w:pPr>
-        <w:pStyle w:val="NoSpacing"/>
-      </w:pPr>
-      <w:r>
-        <w:t xml:space="preserve">            {</w:t>
-      </w:r>
-    </w:p>
-    <w:p>
-      <w:pPr>
-        <w:pStyle w:val="NoSpacing"/>
-      </w:pPr>
-      <w:r>
-        <w:t xml:space="preserve">                DisplayAlert("No Photos", "No photos found for this adventure.", "OK");</w:t>
-      </w:r>
-    </w:p>
-    <w:p>
-      <w:pPr>
-        <w:pStyle w:val="NoSpacing"/>
-      </w:pPr>
-      <w:r>
-        <w:t xml:space="preserve">            }</w:t>
-      </w:r>
-    </w:p>
-    <w:p>
-      <w:pPr>
-        <w:pStyle w:val="NoSpacing"/>
-      </w:pPr>
-      <w:r>
-        <w:t xml:space="preserve">        }</w:t>
-      </w:r>
-    </w:p>
-    <w:p>
-      <w:pPr>
-        <w:pStyle w:val="NoSpacing"/>
-      </w:pPr>
-      <w:r>
-        <w:t xml:space="preserve">    }</w:t>
-      </w:r>
-    </w:p>
-    <w:p>
-      <w:pPr>
-        <w:pStyle w:val="NoSpacing"/>
-      </w:pPr>
-      <w:r>
-        <w:t>}</w:t>
-      </w:r>
-    </w:p>
-    <w:p>
-      <w:pPr/>
-      <w:r>
-        <w:rPr>
-          <w:b/>
-          <w:u w:val="single"/>
-        </w:rPr>
         <w:t>Behaviors\BlurBehavior.Android.cs:</w:t>
       </w:r>
     </w:p>
@@ -12216,7 +11516,7 @@
         <w:pStyle w:val="NoSpacing"/>
       </w:pPr>
       <w:r>
-        <w:t xml:space="preserve">                    await Task.Run(() =&gt; Directory.Delete(adventureFolderPath, true));   // Recursively delete contents</w:t>
+        <w:t xml:space="preserve">                    Directory.Delete(adventureFolderPath, true);   // Recursively delete contents</w:t>
       </w:r>
     </w:p>
     <w:p>
@@ -12519,7 +11819,7 @@
         <w:pStyle w:val="Heading1"/>
       </w:pPr>
       <w:r>
-        <w:t>Total files: 39</w:t>
+        <w:t>Total files: 37</w:t>
       </w:r>
     </w:p>
     <w:sectPr>

</xml_diff>

<commit_message>
last photo is not saved
</commit_message>
<xml_diff>
--- a/Project_Structure.docx
+++ b/Project_Structure.docx
@@ -4784,39 +4784,31 @@
         <w:pStyle w:val="NoSpacing"/>
       </w:pPr>
       <w:r>
-        <w:t xml:space="preserve">        &lt;!-- ListView for Adventures --&gt;</w:t>
-      </w:r>
-    </w:p>
-    <w:p>
-      <w:pPr>
-        <w:pStyle w:val="NoSpacing"/>
-      </w:pPr>
-      <w:r>
-        <w:t xml:space="preserve">        &lt;ListView x:Name="AdventuresList" </w:t>
-      </w:r>
-    </w:p>
-    <w:p>
-      <w:pPr>
-        <w:pStyle w:val="NoSpacing"/>
-      </w:pPr>
-      <w:r>
-        <w:t xml:space="preserve">                  HasUnevenRows="True"</w:t>
-      </w:r>
-    </w:p>
-    <w:p>
-      <w:pPr>
-        <w:pStyle w:val="NoSpacing"/>
-      </w:pPr>
-      <w:r>
-        <w:t xml:space="preserve">                  IsVisible="True"&gt;</w:t>
-      </w:r>
-    </w:p>
-    <w:p>
-      <w:pPr>
-        <w:pStyle w:val="NoSpacing"/>
-      </w:pPr>
-      <w:r>
-        <w:t xml:space="preserve">            &lt;ListView.ItemTemplate&gt;</w:t>
+        <w:t xml:space="preserve">        &lt;!-- CollectionView  for Adventures --&gt;</w:t>
+      </w:r>
+    </w:p>
+    <w:p>
+      <w:pPr>
+        <w:pStyle w:val="NoSpacing"/>
+      </w:pPr>
+      <w:r>
+        <w:t xml:space="preserve">        &lt;CollectionView x:Name="AdventuresList" </w:t>
+      </w:r>
+    </w:p>
+    <w:p>
+      <w:pPr>
+        <w:pStyle w:val="NoSpacing"/>
+      </w:pPr>
+      <w:r>
+        <w:t xml:space="preserve">                        IsVisible="True"&gt;</w:t>
+      </w:r>
+    </w:p>
+    <w:p>
+      <w:pPr>
+        <w:pStyle w:val="NoSpacing"/>
+      </w:pPr>
+      <w:r>
+        <w:t xml:space="preserve">            &lt;CollectionView.ItemTemplate&gt;</w:t>
       </w:r>
     </w:p>
     <w:p>
@@ -4832,14 +4824,6 @@
         <w:pStyle w:val="NoSpacing"/>
       </w:pPr>
       <w:r>
-        <w:t xml:space="preserve">                    &lt;ViewCell&gt;</w:t>
-      </w:r>
-    </w:p>
-    <w:p>
-      <w:pPr>
-        <w:pStyle w:val="NoSpacing"/>
-      </w:pPr>
-      <w:r>
         <w:t xml:space="preserve">                        &lt;Frame BackgroundColor="White" Padding="10" Margin="10" HasShadow="True"&gt;</w:t>
       </w:r>
     </w:p>
@@ -4933,14 +4917,6 @@
         <w:pStyle w:val="NoSpacing"/>
       </w:pPr>
       <w:r>
-        <w:t xml:space="preserve">                    &lt;/ViewCell&gt;</w:t>
-      </w:r>
-    </w:p>
-    <w:p>
-      <w:pPr>
-        <w:pStyle w:val="NoSpacing"/>
-      </w:pPr>
-      <w:r>
         <w:t xml:space="preserve">                &lt;/DataTemplate&gt;</w:t>
       </w:r>
     </w:p>
@@ -4949,15 +4925,15 @@
         <w:pStyle w:val="NoSpacing"/>
       </w:pPr>
       <w:r>
-        <w:t xml:space="preserve">            &lt;/ListView.ItemTemplate&gt;</w:t>
-      </w:r>
-    </w:p>
-    <w:p>
-      <w:pPr>
-        <w:pStyle w:val="NoSpacing"/>
-      </w:pPr>
-      <w:r>
-        <w:t xml:space="preserve">        &lt;/ListView&gt;</w:t>
+        <w:t xml:space="preserve">            &lt;/CollectionView.ItemTemplate&gt;</w:t>
+      </w:r>
+    </w:p>
+    <w:p>
+      <w:pPr>
+        <w:pStyle w:val="NoSpacing"/>
+      </w:pPr>
+      <w:r>
+        <w:t xml:space="preserve">        &lt;/CollectionView&gt;</w:t>
       </w:r>
     </w:p>
     <w:p>
@@ -6216,20 +6192,20 @@
         <w:pStyle w:val="NoSpacing"/>
       </w:pPr>
       <w:r>
-        <w:t xml:space="preserve">        private readonly AdventureManager _photoManager;</w:t>
-      </w:r>
-    </w:p>
-    <w:p>
-      <w:pPr>
-        <w:pStyle w:val="NoSpacing"/>
-      </w:pPr>
-    </w:p>
-    <w:p>
-      <w:pPr>
-        <w:pStyle w:val="NoSpacing"/>
-      </w:pPr>
-      <w:r>
-        <w:t xml:space="preserve">        public NewAdventurePage(AdventureManager photoManager)</w:t>
+        <w:t xml:space="preserve">        private readonly AdventureManager _adventureManager;</w:t>
+      </w:r>
+    </w:p>
+    <w:p>
+      <w:pPr>
+        <w:pStyle w:val="NoSpacing"/>
+      </w:pPr>
+    </w:p>
+    <w:p>
+      <w:pPr>
+        <w:pStyle w:val="NoSpacing"/>
+      </w:pPr>
+      <w:r>
+        <w:t xml:space="preserve">        public NewAdventurePage(AdventureManager adventureManager)</w:t>
       </w:r>
     </w:p>
     <w:p>
@@ -6253,7 +6229,7 @@
         <w:pStyle w:val="NoSpacing"/>
       </w:pPr>
       <w:r>
-        <w:t xml:space="preserve">            _photoManager = photoManager;</w:t>
+        <w:t xml:space="preserve">            _adventureManager = adventureManager;</w:t>
       </w:r>
     </w:p>
     <w:p>
@@ -6467,7 +6443,7 @@
         <w:pStyle w:val="NoSpacing"/>
       </w:pPr>
       <w:r>
-        <w:t xml:space="preserve">                        var photoInfo = await _photoManager.CapturePhoto(appFileResult, adventureName);</w:t>
+        <w:t xml:space="preserve">                        var photoInfo = await _adventureManager.CapturePhoto(appFileResult, adventureName);</w:t>
       </w:r>
     </w:p>
     <w:p>
@@ -6872,7 +6848,7 @@
         <w:pStyle w:val="NoSpacing"/>
       </w:pPr>
       <w:r>
-        <w:t xml:space="preserve">            var existingAdventures = _photoManager.GetAllAdventureNames();</w:t>
+        <w:t xml:space="preserve">            var existingAdventures = _adventureManager.GetAllAdventureNames();</w:t>
       </w:r>
     </w:p>
     <w:p>
@@ -9307,6 +9283,19 @@
       </w:pPr>
       <w:r>
         <w:t xml:space="preserve">                _logger.LogInformation($"Adventure deleted successfully: {adventureName}");</w:t>
+      </w:r>
+    </w:p>
+    <w:p>
+      <w:pPr>
+        <w:pStyle w:val="NoSpacing"/>
+      </w:pPr>
+    </w:p>
+    <w:p>
+      <w:pPr>
+        <w:pStyle w:val="NoSpacing"/>
+      </w:pPr>
+      <w:r>
+        <w:t xml:space="preserve">                _dataStorageService.SyncCacheToFile();</w:t>
       </w:r>
     </w:p>
     <w:p>

</xml_diff>

<commit_message>
updated for vertical view with rotation and arrows on GamePage
</commit_message>
<xml_diff>
--- a/Project_Structure.docx
+++ b/Project_Structure.docx
@@ -2365,7 +2365,7 @@
         <w:pStyle w:val="NoSpacing"/>
       </w:pPr>
       <w:r>
-        <w:t xml:space="preserve">                           IsVisible="{Binding IsLocked}"</w:t>
+        <w:t xml:space="preserve">                           IsVisible="{Binding Photo.IsLocked}"</w:t>
       </w:r>
     </w:p>
     <w:p>
@@ -6824,6 +6824,14 @@
         <w:pStyle w:val="NoSpacing"/>
       </w:pPr>
       <w:r>
+        <w:t xml:space="preserve">            _adventureManager.SyncCache();</w:t>
+      </w:r>
+    </w:p>
+    <w:p>
+      <w:pPr>
+        <w:pStyle w:val="NoSpacing"/>
+      </w:pPr>
+      <w:r>
         <w:t xml:space="preserve">            await Navigation.PopAsync();</w:t>
       </w:r>
     </w:p>
@@ -9180,6 +9188,43 @@
       </w:pPr>
       <w:r>
         <w:t xml:space="preserve">            }</w:t>
+      </w:r>
+    </w:p>
+    <w:p>
+      <w:pPr>
+        <w:pStyle w:val="NoSpacing"/>
+      </w:pPr>
+      <w:r>
+        <w:t xml:space="preserve">        }</w:t>
+      </w:r>
+    </w:p>
+    <w:p>
+      <w:pPr>
+        <w:pStyle w:val="NoSpacing"/>
+      </w:pPr>
+    </w:p>
+    <w:p>
+      <w:pPr>
+        <w:pStyle w:val="NoSpacing"/>
+      </w:pPr>
+      <w:r>
+        <w:t xml:space="preserve">        public void SyncCache()</w:t>
+      </w:r>
+    </w:p>
+    <w:p>
+      <w:pPr>
+        <w:pStyle w:val="NoSpacing"/>
+      </w:pPr>
+      <w:r>
+        <w:t xml:space="preserve">        {</w:t>
+      </w:r>
+    </w:p>
+    <w:p>
+      <w:pPr>
+        <w:pStyle w:val="NoSpacing"/>
+      </w:pPr>
+      <w:r>
+        <w:t xml:space="preserve">            _dataStorageService.SyncCacheToFile();</w:t>
       </w:r>
     </w:p>
     <w:p>

</xml_diff>

<commit_message>
Refactored PhotoInfo class: Merged PhotoDisplayInfo, added Rotation property, set default IsLocked status. Adjusted photo locking logic to unlock last photo after creation. Improved data consistency.
</commit_message>
<xml_diff>
--- a/Project_Structure.docx
+++ b/Project_Structure.docx
@@ -2147,7 +2147,39 @@
         <w:pStyle w:val="NoSpacing"/>
       </w:pPr>
       <w:r>
-        <w:t xml:space="preserve">    &lt;StackLayout Padding="10" Spacing="20"&gt;</w:t>
+        <w:t xml:space="preserve">    &lt;Grid&gt;</w:t>
+      </w:r>
+    </w:p>
+    <w:p>
+      <w:pPr>
+        <w:pStyle w:val="NoSpacing"/>
+      </w:pPr>
+      <w:r>
+        <w:t xml:space="preserve">        &lt;Grid.RowDefinitions&gt;</w:t>
+      </w:r>
+    </w:p>
+    <w:p>
+      <w:pPr>
+        <w:pStyle w:val="NoSpacing"/>
+      </w:pPr>
+      <w:r>
+        <w:t xml:space="preserve">            &lt;RowDefinition Height="Auto" /&gt;</w:t>
+      </w:r>
+    </w:p>
+    <w:p>
+      <w:pPr>
+        <w:pStyle w:val="NoSpacing"/>
+      </w:pPr>
+      <w:r>
+        <w:t xml:space="preserve">            &lt;RowDefinition Height="*" /&gt;</w:t>
+      </w:r>
+    </w:p>
+    <w:p>
+      <w:pPr>
+        <w:pStyle w:val="NoSpacing"/>
+      </w:pPr>
+      <w:r>
+        <w:t xml:space="preserve">        &lt;/Grid.RowDefinitions&gt;</w:t>
       </w:r>
     </w:p>
     <w:p>
@@ -2304,15 +2336,15 @@
         <w:pStyle w:val="NoSpacing"/>
       </w:pPr>
       <w:r>
-        <w:t xml:space="preserve">                           HeightRequest="300" </w:t>
-      </w:r>
-    </w:p>
-    <w:p>
-      <w:pPr>
-        <w:pStyle w:val="NoSpacing"/>
-      </w:pPr>
-      <w:r>
-        <w:t xml:space="preserve">                           WidthRequest="300"&gt;</w:t>
+        <w:t xml:space="preserve">                           HeightRequest="250" </w:t>
+      </w:r>
+    </w:p>
+    <w:p>
+      <w:pPr>
+        <w:pStyle w:val="NoSpacing"/>
+      </w:pPr>
+      <w:r>
+        <w:t xml:space="preserve">                           WidthRequest="250"&gt;</w:t>
       </w:r>
     </w:p>
     <w:p>
@@ -2397,23 +2429,15 @@
         <w:pStyle w:val="NoSpacing"/>
       </w:pPr>
       <w:r>
-        <w:t xml:space="preserve">                           HeightRequest="300" </w:t>
-      </w:r>
-    </w:p>
-    <w:p>
-      <w:pPr>
-        <w:pStyle w:val="NoSpacing"/>
-      </w:pPr>
-      <w:r>
-        <w:t xml:space="preserve">                           WidthRequest="300"</w:t>
-      </w:r>
-    </w:p>
-    <w:p>
-      <w:pPr>
-        <w:pStyle w:val="NoSpacing"/>
-      </w:pPr>
-      <w:r>
-        <w:t xml:space="preserve">                           Opacity="0.6" /&gt;</w:t>
+        <w:t xml:space="preserve">                           HeightRequest="250" </w:t>
+      </w:r>
+    </w:p>
+    <w:p>
+      <w:pPr>
+        <w:pStyle w:val="NoSpacing"/>
+      </w:pPr>
+      <w:r>
+        <w:t xml:space="preserve">                           WidthRequest="250" /&gt;</w:t>
       </w:r>
     </w:p>
     <w:p>
@@ -2486,11 +2510,6 @@
       <w:pPr>
         <w:pStyle w:val="NoSpacing"/>
       </w:pPr>
-    </w:p>
-    <w:p>
-      <w:pPr>
-        <w:pStyle w:val="NoSpacing"/>
-      </w:pPr>
       <w:r>
         <w:t xml:space="preserve">        &lt;!-- Full-Screen Photo Modal (Initially Hidden) --&gt;</w:t>
       </w:r>
@@ -2500,7 +2519,63 @@
         <w:pStyle w:val="NoSpacing"/>
       </w:pPr>
       <w:r>
-        <w:t xml:space="preserve">        &lt;ContentView x:Name="PhotoModal" IsVisible="False" BackgroundColor="#000000AA"&gt;</w:t>
+        <w:t xml:space="preserve">        &lt;ContentView x:Name="PhotoModal" IsVisible="False"</w:t>
+      </w:r>
+    </w:p>
+    <w:p>
+      <w:pPr>
+        <w:pStyle w:val="NoSpacing"/>
+      </w:pPr>
+      <w:r>
+        <w:t xml:space="preserve">             BackgroundColor="#CC000000"</w:t>
+      </w:r>
+    </w:p>
+    <w:p>
+      <w:pPr>
+        <w:pStyle w:val="NoSpacing"/>
+      </w:pPr>
+      <w:r>
+        <w:t xml:space="preserve">             VerticalOptions="FillAndExpand"</w:t>
+      </w:r>
+    </w:p>
+    <w:p>
+      <w:pPr>
+        <w:pStyle w:val="NoSpacing"/>
+      </w:pPr>
+      <w:r>
+        <w:t xml:space="preserve">             HorizontalOptions="FillAndExpand"&gt;</w:t>
+      </w:r>
+    </w:p>
+    <w:p>
+      <w:pPr>
+        <w:pStyle w:val="NoSpacing"/>
+      </w:pPr>
+      <w:r>
+        <w:t xml:space="preserve">            &lt;ContentView.GestureRecognizers&gt;</w:t>
+      </w:r>
+    </w:p>
+    <w:p>
+      <w:pPr>
+        <w:pStyle w:val="NoSpacing"/>
+      </w:pPr>
+      <w:r>
+        <w:t xml:space="preserve">                &lt;TapGestureRecognizer Command="{Binding CloseModalCommand}" /&gt;</w:t>
+      </w:r>
+    </w:p>
+    <w:p>
+      <w:pPr>
+        <w:pStyle w:val="NoSpacing"/>
+      </w:pPr>
+      <w:r>
+        <w:t xml:space="preserve">            &lt;/ContentView.GestureRecognizers&gt;</w:t>
+      </w:r>
+    </w:p>
+    <w:p>
+      <w:pPr>
+        <w:pStyle w:val="NoSpacing"/>
+      </w:pPr>
+      <w:r>
+        <w:t xml:space="preserve">            </w:t>
       </w:r>
     </w:p>
     <w:p>
@@ -2516,6 +2591,78 @@
         <w:pStyle w:val="NoSpacing"/>
       </w:pPr>
       <w:r>
+        <w:t xml:space="preserve">                &lt;Grid.RowDefinitions&gt;</w:t>
+      </w:r>
+    </w:p>
+    <w:p>
+      <w:pPr>
+        <w:pStyle w:val="NoSpacing"/>
+      </w:pPr>
+      <w:r>
+        <w:t xml:space="preserve">                    &lt;RowDefinition Height="*" /&gt;</w:t>
+      </w:r>
+    </w:p>
+    <w:p>
+      <w:pPr>
+        <w:pStyle w:val="NoSpacing"/>
+      </w:pPr>
+      <w:r>
+        <w:t xml:space="preserve">                    &lt;RowDefinition Height="Auto" /&gt;</w:t>
+      </w:r>
+    </w:p>
+    <w:p>
+      <w:pPr>
+        <w:pStyle w:val="NoSpacing"/>
+      </w:pPr>
+      <w:r>
+        <w:t xml:space="preserve">                    &lt;RowDefinition Height="200" /&gt;</w:t>
+      </w:r>
+    </w:p>
+    <w:p>
+      <w:pPr>
+        <w:pStyle w:val="NoSpacing"/>
+      </w:pPr>
+      <w:r>
+        <w:t xml:space="preserve">                &lt;/Grid.RowDefinitions&gt;</w:t>
+      </w:r>
+    </w:p>
+    <w:p>
+      <w:pPr>
+        <w:pStyle w:val="NoSpacing"/>
+      </w:pPr>
+      <w:r>
+        <w:t xml:space="preserve">                </w:t>
+      </w:r>
+    </w:p>
+    <w:p>
+      <w:pPr>
+        <w:pStyle w:val="NoSpacing"/>
+      </w:pPr>
+      <w:r>
+        <w:t xml:space="preserve">                &lt;Grid.GestureRecognizers&gt;</w:t>
+      </w:r>
+    </w:p>
+    <w:p>
+      <w:pPr>
+        <w:pStyle w:val="NoSpacing"/>
+      </w:pPr>
+      <w:r>
+        <w:t xml:space="preserve">                    &lt;TapGestureRecognizer /&gt;</w:t>
+      </w:r>
+    </w:p>
+    <w:p>
+      <w:pPr>
+        <w:pStyle w:val="NoSpacing"/>
+      </w:pPr>
+      <w:r>
+        <w:t xml:space="preserve">                &lt;/Grid.GestureRecognizers&gt;</w:t>
+      </w:r>
+    </w:p>
+    <w:p>
+      <w:pPr>
+        <w:pStyle w:val="NoSpacing"/>
+      </w:pPr>
+      <w:r>
         <w:t xml:space="preserve">                &lt;!-- Full-Screen Photo or Question Mark --&gt;</w:t>
       </w:r>
     </w:p>
@@ -2524,7 +2671,31 @@
         <w:pStyle w:val="NoSpacing"/>
       </w:pPr>
       <w:r>
-        <w:t xml:space="preserve">                &lt;Image x:Name="FullScreenPhoto" Aspect="AspectFit" HeightRequest="300" WidthRequest="300" /&gt;</w:t>
+        <w:t xml:space="preserve">                &lt;Image x:Name="FullScreenPhoto" </w:t>
+      </w:r>
+    </w:p>
+    <w:p>
+      <w:pPr>
+        <w:pStyle w:val="NoSpacing"/>
+      </w:pPr>
+      <w:r>
+        <w:t xml:space="preserve">                   Aspect="AspectFit" </w:t>
+      </w:r>
+    </w:p>
+    <w:p>
+      <w:pPr>
+        <w:pStyle w:val="NoSpacing"/>
+      </w:pPr>
+      <w:r>
+        <w:t xml:space="preserve">                   HorizontalOptions="FillAndExpand" </w:t>
+      </w:r>
+    </w:p>
+    <w:p>
+      <w:pPr>
+        <w:pStyle w:val="NoSpacing"/>
+      </w:pPr>
+      <w:r>
+        <w:t xml:space="preserve">                   VerticalOptions="Center" /&gt;</w:t>
       </w:r>
     </w:p>
     <w:p>
@@ -2601,7 +2772,7 @@
         <w:pStyle w:val="NoSpacing"/>
       </w:pPr>
       <w:r>
-        <w:t xml:space="preserve">    &lt;/StackLayout&gt;</w:t>
+        <w:t xml:space="preserve">    &lt;/Grid&gt;</w:t>
       </w:r>
     </w:p>
     <w:p>
@@ -2635,14 +2806,6 @@
         <w:pStyle w:val="NoSpacing"/>
       </w:pPr>
       <w:r>
-        <w:t>using ePicSearch.Infrastructure.Entities;</w:t>
-      </w:r>
-    </w:p>
-    <w:p>
-      <w:pPr>
-        <w:pStyle w:val="NoSpacing"/>
-      </w:pPr>
-      <w:r>
         <w:t>using ePicSearch.Infrastructure.Services;</w:t>
       </w:r>
     </w:p>
@@ -2732,6 +2895,14 @@
         <w:pStyle w:val="NoSpacing"/>
       </w:pPr>
       <w:r>
+        <w:t xml:space="preserve">        public ICommand CloseModalCommand { get; }</w:t>
+      </w:r>
+    </w:p>
+    <w:p>
+      <w:pPr>
+        <w:pStyle w:val="NoSpacing"/>
+      </w:pPr>
+      <w:r>
         <w:t xml:space="preserve">        public ObservableCollection&lt;PhotoDisplayInfo&gt; Photos { get; private set; }</w:t>
       </w:r>
     </w:p>
@@ -2770,6 +2941,14 @@
       </w:pPr>
       <w:r>
         <w:t xml:space="preserve">        private PhotoDisplayInfo? _selectedPhoto;</w:t>
+      </w:r>
+    </w:p>
+    <w:p>
+      <w:pPr>
+        <w:pStyle w:val="NoSpacing"/>
+      </w:pPr>
+      <w:r>
+        <w:t xml:space="preserve">        private readonly Random _random = new();</w:t>
       </w:r>
     </w:p>
     <w:p>
@@ -2824,19 +3003,6 @@
         <w:pStyle w:val="NoSpacing"/>
       </w:pPr>
       <w:r>
-        <w:t xml:space="preserve">            _logger.LogInformation($"GamePage for adventure: {adventureName} initialized");</w:t>
-      </w:r>
-    </w:p>
-    <w:p>
-      <w:pPr>
-        <w:pStyle w:val="NoSpacing"/>
-      </w:pPr>
-    </w:p>
-    <w:p>
-      <w:pPr>
-        <w:pStyle w:val="NoSpacing"/>
-      </w:pPr>
-      <w:r>
         <w:t xml:space="preserve">            AdventureName = adventureName;</w:t>
       </w:r>
     </w:p>
@@ -2883,6 +3049,19 @@
         <w:pStyle w:val="NoSpacing"/>
       </w:pPr>
       <w:r>
+        <w:t xml:space="preserve">            CloseModalCommand = new Command(CloseModal);</w:t>
+      </w:r>
+    </w:p>
+    <w:p>
+      <w:pPr>
+        <w:pStyle w:val="NoSpacing"/>
+      </w:pPr>
+    </w:p>
+    <w:p>
+      <w:pPr>
+        <w:pStyle w:val="NoSpacing"/>
+      </w:pPr>
+      <w:r>
         <w:t xml:space="preserve">            _photoManager = photoManager;</w:t>
       </w:r>
     </w:p>
@@ -2905,6 +3084,22 @@
       </w:pPr>
       <w:r>
         <w:t xml:space="preserve">            LoadAdventurePhotos(adventureName);</w:t>
+      </w:r>
+    </w:p>
+    <w:p>
+      <w:pPr>
+        <w:pStyle w:val="NoSpacing"/>
+      </w:pPr>
+      <w:r>
+        <w:t xml:space="preserve">            BindingContext = this;</w:t>
+      </w:r>
+    </w:p>
+    <w:p>
+      <w:pPr>
+        <w:pStyle w:val="NoSpacing"/>
+      </w:pPr>
+      <w:r>
+        <w:t xml:space="preserve">            _logger.LogInformation($"GamePage for adventure: {adventureName} initialized");</w:t>
       </w:r>
     </w:p>
     <w:p>
@@ -3002,14 +3197,6 @@
       <w:pPr>
         <w:pStyle w:val="NoSpacing"/>
       </w:pPr>
-      <w:r>
-        <w:t xml:space="preserve">                Random random = new Random();</w:t>
-      </w:r>
-    </w:p>
-    <w:p>
-      <w:pPr>
-        <w:pStyle w:val="NoSpacing"/>
-      </w:pPr>
     </w:p>
     <w:p>
       <w:pPr>
@@ -3040,7 +3227,7 @@
         <w:pStyle w:val="NoSpacing"/>
       </w:pPr>
       <w:r>
-        <w:t xml:space="preserve">                                     random.Next(-15, 15),</w:t>
+        <w:t xml:space="preserve">                                     _random.Next(-15, 15),</w:t>
       </w:r>
     </w:p>
     <w:p>
@@ -3428,6 +3615,35 @@
         <w:pStyle w:val="NoSpacing"/>
       </w:pPr>
       <w:r>
+        <w:t xml:space="preserve">                //updating the xaml modal view</w:t>
+      </w:r>
+    </w:p>
+    <w:p>
+      <w:pPr>
+        <w:pStyle w:val="NoSpacing"/>
+      </w:pPr>
+      <w:r>
+        <w:t xml:space="preserve">                FullScreenPhoto.Source = _selectedPhoto.Photo.FilePath;</w:t>
+      </w:r>
+    </w:p>
+    <w:p>
+      <w:pPr>
+        <w:pStyle w:val="NoSpacing"/>
+      </w:pPr>
+      <w:r>
+        <w:t xml:space="preserve">                CodeEntryOverlay.IsVisible = false;</w:t>
+      </w:r>
+    </w:p>
+    <w:p>
+      <w:pPr>
+        <w:pStyle w:val="NoSpacing"/>
+      </w:pPr>
+    </w:p>
+    <w:p>
+      <w:pPr>
+        <w:pStyle w:val="NoSpacing"/>
+      </w:pPr>
+      <w:r>
         <w:t xml:space="preserve">                RefreshPhotoView();</w:t>
       </w:r>
     </w:p>
@@ -3579,6 +3795,19 @@
         <w:pStyle w:val="NoSpacing"/>
       </w:pPr>
       <w:r>
+        <w:t xml:space="preserve">                DisplayAlert("Incorrect Code", "The code you entered is incorrect.", "OK");</w:t>
+      </w:r>
+    </w:p>
+    <w:p>
+      <w:pPr>
+        <w:pStyle w:val="NoSpacing"/>
+      </w:pPr>
+    </w:p>
+    <w:p>
+      <w:pPr>
+        <w:pStyle w:val="NoSpacing"/>
+      </w:pPr>
+      <w:r>
         <w:t xml:space="preserve">            }</w:t>
       </w:r>
     </w:p>
@@ -3587,9 +3816,44 @@
         <w:pStyle w:val="NoSpacing"/>
       </w:pPr>
       <w:r>
-        <w:tab/>
-        <w:tab/>
-        <w:t>}</w:t>
+        <w:t xml:space="preserve">        }</w:t>
+      </w:r>
+    </w:p>
+    <w:p>
+      <w:pPr>
+        <w:pStyle w:val="NoSpacing"/>
+      </w:pPr>
+    </w:p>
+    <w:p>
+      <w:pPr>
+        <w:pStyle w:val="NoSpacing"/>
+      </w:pPr>
+      <w:r>
+        <w:t xml:space="preserve">        private void CloseModal()</w:t>
+      </w:r>
+    </w:p>
+    <w:p>
+      <w:pPr>
+        <w:pStyle w:val="NoSpacing"/>
+      </w:pPr>
+      <w:r>
+        <w:t xml:space="preserve">        {</w:t>
+      </w:r>
+    </w:p>
+    <w:p>
+      <w:pPr>
+        <w:pStyle w:val="NoSpacing"/>
+      </w:pPr>
+      <w:r>
+        <w:t xml:space="preserve">            PhotoModal.IsVisible = false;</w:t>
+      </w:r>
+    </w:p>
+    <w:p>
+      <w:pPr>
+        <w:pStyle w:val="NoSpacing"/>
+      </w:pPr>
+      <w:r>
+        <w:t xml:space="preserve">        }</w:t>
       </w:r>
     </w:p>
     <w:p>
@@ -8484,7 +8748,7 @@
         <w:pStyle w:val="NoSpacing"/>
       </w:pPr>
       <w:r>
-        <w:t xml:space="preserve">            Photo.IsLocked = (index == totalPhotos - 1);</w:t>
+        <w:t xml:space="preserve">            Photo.IsLocked = (index != totalPhotos - 1);</w:t>
       </w:r>
     </w:p>
     <w:p>

</xml_diff>